<commit_message>
Added Budget Decision Matrices and Justification paragraph.
</commit_message>
<xml_diff>
--- a/Documents/Budget Document/Budget_Proposal.docx
+++ b/Documents/Budget Document/Budget_Proposal.docx
@@ -5378,9 +5378,7 @@
         </w:rPr>
         <w:t>Team Information</w:t>
       </w:r>
-      <w:bookmarkStart w:id="5" w:name="_GoBack"/>
       <w:bookmarkEnd w:id="4"/>
-      <w:bookmarkEnd w:id="5"/>
     </w:p>
     <w:tbl>
       <w:tblPr>
@@ -5691,13 +5689,31 @@
           <w:szCs w:val="22"/>
         </w:rPr>
       </w:pPr>
-      <w:bookmarkStart w:id="6" w:name="_Toc399953032"/>
+      <w:bookmarkStart w:id="5" w:name="_Toc399953032"/>
       <w:r>
         <w:rPr>
           <w:rFonts w:cs="Times New Roman"/>
           <w:szCs w:val="22"/>
         </w:rPr>
         <w:t>Functional Decomposition System</w:t>
+      </w:r>
+      <w:bookmarkEnd w:id="5"/>
+    </w:p>
+    <w:p>
+      <w:pPr>
+        <w:pStyle w:val="Heading2"/>
+        <w:rPr>
+          <w:rFonts w:cs="Times New Roman"/>
+          <w:szCs w:val="22"/>
+        </w:rPr>
+      </w:pPr>
+      <w:bookmarkStart w:id="6" w:name="_Toc399953033"/>
+      <w:r>
+        <w:rPr>
+          <w:rFonts w:cs="Times New Roman"/>
+          <w:szCs w:val="22"/>
+        </w:rPr>
+        <w:t>High-Level Architecture of System</w:t>
       </w:r>
       <w:bookmarkEnd w:id="6"/>
     </w:p>
@@ -5709,13 +5725,13 @@
           <w:szCs w:val="22"/>
         </w:rPr>
       </w:pPr>
-      <w:bookmarkStart w:id="7" w:name="_Toc399953033"/>
+      <w:bookmarkStart w:id="7" w:name="_Toc399953034"/>
       <w:r>
         <w:rPr>
           <w:rFonts w:cs="Times New Roman"/>
           <w:szCs w:val="22"/>
         </w:rPr>
-        <w:t>High-Level Architecture of System</w:t>
+        <w:t>Decomposition of Vehicle Hardware Layer</w:t>
       </w:r>
       <w:bookmarkEnd w:id="7"/>
     </w:p>
@@ -5727,52 +5743,144 @@
           <w:szCs w:val="22"/>
         </w:rPr>
       </w:pPr>
-      <w:bookmarkStart w:id="8" w:name="_Toc399953034"/>
+      <w:bookmarkStart w:id="8" w:name="_Toc399953035"/>
       <w:r>
         <w:rPr>
           <w:rFonts w:cs="Times New Roman"/>
           <w:szCs w:val="22"/>
         </w:rPr>
-        <w:t>Decomposition of Vehicle Hardware Layer</w:t>
+        <w:t>Decomposition of Communication Hardware Layer</w:t>
       </w:r>
       <w:bookmarkEnd w:id="8"/>
     </w:p>
     <w:p>
       <w:pPr>
-        <w:pStyle w:val="Heading2"/>
-        <w:rPr>
-          <w:rFonts w:cs="Times New Roman"/>
-          <w:szCs w:val="22"/>
-        </w:rPr>
-      </w:pPr>
-      <w:bookmarkStart w:id="9" w:name="_Toc399953035"/>
+        <w:pStyle w:val="Heading1"/>
+        <w:rPr>
+          <w:rFonts w:cs="Times New Roman"/>
+          <w:szCs w:val="22"/>
+        </w:rPr>
+      </w:pPr>
+      <w:bookmarkStart w:id="9" w:name="_Toc399953036"/>
       <w:r>
         <w:rPr>
           <w:rFonts w:cs="Times New Roman"/>
           <w:szCs w:val="22"/>
         </w:rPr>
-        <w:t>Decomposition of Communication Hardware Layer</w:t>
+        <w:t>Requirements Traceability</w:t>
       </w:r>
       <w:bookmarkEnd w:id="9"/>
     </w:p>
     <w:p>
       <w:pPr>
-        <w:pStyle w:val="Heading1"/>
-        <w:rPr>
-          <w:rFonts w:cs="Times New Roman"/>
-          <w:szCs w:val="22"/>
-        </w:rPr>
-      </w:pPr>
-      <w:bookmarkStart w:id="10" w:name="_Toc399953036"/>
+        <w:pStyle w:val="Heading2"/>
+        <w:rPr>
+          <w:rFonts w:cs="Times New Roman"/>
+          <w:szCs w:val="22"/>
+        </w:rPr>
+      </w:pPr>
+      <w:bookmarkStart w:id="10" w:name="_Toc399953037"/>
       <w:r>
         <w:rPr>
           <w:rFonts w:cs="Times New Roman"/>
           <w:szCs w:val="22"/>
         </w:rPr>
-        <w:t>Requirements Traceability</w:t>
+        <w:t>Microcontroller</w:t>
       </w:r>
       <w:bookmarkEnd w:id="10"/>
     </w:p>
+    <w:tbl>
+      <w:tblPr>
+        <w:tblStyle w:val="TableGrid"/>
+        <w:tblW w:w="0" w:type="auto"/>
+        <w:tblLook w:val="04A0" w:firstRow="1" w:lastRow="0" w:firstColumn="1" w:lastColumn="0" w:noHBand="0" w:noVBand="1"/>
+      </w:tblPr>
+      <w:tblGrid>
+        <w:gridCol w:w="3116"/>
+        <w:gridCol w:w="3117"/>
+        <w:gridCol w:w="3117"/>
+      </w:tblGrid>
+      <w:tr>
+        <w:tc>
+          <w:tcPr>
+            <w:tcW w:w="3116" w:type="dxa"/>
+            <w:shd w:val="clear" w:color="auto" w:fill="A5A5A5" w:themeFill="accent3"/>
+          </w:tcPr>
+          <w:p>
+            <w:pPr>
+              <w:rPr>
+                <w:b/>
+              </w:rPr>
+            </w:pPr>
+            <w:r>
+              <w:rPr>
+                <w:b/>
+              </w:rPr>
+              <w:t>ID</w:t>
+            </w:r>
+          </w:p>
+        </w:tc>
+        <w:tc>
+          <w:tcPr>
+            <w:tcW w:w="3117" w:type="dxa"/>
+            <w:shd w:val="clear" w:color="auto" w:fill="A5A5A5" w:themeFill="accent3"/>
+          </w:tcPr>
+          <w:p>
+            <w:pPr>
+              <w:rPr>
+                <w:b/>
+              </w:rPr>
+            </w:pPr>
+            <w:r>
+              <w:rPr>
+                <w:b/>
+              </w:rPr>
+              <w:t>Requirement Text</w:t>
+            </w:r>
+          </w:p>
+        </w:tc>
+        <w:tc>
+          <w:tcPr>
+            <w:tcW w:w="3117" w:type="dxa"/>
+            <w:shd w:val="clear" w:color="auto" w:fill="A5A5A5" w:themeFill="accent3"/>
+          </w:tcPr>
+          <w:p>
+            <w:pPr>
+              <w:rPr>
+                <w:b/>
+              </w:rPr>
+            </w:pPr>
+            <w:r>
+              <w:rPr>
+                <w:b/>
+              </w:rPr>
+              <w:t>Fulfillment</w:t>
+            </w:r>
+          </w:p>
+        </w:tc>
+      </w:tr>
+      <w:tr>
+        <w:tc>
+          <w:tcPr>
+            <w:tcW w:w="3116" w:type="dxa"/>
+          </w:tcPr>
+          <w:p/>
+        </w:tc>
+        <w:tc>
+          <w:tcPr>
+            <w:tcW w:w="3117" w:type="dxa"/>
+          </w:tcPr>
+          <w:p/>
+        </w:tc>
+        <w:tc>
+          <w:tcPr>
+            <w:tcW w:w="3117" w:type="dxa"/>
+          </w:tcPr>
+          <w:p/>
+        </w:tc>
+      </w:tr>
+    </w:tbl>
+    <w:p/>
     <w:p>
       <w:pPr>
         <w:pStyle w:val="Heading2"/>
@@ -5781,13 +5889,13 @@
           <w:szCs w:val="22"/>
         </w:rPr>
       </w:pPr>
-      <w:bookmarkStart w:id="11" w:name="_Toc399953037"/>
+      <w:bookmarkStart w:id="11" w:name="_Toc399953038"/>
       <w:r>
         <w:rPr>
           <w:rFonts w:cs="Times New Roman"/>
           <w:szCs w:val="22"/>
         </w:rPr>
-        <w:t>Microcontroller</w:t>
+        <w:t>Sensors</w:t>
       </w:r>
       <w:bookmarkEnd w:id="11"/>
     </w:p>
@@ -5866,13 +5974,306 @@
           <w:tcPr>
             <w:tcW w:w="3116" w:type="dxa"/>
           </w:tcPr>
+          <w:p>
+            <w:r>
+              <w:t>4.1.3</w:t>
+            </w:r>
+          </w:p>
+        </w:tc>
+        <w:tc>
+          <w:tcPr>
+            <w:tcW w:w="3117" w:type="dxa"/>
+          </w:tcPr>
+          <w:p>
+            <w:r>
+              <w:rPr>
+                <w:rFonts w:ascii="Times New Roman" w:hAnsi="Times New Roman" w:cs="Times New Roman"/>
+              </w:rPr>
+              <w:t>The APS shall monitor the red LED on the floor.</w:t>
+            </w:r>
+          </w:p>
+        </w:tc>
+        <w:tc>
+          <w:tcPr>
+            <w:tcW w:w="3117" w:type="dxa"/>
+          </w:tcPr>
           <w:p/>
         </w:tc>
+      </w:tr>
+      <w:tr>
+        <w:tc>
+          <w:tcPr>
+            <w:tcW w:w="3116" w:type="dxa"/>
+          </w:tcPr>
+          <w:p>
+            <w:r>
+              <w:t>4.1.5</w:t>
+            </w:r>
+          </w:p>
+        </w:tc>
         <w:tc>
           <w:tcPr>
             <w:tcW w:w="3117" w:type="dxa"/>
           </w:tcPr>
+          <w:p>
+            <w:pPr>
+              <w:rPr>
+                <w:rFonts w:ascii="Times New Roman" w:hAnsi="Times New Roman" w:cs="Times New Roman"/>
+              </w:rPr>
+            </w:pPr>
+            <w:r>
+              <w:rPr>
+                <w:rFonts w:ascii="Times New Roman" w:hAnsi="Times New Roman" w:cs="Times New Roman"/>
+              </w:rPr>
+              <w:t>The APS shall follow the line on the floor.</w:t>
+            </w:r>
+          </w:p>
+        </w:tc>
+        <w:tc>
+          <w:tcPr>
+            <w:tcW w:w="3117" w:type="dxa"/>
+          </w:tcPr>
           <w:p/>
+        </w:tc>
+      </w:tr>
+      <w:tr>
+        <w:tc>
+          <w:tcPr>
+            <w:tcW w:w="3116" w:type="dxa"/>
+          </w:tcPr>
+          <w:p>
+            <w:r>
+              <w:t>4.1.6</w:t>
+            </w:r>
+          </w:p>
+        </w:tc>
+        <w:tc>
+          <w:tcPr>
+            <w:tcW w:w="3117" w:type="dxa"/>
+          </w:tcPr>
+          <w:p>
+            <w:pPr>
+              <w:rPr>
+                <w:rFonts w:ascii="Times New Roman" w:hAnsi="Times New Roman" w:cs="Times New Roman"/>
+              </w:rPr>
+            </w:pPr>
+            <w:r>
+              <w:rPr>
+                <w:rFonts w:ascii="Times New Roman" w:hAnsi="Times New Roman" w:cs="Times New Roman"/>
+              </w:rPr>
+              <w:t>The APS shall remain within the playing board.</w:t>
+            </w:r>
+          </w:p>
+        </w:tc>
+        <w:tc>
+          <w:tcPr>
+            <w:tcW w:w="3117" w:type="dxa"/>
+          </w:tcPr>
+          <w:p/>
+        </w:tc>
+      </w:tr>
+      <w:tr>
+        <w:tc>
+          <w:tcPr>
+            <w:tcW w:w="3116" w:type="dxa"/>
+          </w:tcPr>
+          <w:p>
+            <w:r>
+              <w:t>4.1.7.1</w:t>
+            </w:r>
+          </w:p>
+        </w:tc>
+        <w:tc>
+          <w:tcPr>
+            <w:tcW w:w="3117" w:type="dxa"/>
+          </w:tcPr>
+          <w:p>
+            <w:pPr>
+              <w:rPr>
+                <w:rFonts w:ascii="Times New Roman" w:hAnsi="Times New Roman" w:cs="Times New Roman"/>
+              </w:rPr>
+            </w:pPr>
+            <w:r>
+              <w:rPr>
+                <w:rFonts w:ascii="Times New Roman" w:hAnsi="Times New Roman" w:cs="Times New Roman"/>
+              </w:rPr>
+              <w:t>The APS shall identify the game station.</w:t>
+            </w:r>
+          </w:p>
+        </w:tc>
+        <w:tc>
+          <w:tcPr>
+            <w:tcW w:w="3117" w:type="dxa"/>
+          </w:tcPr>
+          <w:p/>
+        </w:tc>
+      </w:tr>
+      <w:tr>
+        <w:tc>
+          <w:tcPr>
+            <w:tcW w:w="3116" w:type="dxa"/>
+          </w:tcPr>
+          <w:p>
+            <w:r>
+              <w:t>4.1.8</w:t>
+            </w:r>
+          </w:p>
+        </w:tc>
+        <w:tc>
+          <w:tcPr>
+            <w:tcW w:w="3117" w:type="dxa"/>
+          </w:tcPr>
+          <w:p>
+            <w:pPr>
+              <w:rPr>
+                <w:rFonts w:ascii="Times New Roman" w:hAnsi="Times New Roman" w:cs="Times New Roman"/>
+              </w:rPr>
+            </w:pPr>
+            <w:r>
+              <w:rPr>
+                <w:rFonts w:ascii="Times New Roman" w:hAnsi="Times New Roman" w:cs="Times New Roman"/>
+              </w:rPr>
+              <w:t>The APS shall stop moving once the finish line is crossed.</w:t>
+            </w:r>
+          </w:p>
+        </w:tc>
+        <w:tc>
+          <w:tcPr>
+            <w:tcW w:w="3117" w:type="dxa"/>
+          </w:tcPr>
+          <w:p/>
+        </w:tc>
+      </w:tr>
+      <w:tr>
+        <w:tc>
+          <w:tcPr>
+            <w:tcW w:w="3116" w:type="dxa"/>
+          </w:tcPr>
+          <w:p>
+            <w:r>
+              <w:lastRenderedPageBreak/>
+              <w:t>4.2.2</w:t>
+            </w:r>
+          </w:p>
+        </w:tc>
+        <w:tc>
+          <w:tcPr>
+            <w:tcW w:w="3117" w:type="dxa"/>
+          </w:tcPr>
+          <w:p>
+            <w:pPr>
+              <w:tabs>
+                <w:tab w:val="left" w:pos="2880"/>
+                <w:tab w:val="left" w:pos="3330"/>
+                <w:tab w:val="left" w:pos="4410"/>
+              </w:tabs>
+              <w:rPr>
+                <w:rFonts w:ascii="Times New Roman" w:hAnsi="Times New Roman" w:cs="Times New Roman"/>
+              </w:rPr>
+            </w:pPr>
+            <w:r>
+              <w:rPr>
+                <w:rFonts w:ascii="Times New Roman" w:hAnsi="Times New Roman" w:cs="Times New Roman"/>
+              </w:rPr>
+              <w:t xml:space="preserve">The APS shall play with the Simon </w:t>
+            </w:r>
+            <w:proofErr w:type="spellStart"/>
+            <w:r>
+              <w:rPr>
+                <w:rFonts w:ascii="Times New Roman" w:hAnsi="Times New Roman" w:cs="Times New Roman"/>
+              </w:rPr>
+              <w:t>Carabiner</w:t>
+            </w:r>
+            <w:proofErr w:type="spellEnd"/>
+            <w:r>
+              <w:rPr>
+                <w:rFonts w:ascii="Times New Roman" w:hAnsi="Times New Roman" w:cs="Times New Roman"/>
+              </w:rPr>
+              <w:t xml:space="preserve"> for 15 seconds.</w:t>
+            </w:r>
+          </w:p>
+        </w:tc>
+        <w:tc>
+          <w:tcPr>
+            <w:tcW w:w="3117" w:type="dxa"/>
+          </w:tcPr>
+          <w:p/>
+        </w:tc>
+      </w:tr>
+      <w:tr>
+        <w:tc>
+          <w:tcPr>
+            <w:tcW w:w="3116" w:type="dxa"/>
+          </w:tcPr>
+          <w:p>
+            <w:r>
+              <w:t>4.2.3</w:t>
+            </w:r>
+          </w:p>
+        </w:tc>
+        <w:tc>
+          <w:tcPr>
+            <w:tcW w:w="3117" w:type="dxa"/>
+          </w:tcPr>
+          <w:p>
+            <w:pPr>
+              <w:tabs>
+                <w:tab w:val="left" w:pos="2880"/>
+                <w:tab w:val="left" w:pos="3330"/>
+                <w:tab w:val="left" w:pos="4410"/>
+              </w:tabs>
+              <w:rPr>
+                <w:rFonts w:ascii="Times New Roman" w:hAnsi="Times New Roman" w:cs="Times New Roman"/>
+              </w:rPr>
+            </w:pPr>
+            <w:r>
+              <w:rPr>
+                <w:rFonts w:ascii="Times New Roman" w:hAnsi="Times New Roman" w:cs="Times New Roman"/>
+              </w:rPr>
+              <w:t xml:space="preserve">The APS shall rotate one (1) row of the Rubik’s Cube 180 degrees. </w:t>
+            </w:r>
+          </w:p>
+        </w:tc>
+        <w:tc>
+          <w:tcPr>
+            <w:tcW w:w="3117" w:type="dxa"/>
+          </w:tcPr>
+          <w:p/>
+        </w:tc>
+      </w:tr>
+      <w:tr>
+        <w:tc>
+          <w:tcPr>
+            <w:tcW w:w="3116" w:type="dxa"/>
+          </w:tcPr>
+          <w:p>
+            <w:r>
+              <w:t>4.2.8</w:t>
+            </w:r>
+          </w:p>
+        </w:tc>
+        <w:tc>
+          <w:tcPr>
+            <w:tcW w:w="3117" w:type="dxa"/>
+          </w:tcPr>
+          <w:p>
+            <w:pPr>
+              <w:tabs>
+                <w:tab w:val="left" w:pos="2880"/>
+                <w:tab w:val="left" w:pos="3330"/>
+                <w:tab w:val="left" w:pos="4410"/>
+              </w:tabs>
+              <w:rPr>
+                <w:rFonts w:ascii="Times New Roman" w:hAnsi="Times New Roman" w:cs="Times New Roman"/>
+              </w:rPr>
+            </w:pPr>
+            <w:r>
+              <w:rPr>
+                <w:rFonts w:ascii="Times New Roman" w:hAnsi="Times New Roman" w:cs="Times New Roman"/>
+              </w:rPr>
+              <w:t>The APS shall pick up one (1) playing card from the stack of cards.</w:t>
+            </w:r>
+          </w:p>
         </w:tc>
         <w:tc>
           <w:tcPr>
@@ -5891,13 +6292,13 @@
           <w:szCs w:val="22"/>
         </w:rPr>
       </w:pPr>
-      <w:bookmarkStart w:id="12" w:name="_Toc399953038"/>
+      <w:bookmarkStart w:id="12" w:name="_Toc399953039"/>
       <w:r>
         <w:rPr>
           <w:rFonts w:cs="Times New Roman"/>
           <w:szCs w:val="22"/>
         </w:rPr>
-        <w:t>Sensors</w:t>
+        <w:t>Motors</w:t>
       </w:r>
       <w:bookmarkEnd w:id="12"/>
     </w:p>
@@ -5972,13 +6373,16 @@
         </w:tc>
       </w:tr>
       <w:tr>
+        <w:trPr>
+          <w:trHeight w:val="242"/>
+        </w:trPr>
         <w:tc>
           <w:tcPr>
             <w:tcW w:w="3116" w:type="dxa"/>
           </w:tcPr>
           <w:p>
             <w:r>
-              <w:t>4.1.3</w:t>
+              <w:t>4.1.4</w:t>
             </w:r>
           </w:p>
         </w:tc>
@@ -5987,11 +6391,16 @@
             <w:tcW w:w="3117" w:type="dxa"/>
           </w:tcPr>
           <w:p>
-            <w:r>
+            <w:pPr>
               <w:rPr>
                 <w:rFonts w:ascii="Times New Roman" w:hAnsi="Times New Roman" w:cs="Times New Roman"/>
               </w:rPr>
-              <w:t>The APS shall monitor the red LED on the floor.</w:t>
+            </w:pPr>
+            <w:r>
+              <w:rPr>
+                <w:rFonts w:ascii="Times New Roman" w:hAnsi="Times New Roman" w:cs="Times New Roman"/>
+              </w:rPr>
+              <w:t>The APS shall start moving when the red LED powers off.</w:t>
             </w:r>
           </w:p>
         </w:tc>
@@ -6003,13 +6412,16 @@
         </w:tc>
       </w:tr>
       <w:tr>
+        <w:trPr>
+          <w:trHeight w:val="242"/>
+        </w:trPr>
         <w:tc>
           <w:tcPr>
             <w:tcW w:w="3116" w:type="dxa"/>
           </w:tcPr>
           <w:p>
             <w:r>
-              <w:t>4.1.5</w:t>
+              <w:t>4.1.6</w:t>
             </w:r>
           </w:p>
         </w:tc>
@@ -6027,7 +6439,7 @@
               <w:rPr>
                 <w:rFonts w:ascii="Times New Roman" w:hAnsi="Times New Roman" w:cs="Times New Roman"/>
               </w:rPr>
-              <w:t>The APS shall follow the line on the floor.</w:t>
+              <w:t>The APS shall remain within the playing board.</w:t>
             </w:r>
           </w:p>
         </w:tc>
@@ -6039,13 +6451,16 @@
         </w:tc>
       </w:tr>
       <w:tr>
+        <w:trPr>
+          <w:trHeight w:val="242"/>
+        </w:trPr>
         <w:tc>
           <w:tcPr>
             <w:tcW w:w="3116" w:type="dxa"/>
           </w:tcPr>
           <w:p>
             <w:r>
-              <w:t>4.1.6</w:t>
+              <w:t>4.1.8</w:t>
             </w:r>
           </w:p>
         </w:tc>
@@ -6063,217 +6478,7 @@
               <w:rPr>
                 <w:rFonts w:ascii="Times New Roman" w:hAnsi="Times New Roman" w:cs="Times New Roman"/>
               </w:rPr>
-              <w:t>The APS shall remain within the playing board.</w:t>
-            </w:r>
-          </w:p>
-        </w:tc>
-        <w:tc>
-          <w:tcPr>
-            <w:tcW w:w="3117" w:type="dxa"/>
-          </w:tcPr>
-          <w:p/>
-        </w:tc>
-      </w:tr>
-      <w:tr>
-        <w:tc>
-          <w:tcPr>
-            <w:tcW w:w="3116" w:type="dxa"/>
-          </w:tcPr>
-          <w:p>
-            <w:r>
-              <w:t>4.1.7.1</w:t>
-            </w:r>
-          </w:p>
-        </w:tc>
-        <w:tc>
-          <w:tcPr>
-            <w:tcW w:w="3117" w:type="dxa"/>
-          </w:tcPr>
-          <w:p>
-            <w:pPr>
-              <w:rPr>
-                <w:rFonts w:ascii="Times New Roman" w:hAnsi="Times New Roman" w:cs="Times New Roman"/>
-              </w:rPr>
-            </w:pPr>
-            <w:r>
-              <w:rPr>
-                <w:rFonts w:ascii="Times New Roman" w:hAnsi="Times New Roman" w:cs="Times New Roman"/>
-              </w:rPr>
-              <w:t>The APS shall identify the game station.</w:t>
-            </w:r>
-          </w:p>
-        </w:tc>
-        <w:tc>
-          <w:tcPr>
-            <w:tcW w:w="3117" w:type="dxa"/>
-          </w:tcPr>
-          <w:p/>
-        </w:tc>
-      </w:tr>
-      <w:tr>
-        <w:tc>
-          <w:tcPr>
-            <w:tcW w:w="3116" w:type="dxa"/>
-          </w:tcPr>
-          <w:p>
-            <w:r>
-              <w:t>4.1.8</w:t>
-            </w:r>
-          </w:p>
-        </w:tc>
-        <w:tc>
-          <w:tcPr>
-            <w:tcW w:w="3117" w:type="dxa"/>
-          </w:tcPr>
-          <w:p>
-            <w:pPr>
-              <w:rPr>
-                <w:rFonts w:ascii="Times New Roman" w:hAnsi="Times New Roman" w:cs="Times New Roman"/>
-              </w:rPr>
-            </w:pPr>
-            <w:r>
-              <w:rPr>
-                <w:rFonts w:ascii="Times New Roman" w:hAnsi="Times New Roman" w:cs="Times New Roman"/>
-              </w:rPr>
               <w:t>The APS shall stop moving once the finish line is crossed.</w:t>
-            </w:r>
-          </w:p>
-        </w:tc>
-        <w:tc>
-          <w:tcPr>
-            <w:tcW w:w="3117" w:type="dxa"/>
-          </w:tcPr>
-          <w:p/>
-        </w:tc>
-      </w:tr>
-      <w:tr>
-        <w:tc>
-          <w:tcPr>
-            <w:tcW w:w="3116" w:type="dxa"/>
-          </w:tcPr>
-          <w:p>
-            <w:r>
-              <w:lastRenderedPageBreak/>
-              <w:t>4.2.2</w:t>
-            </w:r>
-          </w:p>
-        </w:tc>
-        <w:tc>
-          <w:tcPr>
-            <w:tcW w:w="3117" w:type="dxa"/>
-          </w:tcPr>
-          <w:p>
-            <w:pPr>
-              <w:tabs>
-                <w:tab w:val="left" w:pos="2880"/>
-                <w:tab w:val="left" w:pos="3330"/>
-                <w:tab w:val="left" w:pos="4410"/>
-              </w:tabs>
-              <w:rPr>
-                <w:rFonts w:ascii="Times New Roman" w:hAnsi="Times New Roman" w:cs="Times New Roman"/>
-              </w:rPr>
-            </w:pPr>
-            <w:r>
-              <w:rPr>
-                <w:rFonts w:ascii="Times New Roman" w:hAnsi="Times New Roman" w:cs="Times New Roman"/>
-              </w:rPr>
-              <w:t xml:space="preserve">The APS shall play with the Simon </w:t>
-            </w:r>
-            <w:proofErr w:type="spellStart"/>
-            <w:r>
-              <w:rPr>
-                <w:rFonts w:ascii="Times New Roman" w:hAnsi="Times New Roman" w:cs="Times New Roman"/>
-              </w:rPr>
-              <w:t>Carabiner</w:t>
-            </w:r>
-            <w:proofErr w:type="spellEnd"/>
-            <w:r>
-              <w:rPr>
-                <w:rFonts w:ascii="Times New Roman" w:hAnsi="Times New Roman" w:cs="Times New Roman"/>
-              </w:rPr>
-              <w:t xml:space="preserve"> for 15 seconds.</w:t>
-            </w:r>
-          </w:p>
-        </w:tc>
-        <w:tc>
-          <w:tcPr>
-            <w:tcW w:w="3117" w:type="dxa"/>
-          </w:tcPr>
-          <w:p/>
-        </w:tc>
-      </w:tr>
-      <w:tr>
-        <w:tc>
-          <w:tcPr>
-            <w:tcW w:w="3116" w:type="dxa"/>
-          </w:tcPr>
-          <w:p>
-            <w:r>
-              <w:t>4.2.3</w:t>
-            </w:r>
-          </w:p>
-        </w:tc>
-        <w:tc>
-          <w:tcPr>
-            <w:tcW w:w="3117" w:type="dxa"/>
-          </w:tcPr>
-          <w:p>
-            <w:pPr>
-              <w:tabs>
-                <w:tab w:val="left" w:pos="2880"/>
-                <w:tab w:val="left" w:pos="3330"/>
-                <w:tab w:val="left" w:pos="4410"/>
-              </w:tabs>
-              <w:rPr>
-                <w:rFonts w:ascii="Times New Roman" w:hAnsi="Times New Roman" w:cs="Times New Roman"/>
-              </w:rPr>
-            </w:pPr>
-            <w:r>
-              <w:rPr>
-                <w:rFonts w:ascii="Times New Roman" w:hAnsi="Times New Roman" w:cs="Times New Roman"/>
-              </w:rPr>
-              <w:t xml:space="preserve">The APS shall rotate one (1) row of the Rubik’s Cube 180 degrees. </w:t>
-            </w:r>
-          </w:p>
-        </w:tc>
-        <w:tc>
-          <w:tcPr>
-            <w:tcW w:w="3117" w:type="dxa"/>
-          </w:tcPr>
-          <w:p/>
-        </w:tc>
-      </w:tr>
-      <w:tr>
-        <w:tc>
-          <w:tcPr>
-            <w:tcW w:w="3116" w:type="dxa"/>
-          </w:tcPr>
-          <w:p>
-            <w:r>
-              <w:t>4.2.8</w:t>
-            </w:r>
-          </w:p>
-        </w:tc>
-        <w:tc>
-          <w:tcPr>
-            <w:tcW w:w="3117" w:type="dxa"/>
-          </w:tcPr>
-          <w:p>
-            <w:pPr>
-              <w:tabs>
-                <w:tab w:val="left" w:pos="2880"/>
-                <w:tab w:val="left" w:pos="3330"/>
-                <w:tab w:val="left" w:pos="4410"/>
-              </w:tabs>
-              <w:rPr>
-                <w:rFonts w:ascii="Times New Roman" w:hAnsi="Times New Roman" w:cs="Times New Roman"/>
-              </w:rPr>
-            </w:pPr>
-            <w:r>
-              <w:rPr>
-                <w:rFonts w:ascii="Times New Roman" w:hAnsi="Times New Roman" w:cs="Times New Roman"/>
-              </w:rPr>
-              <w:t>The APS shall pick up one (1) playing card from the stack of cards.</w:t>
             </w:r>
           </w:p>
         </w:tc>
@@ -6294,13 +6499,13 @@
           <w:szCs w:val="22"/>
         </w:rPr>
       </w:pPr>
-      <w:bookmarkStart w:id="13" w:name="_Toc399953039"/>
+      <w:bookmarkStart w:id="13" w:name="_Toc399953040"/>
       <w:r>
         <w:rPr>
           <w:rFonts w:cs="Times New Roman"/>
           <w:szCs w:val="22"/>
         </w:rPr>
-        <w:t>Motors</w:t>
+        <w:t>Arm</w:t>
       </w:r>
       <w:bookmarkEnd w:id="13"/>
     </w:p>
@@ -6375,16 +6580,13 @@
         </w:tc>
       </w:tr>
       <w:tr>
-        <w:trPr>
-          <w:trHeight w:val="242"/>
-        </w:trPr>
         <w:tc>
           <w:tcPr>
             <w:tcW w:w="3116" w:type="dxa"/>
           </w:tcPr>
           <w:p>
             <w:r>
-              <w:t>4.1.4</w:t>
+              <w:t>4.2.1</w:t>
             </w:r>
           </w:p>
         </w:tc>
@@ -6394,6 +6596,11 @@
           </w:tcPr>
           <w:p>
             <w:pPr>
+              <w:tabs>
+                <w:tab w:val="left" w:pos="2880"/>
+                <w:tab w:val="left" w:pos="3330"/>
+                <w:tab w:val="left" w:pos="4410"/>
+              </w:tabs>
               <w:rPr>
                 <w:rFonts w:ascii="Times New Roman" w:hAnsi="Times New Roman" w:cs="Times New Roman"/>
               </w:rPr>
@@ -6402,7 +6609,21 @@
               <w:rPr>
                 <w:rFonts w:ascii="Times New Roman" w:hAnsi="Times New Roman" w:cs="Times New Roman"/>
               </w:rPr>
-              <w:t>The APS shall start moving when the red LED powers off.</w:t>
+              <w:t xml:space="preserve">The APS shall press the middle button on the Simon </w:t>
+            </w:r>
+            <w:proofErr w:type="spellStart"/>
+            <w:r>
+              <w:rPr>
+                <w:rFonts w:ascii="Times New Roman" w:hAnsi="Times New Roman" w:cs="Times New Roman"/>
+              </w:rPr>
+              <w:t>Carabiner</w:t>
+            </w:r>
+            <w:proofErr w:type="spellEnd"/>
+            <w:r>
+              <w:rPr>
+                <w:rFonts w:ascii="Times New Roman" w:hAnsi="Times New Roman" w:cs="Times New Roman"/>
+              </w:rPr>
+              <w:t xml:space="preserve"> to start playing. </w:t>
             </w:r>
           </w:p>
         </w:tc>
@@ -6414,16 +6635,13 @@
         </w:tc>
       </w:tr>
       <w:tr>
-        <w:trPr>
-          <w:trHeight w:val="242"/>
-        </w:trPr>
         <w:tc>
           <w:tcPr>
             <w:tcW w:w="3116" w:type="dxa"/>
           </w:tcPr>
           <w:p>
             <w:r>
-              <w:t>4.1.6</w:t>
+              <w:t>4.2.2</w:t>
             </w:r>
           </w:p>
         </w:tc>
@@ -6433,6 +6651,11 @@
           </w:tcPr>
           <w:p>
             <w:pPr>
+              <w:tabs>
+                <w:tab w:val="left" w:pos="2880"/>
+                <w:tab w:val="left" w:pos="3330"/>
+                <w:tab w:val="left" w:pos="4410"/>
+              </w:tabs>
               <w:rPr>
                 <w:rFonts w:ascii="Times New Roman" w:hAnsi="Times New Roman" w:cs="Times New Roman"/>
               </w:rPr>
@@ -6441,7 +6664,21 @@
               <w:rPr>
                 <w:rFonts w:ascii="Times New Roman" w:hAnsi="Times New Roman" w:cs="Times New Roman"/>
               </w:rPr>
-              <w:t>The APS shall remain within the playing board.</w:t>
+              <w:t xml:space="preserve">The APS shall play with the Simon </w:t>
+            </w:r>
+            <w:proofErr w:type="spellStart"/>
+            <w:r>
+              <w:rPr>
+                <w:rFonts w:ascii="Times New Roman" w:hAnsi="Times New Roman" w:cs="Times New Roman"/>
+              </w:rPr>
+              <w:t>Carabiner</w:t>
+            </w:r>
+            <w:proofErr w:type="spellEnd"/>
+            <w:r>
+              <w:rPr>
+                <w:rFonts w:ascii="Times New Roman" w:hAnsi="Times New Roman" w:cs="Times New Roman"/>
+              </w:rPr>
+              <w:t xml:space="preserve"> for 15 seconds.</w:t>
             </w:r>
           </w:p>
         </w:tc>
@@ -6453,16 +6690,13 @@
         </w:tc>
       </w:tr>
       <w:tr>
-        <w:trPr>
-          <w:trHeight w:val="242"/>
-        </w:trPr>
         <w:tc>
           <w:tcPr>
             <w:tcW w:w="3116" w:type="dxa"/>
           </w:tcPr>
           <w:p>
             <w:r>
-              <w:t>4.1.8</w:t>
+              <w:t>4.2.3</w:t>
             </w:r>
           </w:p>
         </w:tc>
@@ -6472,6 +6706,11 @@
           </w:tcPr>
           <w:p>
             <w:pPr>
+              <w:tabs>
+                <w:tab w:val="left" w:pos="2880"/>
+                <w:tab w:val="left" w:pos="3330"/>
+                <w:tab w:val="left" w:pos="4410"/>
+              </w:tabs>
               <w:rPr>
                 <w:rFonts w:ascii="Times New Roman" w:hAnsi="Times New Roman" w:cs="Times New Roman"/>
               </w:rPr>
@@ -6480,7 +6719,89 @@
               <w:rPr>
                 <w:rFonts w:ascii="Times New Roman" w:hAnsi="Times New Roman" w:cs="Times New Roman"/>
               </w:rPr>
-              <w:t>The APS shall stop moving once the finish line is crossed.</w:t>
+              <w:t xml:space="preserve">The APS shall rotate one (1) row of the Rubik’s Cube 180 degrees. </w:t>
+            </w:r>
+          </w:p>
+        </w:tc>
+        <w:tc>
+          <w:tcPr>
+            <w:tcW w:w="3117" w:type="dxa"/>
+          </w:tcPr>
+          <w:p/>
+        </w:tc>
+      </w:tr>
+      <w:tr>
+        <w:tc>
+          <w:tcPr>
+            <w:tcW w:w="3116" w:type="dxa"/>
+          </w:tcPr>
+          <w:p>
+            <w:r>
+              <w:t>4.2.6</w:t>
+            </w:r>
+          </w:p>
+        </w:tc>
+        <w:tc>
+          <w:tcPr>
+            <w:tcW w:w="3117" w:type="dxa"/>
+          </w:tcPr>
+          <w:p>
+            <w:pPr>
+              <w:tabs>
+                <w:tab w:val="left" w:pos="2880"/>
+                <w:tab w:val="left" w:pos="3330"/>
+                <w:tab w:val="left" w:pos="4410"/>
+              </w:tabs>
+              <w:rPr>
+                <w:rFonts w:ascii="Times New Roman" w:hAnsi="Times New Roman" w:cs="Times New Roman"/>
+              </w:rPr>
+            </w:pPr>
+            <w:r>
+              <w:rPr>
+                <w:rFonts w:ascii="Times New Roman" w:hAnsi="Times New Roman" w:cs="Times New Roman"/>
+              </w:rPr>
+              <w:t xml:space="preserve">The APS shall draw “IEEE” on the Etch-a-Sketch using the knobs located on the Etch-a-Sketch. </w:t>
+            </w:r>
+          </w:p>
+        </w:tc>
+        <w:tc>
+          <w:tcPr>
+            <w:tcW w:w="3117" w:type="dxa"/>
+          </w:tcPr>
+          <w:p/>
+        </w:tc>
+      </w:tr>
+      <w:tr>
+        <w:tc>
+          <w:tcPr>
+            <w:tcW w:w="3116" w:type="dxa"/>
+          </w:tcPr>
+          <w:p>
+            <w:r>
+              <w:t>4.2.8</w:t>
+            </w:r>
+          </w:p>
+        </w:tc>
+        <w:tc>
+          <w:tcPr>
+            <w:tcW w:w="3117" w:type="dxa"/>
+          </w:tcPr>
+          <w:p>
+            <w:pPr>
+              <w:tabs>
+                <w:tab w:val="left" w:pos="2880"/>
+                <w:tab w:val="left" w:pos="3330"/>
+                <w:tab w:val="left" w:pos="4410"/>
+              </w:tabs>
+              <w:rPr>
+                <w:rFonts w:ascii="Times New Roman" w:hAnsi="Times New Roman" w:cs="Times New Roman"/>
+              </w:rPr>
+            </w:pPr>
+            <w:r>
+              <w:rPr>
+                <w:rFonts w:ascii="Times New Roman" w:hAnsi="Times New Roman" w:cs="Times New Roman"/>
+              </w:rPr>
+              <w:t>The APS shall pick up one (1) playing card from the stack of cards.</w:t>
             </w:r>
           </w:p>
         </w:tc>
@@ -6501,13 +6822,13 @@
           <w:szCs w:val="22"/>
         </w:rPr>
       </w:pPr>
-      <w:bookmarkStart w:id="14" w:name="_Toc399953040"/>
+      <w:bookmarkStart w:id="14" w:name="_Toc399953041"/>
       <w:r>
         <w:rPr>
           <w:rFonts w:cs="Times New Roman"/>
           <w:szCs w:val="22"/>
         </w:rPr>
-        <w:t>Arm</w:t>
+        <w:t>Frame</w:t>
       </w:r>
       <w:bookmarkEnd w:id="14"/>
     </w:p>
@@ -6586,226 +6907,13 @@
           <w:tcPr>
             <w:tcW w:w="3116" w:type="dxa"/>
           </w:tcPr>
-          <w:p>
-            <w:r>
-              <w:t>4.2.1</w:t>
-            </w:r>
-          </w:p>
+          <w:p/>
         </w:tc>
         <w:tc>
           <w:tcPr>
             <w:tcW w:w="3117" w:type="dxa"/>
           </w:tcPr>
-          <w:p>
-            <w:pPr>
-              <w:tabs>
-                <w:tab w:val="left" w:pos="2880"/>
-                <w:tab w:val="left" w:pos="3330"/>
-                <w:tab w:val="left" w:pos="4410"/>
-              </w:tabs>
-              <w:rPr>
-                <w:rFonts w:ascii="Times New Roman" w:hAnsi="Times New Roman" w:cs="Times New Roman"/>
-              </w:rPr>
-            </w:pPr>
-            <w:r>
-              <w:rPr>
-                <w:rFonts w:ascii="Times New Roman" w:hAnsi="Times New Roman" w:cs="Times New Roman"/>
-              </w:rPr>
-              <w:t xml:space="preserve">The APS shall press the middle button on the Simon </w:t>
-            </w:r>
-            <w:proofErr w:type="spellStart"/>
-            <w:r>
-              <w:rPr>
-                <w:rFonts w:ascii="Times New Roman" w:hAnsi="Times New Roman" w:cs="Times New Roman"/>
-              </w:rPr>
-              <w:t>Carabiner</w:t>
-            </w:r>
-            <w:proofErr w:type="spellEnd"/>
-            <w:r>
-              <w:rPr>
-                <w:rFonts w:ascii="Times New Roman" w:hAnsi="Times New Roman" w:cs="Times New Roman"/>
-              </w:rPr>
-              <w:t xml:space="preserve"> to start playing. </w:t>
-            </w:r>
-          </w:p>
-        </w:tc>
-        <w:tc>
-          <w:tcPr>
-            <w:tcW w:w="3117" w:type="dxa"/>
-          </w:tcPr>
           <w:p/>
-        </w:tc>
-      </w:tr>
-      <w:tr>
-        <w:tc>
-          <w:tcPr>
-            <w:tcW w:w="3116" w:type="dxa"/>
-          </w:tcPr>
-          <w:p>
-            <w:r>
-              <w:t>4.2.2</w:t>
-            </w:r>
-          </w:p>
-        </w:tc>
-        <w:tc>
-          <w:tcPr>
-            <w:tcW w:w="3117" w:type="dxa"/>
-          </w:tcPr>
-          <w:p>
-            <w:pPr>
-              <w:tabs>
-                <w:tab w:val="left" w:pos="2880"/>
-                <w:tab w:val="left" w:pos="3330"/>
-                <w:tab w:val="left" w:pos="4410"/>
-              </w:tabs>
-              <w:rPr>
-                <w:rFonts w:ascii="Times New Roman" w:hAnsi="Times New Roman" w:cs="Times New Roman"/>
-              </w:rPr>
-            </w:pPr>
-            <w:r>
-              <w:rPr>
-                <w:rFonts w:ascii="Times New Roman" w:hAnsi="Times New Roman" w:cs="Times New Roman"/>
-              </w:rPr>
-              <w:t xml:space="preserve">The APS shall play with the Simon </w:t>
-            </w:r>
-            <w:proofErr w:type="spellStart"/>
-            <w:r>
-              <w:rPr>
-                <w:rFonts w:ascii="Times New Roman" w:hAnsi="Times New Roman" w:cs="Times New Roman"/>
-              </w:rPr>
-              <w:t>Carabiner</w:t>
-            </w:r>
-            <w:proofErr w:type="spellEnd"/>
-            <w:r>
-              <w:rPr>
-                <w:rFonts w:ascii="Times New Roman" w:hAnsi="Times New Roman" w:cs="Times New Roman"/>
-              </w:rPr>
-              <w:t xml:space="preserve"> for 15 seconds.</w:t>
-            </w:r>
-          </w:p>
-        </w:tc>
-        <w:tc>
-          <w:tcPr>
-            <w:tcW w:w="3117" w:type="dxa"/>
-          </w:tcPr>
-          <w:p/>
-        </w:tc>
-      </w:tr>
-      <w:tr>
-        <w:tc>
-          <w:tcPr>
-            <w:tcW w:w="3116" w:type="dxa"/>
-          </w:tcPr>
-          <w:p>
-            <w:r>
-              <w:t>4.2.3</w:t>
-            </w:r>
-          </w:p>
-        </w:tc>
-        <w:tc>
-          <w:tcPr>
-            <w:tcW w:w="3117" w:type="dxa"/>
-          </w:tcPr>
-          <w:p>
-            <w:pPr>
-              <w:tabs>
-                <w:tab w:val="left" w:pos="2880"/>
-                <w:tab w:val="left" w:pos="3330"/>
-                <w:tab w:val="left" w:pos="4410"/>
-              </w:tabs>
-              <w:rPr>
-                <w:rFonts w:ascii="Times New Roman" w:hAnsi="Times New Roman" w:cs="Times New Roman"/>
-              </w:rPr>
-            </w:pPr>
-            <w:r>
-              <w:rPr>
-                <w:rFonts w:ascii="Times New Roman" w:hAnsi="Times New Roman" w:cs="Times New Roman"/>
-              </w:rPr>
-              <w:t xml:space="preserve">The APS shall rotate one (1) row of the Rubik’s Cube 180 degrees. </w:t>
-            </w:r>
-          </w:p>
-        </w:tc>
-        <w:tc>
-          <w:tcPr>
-            <w:tcW w:w="3117" w:type="dxa"/>
-          </w:tcPr>
-          <w:p/>
-        </w:tc>
-      </w:tr>
-      <w:tr>
-        <w:tc>
-          <w:tcPr>
-            <w:tcW w:w="3116" w:type="dxa"/>
-          </w:tcPr>
-          <w:p>
-            <w:r>
-              <w:t>4.2.6</w:t>
-            </w:r>
-          </w:p>
-        </w:tc>
-        <w:tc>
-          <w:tcPr>
-            <w:tcW w:w="3117" w:type="dxa"/>
-          </w:tcPr>
-          <w:p>
-            <w:pPr>
-              <w:tabs>
-                <w:tab w:val="left" w:pos="2880"/>
-                <w:tab w:val="left" w:pos="3330"/>
-                <w:tab w:val="left" w:pos="4410"/>
-              </w:tabs>
-              <w:rPr>
-                <w:rFonts w:ascii="Times New Roman" w:hAnsi="Times New Roman" w:cs="Times New Roman"/>
-              </w:rPr>
-            </w:pPr>
-            <w:r>
-              <w:rPr>
-                <w:rFonts w:ascii="Times New Roman" w:hAnsi="Times New Roman" w:cs="Times New Roman"/>
-              </w:rPr>
-              <w:t xml:space="preserve">The APS shall draw “IEEE” on the Etch-a-Sketch using the knobs located on the Etch-a-Sketch. </w:t>
-            </w:r>
-          </w:p>
-        </w:tc>
-        <w:tc>
-          <w:tcPr>
-            <w:tcW w:w="3117" w:type="dxa"/>
-          </w:tcPr>
-          <w:p/>
-        </w:tc>
-      </w:tr>
-      <w:tr>
-        <w:tc>
-          <w:tcPr>
-            <w:tcW w:w="3116" w:type="dxa"/>
-          </w:tcPr>
-          <w:p>
-            <w:r>
-              <w:t>4.2.8</w:t>
-            </w:r>
-          </w:p>
-        </w:tc>
-        <w:tc>
-          <w:tcPr>
-            <w:tcW w:w="3117" w:type="dxa"/>
-          </w:tcPr>
-          <w:p>
-            <w:pPr>
-              <w:tabs>
-                <w:tab w:val="left" w:pos="2880"/>
-                <w:tab w:val="left" w:pos="3330"/>
-                <w:tab w:val="left" w:pos="4410"/>
-              </w:tabs>
-              <w:rPr>
-                <w:rFonts w:ascii="Times New Roman" w:hAnsi="Times New Roman" w:cs="Times New Roman"/>
-              </w:rPr>
-            </w:pPr>
-            <w:r>
-              <w:rPr>
-                <w:rFonts w:ascii="Times New Roman" w:hAnsi="Times New Roman" w:cs="Times New Roman"/>
-              </w:rPr>
-              <w:t>The APS shall pick up one (1) playing card from the stack of cards.</w:t>
-            </w:r>
-          </w:p>
         </w:tc>
         <w:tc>
           <w:tcPr>
@@ -6824,13 +6932,13 @@
           <w:szCs w:val="22"/>
         </w:rPr>
       </w:pPr>
-      <w:bookmarkStart w:id="15" w:name="_Toc399953041"/>
+      <w:bookmarkStart w:id="15" w:name="_Toc399953042"/>
       <w:r>
         <w:rPr>
           <w:rFonts w:cs="Times New Roman"/>
           <w:szCs w:val="22"/>
         </w:rPr>
-        <w:t>Frame</w:t>
+        <w:t>Batteries</w:t>
       </w:r>
       <w:bookmarkEnd w:id="15"/>
     </w:p>
@@ -6909,13 +7017,29 @@
           <w:tcPr>
             <w:tcW w:w="3116" w:type="dxa"/>
           </w:tcPr>
-          <w:p/>
+          <w:p>
+            <w:r>
+              <w:t>4.1.1</w:t>
+            </w:r>
+          </w:p>
         </w:tc>
         <w:tc>
           <w:tcPr>
             <w:tcW w:w="3117" w:type="dxa"/>
           </w:tcPr>
-          <w:p/>
+          <w:p>
+            <w:pPr>
+              <w:rPr>
+                <w:rFonts w:ascii="Times New Roman" w:hAnsi="Times New Roman" w:cs="Times New Roman"/>
+              </w:rPr>
+            </w:pPr>
+            <w:r>
+              <w:rPr>
+                <w:rFonts w:ascii="Times New Roman" w:hAnsi="Times New Roman" w:cs="Times New Roman"/>
+              </w:rPr>
+              <w:t>The APS shall receive power from an independent, on-board, battery.</w:t>
+            </w:r>
+          </w:p>
         </w:tc>
         <w:tc>
           <w:tcPr>
@@ -6928,172 +7052,55 @@
     <w:p/>
     <w:p>
       <w:pPr>
-        <w:pStyle w:val="Heading2"/>
-        <w:rPr>
-          <w:rFonts w:cs="Times New Roman"/>
-          <w:szCs w:val="22"/>
-        </w:rPr>
-      </w:pPr>
-      <w:bookmarkStart w:id="16" w:name="_Toc399953042"/>
+        <w:pStyle w:val="Heading1"/>
+        <w:rPr>
+          <w:rFonts w:cs="Times New Roman"/>
+          <w:szCs w:val="22"/>
+        </w:rPr>
+      </w:pPr>
+      <w:bookmarkStart w:id="16" w:name="_Toc399953043"/>
       <w:r>
         <w:rPr>
           <w:rFonts w:cs="Times New Roman"/>
           <w:szCs w:val="22"/>
         </w:rPr>
-        <w:t>Batteries</w:t>
+        <w:lastRenderedPageBreak/>
+        <w:t>Budget Decision Matrices and Justifications</w:t>
       </w:r>
       <w:bookmarkEnd w:id="16"/>
     </w:p>
-    <w:tbl>
-      <w:tblPr>
-        <w:tblStyle w:val="TableGrid"/>
-        <w:tblW w:w="0" w:type="auto"/>
-        <w:tblLook w:val="04A0" w:firstRow="1" w:lastRow="0" w:firstColumn="1" w:lastColumn="0" w:noHBand="0" w:noVBand="1"/>
-      </w:tblPr>
-      <w:tblGrid>
-        <w:gridCol w:w="3116"/>
-        <w:gridCol w:w="3117"/>
-        <w:gridCol w:w="3117"/>
-      </w:tblGrid>
-      <w:tr>
-        <w:tc>
-          <w:tcPr>
-            <w:tcW w:w="3116" w:type="dxa"/>
-            <w:shd w:val="clear" w:color="auto" w:fill="A5A5A5" w:themeFill="accent3"/>
-          </w:tcPr>
-          <w:p>
-            <w:pPr>
-              <w:rPr>
-                <w:b/>
-              </w:rPr>
-            </w:pPr>
-            <w:r>
-              <w:rPr>
-                <w:b/>
-              </w:rPr>
-              <w:t>ID</w:t>
-            </w:r>
-          </w:p>
-        </w:tc>
-        <w:tc>
-          <w:tcPr>
-            <w:tcW w:w="3117" w:type="dxa"/>
-            <w:shd w:val="clear" w:color="auto" w:fill="A5A5A5" w:themeFill="accent3"/>
-          </w:tcPr>
-          <w:p>
-            <w:pPr>
-              <w:rPr>
-                <w:b/>
-              </w:rPr>
-            </w:pPr>
-            <w:r>
-              <w:rPr>
-                <w:b/>
-              </w:rPr>
-              <w:t>Requirement Text</w:t>
-            </w:r>
-          </w:p>
-        </w:tc>
-        <w:tc>
-          <w:tcPr>
-            <w:tcW w:w="3117" w:type="dxa"/>
-            <w:shd w:val="clear" w:color="auto" w:fill="A5A5A5" w:themeFill="accent3"/>
-          </w:tcPr>
-          <w:p>
-            <w:pPr>
-              <w:rPr>
-                <w:b/>
-              </w:rPr>
-            </w:pPr>
-            <w:r>
-              <w:rPr>
-                <w:b/>
-              </w:rPr>
-              <w:t>Fulfillment</w:t>
-            </w:r>
-          </w:p>
-        </w:tc>
-      </w:tr>
-      <w:tr>
-        <w:tc>
-          <w:tcPr>
-            <w:tcW w:w="3116" w:type="dxa"/>
-          </w:tcPr>
-          <w:p>
-            <w:r>
-              <w:t>4.1.1</w:t>
-            </w:r>
-          </w:p>
-        </w:tc>
-        <w:tc>
-          <w:tcPr>
-            <w:tcW w:w="3117" w:type="dxa"/>
-          </w:tcPr>
-          <w:p>
-            <w:pPr>
-              <w:rPr>
-                <w:rFonts w:ascii="Times New Roman" w:hAnsi="Times New Roman" w:cs="Times New Roman"/>
-              </w:rPr>
-            </w:pPr>
-            <w:r>
-              <w:rPr>
-                <w:rFonts w:ascii="Times New Roman" w:hAnsi="Times New Roman" w:cs="Times New Roman"/>
-              </w:rPr>
-              <w:t>The APS shall receive power from an independent, on-board, battery.</w:t>
-            </w:r>
-          </w:p>
-        </w:tc>
-        <w:tc>
-          <w:tcPr>
-            <w:tcW w:w="3117" w:type="dxa"/>
-          </w:tcPr>
-          <w:p/>
-        </w:tc>
-      </w:tr>
-    </w:tbl>
-    <w:p/>
     <w:p>
-      <w:pPr>
-        <w:pStyle w:val="Heading1"/>
-        <w:rPr>
-          <w:rFonts w:cs="Times New Roman"/>
-          <w:szCs w:val="22"/>
-        </w:rPr>
-      </w:pPr>
-      <w:bookmarkStart w:id="17" w:name="_Toc399953043"/>
       <w:r>
-        <w:rPr>
-          <w:rFonts w:cs="Times New Roman"/>
-          <w:szCs w:val="22"/>
-        </w:rPr>
-        <w:lastRenderedPageBreak/>
-        <w:t>Budget Decision Matrices and Justifications</w:t>
+        <w:t>This section of the document contains the reasoning used during the selection of the major components. The use of decision matrices where the main method of selection for all of the components. These matrices used important characteristic of the component and indexed each of them with a weighted score. The development team then scored each characteristic of each component and the average score is then calculated. The total score is gathered and the item with the highest total score is then selected as the most desirable component for the system.</w:t>
+      </w:r>
+    </w:p>
+    <w:p>
+      <w:pPr>
+        <w:pStyle w:val="Heading2"/>
+        <w:rPr>
+          <w:rFonts w:cs="Times New Roman"/>
+          <w:szCs w:val="22"/>
+        </w:rPr>
+      </w:pPr>
+      <w:bookmarkStart w:id="17" w:name="_Toc399953044"/>
+      <w:r>
+        <w:rPr>
+          <w:rFonts w:cs="Times New Roman"/>
+          <w:szCs w:val="22"/>
+        </w:rPr>
+        <w:t>Micro</w:t>
+      </w:r>
+      <w:r>
+        <w:rPr>
+          <w:rFonts w:cs="Times New Roman"/>
+          <w:szCs w:val="22"/>
+        </w:rPr>
+        <w:t>controller</w:t>
       </w:r>
       <w:bookmarkEnd w:id="17"/>
     </w:p>
     <w:p>
-      <w:pPr>
-        <w:pStyle w:val="Heading2"/>
-        <w:rPr>
-          <w:rFonts w:cs="Times New Roman"/>
-          <w:szCs w:val="22"/>
-        </w:rPr>
-      </w:pPr>
-      <w:bookmarkStart w:id="18" w:name="_Toc399953044"/>
-      <w:r>
-        <w:rPr>
-          <w:rFonts w:cs="Times New Roman"/>
-          <w:szCs w:val="22"/>
-        </w:rPr>
-        <w:t>Micro</w:t>
-      </w:r>
-      <w:r>
-        <w:rPr>
-          <w:rFonts w:cs="Times New Roman"/>
-          <w:szCs w:val="22"/>
-        </w:rPr>
-        <w:t>controller</w:t>
-      </w:r>
+      <w:bookmarkStart w:id="18" w:name="_GoBack"/>
       <w:bookmarkEnd w:id="18"/>
     </w:p>
     <w:p>
@@ -7110,6 +7117,7 @@
           <w:rFonts w:cs="Times New Roman"/>
           <w:szCs w:val="22"/>
         </w:rPr>
+        <w:lastRenderedPageBreak/>
         <w:t xml:space="preserve">Items </w:t>
       </w:r>
       <w:proofErr w:type="gramStart"/>
@@ -7897,7 +7905,6 @@
           <w:rFonts w:cs="Times New Roman"/>
           <w:szCs w:val="22"/>
         </w:rPr>
-        <w:lastRenderedPageBreak/>
         <w:t>Acronyms &amp; Abbreviations</w:t>
       </w:r>
       <w:bookmarkEnd w:id="56"/>
@@ -7974,6 +7981,7 @@
               <w:rPr>
                 <w:rFonts w:ascii="Times New Roman" w:hAnsi="Times New Roman" w:cs="Times New Roman"/>
               </w:rPr>
+              <w:lastRenderedPageBreak/>
               <w:t>FTFP</w:t>
             </w:r>
           </w:p>
@@ -8290,7 +8298,7 @@
         <w:rFonts w:ascii="Times New Roman" w:hAnsi="Times New Roman" w:cs="Times New Roman"/>
         <w:noProof/>
       </w:rPr>
-      <w:t>5</w:t>
+      <w:t>7</w:t>
     </w:r>
     <w:r>
       <w:rPr>
@@ -10105,7 +10113,7 @@
 </file>
 
 <file path=customXml/itemProps1.xml><?xml version="1.0" encoding="utf-8"?>
-<ds:datastoreItem xmlns:ds="http://schemas.openxmlformats.org/officeDocument/2006/customXml" ds:itemID="{9AB599BC-E3AC-499B-9653-117345CE152B}">
+<ds:datastoreItem xmlns:ds="http://schemas.openxmlformats.org/officeDocument/2006/customXml" ds:itemID="{F322AD79-03F2-43BE-BDCD-949D10D37403}">
   <ds:schemaRefs>
     <ds:schemaRef ds:uri="http://schemas.openxmlformats.org/officeDocument/2006/bibliography"/>
   </ds:schemaRefs>

</xml_diff>

<commit_message>
Added content for Microcontroller, Item Under Consideration and one table.
</commit_message>
<xml_diff>
--- a/Documents/Budget Document/Budget_Proposal.docx
+++ b/Documents/Budget Document/Budget_Proposal.docx
@@ -25,11 +25,19 @@
           <w:rFonts w:ascii="Times New Roman" w:hAnsi="Times New Roman" w:cs="Times New Roman"/>
         </w:rPr>
       </w:pPr>
+      <w:proofErr w:type="gramStart"/>
       <w:r>
         <w:rPr>
           <w:rFonts w:ascii="Times New Roman" w:hAnsi="Times New Roman" w:cs="Times New Roman"/>
         </w:rPr>
-        <w:t>for Autonomous Panda System</w:t>
+        <w:t>for</w:t>
+      </w:r>
+      <w:proofErr w:type="gramEnd"/>
+      <w:r>
+        <w:rPr>
+          <w:rFonts w:ascii="Times New Roman" w:hAnsi="Times New Roman" w:cs="Times New Roman"/>
+        </w:rPr>
+        <w:t xml:space="preserve"> Autonomous Panda System</w:t>
       </w:r>
     </w:p>
     <w:p>
@@ -5827,8 +5835,16 @@
               <w:rPr>
                 <w:rFonts w:ascii="Times New Roman" w:hAnsi="Times New Roman" w:cs="Times New Roman"/>
               </w:rPr>
-              <w:t>Mary Luongo</w:t>
-            </w:r>
+              <w:t xml:space="preserve">Mary </w:t>
+            </w:r>
+            <w:proofErr w:type="spellStart"/>
+            <w:r>
+              <w:rPr>
+                <w:rFonts w:ascii="Times New Roman" w:hAnsi="Times New Roman" w:cs="Times New Roman"/>
+              </w:rPr>
+              <w:t>Luongo</w:t>
+            </w:r>
+            <w:proofErr w:type="spellEnd"/>
           </w:p>
         </w:tc>
         <w:tc>
@@ -5872,8 +5888,16 @@
               <w:rPr>
                 <w:rFonts w:ascii="Times New Roman" w:hAnsi="Times New Roman" w:cs="Times New Roman"/>
               </w:rPr>
-              <w:t>Luis Bogran</w:t>
-            </w:r>
+              <w:t xml:space="preserve">Luis </w:t>
+            </w:r>
+            <w:proofErr w:type="spellStart"/>
+            <w:r>
+              <w:rPr>
+                <w:rFonts w:ascii="Times New Roman" w:hAnsi="Times New Roman" w:cs="Times New Roman"/>
+              </w:rPr>
+              <w:t>Bogran</w:t>
+            </w:r>
+            <w:proofErr w:type="spellEnd"/>
           </w:p>
         </w:tc>
         <w:tc>
@@ -5913,11 +5937,19 @@
                 <w:rFonts w:ascii="Times New Roman" w:hAnsi="Times New Roman" w:cs="Times New Roman"/>
               </w:rPr>
             </w:pPr>
-            <w:r>
-              <w:rPr>
-                <w:rFonts w:ascii="Times New Roman" w:hAnsi="Times New Roman" w:cs="Times New Roman"/>
-              </w:rPr>
-              <w:t>Kok Peng Tan</w:t>
+            <w:proofErr w:type="spellStart"/>
+            <w:r>
+              <w:rPr>
+                <w:rFonts w:ascii="Times New Roman" w:hAnsi="Times New Roman" w:cs="Times New Roman"/>
+              </w:rPr>
+              <w:t>Kok</w:t>
+            </w:r>
+            <w:proofErr w:type="spellEnd"/>
+            <w:r>
+              <w:rPr>
+                <w:rFonts w:ascii="Times New Roman" w:hAnsi="Times New Roman" w:cs="Times New Roman"/>
+              </w:rPr>
+              <w:t xml:space="preserve"> Peng Tan</w:t>
             </w:r>
           </w:p>
         </w:tc>
@@ -6681,7 +6713,21 @@
               <w:rPr>
                 <w:rFonts w:ascii="Times New Roman" w:hAnsi="Times New Roman" w:cs="Times New Roman"/>
               </w:rPr>
-              <w:t>The APS shall play with the Simon Carabiner for 15 seconds.</w:t>
+              <w:t xml:space="preserve">The APS shall play with the Simon </w:t>
+            </w:r>
+            <w:proofErr w:type="spellStart"/>
+            <w:r>
+              <w:rPr>
+                <w:rFonts w:ascii="Times New Roman" w:hAnsi="Times New Roman" w:cs="Times New Roman"/>
+              </w:rPr>
+              <w:t>Carabiner</w:t>
+            </w:r>
+            <w:proofErr w:type="spellEnd"/>
+            <w:r>
+              <w:rPr>
+                <w:rFonts w:ascii="Times New Roman" w:hAnsi="Times New Roman" w:cs="Times New Roman"/>
+              </w:rPr>
+              <w:t xml:space="preserve"> for 15 seconds.</w:t>
             </w:r>
           </w:p>
         </w:tc>
@@ -7279,7 +7325,21 @@
               <w:rPr>
                 <w:rFonts w:ascii="Times New Roman" w:hAnsi="Times New Roman" w:cs="Times New Roman"/>
               </w:rPr>
-              <w:t xml:space="preserve">The APS shall press the middle button on the Simon Carabiner to start playing. </w:t>
+              <w:t xml:space="preserve">The APS shall press the middle button on the Simon </w:t>
+            </w:r>
+            <w:proofErr w:type="spellStart"/>
+            <w:r>
+              <w:rPr>
+                <w:rFonts w:ascii="Times New Roman" w:hAnsi="Times New Roman" w:cs="Times New Roman"/>
+              </w:rPr>
+              <w:t>Carabiner</w:t>
+            </w:r>
+            <w:proofErr w:type="spellEnd"/>
+            <w:r>
+              <w:rPr>
+                <w:rFonts w:ascii="Times New Roman" w:hAnsi="Times New Roman" w:cs="Times New Roman"/>
+              </w:rPr>
+              <w:t xml:space="preserve"> to start playing. </w:t>
             </w:r>
           </w:p>
         </w:tc>
@@ -7340,7 +7400,21 @@
               <w:rPr>
                 <w:rFonts w:ascii="Times New Roman" w:hAnsi="Times New Roman" w:cs="Times New Roman"/>
               </w:rPr>
-              <w:t>The APS shall play with the Simon Carabiner for 15 seconds.</w:t>
+              <w:t xml:space="preserve">The APS shall play with the Simon </w:t>
+            </w:r>
+            <w:proofErr w:type="spellStart"/>
+            <w:r>
+              <w:rPr>
+                <w:rFonts w:ascii="Times New Roman" w:hAnsi="Times New Roman" w:cs="Times New Roman"/>
+              </w:rPr>
+              <w:t>Carabiner</w:t>
+            </w:r>
+            <w:proofErr w:type="spellEnd"/>
+            <w:r>
+              <w:rPr>
+                <w:rFonts w:ascii="Times New Roman" w:hAnsi="Times New Roman" w:cs="Times New Roman"/>
+              </w:rPr>
+              <w:t xml:space="preserve"> for 15 seconds.</w:t>
             </w:r>
           </w:p>
         </w:tc>
@@ -7901,8 +7975,6 @@
         </w:rPr>
         <w:br w:type="page"/>
       </w:r>
-      <w:bookmarkStart w:id="20" w:name="_GoBack"/>
-      <w:bookmarkEnd w:id="20"/>
     </w:p>
     <w:p>
       <w:pPr>
@@ -7914,7 +7986,7 @@
           <w:szCs w:val="22"/>
         </w:rPr>
       </w:pPr>
-      <w:bookmarkStart w:id="21" w:name="_Toc399974154"/>
+      <w:bookmarkStart w:id="20" w:name="_Toc399974154"/>
       <w:r>
         <w:rPr>
           <w:rFonts w:cs="Times New Roman"/>
@@ -7923,7 +7995,7 @@
         <w:lastRenderedPageBreak/>
         <w:t>Budget Decision Matrices and Justifications</w:t>
       </w:r>
-      <w:bookmarkEnd w:id="21"/>
+      <w:bookmarkEnd w:id="20"/>
     </w:p>
     <w:p>
       <w:pPr>
@@ -7965,7 +8037,7 @@
           <w:szCs w:val="22"/>
         </w:rPr>
       </w:pPr>
-      <w:bookmarkStart w:id="22" w:name="_Toc399974155"/>
+      <w:bookmarkStart w:id="21" w:name="_Toc399974155"/>
       <w:r>
         <w:rPr>
           <w:rFonts w:cs="Times New Roman"/>
@@ -7980,7 +8052,12 @@
         </w:rPr>
         <w:t>controller</w:t>
       </w:r>
-      <w:bookmarkEnd w:id="22"/>
+      <w:bookmarkEnd w:id="21"/>
+    </w:p>
+    <w:p>
+      <w:r>
+        <w:t>The microcontrollers considered and description of the decision process are described in the following content. The process was tailored to provide the APS with the optimal microcontroller to control all the subsystems.</w:t>
+      </w:r>
     </w:p>
     <w:p>
       <w:pPr>
@@ -7992,16 +8069,230 @@
           <w:szCs w:val="22"/>
         </w:rPr>
       </w:pPr>
-      <w:bookmarkStart w:id="23" w:name="_Toc399974156"/>
+      <w:bookmarkStart w:id="22" w:name="_Toc399974156"/>
       <w:r>
         <w:rPr>
           <w:rFonts w:cs="Times New Roman"/>
           <w:szCs w:val="22"/>
         </w:rPr>
-        <w:t>Items Under Consideration</w:t>
+        <w:t xml:space="preserve">Items </w:t>
       </w:r>
-      <w:bookmarkEnd w:id="23"/>
+      <w:proofErr w:type="gramStart"/>
+      <w:r>
+        <w:rPr>
+          <w:rFonts w:cs="Times New Roman"/>
+          <w:szCs w:val="22"/>
+        </w:rPr>
+        <w:t>Under</w:t>
+      </w:r>
+      <w:proofErr w:type="gramEnd"/>
+      <w:r>
+        <w:rPr>
+          <w:rFonts w:cs="Times New Roman"/>
+          <w:szCs w:val="22"/>
+        </w:rPr>
+        <w:t xml:space="preserve"> Consideration</w:t>
+      </w:r>
+      <w:bookmarkEnd w:id="22"/>
     </w:p>
+    <w:p>
+      <w:r>
+        <w:t xml:space="preserve">The following items were considered as the microcontroller used to operate the subsystems of the APS. </w:t>
+      </w:r>
+      <w:r>
+        <w:t xml:space="preserve">All of the items have been characterized on </w:t>
+      </w:r>
+      <w:r>
+        <w:rPr>
+          <w:b/>
+        </w:rPr>
+        <w:t>table x</w:t>
+      </w:r>
+      <w:r>
+        <w:t xml:space="preserve"> by item identification name (Item ID), vendor, and a description.</w:t>
+      </w:r>
+    </w:p>
+    <w:tbl>
+      <w:tblPr>
+        <w:tblStyle w:val="TableGrid"/>
+        <w:tblW w:w="0" w:type="auto"/>
+        <w:tblLook w:val="04A0" w:firstRow="1" w:lastRow="0" w:firstColumn="1" w:lastColumn="0" w:noHBand="0" w:noVBand="1"/>
+      </w:tblPr>
+      <w:tblGrid>
+        <w:gridCol w:w="3192"/>
+        <w:gridCol w:w="3192"/>
+        <w:gridCol w:w="3192"/>
+      </w:tblGrid>
+      <w:tr>
+        <w:tc>
+          <w:tcPr>
+            <w:tcW w:w="3192" w:type="dxa"/>
+          </w:tcPr>
+          <w:p>
+            <w:r>
+              <w:t>Item ID</w:t>
+            </w:r>
+          </w:p>
+        </w:tc>
+        <w:tc>
+          <w:tcPr>
+            <w:tcW w:w="3192" w:type="dxa"/>
+          </w:tcPr>
+          <w:p>
+            <w:r>
+              <w:t>Vendor</w:t>
+            </w:r>
+          </w:p>
+        </w:tc>
+        <w:tc>
+          <w:tcPr>
+            <w:tcW w:w="3192" w:type="dxa"/>
+          </w:tcPr>
+          <w:p>
+            <w:r>
+              <w:t>Description</w:t>
+            </w:r>
+          </w:p>
+        </w:tc>
+      </w:tr>
+      <w:tr>
+        <w:tc>
+          <w:tcPr>
+            <w:tcW w:w="3192" w:type="dxa"/>
+          </w:tcPr>
+          <w:p>
+            <w:r>
+              <w:t>Arduino Uno</w:t>
+            </w:r>
+          </w:p>
+        </w:tc>
+        <w:tc>
+          <w:tcPr>
+            <w:tcW w:w="3192" w:type="dxa"/>
+          </w:tcPr>
+          <w:p>
+            <w:r>
+              <w:t>Amazon</w:t>
+            </w:r>
+          </w:p>
+        </w:tc>
+        <w:tc>
+          <w:tcPr>
+            <w:tcW w:w="3192" w:type="dxa"/>
+          </w:tcPr>
+          <w:p>
+            <w:r>
+              <w:t>A microcontroller board based on the ATmega328. It contains 14 digital I/O pins, with 6 of them providing pulse width modulation (PWM) output.</w:t>
+            </w:r>
+            <w:r>
+              <w:t xml:space="preserve"> It has a 5V operating voltage with input voltage recommendation between 7V and 12V.</w:t>
+            </w:r>
+            <w:bookmarkStart w:id="23" w:name="_GoBack"/>
+            <w:bookmarkEnd w:id="23"/>
+          </w:p>
+        </w:tc>
+      </w:tr>
+      <w:tr>
+        <w:tc>
+          <w:tcPr>
+            <w:tcW w:w="3192" w:type="dxa"/>
+          </w:tcPr>
+          <w:p>
+            <w:r>
+              <w:t xml:space="preserve">Raspberry Pi </w:t>
+            </w:r>
+            <w:proofErr w:type="spellStart"/>
+            <w:r>
+              <w:t>Modle</w:t>
+            </w:r>
+            <w:proofErr w:type="spellEnd"/>
+            <w:r>
+              <w:t xml:space="preserve"> B+</w:t>
+            </w:r>
+          </w:p>
+        </w:tc>
+        <w:tc>
+          <w:tcPr>
+            <w:tcW w:w="3192" w:type="dxa"/>
+          </w:tcPr>
+          <w:p>
+            <w:r>
+              <w:t>Amazon</w:t>
+            </w:r>
+          </w:p>
+        </w:tc>
+        <w:tc>
+          <w:tcPr>
+            <w:tcW w:w="3192" w:type="dxa"/>
+          </w:tcPr>
+          <w:p/>
+        </w:tc>
+      </w:tr>
+      <w:tr>
+        <w:tc>
+          <w:tcPr>
+            <w:tcW w:w="3192" w:type="dxa"/>
+          </w:tcPr>
+          <w:p>
+            <w:r>
+              <w:t>UDOO Quad</w:t>
+            </w:r>
+          </w:p>
+        </w:tc>
+        <w:tc>
+          <w:tcPr>
+            <w:tcW w:w="3192" w:type="dxa"/>
+          </w:tcPr>
+          <w:p>
+            <w:proofErr w:type="spellStart"/>
+            <w:r>
+              <w:t>Udoo</w:t>
+            </w:r>
+            <w:proofErr w:type="spellEnd"/>
+          </w:p>
+        </w:tc>
+        <w:tc>
+          <w:tcPr>
+            <w:tcW w:w="3192" w:type="dxa"/>
+          </w:tcPr>
+          <w:p/>
+        </w:tc>
+      </w:tr>
+      <w:tr>
+        <w:tc>
+          <w:tcPr>
+            <w:tcW w:w="3192" w:type="dxa"/>
+          </w:tcPr>
+          <w:p>
+            <w:proofErr w:type="spellStart"/>
+            <w:r>
+              <w:t>BeagleBone</w:t>
+            </w:r>
+            <w:proofErr w:type="spellEnd"/>
+            <w:r>
+              <w:t xml:space="preserve"> Black</w:t>
+            </w:r>
+          </w:p>
+        </w:tc>
+        <w:tc>
+          <w:tcPr>
+            <w:tcW w:w="3192" w:type="dxa"/>
+          </w:tcPr>
+          <w:p>
+            <w:r>
+              <w:t>Amazon</w:t>
+            </w:r>
+          </w:p>
+        </w:tc>
+        <w:tc>
+          <w:tcPr>
+            <w:tcW w:w="3192" w:type="dxa"/>
+          </w:tcPr>
+          <w:p/>
+        </w:tc>
+      </w:tr>
+    </w:tbl>
+    <w:p/>
     <w:p>
       <w:pPr>
         <w:pStyle w:val="Heading3"/>
@@ -8088,7 +8379,23 @@
           <w:rFonts w:cs="Times New Roman"/>
           <w:szCs w:val="22"/>
         </w:rPr>
-        <w:t>Items Under Consideration</w:t>
+        <w:t xml:space="preserve">Items </w:t>
+      </w:r>
+      <w:proofErr w:type="gramStart"/>
+      <w:r>
+        <w:rPr>
+          <w:rFonts w:cs="Times New Roman"/>
+          <w:szCs w:val="22"/>
+        </w:rPr>
+        <w:t>Under</w:t>
+      </w:r>
+      <w:proofErr w:type="gramEnd"/>
+      <w:r>
+        <w:rPr>
+          <w:rFonts w:cs="Times New Roman"/>
+          <w:szCs w:val="22"/>
+        </w:rPr>
+        <w:t xml:space="preserve"> Consideration</w:t>
       </w:r>
       <w:bookmarkEnd w:id="27"/>
     </w:p>
@@ -9641,12 +9948,14 @@
                 <w:rFonts w:ascii="Times New Roman" w:eastAsia="Times New Roman" w:hAnsi="Times New Roman" w:cs="Times New Roman"/>
               </w:rPr>
             </w:pPr>
+            <w:proofErr w:type="spellStart"/>
             <w:r>
               <w:rPr>
                 <w:rFonts w:ascii="Times New Roman" w:eastAsia="Times New Roman" w:hAnsi="Times New Roman" w:cs="Times New Roman"/>
               </w:rPr>
               <w:t>openCV</w:t>
             </w:r>
+            <w:proofErr w:type="spellEnd"/>
           </w:p>
         </w:tc>
         <w:tc>
@@ -11883,7 +12192,23 @@
           <w:rFonts w:cs="Times New Roman"/>
           <w:szCs w:val="22"/>
         </w:rPr>
-        <w:t>Items Under Consideration</w:t>
+        <w:t xml:space="preserve">Items </w:t>
+      </w:r>
+      <w:proofErr w:type="gramStart"/>
+      <w:r>
+        <w:rPr>
+          <w:rFonts w:cs="Times New Roman"/>
+          <w:szCs w:val="22"/>
+        </w:rPr>
+        <w:t>Under</w:t>
+      </w:r>
+      <w:proofErr w:type="gramEnd"/>
+      <w:r>
+        <w:rPr>
+          <w:rFonts w:cs="Times New Roman"/>
+          <w:szCs w:val="22"/>
+        </w:rPr>
+        <w:t xml:space="preserve"> Consideration</w:t>
       </w:r>
       <w:bookmarkEnd w:id="31"/>
     </w:p>
@@ -11971,7 +12296,23 @@
           <w:rFonts w:cs="Times New Roman"/>
           <w:szCs w:val="22"/>
         </w:rPr>
-        <w:t>Items Under Consideration</w:t>
+        <w:t xml:space="preserve">Items </w:t>
+      </w:r>
+      <w:proofErr w:type="gramStart"/>
+      <w:r>
+        <w:rPr>
+          <w:rFonts w:cs="Times New Roman"/>
+          <w:szCs w:val="22"/>
+        </w:rPr>
+        <w:t>Under</w:t>
+      </w:r>
+      <w:proofErr w:type="gramEnd"/>
+      <w:r>
+        <w:rPr>
+          <w:rFonts w:cs="Times New Roman"/>
+          <w:szCs w:val="22"/>
+        </w:rPr>
+        <w:t xml:space="preserve"> Consideration</w:t>
       </w:r>
       <w:bookmarkEnd w:id="35"/>
     </w:p>
@@ -15560,7 +15901,23 @@
           <w:rFonts w:cs="Times New Roman"/>
           <w:szCs w:val="22"/>
         </w:rPr>
-        <w:t>Items Under Consideration</w:t>
+        <w:t xml:space="preserve">Items </w:t>
+      </w:r>
+      <w:proofErr w:type="gramStart"/>
+      <w:r>
+        <w:rPr>
+          <w:rFonts w:cs="Times New Roman"/>
+          <w:szCs w:val="22"/>
+        </w:rPr>
+        <w:t>Under</w:t>
+      </w:r>
+      <w:proofErr w:type="gramEnd"/>
+      <w:r>
+        <w:rPr>
+          <w:rFonts w:cs="Times New Roman"/>
+          <w:szCs w:val="22"/>
+        </w:rPr>
+        <w:t xml:space="preserve"> Consideration</w:t>
       </w:r>
       <w:bookmarkEnd w:id="39"/>
     </w:p>
@@ -15650,7 +16007,23 @@
           <w:rFonts w:cs="Times New Roman"/>
           <w:szCs w:val="22"/>
         </w:rPr>
-        <w:t>Items Under Consideration</w:t>
+        <w:t xml:space="preserve">Items </w:t>
+      </w:r>
+      <w:proofErr w:type="gramStart"/>
+      <w:r>
+        <w:rPr>
+          <w:rFonts w:cs="Times New Roman"/>
+          <w:szCs w:val="22"/>
+        </w:rPr>
+        <w:t>Under</w:t>
+      </w:r>
+      <w:proofErr w:type="gramEnd"/>
+      <w:r>
+        <w:rPr>
+          <w:rFonts w:cs="Times New Roman"/>
+          <w:szCs w:val="22"/>
+        </w:rPr>
+        <w:t xml:space="preserve"> Consideration</w:t>
       </w:r>
       <w:bookmarkEnd w:id="43"/>
     </w:p>
@@ -15740,7 +16113,23 @@
           <w:rFonts w:cs="Times New Roman"/>
           <w:szCs w:val="22"/>
         </w:rPr>
-        <w:t>Items Under Consideration</w:t>
+        <w:t xml:space="preserve">Items </w:t>
+      </w:r>
+      <w:proofErr w:type="gramStart"/>
+      <w:r>
+        <w:rPr>
+          <w:rFonts w:cs="Times New Roman"/>
+          <w:szCs w:val="22"/>
+        </w:rPr>
+        <w:t>Under</w:t>
+      </w:r>
+      <w:proofErr w:type="gramEnd"/>
+      <w:r>
+        <w:rPr>
+          <w:rFonts w:cs="Times New Roman"/>
+          <w:szCs w:val="22"/>
+        </w:rPr>
+        <w:t xml:space="preserve"> Consideration</w:t>
       </w:r>
       <w:bookmarkEnd w:id="47"/>
     </w:p>
@@ -16496,7 +16885,7 @@
         <w:rFonts w:ascii="Times New Roman" w:hAnsi="Times New Roman" w:cs="Times New Roman"/>
         <w:noProof/>
       </w:rPr>
-      <w:t>20</w:t>
+      <w:t>9</w:t>
     </w:r>
     <w:r>
       <w:rPr>
@@ -18832,7 +19221,7 @@
 </file>
 
 <file path=customXml/itemProps1.xml><?xml version="1.0" encoding="utf-8"?>
-<ds:datastoreItem xmlns:ds="http://schemas.openxmlformats.org/officeDocument/2006/customXml" ds:itemID="{6D5F21EF-0A23-4258-BA48-8423AAC6E674}">
+<ds:datastoreItem xmlns:ds="http://schemas.openxmlformats.org/officeDocument/2006/customXml" ds:itemID="{A3C5D4C9-7752-457D-B56B-D245333C6C6B}">
   <ds:schemaRefs>
     <ds:schemaRef ds:uri="http://schemas.openxmlformats.org/officeDocument/2006/bibliography"/>
   </ds:schemaRefs>

</xml_diff>

<commit_message>
Increased font size of title page
</commit_message>
<xml_diff>
--- a/Documents/Budget Document/Budget_Proposal.docx
+++ b/Documents/Budget Document/Budget_Proposal.docx
@@ -8,11 +8,13 @@
         <w:contextualSpacing/>
         <w:rPr>
           <w:rFonts w:ascii="Times New Roman" w:hAnsi="Times New Roman" w:cs="Times New Roman"/>
+          <w:sz w:val="40"/>
         </w:rPr>
       </w:pPr>
       <w:r>
         <w:rPr>
           <w:rFonts w:ascii="Times New Roman" w:hAnsi="Times New Roman" w:cs="Times New Roman"/>
+          <w:sz w:val="40"/>
         </w:rPr>
         <w:t>Budget Proposal</w:t>
       </w:r>
@@ -23,12 +25,14 @@
         <w:contextualSpacing/>
         <w:rPr>
           <w:rFonts w:ascii="Times New Roman" w:hAnsi="Times New Roman" w:cs="Times New Roman"/>
+          <w:sz w:val="40"/>
         </w:rPr>
       </w:pPr>
       <w:proofErr w:type="gramStart"/>
       <w:r>
         <w:rPr>
           <w:rFonts w:ascii="Times New Roman" w:hAnsi="Times New Roman" w:cs="Times New Roman"/>
+          <w:sz w:val="40"/>
         </w:rPr>
         <w:t>for</w:t>
       </w:r>
@@ -36,6 +40,7 @@
       <w:r>
         <w:rPr>
           <w:rFonts w:ascii="Times New Roman" w:hAnsi="Times New Roman" w:cs="Times New Roman"/>
+          <w:sz w:val="40"/>
         </w:rPr>
         <w:t xml:space="preserve"> Autonomous Panda System</w:t>
       </w:r>
@@ -84,6 +89,8 @@
           <w:rFonts w:ascii="Times New Roman" w:hAnsi="Times New Roman" w:cs="Times New Roman"/>
         </w:rPr>
       </w:pPr>
+      <w:bookmarkStart w:id="0" w:name="_GoBack"/>
+      <w:bookmarkEnd w:id="0"/>
     </w:p>
     <w:p>
       <w:pPr>
@@ -242,7 +249,7 @@
           <w:szCs w:val="22"/>
         </w:rPr>
       </w:pPr>
-      <w:bookmarkStart w:id="0" w:name="_Toc399974138"/>
+      <w:bookmarkStart w:id="1" w:name="_Toc399974138"/>
       <w:r>
         <w:rPr>
           <w:rFonts w:cs="Times New Roman"/>
@@ -251,7 +258,7 @@
         <w:lastRenderedPageBreak/>
         <w:t>Revision History</w:t>
       </w:r>
-      <w:bookmarkEnd w:id="0"/>
+      <w:bookmarkEnd w:id="1"/>
     </w:p>
     <w:tbl>
       <w:tblPr>
@@ -497,7 +504,7 @@
     <w:sdt>
       <w:sdtPr>
         <w:rPr>
-          <w:rFonts w:eastAsiaTheme="minorHAnsi" w:cs="Times New Roman"/>
+          <w:rFonts w:asciiTheme="minorHAnsi" w:eastAsiaTheme="minorHAnsi" w:hAnsiTheme="minorHAnsi" w:cs="Times New Roman"/>
           <w:b w:val="0"/>
           <w:szCs w:val="22"/>
         </w:rPr>
@@ -6111,8 +6118,8 @@
         </w:rPr>
         <w:br w:type="page"/>
       </w:r>
-      <w:bookmarkStart w:id="1" w:name="_Toc399953028"/>
-      <w:bookmarkStart w:id="2" w:name="_Toc399974139"/>
+      <w:bookmarkStart w:id="2" w:name="_Toc399953028"/>
+      <w:bookmarkStart w:id="3" w:name="_Toc399974139"/>
       <w:r>
         <w:rPr>
           <w:rFonts w:cs="Times New Roman"/>
@@ -6122,8 +6129,8 @@
         <w:lastRenderedPageBreak/>
         <w:t>Introduction</w:t>
       </w:r>
-      <w:bookmarkEnd w:id="1"/>
       <w:bookmarkEnd w:id="2"/>
+      <w:bookmarkEnd w:id="3"/>
     </w:p>
     <w:p>
       <w:pPr>
@@ -6168,8 +6175,8 @@
           <w:szCs w:val="22"/>
         </w:rPr>
       </w:pPr>
-      <w:bookmarkStart w:id="3" w:name="_Toc399953029"/>
-      <w:bookmarkStart w:id="4" w:name="_Toc399974140"/>
+      <w:bookmarkStart w:id="4" w:name="_Toc399953029"/>
+      <w:bookmarkStart w:id="5" w:name="_Toc399974140"/>
       <w:r>
         <w:rPr>
           <w:rFonts w:cs="Times New Roman"/>
@@ -6177,8 +6184,8 @@
         </w:rPr>
         <w:t>Purpose</w:t>
       </w:r>
-      <w:bookmarkEnd w:id="3"/>
       <w:bookmarkEnd w:id="4"/>
+      <w:bookmarkEnd w:id="5"/>
     </w:p>
     <w:p>
       <w:pPr>
@@ -6212,8 +6219,6 @@
           <w:rFonts w:ascii="Times New Roman" w:hAnsi="Times New Roman" w:cs="Times New Roman"/>
         </w:rPr>
       </w:pPr>
-      <w:bookmarkStart w:id="5" w:name="_GoBack"/>
-      <w:bookmarkEnd w:id="5"/>
     </w:p>
     <w:p>
       <w:pPr>
@@ -17632,7 +17637,7 @@
         <w:rFonts w:ascii="Times New Roman" w:hAnsi="Times New Roman" w:cs="Times New Roman"/>
         <w:noProof/>
       </w:rPr>
-      <w:t>20</w:t>
+      <w:t>2</w:t>
     </w:r>
     <w:r>
       <w:rPr>
@@ -20583,7 +20588,7 @@
   <a:extraClrSchemeLst/>
   <a:extLst>
     <a:ext uri="{05A4C25C-085E-4340-85A3-A5531E510DB2}">
-      <thm15:themeFamily xmlns:thm15="http://schemas.microsoft.com/office/thememl/2012/main" xmlns="" name="Office Theme" id="{62F939B6-93AF-4DB8-9C6B-D6C7DFDC589F}" vid="{4A3C46E8-61CC-4603-A589-7422A47A8E4A}"/>
+      <thm15:themeFamily xmlns="" xmlns:thm15="http://schemas.microsoft.com/office/thememl/2012/main" name="Office Theme" id="{62F939B6-93AF-4DB8-9C6B-D6C7DFDC589F}" vid="{4A3C46E8-61CC-4603-A589-7422A47A8E4A}"/>
     </a:ext>
   </a:extLst>
 </a:theme>
@@ -20594,7 +20599,7 @@
 </file>
 
 <file path=customXml/itemProps1.xml><?xml version="1.0" encoding="utf-8"?>
-<ds:datastoreItem xmlns:ds="http://schemas.openxmlformats.org/officeDocument/2006/customXml" ds:itemID="{AACEFFA3-B200-A540-9267-8E03DD685982}">
+<ds:datastoreItem xmlns:ds="http://schemas.openxmlformats.org/officeDocument/2006/customXml" ds:itemID="{85133F4C-29E8-CA49-BA53-EDFEBB545031}">
   <ds:schemaRefs>
     <ds:schemaRef ds:uri="http://schemas.openxmlformats.org/officeDocument/2006/bibliography"/>
   </ds:schemaRefs>

</xml_diff>

<commit_message>
Added more content to description of microcontrollers and added more ref.
</commit_message>
<xml_diff>
--- a/Documents/Budget Document/Budget_Proposal.docx
+++ b/Documents/Budget Document/Budget_Proposal.docx
@@ -8876,15 +8876,7 @@
         <w:rPr>
           <w:rFonts w:ascii="Times New Roman" w:hAnsi="Times New Roman" w:cs="Times New Roman"/>
         </w:rPr>
-        <w:t>This section of the document contains the reasoning used during the selection of the major components. The use of decision ma</w:t>
-      </w:r>
-      <w:bookmarkStart w:id="21" w:name="_GoBack"/>
-      <w:bookmarkEnd w:id="21"/>
-      <w:r>
-        <w:rPr>
-          <w:rFonts w:ascii="Times New Roman" w:hAnsi="Times New Roman" w:cs="Times New Roman"/>
-        </w:rPr>
-        <w:t>trices is main method for selecting all components to be used for the APS. These matrices show the important characteristic of the component and indexed each of them with a weighted score. The development team scored each characteristic of each component and the average score is then calculated. The total score is gathered and the item with the highest total score is then selected as the most desirable component for the system.</w:t>
+        <w:t>This section of the document contains the reasoning used during the selection of the major components. The use of decision matrices is main method for selecting all components to be used for the APS. These matrices show the important characteristic of the component and indexed each of them with a weighted score. The development team scored each characteristic of each component and the average score is then calculated. The total score is gathered and the item with the highest total score is then selected as the most desirable component for the system.</w:t>
       </w:r>
     </w:p>
     <w:p>
@@ -8906,7 +8898,7 @@
           <w:szCs w:val="22"/>
         </w:rPr>
       </w:pPr>
-      <w:bookmarkStart w:id="22" w:name="_Toc399974155"/>
+      <w:bookmarkStart w:id="21" w:name="_Toc399974155"/>
       <w:r>
         <w:rPr>
           <w:rFonts w:cs="Times New Roman"/>
@@ -8921,7 +8913,7 @@
         </w:rPr>
         <w:t>controller</w:t>
       </w:r>
-      <w:bookmarkEnd w:id="22"/>
+      <w:bookmarkEnd w:id="21"/>
     </w:p>
     <w:p>
       <w:pPr>
@@ -8959,7 +8951,7 @@
           <w:szCs w:val="22"/>
         </w:rPr>
       </w:pPr>
-      <w:bookmarkStart w:id="23" w:name="_Toc399974156"/>
+      <w:bookmarkStart w:id="22" w:name="_Toc399974156"/>
       <w:r>
         <w:rPr>
           <w:rFonts w:cs="Times New Roman"/>
@@ -8967,7 +8959,7 @@
         </w:rPr>
         <w:t>Items Under Consideration</w:t>
       </w:r>
-      <w:bookmarkEnd w:id="23"/>
+      <w:bookmarkEnd w:id="22"/>
     </w:p>
     <w:p>
       <w:pPr>
@@ -9088,7 +9080,13 @@
               <w:rPr>
                 <w:rFonts w:ascii="Times New Roman" w:hAnsi="Times New Roman" w:cs="Times New Roman"/>
               </w:rPr>
-              <w:t>Arduino Uno</w:t>
+              <w:t>Arduino Du</w:t>
+            </w:r>
+            <w:r>
+              <w:rPr>
+                <w:rFonts w:ascii="Times New Roman" w:hAnsi="Times New Roman" w:cs="Times New Roman"/>
+              </w:rPr>
+              <w:t>e</w:t>
             </w:r>
           </w:p>
         </w:tc>
@@ -9126,13 +9124,51 @@
               <w:rPr>
                 <w:rFonts w:ascii="Times New Roman" w:hAnsi="Times New Roman" w:cs="Times New Roman"/>
               </w:rPr>
-              <w:t>A microcontroller board based on the ATmega328. It contains 14 digital I/O pins, with 6 of them providing pulse width modulation (PWM) output.</w:t>
-            </w:r>
-            <w:r>
-              <w:rPr>
-                <w:rFonts w:ascii="Times New Roman" w:hAnsi="Times New Roman" w:cs="Times New Roman"/>
-              </w:rPr>
-              <w:t xml:space="preserve"> It has a 5V operating voltage with input voltage recommendation between 7V and 12V.</w:t>
+              <w:t xml:space="preserve">A microcontroller based on the ARM Cortex-M3 chip. Contains 54 general purpose input/output (GPIO) pins. It run at a clock speed of 84 </w:t>
+            </w:r>
+            <w:proofErr w:type="spellStart"/>
+            <w:r>
+              <w:rPr>
+                <w:rFonts w:ascii="Times New Roman" w:hAnsi="Times New Roman" w:cs="Times New Roman"/>
+              </w:rPr>
+              <w:t>MHz.</w:t>
+            </w:r>
+            <w:proofErr w:type="spellEnd"/>
+            <w:r>
+              <w:rPr>
+                <w:rFonts w:ascii="Times New Roman" w:hAnsi="Times New Roman" w:cs="Times New Roman"/>
+              </w:rPr>
+              <w:t xml:space="preserve"> </w:t>
+            </w:r>
+            <w:r>
+              <w:rPr>
+                <w:rFonts w:ascii="Times New Roman" w:hAnsi="Times New Roman" w:cs="Times New Roman"/>
+              </w:rPr>
+              <w:t xml:space="preserve">Contains 96 KB of RAM and 512 KB of Flash memory. It is a popular microcontroller for </w:t>
+            </w:r>
+            <w:r>
+              <w:rPr>
+                <w:rFonts w:ascii="Times New Roman" w:hAnsi="Times New Roman" w:cs="Times New Roman"/>
+              </w:rPr>
+              <w:t>novice</w:t>
+            </w:r>
+            <w:r>
+              <w:rPr>
+                <w:rFonts w:ascii="Times New Roman" w:hAnsi="Times New Roman" w:cs="Times New Roman"/>
+              </w:rPr>
+              <w:t xml:space="preserve"> and expert </w:t>
+            </w:r>
+            <w:r>
+              <w:rPr>
+                <w:rFonts w:ascii="Times New Roman" w:hAnsi="Times New Roman" w:cs="Times New Roman"/>
+              </w:rPr>
+              <w:t>developers</w:t>
+            </w:r>
+            <w:r>
+              <w:rPr>
+                <w:rFonts w:ascii="Times New Roman" w:hAnsi="Times New Roman" w:cs="Times New Roman"/>
+              </w:rPr>
+              <w:t>.</w:t>
             </w:r>
           </w:p>
         </w:tc>
@@ -9201,6 +9237,94 @@
                 <w:rFonts w:ascii="Times New Roman" w:hAnsi="Times New Roman" w:cs="Times New Roman"/>
               </w:rPr>
             </w:pPr>
+            <w:r>
+              <w:rPr>
+                <w:rFonts w:ascii="Times New Roman" w:hAnsi="Times New Roman" w:cs="Times New Roman"/>
+              </w:rPr>
+              <w:t>A microcontro</w:t>
+            </w:r>
+            <w:bookmarkStart w:id="23" w:name="_GoBack"/>
+            <w:bookmarkEnd w:id="23"/>
+            <w:r>
+              <w:rPr>
+                <w:rFonts w:ascii="Times New Roman" w:hAnsi="Times New Roman" w:cs="Times New Roman"/>
+              </w:rPr>
+              <w:t xml:space="preserve">ller with a </w:t>
+            </w:r>
+            <w:r>
+              <w:rPr>
+                <w:rFonts w:ascii="Times New Roman" w:hAnsi="Times New Roman" w:cs="Times New Roman"/>
+              </w:rPr>
+              <w:t>Broadcom</w:t>
+            </w:r>
+            <w:r>
+              <w:rPr>
+                <w:rFonts w:ascii="Times New Roman" w:hAnsi="Times New Roman" w:cs="Times New Roman"/>
+              </w:rPr>
+              <w:t xml:space="preserve"> BCM2835 chipset, Micro SD storage, </w:t>
+            </w:r>
+            <w:r>
+              <w:rPr>
+                <w:rFonts w:ascii="Times New Roman" w:hAnsi="Times New Roman" w:cs="Times New Roman"/>
+              </w:rPr>
+              <w:t xml:space="preserve">and </w:t>
+            </w:r>
+            <w:r>
+              <w:rPr>
+                <w:rFonts w:ascii="Times New Roman" w:hAnsi="Times New Roman" w:cs="Times New Roman"/>
+              </w:rPr>
+              <w:t xml:space="preserve">40 </w:t>
+            </w:r>
+            <w:r>
+              <w:rPr>
+                <w:rFonts w:ascii="Times New Roman" w:hAnsi="Times New Roman" w:cs="Times New Roman"/>
+              </w:rPr>
+              <w:t xml:space="preserve">GPIO </w:t>
+            </w:r>
+            <w:r>
+              <w:rPr>
+                <w:rFonts w:ascii="Times New Roman" w:hAnsi="Times New Roman" w:cs="Times New Roman"/>
+              </w:rPr>
+              <w:t xml:space="preserve">pins. Contains 512 MB of RAM (Random Access Memory) and a processor speed of 700 </w:t>
+            </w:r>
+            <w:proofErr w:type="spellStart"/>
+            <w:r>
+              <w:rPr>
+                <w:rFonts w:ascii="Times New Roman" w:hAnsi="Times New Roman" w:cs="Times New Roman"/>
+              </w:rPr>
+              <w:t>MHz.</w:t>
+            </w:r>
+            <w:proofErr w:type="spellEnd"/>
+            <w:r>
+              <w:rPr>
+                <w:rFonts w:ascii="Times New Roman" w:hAnsi="Times New Roman" w:cs="Times New Roman"/>
+              </w:rPr>
+              <w:t xml:space="preserve"> </w:t>
+            </w:r>
+            <w:r>
+              <w:rPr>
+                <w:rFonts w:ascii="Times New Roman" w:hAnsi="Times New Roman" w:cs="Times New Roman"/>
+              </w:rPr>
+              <w:t xml:space="preserve">It has gain popularity between the </w:t>
+            </w:r>
+            <w:r>
+              <w:rPr>
+                <w:rFonts w:ascii="Times New Roman" w:hAnsi="Times New Roman" w:cs="Times New Roman"/>
+              </w:rPr>
+              <w:t>novice</w:t>
+            </w:r>
+            <w:r>
+              <w:rPr>
+                <w:rFonts w:ascii="Times New Roman" w:hAnsi="Times New Roman" w:cs="Times New Roman"/>
+              </w:rPr>
+              <w:t xml:space="preserve"> and experience</w:t>
+            </w:r>
+            <w:r>
+              <w:rPr>
+                <w:rFonts w:ascii="Times New Roman" w:hAnsi="Times New Roman" w:cs="Times New Roman"/>
+              </w:rPr>
+              <w:t xml:space="preserve"> developers.</w:t>
+            </w:r>
           </w:p>
         </w:tc>
       </w:tr>
@@ -9256,6 +9380,46 @@
                 <w:rFonts w:ascii="Times New Roman" w:hAnsi="Times New Roman" w:cs="Times New Roman"/>
               </w:rPr>
             </w:pPr>
+            <w:r>
+              <w:rPr>
+                <w:rFonts w:ascii="Times New Roman" w:hAnsi="Times New Roman" w:cs="Times New Roman"/>
+              </w:rPr>
+              <w:t xml:space="preserve">A microcontroller based on </w:t>
+            </w:r>
+            <w:proofErr w:type="spellStart"/>
+            <w:proofErr w:type="gramStart"/>
+            <w:r>
+              <w:rPr>
+                <w:rFonts w:ascii="Times New Roman" w:hAnsi="Times New Roman" w:cs="Times New Roman"/>
+              </w:rPr>
+              <w:t>a</w:t>
+            </w:r>
+            <w:proofErr w:type="spellEnd"/>
+            <w:proofErr w:type="gramEnd"/>
+            <w:r>
+              <w:rPr>
+                <w:rFonts w:ascii="Times New Roman" w:hAnsi="Times New Roman" w:cs="Times New Roman"/>
+              </w:rPr>
+              <w:t xml:space="preserve"> ARM Cortex-A9 chip with a clock speed of 1GHz. </w:t>
+            </w:r>
+            <w:r>
+              <w:rPr>
+                <w:rFonts w:ascii="Times New Roman" w:hAnsi="Times New Roman" w:cs="Times New Roman"/>
+              </w:rPr>
+              <w:t>On-board integration with the Arduino Due Cortex-M3 chip set.</w:t>
+            </w:r>
+            <w:r>
+              <w:rPr>
+                <w:rFonts w:ascii="Times New Roman" w:hAnsi="Times New Roman" w:cs="Times New Roman"/>
+              </w:rPr>
+              <w:t xml:space="preserve"> It contains 76 fully available GPIO pins, and two Micro USB storage slots. </w:t>
+            </w:r>
+            <w:r>
+              <w:rPr>
+                <w:rFonts w:ascii="Times New Roman" w:hAnsi="Times New Roman" w:cs="Times New Roman"/>
+              </w:rPr>
+              <w:t>It is not a popular microprocessor within the developer community but has promising features that may satisfied most novice and expert developers.</w:t>
+            </w:r>
           </w:p>
         </w:tc>
       </w:tr>
@@ -9332,6 +9496,7 @@
         <w:rPr>
           <w:rFonts w:ascii="Times New Roman" w:hAnsi="Times New Roman" w:cs="Times New Roman"/>
         </w:rPr>
+        <w:lastRenderedPageBreak/>
         <w:br w:type="page"/>
       </w:r>
     </w:p>
@@ -9641,7 +9806,7 @@
               <w:rPr>
                 <w:rFonts w:ascii="Times New Roman" w:eastAsia="Times New Roman" w:hAnsi="Times New Roman" w:cs="Times New Roman"/>
               </w:rPr>
-              <w:t>Arduino Uno</w:t>
+              <w:t>Arduino Due</w:t>
             </w:r>
           </w:p>
         </w:tc>
@@ -31927,13 +32092,28 @@
       </w:r>
     </w:p>
     <w:p>
+      <w:hyperlink r:id="rId9" w:history="1">
+        <w:r>
+          <w:rPr>
+            <w:rStyle w:val="Hyperlink"/>
+          </w:rPr>
+          <w:t>http://www.raspberrypi.org/products/model-b/</w:t>
+        </w:r>
+      </w:hyperlink>
+    </w:p>
+    <w:p>
       <w:r>
-        <w:t>http://www.raspberrypi.org/products/model-b/</w:t>
+        <w:t>UDOO</w:t>
+      </w:r>
+    </w:p>
+    <w:p>
+      <w:r>
+        <w:t>http://shop.udoo.org/usa/product/udoo-quad.html</w:t>
       </w:r>
     </w:p>
     <w:sectPr>
-      <w:headerReference w:type="default" r:id="rId9"/>
-      <w:footerReference w:type="default" r:id="rId10"/>
+      <w:headerReference w:type="default" r:id="rId10"/>
+      <w:footerReference w:type="default" r:id="rId11"/>
       <w:pgSz w:w="12240" w:h="15840"/>
       <w:pgMar w:top="1440" w:right="1440" w:bottom="1440" w:left="1440" w:header="720" w:footer="720" w:gutter="0"/>
       <w:cols w:space="720"/>
@@ -32012,7 +32192,7 @@
         <w:rFonts w:ascii="Times New Roman" w:hAnsi="Times New Roman" w:cs="Times New Roman"/>
         <w:noProof/>
       </w:rPr>
-      <w:t>21</w:t>
+      <w:t>10</w:t>
     </w:r>
     <w:r>
       <w:rPr>
@@ -34357,7 +34537,7 @@
 </file>
 
 <file path=customXml/itemProps1.xml><?xml version="1.0" encoding="utf-8"?>
-<ds:datastoreItem xmlns:ds="http://schemas.openxmlformats.org/officeDocument/2006/customXml" ds:itemID="{DC28EDE5-85A8-4617-A839-EB1256F7971E}">
+<ds:datastoreItem xmlns:ds="http://schemas.openxmlformats.org/officeDocument/2006/customXml" ds:itemID="{A924559C-E538-4788-80C2-D99F91CE073C}">
   <ds:schemaRefs>
     <ds:schemaRef ds:uri="http://schemas.openxmlformats.org/officeDocument/2006/bibliography"/>
   </ds:schemaRefs>

</xml_diff>

<commit_message>
Formated Microcontroller part of Budget Document
</commit_message>
<xml_diff>
--- a/Documents/Budget Document/Budget_Proposal.docx
+++ b/Documents/Budget Document/Budget_Proposal.docx
@@ -38,21 +38,12 @@
           <w:sz w:val="40"/>
         </w:rPr>
       </w:pPr>
-      <w:proofErr w:type="gramStart"/>
       <w:r>
         <w:rPr>
           <w:rFonts w:ascii="Times New Roman" w:hAnsi="Times New Roman" w:cs="Times New Roman"/>
           <w:sz w:val="40"/>
         </w:rPr>
-        <w:t>for</w:t>
-      </w:r>
-      <w:proofErr w:type="gramEnd"/>
-      <w:r>
-        <w:rPr>
-          <w:rFonts w:ascii="Times New Roman" w:hAnsi="Times New Roman" w:cs="Times New Roman"/>
-          <w:sz w:val="40"/>
-        </w:rPr>
-        <w:t xml:space="preserve"> Autonomous Panda System</w:t>
+        <w:t>for Autonomous Panda System</w:t>
       </w:r>
     </w:p>
     <w:p>
@@ -8910,6 +8901,7 @@
         </w:rPr>
       </w:pPr>
       <w:bookmarkStart w:id="22" w:name="_Toc399974156"/>
+      <w:bookmarkStart w:id="23" w:name="_GoBack"/>
       <w:r>
         <w:rPr>
           <w:rFonts w:cs="Times New Roman"/>
@@ -8919,6 +8911,7 @@
       </w:r>
       <w:bookmarkEnd w:id="22"/>
     </w:p>
+    <w:bookmarkEnd w:id="23"/>
     <w:p>
       <w:pPr>
         <w:contextualSpacing/>
@@ -9084,19 +9077,11 @@
               </w:rPr>
               <w:t xml:space="preserve">A microcontroller based on the ARM Cortex-M3 chip. Contains 54 general purpose input/output (GPIO) pins. It run at a clock speed of 84 </w:t>
             </w:r>
-            <w:proofErr w:type="spellStart"/>
-            <w:r>
-              <w:rPr>
-                <w:rFonts w:ascii="Times New Roman" w:hAnsi="Times New Roman" w:cs="Times New Roman"/>
-              </w:rPr>
-              <w:t>MHz.</w:t>
-            </w:r>
-            <w:proofErr w:type="spellEnd"/>
-            <w:r>
-              <w:rPr>
-                <w:rFonts w:ascii="Times New Roman" w:hAnsi="Times New Roman" w:cs="Times New Roman"/>
-              </w:rPr>
-              <w:t xml:space="preserve"> </w:t>
+            <w:r>
+              <w:rPr>
+                <w:rFonts w:ascii="Times New Roman" w:hAnsi="Times New Roman" w:cs="Times New Roman"/>
+              </w:rPr>
+              <w:t xml:space="preserve">MHz. </w:t>
             </w:r>
             <w:r>
               <w:rPr>
@@ -9147,21 +9132,7 @@
               <w:rPr>
                 <w:rFonts w:ascii="Times New Roman" w:hAnsi="Times New Roman" w:cs="Times New Roman"/>
               </w:rPr>
-              <w:t xml:space="preserve">Raspberry Pi </w:t>
-            </w:r>
-            <w:proofErr w:type="spellStart"/>
-            <w:r>
-              <w:rPr>
-                <w:rFonts w:ascii="Times New Roman" w:hAnsi="Times New Roman" w:cs="Times New Roman"/>
-              </w:rPr>
-              <w:t>Modle</w:t>
-            </w:r>
-            <w:proofErr w:type="spellEnd"/>
-            <w:r>
-              <w:rPr>
-                <w:rFonts w:ascii="Times New Roman" w:hAnsi="Times New Roman" w:cs="Times New Roman"/>
-              </w:rPr>
-              <w:t xml:space="preserve"> B+</w:t>
+              <w:t>Raspberry Pi Modle B+</w:t>
             </w:r>
           </w:p>
         </w:tc>
@@ -9237,19 +9208,11 @@
               </w:rPr>
               <w:t xml:space="preserve">pins. Contains 512 MB of RAM (Random Access Memory) and a processor speed of 700 </w:t>
             </w:r>
-            <w:proofErr w:type="spellStart"/>
-            <w:r>
-              <w:rPr>
-                <w:rFonts w:ascii="Times New Roman" w:hAnsi="Times New Roman" w:cs="Times New Roman"/>
-              </w:rPr>
-              <w:t>MHz.</w:t>
-            </w:r>
-            <w:proofErr w:type="spellEnd"/>
-            <w:r>
-              <w:rPr>
-                <w:rFonts w:ascii="Times New Roman" w:hAnsi="Times New Roman" w:cs="Times New Roman"/>
-              </w:rPr>
-              <w:t xml:space="preserve"> </w:t>
+            <w:r>
+              <w:rPr>
+                <w:rFonts w:ascii="Times New Roman" w:hAnsi="Times New Roman" w:cs="Times New Roman"/>
+              </w:rPr>
+              <w:t xml:space="preserve">MHz. </w:t>
             </w:r>
             <w:r>
               <w:rPr>
@@ -9309,14 +9272,12 @@
                 <w:rFonts w:ascii="Times New Roman" w:hAnsi="Times New Roman" w:cs="Times New Roman"/>
               </w:rPr>
             </w:pPr>
-            <w:proofErr w:type="spellStart"/>
             <w:r>
               <w:rPr>
                 <w:rFonts w:ascii="Times New Roman" w:hAnsi="Times New Roman" w:cs="Times New Roman"/>
               </w:rPr>
               <w:t>Udoo</w:t>
             </w:r>
-            <w:proofErr w:type="spellEnd"/>
           </w:p>
         </w:tc>
         <w:tc>
@@ -9334,23 +9295,7 @@
               <w:rPr>
                 <w:rFonts w:ascii="Times New Roman" w:hAnsi="Times New Roman" w:cs="Times New Roman"/>
               </w:rPr>
-              <w:t xml:space="preserve">A microcontroller based on </w:t>
-            </w:r>
-            <w:proofErr w:type="spellStart"/>
-            <w:proofErr w:type="gramStart"/>
-            <w:r>
-              <w:rPr>
-                <w:rFonts w:ascii="Times New Roman" w:hAnsi="Times New Roman" w:cs="Times New Roman"/>
-              </w:rPr>
-              <w:t>a</w:t>
-            </w:r>
-            <w:proofErr w:type="spellEnd"/>
-            <w:proofErr w:type="gramEnd"/>
-            <w:r>
-              <w:rPr>
-                <w:rFonts w:ascii="Times New Roman" w:hAnsi="Times New Roman" w:cs="Times New Roman"/>
-              </w:rPr>
-              <w:t xml:space="preserve"> ARM Cortex-A9 chip with a clock speed of 1GHz. </w:t>
+              <w:t xml:space="preserve">A microcontroller based on a ARM Cortex-A9 chip with a clock speed of 1GHz. </w:t>
             </w:r>
             <w:r>
               <w:rPr>
@@ -9385,19 +9330,11 @@
                 <w:rFonts w:ascii="Times New Roman" w:hAnsi="Times New Roman" w:cs="Times New Roman"/>
               </w:rPr>
             </w:pPr>
-            <w:proofErr w:type="spellStart"/>
-            <w:r>
-              <w:rPr>
-                <w:rFonts w:ascii="Times New Roman" w:hAnsi="Times New Roman" w:cs="Times New Roman"/>
-              </w:rPr>
-              <w:t>BeagleBone</w:t>
-            </w:r>
-            <w:proofErr w:type="spellEnd"/>
-            <w:r>
-              <w:rPr>
-                <w:rFonts w:ascii="Times New Roman" w:hAnsi="Times New Roman" w:cs="Times New Roman"/>
-              </w:rPr>
-              <w:t xml:space="preserve"> Black</w:t>
+            <w:r>
+              <w:rPr>
+                <w:rFonts w:ascii="Times New Roman" w:hAnsi="Times New Roman" w:cs="Times New Roman"/>
+              </w:rPr>
+              <w:t>BeagleBone Black</w:t>
             </w:r>
           </w:p>
         </w:tc>
@@ -9460,7 +9397,7 @@
           <w:szCs w:val="22"/>
         </w:rPr>
       </w:pPr>
-      <w:bookmarkStart w:id="23" w:name="_Toc399974157"/>
+      <w:bookmarkStart w:id="24" w:name="_Toc399974157"/>
       <w:r>
         <w:rPr>
           <w:rFonts w:cs="Times New Roman"/>
@@ -9469,7 +9406,7 @@
         <w:lastRenderedPageBreak/>
         <w:t>Decision Matrix</w:t>
       </w:r>
-      <w:bookmarkEnd w:id="23"/>
+      <w:bookmarkEnd w:id="24"/>
     </w:p>
     <w:tbl>
       <w:tblPr>
@@ -9952,14 +9889,12 @@
               </w:rPr>
               <w:t xml:space="preserve">Raspberry Pi </w:t>
             </w:r>
-            <w:proofErr w:type="spellStart"/>
-            <w:r>
-              <w:rPr>
-                <w:rFonts w:ascii="Times New Roman" w:eastAsia="Times New Roman" w:hAnsi="Times New Roman" w:cs="Times New Roman"/>
-              </w:rPr>
-              <w:t>Modle</w:t>
-            </w:r>
-            <w:proofErr w:type="spellEnd"/>
+            <w:r>
+              <w:rPr>
+                <w:rFonts w:ascii="Times New Roman" w:eastAsia="Times New Roman" w:hAnsi="Times New Roman" w:cs="Times New Roman"/>
+              </w:rPr>
+              <w:t>Model</w:t>
+            </w:r>
             <w:r>
               <w:rPr>
                 <w:rFonts w:ascii="Times New Roman" w:eastAsia="Times New Roman" w:hAnsi="Times New Roman" w:cs="Times New Roman"/>
@@ -10323,21 +10258,7 @@
               <w:rPr>
                 <w:rFonts w:ascii="Times New Roman" w:eastAsia="Times New Roman" w:hAnsi="Times New Roman" w:cs="Times New Roman"/>
               </w:rPr>
-              <w:t>Linux/</w:t>
-            </w:r>
-            <w:proofErr w:type="spellStart"/>
-            <w:r>
-              <w:rPr>
-                <w:rFonts w:ascii="Times New Roman" w:eastAsia="Times New Roman" w:hAnsi="Times New Roman" w:cs="Times New Roman"/>
-              </w:rPr>
-              <w:t>Aduino</w:t>
-            </w:r>
-            <w:proofErr w:type="spellEnd"/>
-            <w:r>
-              <w:rPr>
-                <w:rFonts w:ascii="Times New Roman" w:eastAsia="Times New Roman" w:hAnsi="Times New Roman" w:cs="Times New Roman"/>
-              </w:rPr>
-              <w:t xml:space="preserve"> IDE</w:t>
+              <w:t>Linux/Aduino IDE</w:t>
             </w:r>
           </w:p>
         </w:tc>
@@ -10389,19 +10310,11 @@
                 <w:rFonts w:ascii="Times New Roman" w:eastAsia="Times New Roman" w:hAnsi="Times New Roman" w:cs="Times New Roman"/>
               </w:rPr>
             </w:pPr>
-            <w:proofErr w:type="spellStart"/>
-            <w:r>
-              <w:rPr>
-                <w:rFonts w:ascii="Times New Roman" w:eastAsia="Times New Roman" w:hAnsi="Times New Roman" w:cs="Times New Roman"/>
-              </w:rPr>
-              <w:t>BeagleBone</w:t>
-            </w:r>
-            <w:proofErr w:type="spellEnd"/>
-            <w:r>
-              <w:rPr>
-                <w:rFonts w:ascii="Times New Roman" w:eastAsia="Times New Roman" w:hAnsi="Times New Roman" w:cs="Times New Roman"/>
-              </w:rPr>
-              <w:t xml:space="preserve"> Black</w:t>
+            <w:r>
+              <w:rPr>
+                <w:rFonts w:ascii="Times New Roman" w:eastAsia="Times New Roman" w:hAnsi="Times New Roman" w:cs="Times New Roman"/>
+              </w:rPr>
+              <w:t>BeagleBone Black</w:t>
             </w:r>
           </w:p>
         </w:tc>
@@ -11048,7 +10961,13 @@
               <w:rPr>
                 <w:rFonts w:ascii="Times New Roman" w:eastAsia="Times New Roman" w:hAnsi="Times New Roman" w:cs="Times New Roman"/>
               </w:rPr>
-              <w:t>Arduino Uno</w:t>
+              <w:t xml:space="preserve">Arduino </w:t>
+            </w:r>
+            <w:r>
+              <w:rPr>
+                <w:rFonts w:ascii="Times New Roman" w:eastAsia="Times New Roman" w:hAnsi="Times New Roman" w:cs="Times New Roman"/>
+              </w:rPr>
+              <w:t>Due</w:t>
             </w:r>
           </w:p>
         </w:tc>
@@ -11250,14 +11169,12 @@
               </w:rPr>
               <w:t xml:space="preserve">Raspberry Pi </w:t>
             </w:r>
-            <w:proofErr w:type="spellStart"/>
-            <w:r>
-              <w:rPr>
-                <w:rFonts w:ascii="Times New Roman" w:eastAsia="Times New Roman" w:hAnsi="Times New Roman" w:cs="Times New Roman"/>
-              </w:rPr>
-              <w:t>Modle</w:t>
-            </w:r>
-            <w:proofErr w:type="spellEnd"/>
+            <w:r>
+              <w:rPr>
+                <w:rFonts w:ascii="Times New Roman" w:eastAsia="Times New Roman" w:hAnsi="Times New Roman" w:cs="Times New Roman"/>
+              </w:rPr>
+              <w:t>Model</w:t>
+            </w:r>
             <w:r>
               <w:rPr>
                 <w:rFonts w:ascii="Times New Roman" w:eastAsia="Times New Roman" w:hAnsi="Times New Roman" w:cs="Times New Roman"/>
@@ -11661,19 +11578,11 @@
                 <w:rFonts w:ascii="Times New Roman" w:eastAsia="Times New Roman" w:hAnsi="Times New Roman" w:cs="Times New Roman"/>
               </w:rPr>
             </w:pPr>
-            <w:proofErr w:type="spellStart"/>
-            <w:r>
-              <w:rPr>
-                <w:rFonts w:ascii="Times New Roman" w:eastAsia="Times New Roman" w:hAnsi="Times New Roman" w:cs="Times New Roman"/>
-              </w:rPr>
-              <w:t>BeagleBone</w:t>
-            </w:r>
-            <w:proofErr w:type="spellEnd"/>
-            <w:r>
-              <w:rPr>
-                <w:rFonts w:ascii="Times New Roman" w:eastAsia="Times New Roman" w:hAnsi="Times New Roman" w:cs="Times New Roman"/>
-              </w:rPr>
-              <w:t xml:space="preserve"> Black</w:t>
+            <w:r>
+              <w:rPr>
+                <w:rFonts w:ascii="Times New Roman" w:eastAsia="Times New Roman" w:hAnsi="Times New Roman" w:cs="Times New Roman"/>
+              </w:rPr>
+              <w:t>BeagleBone Black</w:t>
             </w:r>
           </w:p>
         </w:tc>
@@ -12755,7 +12664,13 @@
               <w:rPr>
                 <w:rFonts w:ascii="Times New Roman" w:eastAsia="Times New Roman" w:hAnsi="Times New Roman" w:cs="Times New Roman"/>
               </w:rPr>
-              <w:t>Arduino Uno</w:t>
+              <w:t xml:space="preserve">Arduino </w:t>
+            </w:r>
+            <w:r>
+              <w:rPr>
+                <w:rFonts w:ascii="Times New Roman" w:eastAsia="Times New Roman" w:hAnsi="Times New Roman" w:cs="Times New Roman"/>
+              </w:rPr>
+              <w:t>Due</w:t>
             </w:r>
           </w:p>
         </w:tc>
@@ -12979,14 +12894,12 @@
               </w:rPr>
               <w:t xml:space="preserve">Raspberry Pi </w:t>
             </w:r>
-            <w:proofErr w:type="spellStart"/>
-            <w:r>
-              <w:rPr>
-                <w:rFonts w:ascii="Times New Roman" w:eastAsia="Times New Roman" w:hAnsi="Times New Roman" w:cs="Times New Roman"/>
-              </w:rPr>
-              <w:t>Modle</w:t>
-            </w:r>
-            <w:proofErr w:type="spellEnd"/>
+            <w:r>
+              <w:rPr>
+                <w:rFonts w:ascii="Times New Roman" w:eastAsia="Times New Roman" w:hAnsi="Times New Roman" w:cs="Times New Roman"/>
+              </w:rPr>
+              <w:t>Model</w:t>
+            </w:r>
             <w:r>
               <w:rPr>
                 <w:rFonts w:ascii="Times New Roman" w:eastAsia="Times New Roman" w:hAnsi="Times New Roman" w:cs="Times New Roman"/>
@@ -13431,19 +13344,11 @@
                 <w:rFonts w:ascii="Times New Roman" w:eastAsia="Times New Roman" w:hAnsi="Times New Roman" w:cs="Times New Roman"/>
               </w:rPr>
             </w:pPr>
-            <w:proofErr w:type="spellStart"/>
-            <w:r>
-              <w:rPr>
-                <w:rFonts w:ascii="Times New Roman" w:eastAsia="Times New Roman" w:hAnsi="Times New Roman" w:cs="Times New Roman"/>
-              </w:rPr>
-              <w:t>BeagleBone</w:t>
-            </w:r>
-            <w:proofErr w:type="spellEnd"/>
-            <w:r>
-              <w:rPr>
-                <w:rFonts w:ascii="Times New Roman" w:eastAsia="Times New Roman" w:hAnsi="Times New Roman" w:cs="Times New Roman"/>
-              </w:rPr>
-              <w:t xml:space="preserve"> Black</w:t>
+            <w:r>
+              <w:rPr>
+                <w:rFonts w:ascii="Times New Roman" w:eastAsia="Times New Roman" w:hAnsi="Times New Roman" w:cs="Times New Roman"/>
+              </w:rPr>
+              <w:t>BeagleBone Black</w:t>
             </w:r>
           </w:p>
         </w:tc>
@@ -13659,7 +13564,7 @@
           <w:szCs w:val="22"/>
         </w:rPr>
       </w:pPr>
-      <w:bookmarkStart w:id="24" w:name="_Toc399974158"/>
+      <w:bookmarkStart w:id="25" w:name="_Toc399974158"/>
       <w:r>
         <w:rPr>
           <w:rFonts w:cs="Times New Roman"/>
@@ -13667,7 +13572,7 @@
         </w:rPr>
         <w:t>Justification</w:t>
       </w:r>
-      <w:bookmarkEnd w:id="24"/>
+      <w:bookmarkEnd w:id="25"/>
     </w:p>
     <w:p>
       <w:pPr>
@@ -13694,7 +13599,7 @@
           <w:szCs w:val="22"/>
         </w:rPr>
       </w:pPr>
-      <w:bookmarkStart w:id="25" w:name="_Toc399974159"/>
+      <w:bookmarkStart w:id="26" w:name="_Toc399974159"/>
       <w:r>
         <w:rPr>
           <w:rFonts w:cs="Times New Roman"/>
@@ -13702,26 +13607,6 @@
         </w:rPr>
         <w:lastRenderedPageBreak/>
         <w:t>Sensors</w:t>
-      </w:r>
-      <w:bookmarkEnd w:id="25"/>
-    </w:p>
-    <w:p>
-      <w:pPr>
-        <w:pStyle w:val="Heading3"/>
-        <w:spacing w:line="240" w:lineRule="auto"/>
-        <w:contextualSpacing/>
-        <w:rPr>
-          <w:rFonts w:cs="Times New Roman"/>
-          <w:szCs w:val="22"/>
-        </w:rPr>
-      </w:pPr>
-      <w:bookmarkStart w:id="26" w:name="_Toc399974160"/>
-      <w:r>
-        <w:rPr>
-          <w:rFonts w:cs="Times New Roman"/>
-          <w:szCs w:val="22"/>
-        </w:rPr>
-        <w:t>Items Under Consideration</w:t>
       </w:r>
       <w:bookmarkEnd w:id="26"/>
     </w:p>
@@ -13735,7 +13620,27 @@
           <w:szCs w:val="22"/>
         </w:rPr>
       </w:pPr>
-      <w:bookmarkStart w:id="27" w:name="_Toc399974161"/>
+      <w:bookmarkStart w:id="27" w:name="_Toc399974160"/>
+      <w:r>
+        <w:rPr>
+          <w:rFonts w:cs="Times New Roman"/>
+          <w:szCs w:val="22"/>
+        </w:rPr>
+        <w:t>Items Under Consideration</w:t>
+      </w:r>
+      <w:bookmarkEnd w:id="27"/>
+    </w:p>
+    <w:p>
+      <w:pPr>
+        <w:pStyle w:val="Heading3"/>
+        <w:spacing w:line="240" w:lineRule="auto"/>
+        <w:contextualSpacing/>
+        <w:rPr>
+          <w:rFonts w:cs="Times New Roman"/>
+          <w:szCs w:val="22"/>
+        </w:rPr>
+      </w:pPr>
+      <w:bookmarkStart w:id="28" w:name="_Toc399974161"/>
       <w:r>
         <w:rPr>
           <w:rFonts w:cs="Times New Roman"/>
@@ -13743,7 +13648,7 @@
         </w:rPr>
         <w:t>Decision Matrix</w:t>
       </w:r>
-      <w:bookmarkEnd w:id="27"/>
+      <w:bookmarkEnd w:id="28"/>
     </w:p>
     <w:tbl>
       <w:tblPr>
@@ -14681,14 +14586,12 @@
                 <w:rFonts w:ascii="Times New Roman" w:eastAsia="Times New Roman" w:hAnsi="Times New Roman" w:cs="Times New Roman"/>
               </w:rPr>
             </w:pPr>
-            <w:proofErr w:type="spellStart"/>
             <w:r>
               <w:rPr>
                 <w:rFonts w:ascii="Times New Roman" w:eastAsia="Times New Roman" w:hAnsi="Times New Roman" w:cs="Times New Roman"/>
               </w:rPr>
               <w:t>openCV</w:t>
             </w:r>
-            <w:proofErr w:type="spellEnd"/>
           </w:p>
         </w:tc>
         <w:tc>
@@ -17350,7 +17253,7 @@
           <w:szCs w:val="22"/>
         </w:rPr>
       </w:pPr>
-      <w:bookmarkStart w:id="28" w:name="_Toc399974162"/>
+      <w:bookmarkStart w:id="29" w:name="_Toc399974162"/>
       <w:r>
         <w:rPr>
           <w:rFonts w:cs="Times New Roman"/>
@@ -17358,7 +17261,7 @@
         </w:rPr>
         <w:t>Justification</w:t>
       </w:r>
-      <w:bookmarkEnd w:id="28"/>
+      <w:bookmarkEnd w:id="29"/>
       <w:r>
         <w:rPr>
           <w:rFonts w:cs="Times New Roman"/>
@@ -17377,7 +17280,7 @@
           <w:szCs w:val="22"/>
         </w:rPr>
       </w:pPr>
-      <w:bookmarkStart w:id="29" w:name="_Toc399974163"/>
+      <w:bookmarkStart w:id="30" w:name="_Toc399974163"/>
       <w:r>
         <w:rPr>
           <w:rFonts w:cs="Times New Roman"/>
@@ -17386,7 +17289,7 @@
         <w:lastRenderedPageBreak/>
         <w:t>Motors</w:t>
       </w:r>
-      <w:bookmarkEnd w:id="29"/>
+      <w:bookmarkEnd w:id="30"/>
     </w:p>
     <w:p>
       <w:pPr>
@@ -17411,7 +17314,7 @@
           <w:szCs w:val="22"/>
         </w:rPr>
       </w:pPr>
-      <w:bookmarkStart w:id="30" w:name="_Toc399974164"/>
+      <w:bookmarkStart w:id="31" w:name="_Toc399974164"/>
       <w:r>
         <w:rPr>
           <w:rFonts w:cs="Times New Roman"/>
@@ -17419,7 +17322,7 @@
         </w:rPr>
         <w:t>Items Under Consideration</w:t>
       </w:r>
-      <w:bookmarkEnd w:id="30"/>
+      <w:bookmarkEnd w:id="31"/>
     </w:p>
     <w:p>
       <w:pPr>
@@ -17541,58 +17444,48 @@
               <w:rPr>
                 <w:rFonts w:ascii="Times New Roman" w:hAnsi="Times New Roman"/>
               </w:rPr>
-              <w:t xml:space="preserve">Standard </w:t>
-            </w:r>
-            <w:proofErr w:type="spellStart"/>
-            <w:r>
+              <w:t>Standard Gearmotor</w:t>
+            </w:r>
+          </w:p>
+        </w:tc>
+        <w:tc>
+          <w:tcPr>
+            <w:tcW w:w="2384" w:type="dxa"/>
+          </w:tcPr>
+          <w:p>
+            <w:pPr>
               <w:rPr>
                 <w:rFonts w:ascii="Times New Roman" w:hAnsi="Times New Roman"/>
               </w:rPr>
-              <w:t>Gearmotor</w:t>
-            </w:r>
-            <w:proofErr w:type="spellEnd"/>
-          </w:p>
-        </w:tc>
-        <w:tc>
-          <w:tcPr>
-            <w:tcW w:w="2384" w:type="dxa"/>
-          </w:tcPr>
-          <w:p>
-            <w:pPr>
+            </w:pPr>
+            <w:r>
               <w:rPr>
                 <w:rFonts w:ascii="Times New Roman" w:hAnsi="Times New Roman"/>
               </w:rPr>
-            </w:pPr>
-            <w:r>
+              <w:t>ROB-12399</w:t>
+            </w:r>
+          </w:p>
+        </w:tc>
+        <w:tc>
+          <w:tcPr>
+            <w:tcW w:w="1788" w:type="dxa"/>
+            <w:shd w:val="clear" w:color="auto" w:fill="auto"/>
+            <w:noWrap/>
+            <w:vAlign w:val="bottom"/>
+            <w:hideMark/>
+          </w:tcPr>
+          <w:p>
+            <w:pPr>
               <w:rPr>
                 <w:rFonts w:ascii="Times New Roman" w:hAnsi="Times New Roman"/>
               </w:rPr>
-              <w:t>ROB-12399</w:t>
-            </w:r>
-          </w:p>
-        </w:tc>
-        <w:tc>
-          <w:tcPr>
-            <w:tcW w:w="1788" w:type="dxa"/>
-            <w:shd w:val="clear" w:color="auto" w:fill="auto"/>
-            <w:noWrap/>
-            <w:vAlign w:val="bottom"/>
-            <w:hideMark/>
-          </w:tcPr>
-          <w:p>
-            <w:pPr>
+            </w:pPr>
+            <w:r>
               <w:rPr>
                 <w:rFonts w:ascii="Times New Roman" w:hAnsi="Times New Roman"/>
               </w:rPr>
-            </w:pPr>
-            <w:proofErr w:type="spellStart"/>
-            <w:r>
-              <w:rPr>
-                <w:rFonts w:ascii="Times New Roman" w:hAnsi="Times New Roman"/>
-              </w:rPr>
               <w:t>Sparkfun</w:t>
             </w:r>
-            <w:proofErr w:type="spellEnd"/>
           </w:p>
         </w:tc>
       </w:tr>
@@ -17614,33 +17507,39 @@
                 <w:rFonts w:ascii="Times New Roman" w:hAnsi="Times New Roman"/>
               </w:rPr>
             </w:pPr>
-            <w:proofErr w:type="spellStart"/>
             <w:r>
               <w:rPr>
                 <w:rFonts w:ascii="Times New Roman" w:hAnsi="Times New Roman"/>
               </w:rPr>
-              <w:t>Preicision</w:t>
-            </w:r>
-            <w:proofErr w:type="spellEnd"/>
-            <w:r>
+              <w:t>Preicision Gearmotor</w:t>
+            </w:r>
+          </w:p>
+        </w:tc>
+        <w:tc>
+          <w:tcPr>
+            <w:tcW w:w="2384" w:type="dxa"/>
+          </w:tcPr>
+          <w:p>
+            <w:pPr>
               <w:rPr>
                 <w:rFonts w:ascii="Times New Roman" w:hAnsi="Times New Roman"/>
               </w:rPr>
-              <w:t xml:space="preserve"> </w:t>
-            </w:r>
-            <w:proofErr w:type="spellStart"/>
+            </w:pPr>
             <w:r>
               <w:rPr>
                 <w:rFonts w:ascii="Times New Roman" w:hAnsi="Times New Roman"/>
               </w:rPr>
-              <w:t>Gearmotor</w:t>
-            </w:r>
-            <w:proofErr w:type="spellEnd"/>
-          </w:p>
-        </w:tc>
-        <w:tc>
-          <w:tcPr>
-            <w:tcW w:w="2384" w:type="dxa"/>
+              <w:t>ROB-12497</w:t>
+            </w:r>
+          </w:p>
+        </w:tc>
+        <w:tc>
+          <w:tcPr>
+            <w:tcW w:w="1788" w:type="dxa"/>
+            <w:shd w:val="clear" w:color="auto" w:fill="auto"/>
+            <w:noWrap/>
+            <w:vAlign w:val="bottom"/>
+            <w:hideMark/>
           </w:tcPr>
           <w:p>
             <w:pPr>
@@ -17652,32 +17551,8 @@
               <w:rPr>
                 <w:rFonts w:ascii="Times New Roman" w:hAnsi="Times New Roman"/>
               </w:rPr>
-              <w:t>ROB-12497</w:t>
-            </w:r>
-          </w:p>
-        </w:tc>
-        <w:tc>
-          <w:tcPr>
-            <w:tcW w:w="1788" w:type="dxa"/>
-            <w:shd w:val="clear" w:color="auto" w:fill="auto"/>
-            <w:noWrap/>
-            <w:vAlign w:val="bottom"/>
-            <w:hideMark/>
-          </w:tcPr>
-          <w:p>
-            <w:pPr>
-              <w:rPr>
-                <w:rFonts w:ascii="Times New Roman" w:hAnsi="Times New Roman"/>
-              </w:rPr>
-            </w:pPr>
-            <w:proofErr w:type="spellStart"/>
-            <w:r>
-              <w:rPr>
-                <w:rFonts w:ascii="Times New Roman" w:hAnsi="Times New Roman"/>
-              </w:rPr>
               <w:t>Sparkfun</w:t>
             </w:r>
-            <w:proofErr w:type="spellEnd"/>
           </w:p>
         </w:tc>
       </w:tr>
@@ -17703,27 +17578,35 @@
               <w:rPr>
                 <w:rFonts w:ascii="Times New Roman" w:hAnsi="Times New Roman"/>
               </w:rPr>
-              <w:t xml:space="preserve">154:1 Metal </w:t>
-            </w:r>
-            <w:proofErr w:type="spellStart"/>
-            <w:r>
+              <w:t>154:1 Metal Gearmotor 20Dx44Lmm</w:t>
+            </w:r>
+          </w:p>
+        </w:tc>
+        <w:tc>
+          <w:tcPr>
+            <w:tcW w:w="2384" w:type="dxa"/>
+          </w:tcPr>
+          <w:p>
+            <w:pPr>
               <w:rPr>
                 <w:rFonts w:ascii="Times New Roman" w:hAnsi="Times New Roman"/>
               </w:rPr>
-              <w:t>Gearmotor</w:t>
-            </w:r>
-            <w:proofErr w:type="spellEnd"/>
+            </w:pPr>
             <w:r>
               <w:rPr>
                 <w:rFonts w:ascii="Times New Roman" w:hAnsi="Times New Roman"/>
               </w:rPr>
-              <w:t xml:space="preserve"> 20Dx44Lmm</w:t>
-            </w:r>
-          </w:p>
-        </w:tc>
-        <w:tc>
-          <w:tcPr>
-            <w:tcW w:w="2384" w:type="dxa"/>
+              <w:t>Pololu item #: 1109</w:t>
+            </w:r>
+          </w:p>
+        </w:tc>
+        <w:tc>
+          <w:tcPr>
+            <w:tcW w:w="1788" w:type="dxa"/>
+            <w:shd w:val="clear" w:color="auto" w:fill="auto"/>
+            <w:noWrap/>
+            <w:vAlign w:val="bottom"/>
+            <w:hideMark/>
           </w:tcPr>
           <w:p>
             <w:pPr>
@@ -17731,44 +17614,12 @@
                 <w:rFonts w:ascii="Times New Roman" w:hAnsi="Times New Roman"/>
               </w:rPr>
             </w:pPr>
-            <w:proofErr w:type="spellStart"/>
             <w:r>
               <w:rPr>
                 <w:rFonts w:ascii="Times New Roman" w:hAnsi="Times New Roman"/>
               </w:rPr>
               <w:t>Pololu</w:t>
             </w:r>
-            <w:proofErr w:type="spellEnd"/>
-            <w:r>
-              <w:rPr>
-                <w:rFonts w:ascii="Times New Roman" w:hAnsi="Times New Roman"/>
-              </w:rPr>
-              <w:t xml:space="preserve"> item #: 1109</w:t>
-            </w:r>
-          </w:p>
-        </w:tc>
-        <w:tc>
-          <w:tcPr>
-            <w:tcW w:w="1788" w:type="dxa"/>
-            <w:shd w:val="clear" w:color="auto" w:fill="auto"/>
-            <w:noWrap/>
-            <w:vAlign w:val="bottom"/>
-            <w:hideMark/>
-          </w:tcPr>
-          <w:p>
-            <w:pPr>
-              <w:rPr>
-                <w:rFonts w:ascii="Times New Roman" w:hAnsi="Times New Roman"/>
-              </w:rPr>
-            </w:pPr>
-            <w:proofErr w:type="spellStart"/>
-            <w:r>
-              <w:rPr>
-                <w:rFonts w:ascii="Times New Roman" w:hAnsi="Times New Roman"/>
-              </w:rPr>
-              <w:t>Pololu</w:t>
-            </w:r>
-            <w:proofErr w:type="spellEnd"/>
           </w:p>
         </w:tc>
       </w:tr>
@@ -17794,27 +17645,35 @@
               <w:rPr>
                 <w:rFonts w:ascii="Times New Roman" w:hAnsi="Times New Roman"/>
               </w:rPr>
-              <w:t xml:space="preserve">100:1 Metal </w:t>
-            </w:r>
-            <w:proofErr w:type="spellStart"/>
-            <w:r>
+              <w:t>100:1 Metal Gearmotor 37Dx57L mm</w:t>
+            </w:r>
+          </w:p>
+        </w:tc>
+        <w:tc>
+          <w:tcPr>
+            <w:tcW w:w="2384" w:type="dxa"/>
+          </w:tcPr>
+          <w:p>
+            <w:pPr>
               <w:rPr>
                 <w:rFonts w:ascii="Times New Roman" w:hAnsi="Times New Roman"/>
               </w:rPr>
-              <w:t>Gearmotor</w:t>
-            </w:r>
-            <w:proofErr w:type="spellEnd"/>
+            </w:pPr>
             <w:r>
               <w:rPr>
                 <w:rFonts w:ascii="Times New Roman" w:hAnsi="Times New Roman"/>
               </w:rPr>
-              <w:t xml:space="preserve"> 37Dx57L mm</w:t>
-            </w:r>
-          </w:p>
-        </w:tc>
-        <w:tc>
-          <w:tcPr>
-            <w:tcW w:w="2384" w:type="dxa"/>
+              <w:t>Pololu item #: 1106</w:t>
+            </w:r>
+          </w:p>
+        </w:tc>
+        <w:tc>
+          <w:tcPr>
+            <w:tcW w:w="1788" w:type="dxa"/>
+            <w:shd w:val="clear" w:color="auto" w:fill="auto"/>
+            <w:noWrap/>
+            <w:vAlign w:val="bottom"/>
+            <w:hideMark/>
           </w:tcPr>
           <w:p>
             <w:pPr>
@@ -17822,44 +17681,12 @@
                 <w:rFonts w:ascii="Times New Roman" w:hAnsi="Times New Roman"/>
               </w:rPr>
             </w:pPr>
-            <w:proofErr w:type="spellStart"/>
             <w:r>
               <w:rPr>
                 <w:rFonts w:ascii="Times New Roman" w:hAnsi="Times New Roman"/>
               </w:rPr>
               <w:t>Pololu</w:t>
             </w:r>
-            <w:proofErr w:type="spellEnd"/>
-            <w:r>
-              <w:rPr>
-                <w:rFonts w:ascii="Times New Roman" w:hAnsi="Times New Roman"/>
-              </w:rPr>
-              <w:t xml:space="preserve"> item #: 1106</w:t>
-            </w:r>
-          </w:p>
-        </w:tc>
-        <w:tc>
-          <w:tcPr>
-            <w:tcW w:w="1788" w:type="dxa"/>
-            <w:shd w:val="clear" w:color="auto" w:fill="auto"/>
-            <w:noWrap/>
-            <w:vAlign w:val="bottom"/>
-            <w:hideMark/>
-          </w:tcPr>
-          <w:p>
-            <w:pPr>
-              <w:rPr>
-                <w:rFonts w:ascii="Times New Roman" w:hAnsi="Times New Roman"/>
-              </w:rPr>
-            </w:pPr>
-            <w:proofErr w:type="spellStart"/>
-            <w:r>
-              <w:rPr>
-                <w:rFonts w:ascii="Times New Roman" w:hAnsi="Times New Roman"/>
-              </w:rPr>
-              <w:t>Pololu</w:t>
-            </w:r>
-            <w:proofErr w:type="spellEnd"/>
           </w:p>
         </w:tc>
       </w:tr>
@@ -17881,7 +17708,7 @@
           <w:szCs w:val="22"/>
         </w:rPr>
       </w:pPr>
-      <w:bookmarkStart w:id="31" w:name="_Toc399974165"/>
+      <w:bookmarkStart w:id="32" w:name="_Toc399974165"/>
       <w:r>
         <w:rPr>
           <w:rFonts w:cs="Times New Roman"/>
@@ -17889,7 +17716,7 @@
         </w:rPr>
         <w:t>Decision Matrix</w:t>
       </w:r>
-      <w:bookmarkEnd w:id="31"/>
+      <w:bookmarkEnd w:id="32"/>
     </w:p>
     <w:tbl>
       <w:tblPr>
@@ -18149,17 +17976,8 @@
                 <w:rFonts w:ascii="Times New Roman" w:eastAsia="Times New Roman" w:hAnsi="Times New Roman" w:cs="Times New Roman"/>
                 <w:color w:val="000000"/>
               </w:rPr>
-              <w:t xml:space="preserve">Standard </w:t>
-            </w:r>
-            <w:proofErr w:type="spellStart"/>
-            <w:r>
-              <w:rPr>
-                <w:rFonts w:ascii="Times New Roman" w:eastAsia="Times New Roman" w:hAnsi="Times New Roman" w:cs="Times New Roman"/>
-                <w:color w:val="000000"/>
-              </w:rPr>
-              <w:t>Gearmotor</w:t>
-            </w:r>
-            <w:proofErr w:type="spellEnd"/>
+              <w:t>Standard Gearmotor</w:t>
+            </w:r>
           </w:p>
         </w:tc>
         <w:tc>
@@ -18341,31 +18159,13 @@
                 <w:color w:val="000000"/>
               </w:rPr>
             </w:pPr>
-            <w:proofErr w:type="spellStart"/>
-            <w:r>
-              <w:rPr>
-                <w:rFonts w:ascii="Times New Roman" w:eastAsia="Times New Roman" w:hAnsi="Times New Roman" w:cs="Times New Roman"/>
-                <w:color w:val="000000"/>
-              </w:rPr>
-              <w:t>Preicision</w:t>
-            </w:r>
-            <w:proofErr w:type="spellEnd"/>
-            <w:r>
-              <w:rPr>
-                <w:rFonts w:ascii="Times New Roman" w:eastAsia="Times New Roman" w:hAnsi="Times New Roman" w:cs="Times New Roman"/>
-                <w:color w:val="000000"/>
-              </w:rPr>
-              <w:t xml:space="preserve"> </w:t>
-            </w:r>
-            <w:proofErr w:type="spellStart"/>
-            <w:r>
-              <w:rPr>
-                <w:rFonts w:ascii="Times New Roman" w:eastAsia="Times New Roman" w:hAnsi="Times New Roman" w:cs="Times New Roman"/>
-                <w:color w:val="000000"/>
-              </w:rPr>
-              <w:t>Gearmotor</w:t>
-            </w:r>
-            <w:proofErr w:type="spellEnd"/>
+            <w:r>
+              <w:rPr>
+                <w:rFonts w:ascii="Times New Roman" w:eastAsia="Times New Roman" w:hAnsi="Times New Roman" w:cs="Times New Roman"/>
+                <w:color w:val="000000"/>
+              </w:rPr>
+              <w:t>Preicision Gearmotor</w:t>
+            </w:r>
           </w:p>
         </w:tc>
         <w:tc>
@@ -18554,23 +18354,7 @@
                 <w:rFonts w:ascii="Times New Roman" w:eastAsia="Times New Roman" w:hAnsi="Times New Roman" w:cs="Times New Roman"/>
                 <w:color w:val="000000"/>
               </w:rPr>
-              <w:t xml:space="preserve">154:1 Metal </w:t>
-            </w:r>
-            <w:proofErr w:type="spellStart"/>
-            <w:r>
-              <w:rPr>
-                <w:rFonts w:ascii="Times New Roman" w:eastAsia="Times New Roman" w:hAnsi="Times New Roman" w:cs="Times New Roman"/>
-                <w:color w:val="000000"/>
-              </w:rPr>
-              <w:t>Gearmotor</w:t>
-            </w:r>
-            <w:proofErr w:type="spellEnd"/>
-            <w:r>
-              <w:rPr>
-                <w:rFonts w:ascii="Times New Roman" w:eastAsia="Times New Roman" w:hAnsi="Times New Roman" w:cs="Times New Roman"/>
-                <w:color w:val="000000"/>
-              </w:rPr>
-              <w:t xml:space="preserve"> 20Dx44Lmm</w:t>
+              <w:t>154:1 Metal Gearmotor 20Dx44Lmm</w:t>
             </w:r>
           </w:p>
         </w:tc>
@@ -18763,23 +18547,7 @@
                 <w:rFonts w:ascii="Times New Roman" w:eastAsia="Times New Roman" w:hAnsi="Times New Roman" w:cs="Times New Roman"/>
                 <w:color w:val="000000"/>
               </w:rPr>
-              <w:t xml:space="preserve">100:1 Metal </w:t>
-            </w:r>
-            <w:proofErr w:type="spellStart"/>
-            <w:r>
-              <w:rPr>
-                <w:rFonts w:ascii="Times New Roman" w:eastAsia="Times New Roman" w:hAnsi="Times New Roman" w:cs="Times New Roman"/>
-                <w:color w:val="000000"/>
-              </w:rPr>
-              <w:t>Gearmotor</w:t>
-            </w:r>
-            <w:proofErr w:type="spellEnd"/>
-            <w:r>
-              <w:rPr>
-                <w:rFonts w:ascii="Times New Roman" w:eastAsia="Times New Roman" w:hAnsi="Times New Roman" w:cs="Times New Roman"/>
-                <w:color w:val="000000"/>
-              </w:rPr>
-              <w:t xml:space="preserve"> 37Dx57L mm</w:t>
+              <w:t>100:1 Metal Gearmotor 37Dx57L mm</w:t>
             </w:r>
           </w:p>
         </w:tc>
@@ -19360,17 +19128,8 @@
                 <w:rFonts w:ascii="Times New Roman" w:eastAsia="Times New Roman" w:hAnsi="Times New Roman" w:cs="Times New Roman"/>
                 <w:color w:val="000000"/>
               </w:rPr>
-              <w:t xml:space="preserve">Standard </w:t>
-            </w:r>
-            <w:proofErr w:type="spellStart"/>
-            <w:r>
-              <w:rPr>
-                <w:rFonts w:ascii="Times New Roman" w:eastAsia="Times New Roman" w:hAnsi="Times New Roman" w:cs="Times New Roman"/>
-                <w:color w:val="000000"/>
-              </w:rPr>
-              <w:t>Gearmotor</w:t>
-            </w:r>
-            <w:proofErr w:type="spellEnd"/>
+              <w:t>Standard Gearmotor</w:t>
+            </w:r>
           </w:p>
         </w:tc>
         <w:tc>
@@ -19554,31 +19313,13 @@
                 <w:color w:val="000000"/>
               </w:rPr>
             </w:pPr>
-            <w:proofErr w:type="spellStart"/>
-            <w:r>
-              <w:rPr>
-                <w:rFonts w:ascii="Times New Roman" w:eastAsia="Times New Roman" w:hAnsi="Times New Roman" w:cs="Times New Roman"/>
-                <w:color w:val="000000"/>
-              </w:rPr>
-              <w:t>Preicision</w:t>
-            </w:r>
-            <w:proofErr w:type="spellEnd"/>
-            <w:r>
-              <w:rPr>
-                <w:rFonts w:ascii="Times New Roman" w:eastAsia="Times New Roman" w:hAnsi="Times New Roman" w:cs="Times New Roman"/>
-                <w:color w:val="000000"/>
-              </w:rPr>
-              <w:t xml:space="preserve"> </w:t>
-            </w:r>
-            <w:proofErr w:type="spellStart"/>
-            <w:r>
-              <w:rPr>
-                <w:rFonts w:ascii="Times New Roman" w:eastAsia="Times New Roman" w:hAnsi="Times New Roman" w:cs="Times New Roman"/>
-                <w:color w:val="000000"/>
-              </w:rPr>
-              <w:t>Gearmotor</w:t>
-            </w:r>
-            <w:proofErr w:type="spellEnd"/>
+            <w:r>
+              <w:rPr>
+                <w:rFonts w:ascii="Times New Roman" w:eastAsia="Times New Roman" w:hAnsi="Times New Roman" w:cs="Times New Roman"/>
+                <w:color w:val="000000"/>
+              </w:rPr>
+              <w:t>Preicision Gearmotor</w:t>
+            </w:r>
           </w:p>
         </w:tc>
         <w:tc>
@@ -19767,23 +19508,7 @@
                 <w:rFonts w:ascii="Times New Roman" w:eastAsia="Times New Roman" w:hAnsi="Times New Roman" w:cs="Times New Roman"/>
                 <w:color w:val="000000"/>
               </w:rPr>
-              <w:t xml:space="preserve">154:1 Metal </w:t>
-            </w:r>
-            <w:proofErr w:type="spellStart"/>
-            <w:r>
-              <w:rPr>
-                <w:rFonts w:ascii="Times New Roman" w:eastAsia="Times New Roman" w:hAnsi="Times New Roman" w:cs="Times New Roman"/>
-                <w:color w:val="000000"/>
-              </w:rPr>
-              <w:t>Gearmotor</w:t>
-            </w:r>
-            <w:proofErr w:type="spellEnd"/>
-            <w:r>
-              <w:rPr>
-                <w:rFonts w:ascii="Times New Roman" w:eastAsia="Times New Roman" w:hAnsi="Times New Roman" w:cs="Times New Roman"/>
-                <w:color w:val="000000"/>
-              </w:rPr>
-              <w:t xml:space="preserve"> 20Dx44Lmm</w:t>
+              <w:t>154:1 Metal Gearmotor 20Dx44Lmm</w:t>
             </w:r>
           </w:p>
         </w:tc>
@@ -19976,23 +19701,7 @@
                 <w:rFonts w:ascii="Times New Roman" w:eastAsia="Times New Roman" w:hAnsi="Times New Roman" w:cs="Times New Roman"/>
                 <w:color w:val="000000"/>
               </w:rPr>
-              <w:t xml:space="preserve">100:1 Metal </w:t>
-            </w:r>
-            <w:proofErr w:type="spellStart"/>
-            <w:r>
-              <w:rPr>
-                <w:rFonts w:ascii="Times New Roman" w:eastAsia="Times New Roman" w:hAnsi="Times New Roman" w:cs="Times New Roman"/>
-                <w:color w:val="000000"/>
-              </w:rPr>
-              <w:t>Gearmotor</w:t>
-            </w:r>
-            <w:proofErr w:type="spellEnd"/>
-            <w:r>
-              <w:rPr>
-                <w:rFonts w:ascii="Times New Roman" w:eastAsia="Times New Roman" w:hAnsi="Times New Roman" w:cs="Times New Roman"/>
-                <w:color w:val="000000"/>
-              </w:rPr>
-              <w:t xml:space="preserve"> 37Dx57L mm</w:t>
+              <w:t>100:1 Metal Gearmotor 37Dx57L mm</w:t>
             </w:r>
           </w:p>
         </w:tc>
@@ -20978,17 +20687,8 @@
                 <w:rFonts w:ascii="Times New Roman" w:eastAsia="Times New Roman" w:hAnsi="Times New Roman" w:cs="Times New Roman"/>
                 <w:color w:val="000000"/>
               </w:rPr>
-              <w:t xml:space="preserve">Standard </w:t>
-            </w:r>
-            <w:proofErr w:type="spellStart"/>
-            <w:r>
-              <w:rPr>
-                <w:rFonts w:ascii="Times New Roman" w:eastAsia="Times New Roman" w:hAnsi="Times New Roman" w:cs="Times New Roman"/>
-                <w:color w:val="000000"/>
-              </w:rPr>
-              <w:t>Gearmotor</w:t>
-            </w:r>
-            <w:proofErr w:type="spellEnd"/>
+              <w:t>Standard Gearmotor</w:t>
+            </w:r>
           </w:p>
         </w:tc>
         <w:tc>
@@ -21196,31 +20896,13 @@
                 <w:color w:val="000000"/>
               </w:rPr>
             </w:pPr>
-            <w:proofErr w:type="spellStart"/>
-            <w:r>
-              <w:rPr>
-                <w:rFonts w:ascii="Times New Roman" w:eastAsia="Times New Roman" w:hAnsi="Times New Roman" w:cs="Times New Roman"/>
-                <w:color w:val="000000"/>
-              </w:rPr>
-              <w:t>Preicision</w:t>
-            </w:r>
-            <w:proofErr w:type="spellEnd"/>
-            <w:r>
-              <w:rPr>
-                <w:rFonts w:ascii="Times New Roman" w:eastAsia="Times New Roman" w:hAnsi="Times New Roman" w:cs="Times New Roman"/>
-                <w:color w:val="000000"/>
-              </w:rPr>
-              <w:t xml:space="preserve"> </w:t>
-            </w:r>
-            <w:proofErr w:type="spellStart"/>
-            <w:r>
-              <w:rPr>
-                <w:rFonts w:ascii="Times New Roman" w:eastAsia="Times New Roman" w:hAnsi="Times New Roman" w:cs="Times New Roman"/>
-                <w:color w:val="000000"/>
-              </w:rPr>
-              <w:t>Gearmotor</w:t>
-            </w:r>
-            <w:proofErr w:type="spellEnd"/>
+            <w:r>
+              <w:rPr>
+                <w:rFonts w:ascii="Times New Roman" w:eastAsia="Times New Roman" w:hAnsi="Times New Roman" w:cs="Times New Roman"/>
+                <w:color w:val="000000"/>
+              </w:rPr>
+              <w:t>Preicision Gearmotor</w:t>
+            </w:r>
           </w:p>
         </w:tc>
         <w:tc>
@@ -21433,23 +21115,7 @@
                 <w:rFonts w:ascii="Times New Roman" w:eastAsia="Times New Roman" w:hAnsi="Times New Roman" w:cs="Times New Roman"/>
                 <w:color w:val="000000"/>
               </w:rPr>
-              <w:t xml:space="preserve">154:1 Metal </w:t>
-            </w:r>
-            <w:proofErr w:type="spellStart"/>
-            <w:r>
-              <w:rPr>
-                <w:rFonts w:ascii="Times New Roman" w:eastAsia="Times New Roman" w:hAnsi="Times New Roman" w:cs="Times New Roman"/>
-                <w:color w:val="000000"/>
-              </w:rPr>
-              <w:t>Gearmotor</w:t>
-            </w:r>
-            <w:proofErr w:type="spellEnd"/>
-            <w:r>
-              <w:rPr>
-                <w:rFonts w:ascii="Times New Roman" w:eastAsia="Times New Roman" w:hAnsi="Times New Roman" w:cs="Times New Roman"/>
-                <w:color w:val="000000"/>
-              </w:rPr>
-              <w:t xml:space="preserve"> 20Dx44Lmm</w:t>
+              <w:t>154:1 Metal Gearmotor 20Dx44Lmm</w:t>
             </w:r>
           </w:p>
         </w:tc>
@@ -21663,23 +21329,7 @@
                 <w:rFonts w:ascii="Times New Roman" w:eastAsia="Times New Roman" w:hAnsi="Times New Roman" w:cs="Times New Roman"/>
                 <w:color w:val="000000"/>
               </w:rPr>
-              <w:t xml:space="preserve">100:1 Metal </w:t>
-            </w:r>
-            <w:proofErr w:type="spellStart"/>
-            <w:r>
-              <w:rPr>
-                <w:rFonts w:ascii="Times New Roman" w:eastAsia="Times New Roman" w:hAnsi="Times New Roman" w:cs="Times New Roman"/>
-                <w:color w:val="000000"/>
-              </w:rPr>
-              <w:t>Gearmotor</w:t>
-            </w:r>
-            <w:proofErr w:type="spellEnd"/>
-            <w:r>
-              <w:rPr>
-                <w:rFonts w:ascii="Times New Roman" w:eastAsia="Times New Roman" w:hAnsi="Times New Roman" w:cs="Times New Roman"/>
-                <w:color w:val="000000"/>
-              </w:rPr>
-              <w:t xml:space="preserve"> 37Dx57L mm</w:t>
+              <w:t>100:1 Metal Gearmotor 37Dx57L mm</w:t>
             </w:r>
           </w:p>
         </w:tc>
@@ -21885,7 +21535,7 @@
           <w:szCs w:val="22"/>
         </w:rPr>
       </w:pPr>
-      <w:bookmarkStart w:id="32" w:name="_Toc399974166"/>
+      <w:bookmarkStart w:id="33" w:name="_Toc399974166"/>
       <w:r>
         <w:rPr>
           <w:rFonts w:cs="Times New Roman"/>
@@ -21893,7 +21543,7 @@
         </w:rPr>
         <w:t>Justification</w:t>
       </w:r>
-      <w:bookmarkEnd w:id="32"/>
+      <w:bookmarkEnd w:id="33"/>
     </w:p>
     <w:p>
       <w:pPr>
@@ -21905,35 +21555,7 @@
         <w:rPr>
           <w:rFonts w:ascii="Times New Roman" w:hAnsi="Times New Roman"/>
         </w:rPr>
-        <w:t>The following describes the process used in obtaining the scores for the various categories used to rate the motors under consideration in the decision matrix. The data for the motors under consideration was obtained from (</w:t>
-      </w:r>
-      <w:proofErr w:type="spellStart"/>
-      <w:r>
-        <w:rPr>
-          <w:rFonts w:ascii="Times New Roman" w:hAnsi="Times New Roman"/>
-        </w:rPr>
-        <w:t>sparkfun</w:t>
-      </w:r>
-      <w:proofErr w:type="spellEnd"/>
-      <w:r>
-        <w:rPr>
-          <w:rFonts w:ascii="Times New Roman" w:hAnsi="Times New Roman"/>
-        </w:rPr>
-        <w:t>) and (</w:t>
-      </w:r>
-      <w:proofErr w:type="spellStart"/>
-      <w:r>
-        <w:rPr>
-          <w:rFonts w:ascii="Times New Roman" w:hAnsi="Times New Roman"/>
-        </w:rPr>
-        <w:t>pololu</w:t>
-      </w:r>
-      <w:proofErr w:type="spellEnd"/>
-      <w:r>
-        <w:rPr>
-          <w:rFonts w:ascii="Times New Roman" w:hAnsi="Times New Roman"/>
-        </w:rPr>
-        <w:t>)</w:t>
+        <w:t>The following describes the process used in obtaining the scores for the various categories used to rate the motors under consideration in the decision matrix. The data for the motors under consideration was obtained from (sparkfun) and (pololu)</w:t>
       </w:r>
     </w:p>
     <w:p>
@@ -22317,19 +21939,11 @@
                 <w:rFonts w:ascii="Times New Roman" w:hAnsi="Times New Roman"/>
               </w:rPr>
             </w:pPr>
-            <w:proofErr w:type="spellStart"/>
             <w:r>
               <w:rPr>
                 <w:rFonts w:ascii="Times New Roman" w:hAnsi="Times New Roman"/>
               </w:rPr>
-              <w:t>Pololu</w:t>
-            </w:r>
-            <w:proofErr w:type="spellEnd"/>
-            <w:r>
-              <w:rPr>
-                <w:rFonts w:ascii="Times New Roman" w:hAnsi="Times New Roman"/>
-              </w:rPr>
-              <w:t xml:space="preserve"> item #: 1109</w:t>
+              <w:t>Pololu item #: 1109</w:t>
             </w:r>
           </w:p>
         </w:tc>
@@ -22429,19 +22043,11 @@
                 <w:rFonts w:ascii="Times New Roman" w:hAnsi="Times New Roman"/>
               </w:rPr>
             </w:pPr>
-            <w:proofErr w:type="spellStart"/>
             <w:r>
               <w:rPr>
                 <w:rFonts w:ascii="Times New Roman" w:hAnsi="Times New Roman"/>
               </w:rPr>
-              <w:t>Pololu</w:t>
-            </w:r>
-            <w:proofErr w:type="spellEnd"/>
-            <w:r>
-              <w:rPr>
-                <w:rFonts w:ascii="Times New Roman" w:hAnsi="Times New Roman"/>
-              </w:rPr>
-              <w:t xml:space="preserve"> item #: 1106</w:t>
+              <w:t>Pololu item #: 1106</w:t>
             </w:r>
           </w:p>
         </w:tc>
@@ -22587,21 +22193,7 @@
         <w:rPr>
           <w:rFonts w:ascii="Times New Roman" w:hAnsi="Times New Roman"/>
         </w:rPr>
-        <w:t xml:space="preserve">The rpm category scores the rpm of the motors. The motors chosen were from around the 90 rpm range so as to determine the differences in the torque of the different motors. This was done as the motors for each item can come in many different rpm but the torque would change scaling reasonably with the change in rpm. The score for this is determined by dividing the rpm value by 90 and multiplying by 5 as 90 rpm was the arbitrary choice. As this was an arbitrary choice, the weighted value of the score </w:t>
-      </w:r>
-      <w:proofErr w:type="gramStart"/>
-      <w:r>
-        <w:rPr>
-          <w:rFonts w:ascii="Times New Roman" w:hAnsi="Times New Roman"/>
-        </w:rPr>
-        <w:t>is  5</w:t>
-      </w:r>
-      <w:proofErr w:type="gramEnd"/>
-      <w:r>
-        <w:rPr>
-          <w:rFonts w:ascii="Times New Roman" w:hAnsi="Times New Roman"/>
-        </w:rPr>
-        <w:t>%.</w:t>
+        <w:t>The rpm category scores the rpm of the motors. The motors chosen were from around the 90 rpm range so as to determine the differences in the torque of the different motors. This was done as the motors for each item can come in many different rpm but the torque would change scaling reasonably with the change in rpm. The score for this is determined by dividing the rpm value by 90 and multiplying by 5 as 90 rpm was the arbitrary choice. As this was an arbitrary choice, the weighted value of the score is  5%.</w:t>
       </w:r>
     </w:p>
     <w:p>
@@ -22965,19 +22557,11 @@
                 <w:rFonts w:ascii="Times New Roman" w:hAnsi="Times New Roman"/>
               </w:rPr>
             </w:pPr>
-            <w:proofErr w:type="spellStart"/>
             <w:r>
               <w:rPr>
                 <w:rFonts w:ascii="Times New Roman" w:hAnsi="Times New Roman"/>
               </w:rPr>
-              <w:t>Pololu</w:t>
-            </w:r>
-            <w:proofErr w:type="spellEnd"/>
-            <w:r>
-              <w:rPr>
-                <w:rFonts w:ascii="Times New Roman" w:hAnsi="Times New Roman"/>
-              </w:rPr>
-              <w:t xml:space="preserve"> item #: 1109</w:t>
+              <w:t>Pololu item #: 1109</w:t>
             </w:r>
           </w:p>
         </w:tc>
@@ -23080,19 +22664,11 @@
                 <w:rFonts w:ascii="Times New Roman" w:hAnsi="Times New Roman"/>
               </w:rPr>
             </w:pPr>
-            <w:proofErr w:type="spellStart"/>
             <w:r>
               <w:rPr>
                 <w:rFonts w:ascii="Times New Roman" w:hAnsi="Times New Roman"/>
               </w:rPr>
-              <w:t>Pololu</w:t>
-            </w:r>
-            <w:proofErr w:type="spellEnd"/>
-            <w:r>
-              <w:rPr>
-                <w:rFonts w:ascii="Times New Roman" w:hAnsi="Times New Roman"/>
-              </w:rPr>
-              <w:t xml:space="preserve"> item #: 1106</w:t>
+              <w:t>Pololu item #: 1106</w:t>
             </w:r>
           </w:p>
         </w:tc>
@@ -23213,21 +22789,7 @@
           <w:rFonts w:ascii="Times New Roman" w:hAnsi="Times New Roman"/>
         </w:rPr>
         <w:lastRenderedPageBreak/>
-        <w:t xml:space="preserve">The stall torque category scores the stall torque of the APS. This determines the amount of load that the APS can move. If the weight of the APS is above the limit, the motor will stall. The equation to determine the stall torque </w:t>
-      </w:r>
-      <w:proofErr w:type="spellStart"/>
-      <w:r>
-        <w:rPr>
-          <w:rFonts w:ascii="Times New Roman" w:hAnsi="Times New Roman"/>
-        </w:rPr>
-        <w:t>wass</w:t>
-      </w:r>
-      <w:proofErr w:type="spellEnd"/>
-      <w:r>
-        <w:rPr>
-          <w:rFonts w:ascii="Times New Roman" w:hAnsi="Times New Roman"/>
-        </w:rPr>
-        <w:t xml:space="preserve"> derived by calculating the normalized stall torque values multiplied by 9 and subtracting that from 10. As this determines the load that the APS can carry it is given a weight of 35%</w:t>
+        <w:t>The stall torque category scores the stall torque of the APS. This determines the amount of load that the APS can move. If the weight of the APS is above the limit, the motor will stall. The equation to determine the stall torque wass derived by calculating the normalized stall torque values multiplied by 9 and subtracting that from 10. As this determines the load that the APS can carry it is given a weight of 35%</w:t>
       </w:r>
     </w:p>
     <w:p>
@@ -23584,19 +23146,11 @@
                 <w:rFonts w:ascii="Times New Roman" w:hAnsi="Times New Roman"/>
               </w:rPr>
             </w:pPr>
-            <w:proofErr w:type="spellStart"/>
             <w:r>
               <w:rPr>
                 <w:rFonts w:ascii="Times New Roman" w:hAnsi="Times New Roman"/>
               </w:rPr>
-              <w:t>Pololu</w:t>
-            </w:r>
-            <w:proofErr w:type="spellEnd"/>
-            <w:r>
-              <w:rPr>
-                <w:rFonts w:ascii="Times New Roman" w:hAnsi="Times New Roman"/>
-              </w:rPr>
-              <w:t xml:space="preserve"> item #: 1109</w:t>
+              <w:t>Pololu item #: 1109</w:t>
             </w:r>
           </w:p>
         </w:tc>
@@ -23696,19 +23250,11 @@
                 <w:rFonts w:ascii="Times New Roman" w:hAnsi="Times New Roman"/>
               </w:rPr>
             </w:pPr>
-            <w:proofErr w:type="spellStart"/>
             <w:r>
               <w:rPr>
                 <w:rFonts w:ascii="Times New Roman" w:hAnsi="Times New Roman"/>
               </w:rPr>
-              <w:t>Pololu</w:t>
-            </w:r>
-            <w:proofErr w:type="spellEnd"/>
-            <w:r>
-              <w:rPr>
-                <w:rFonts w:ascii="Times New Roman" w:hAnsi="Times New Roman"/>
-              </w:rPr>
-              <w:t xml:space="preserve"> item #: 1106</w:t>
+              <w:t>Pololu item #: 1106</w:t>
             </w:r>
           </w:p>
         </w:tc>
@@ -24185,19 +23731,11 @@
                 <w:rFonts w:ascii="Times New Roman" w:hAnsi="Times New Roman"/>
               </w:rPr>
             </w:pPr>
-            <w:proofErr w:type="spellStart"/>
             <w:r>
               <w:rPr>
                 <w:rFonts w:ascii="Times New Roman" w:hAnsi="Times New Roman"/>
               </w:rPr>
-              <w:t>Pololu</w:t>
-            </w:r>
-            <w:proofErr w:type="spellEnd"/>
-            <w:r>
-              <w:rPr>
-                <w:rFonts w:ascii="Times New Roman" w:hAnsi="Times New Roman"/>
-              </w:rPr>
-              <w:t xml:space="preserve"> item #: 1109</w:t>
+              <w:t>Pololu item #: 1109</w:t>
             </w:r>
           </w:p>
         </w:tc>
@@ -24297,19 +23835,11 @@
                 <w:rFonts w:ascii="Times New Roman" w:hAnsi="Times New Roman"/>
               </w:rPr>
             </w:pPr>
-            <w:proofErr w:type="spellStart"/>
             <w:r>
               <w:rPr>
                 <w:rFonts w:ascii="Times New Roman" w:hAnsi="Times New Roman"/>
               </w:rPr>
-              <w:t>Pololu</w:t>
-            </w:r>
-            <w:proofErr w:type="spellEnd"/>
-            <w:r>
-              <w:rPr>
-                <w:rFonts w:ascii="Times New Roman" w:hAnsi="Times New Roman"/>
-              </w:rPr>
-              <w:t xml:space="preserve"> item #: 1106</w:t>
+              <w:t>Pololu item #: 1106</w:t>
             </w:r>
           </w:p>
         </w:tc>
@@ -24719,19 +24249,11 @@
                 <w:rFonts w:ascii="Times New Roman" w:hAnsi="Times New Roman"/>
               </w:rPr>
             </w:pPr>
-            <w:proofErr w:type="spellStart"/>
             <w:r>
               <w:rPr>
                 <w:rFonts w:ascii="Times New Roman" w:hAnsi="Times New Roman"/>
               </w:rPr>
-              <w:t>Pololu</w:t>
-            </w:r>
-            <w:proofErr w:type="spellEnd"/>
-            <w:r>
-              <w:rPr>
-                <w:rFonts w:ascii="Times New Roman" w:hAnsi="Times New Roman"/>
-              </w:rPr>
-              <w:t xml:space="preserve"> item #: 1109</w:t>
+              <w:t>Pololu item #: 1109</w:t>
             </w:r>
           </w:p>
         </w:tc>
@@ -24831,19 +24353,11 @@
                 <w:rFonts w:ascii="Times New Roman" w:hAnsi="Times New Roman"/>
               </w:rPr>
             </w:pPr>
-            <w:proofErr w:type="spellStart"/>
             <w:r>
               <w:rPr>
                 <w:rFonts w:ascii="Times New Roman" w:hAnsi="Times New Roman"/>
               </w:rPr>
-              <w:t>Pololu</w:t>
-            </w:r>
-            <w:proofErr w:type="spellEnd"/>
-            <w:r>
-              <w:rPr>
-                <w:rFonts w:ascii="Times New Roman" w:hAnsi="Times New Roman"/>
-              </w:rPr>
-              <w:t xml:space="preserve"> item #: 1106</w:t>
+              <w:t>Pololu item #: 1106</w:t>
             </w:r>
           </w:p>
         </w:tc>
@@ -24968,7 +24482,7 @@
           <w:szCs w:val="22"/>
         </w:rPr>
       </w:pPr>
-      <w:bookmarkStart w:id="33" w:name="_Toc399974167"/>
+      <w:bookmarkStart w:id="34" w:name="_Toc399974167"/>
       <w:r>
         <w:rPr>
           <w:rFonts w:cs="Times New Roman"/>
@@ -24977,7 +24491,7 @@
         <w:lastRenderedPageBreak/>
         <w:t>Arm</w:t>
       </w:r>
-      <w:bookmarkEnd w:id="33"/>
+      <w:bookmarkEnd w:id="34"/>
     </w:p>
     <w:p>
       <w:pPr>
@@ -24989,7 +24503,7 @@
           <w:szCs w:val="22"/>
         </w:rPr>
       </w:pPr>
-      <w:bookmarkStart w:id="34" w:name="_Toc399974168"/>
+      <w:bookmarkStart w:id="35" w:name="_Toc399974168"/>
       <w:r>
         <w:rPr>
           <w:rFonts w:cs="Times New Roman"/>
@@ -24997,7 +24511,7 @@
         </w:rPr>
         <w:t>Items Under Consideration</w:t>
       </w:r>
-      <w:bookmarkEnd w:id="34"/>
+      <w:bookmarkEnd w:id="35"/>
     </w:p>
     <w:p>
       <w:pPr>
@@ -25018,7 +24532,7 @@
           <w:szCs w:val="22"/>
         </w:rPr>
       </w:pPr>
-      <w:bookmarkStart w:id="35" w:name="_Toc399974169"/>
+      <w:bookmarkStart w:id="36" w:name="_Toc399974169"/>
       <w:r>
         <w:rPr>
           <w:rFonts w:cs="Times New Roman"/>
@@ -25026,7 +24540,7 @@
         </w:rPr>
         <w:t>Decision Matrix</w:t>
       </w:r>
-      <w:bookmarkEnd w:id="35"/>
+      <w:bookmarkEnd w:id="36"/>
     </w:p>
     <w:tbl>
       <w:tblPr>
@@ -28779,7 +28293,7 @@
           <w:szCs w:val="22"/>
         </w:rPr>
       </w:pPr>
-      <w:bookmarkStart w:id="36" w:name="_Toc399974170"/>
+      <w:bookmarkStart w:id="37" w:name="_Toc399974170"/>
       <w:r>
         <w:rPr>
           <w:rFonts w:cs="Times New Roman"/>
@@ -28787,7 +28301,7 @@
         </w:rPr>
         <w:t>Justification</w:t>
       </w:r>
-      <w:bookmarkEnd w:id="36"/>
+      <w:bookmarkEnd w:id="37"/>
     </w:p>
     <w:p>
       <w:pPr>
@@ -28814,7 +28328,7 @@
           <w:szCs w:val="22"/>
         </w:rPr>
       </w:pPr>
-      <w:bookmarkStart w:id="37" w:name="_Toc399974171"/>
+      <w:bookmarkStart w:id="38" w:name="_Toc399974171"/>
       <w:r>
         <w:rPr>
           <w:rFonts w:cs="Times New Roman"/>
@@ -28823,7 +28337,7 @@
         <w:lastRenderedPageBreak/>
         <w:t>Wheels</w:t>
       </w:r>
-      <w:bookmarkEnd w:id="37"/>
+      <w:bookmarkEnd w:id="38"/>
     </w:p>
     <w:p>
       <w:pPr>
@@ -28915,31 +28429,15 @@
           <w:szCs w:val="22"/>
         </w:rPr>
       </w:pPr>
-      <w:bookmarkStart w:id="38" w:name="_Toc399974172"/>
+      <w:bookmarkStart w:id="39" w:name="_Toc399974172"/>
       <w:r>
         <w:rPr>
           <w:rFonts w:cs="Times New Roman"/>
           <w:szCs w:val="22"/>
         </w:rPr>
-        <w:t xml:space="preserve">Items </w:t>
+        <w:t>Items Under Consideration</w:t>
       </w:r>
-      <w:proofErr w:type="gramStart"/>
-      <w:r>
-        <w:rPr>
-          <w:rFonts w:cs="Times New Roman"/>
-          <w:szCs w:val="22"/>
-        </w:rPr>
-        <w:t>Under</w:t>
-      </w:r>
-      <w:proofErr w:type="gramEnd"/>
-      <w:r>
-        <w:rPr>
-          <w:rFonts w:cs="Times New Roman"/>
-          <w:szCs w:val="22"/>
-        </w:rPr>
-        <w:t xml:space="preserve"> Consideration</w:t>
-      </w:r>
-      <w:bookmarkEnd w:id="38"/>
+      <w:bookmarkEnd w:id="39"/>
     </w:p>
     <w:p>
       <w:pPr>
@@ -28957,21 +28455,7 @@
         <w:rPr>
           <w:rFonts w:ascii="Times New Roman" w:hAnsi="Times New Roman" w:cs="Times New Roman"/>
         </w:rPr>
-        <w:t xml:space="preserve"> for the wheels for the APS. The table includes items from Amazon, </w:t>
-      </w:r>
-      <w:proofErr w:type="spellStart"/>
-      <w:r>
-        <w:rPr>
-          <w:rFonts w:ascii="Times New Roman" w:hAnsi="Times New Roman" w:cs="Times New Roman"/>
-        </w:rPr>
-        <w:t>SparkFun</w:t>
-      </w:r>
-      <w:proofErr w:type="spellEnd"/>
-      <w:r>
-        <w:rPr>
-          <w:rFonts w:ascii="Times New Roman" w:hAnsi="Times New Roman" w:cs="Times New Roman"/>
-        </w:rPr>
-        <w:t xml:space="preserve">, and Vex Robotics. The data for these items was </w:t>
+        <w:t xml:space="preserve"> for the wheels for the APS. The table includes items from Amazon, SparkFun, and Vex Robotics. The data for these items was </w:t>
       </w:r>
       <w:r>
         <w:rPr>
@@ -28990,7 +28474,7 @@
           <w:szCs w:val="22"/>
         </w:rPr>
       </w:pPr>
-      <w:bookmarkStart w:id="39" w:name="_Toc399974173"/>
+      <w:bookmarkStart w:id="40" w:name="_Toc399974173"/>
       <w:r>
         <w:rPr>
           <w:rFonts w:cs="Times New Roman"/>
@@ -28998,7 +28482,7 @@
         </w:rPr>
         <w:t>Decision Matrix</w:t>
       </w:r>
-      <w:bookmarkEnd w:id="39"/>
+      <w:bookmarkEnd w:id="40"/>
     </w:p>
     <w:tbl>
       <w:tblPr>
@@ -29201,7 +28685,6 @@
                 <w:color w:val="000000"/>
               </w:rPr>
             </w:pPr>
-            <w:proofErr w:type="spellStart"/>
             <w:r>
               <w:rPr>
                 <w:rFonts w:ascii="Times New Roman" w:eastAsia="Times New Roman" w:hAnsi="Times New Roman" w:cs="Times New Roman"/>
@@ -29209,7 +28692,6 @@
               </w:rPr>
               <w:t>Holonomic</w:t>
             </w:r>
-            <w:proofErr w:type="spellEnd"/>
           </w:p>
         </w:tc>
         <w:tc>
@@ -29791,21 +29273,12 @@
                 <w:color w:val="000000"/>
               </w:rPr>
             </w:pPr>
-            <w:proofErr w:type="spellStart"/>
-            <w:r>
-              <w:rPr>
-                <w:rFonts w:ascii="Times New Roman" w:eastAsia="Times New Roman" w:hAnsi="Times New Roman" w:cs="Times New Roman"/>
-                <w:color w:val="000000"/>
-              </w:rPr>
-              <w:t>Mecanum</w:t>
-            </w:r>
-            <w:proofErr w:type="spellEnd"/>
-            <w:r>
-              <w:rPr>
-                <w:rFonts w:ascii="Times New Roman" w:eastAsia="Times New Roman" w:hAnsi="Times New Roman" w:cs="Times New Roman"/>
-                <w:color w:val="000000"/>
-              </w:rPr>
-              <w:t xml:space="preserve"> (4 in.)</w:t>
+            <w:r>
+              <w:rPr>
+                <w:rFonts w:ascii="Times New Roman" w:eastAsia="Times New Roman" w:hAnsi="Times New Roman" w:cs="Times New Roman"/>
+                <w:color w:val="000000"/>
+              </w:rPr>
+              <w:t>Mecanum (4 in.)</w:t>
             </w:r>
           </w:p>
         </w:tc>
@@ -30708,7 +30181,6 @@
                 <w:color w:val="000000"/>
               </w:rPr>
             </w:pPr>
-            <w:proofErr w:type="spellStart"/>
             <w:r>
               <w:rPr>
                 <w:rFonts w:ascii="Times New Roman" w:eastAsia="Times New Roman" w:hAnsi="Times New Roman" w:cs="Times New Roman"/>
@@ -30716,7 +30188,6 @@
               </w:rPr>
               <w:t>Mecanum</w:t>
             </w:r>
-            <w:proofErr w:type="spellEnd"/>
           </w:p>
         </w:tc>
         <w:tc>
@@ -31175,7 +30646,7 @@
           <w:szCs w:val="22"/>
         </w:rPr>
       </w:pPr>
-      <w:bookmarkStart w:id="40" w:name="_Toc399974174"/>
+      <w:bookmarkStart w:id="41" w:name="_Toc399974174"/>
       <w:r>
         <w:rPr>
           <w:rFonts w:cs="Times New Roman"/>
@@ -31183,7 +30654,7 @@
         </w:rPr>
         <w:t>Justification</w:t>
       </w:r>
-      <w:bookmarkEnd w:id="40"/>
+      <w:bookmarkEnd w:id="41"/>
     </w:p>
     <w:p>
       <w:pPr>
@@ -31210,7 +30681,7 @@
           <w:szCs w:val="22"/>
         </w:rPr>
       </w:pPr>
-      <w:bookmarkStart w:id="41" w:name="_Toc399974175"/>
+      <w:bookmarkStart w:id="42" w:name="_Toc399974175"/>
       <w:r>
         <w:rPr>
           <w:rFonts w:cs="Times New Roman"/>
@@ -31219,7 +30690,7 @@
         <w:lastRenderedPageBreak/>
         <w:t>Fram</w:t>
       </w:r>
-      <w:bookmarkEnd w:id="41"/>
+      <w:bookmarkEnd w:id="42"/>
       <w:r>
         <w:rPr>
           <w:rFonts w:cs="Times New Roman"/>
@@ -31244,49 +30715,13 @@
           <w:szCs w:val="22"/>
         </w:rPr>
       </w:pPr>
-      <w:bookmarkStart w:id="42" w:name="_Toc399974176"/>
+      <w:bookmarkStart w:id="43" w:name="_Toc399974176"/>
       <w:r>
         <w:rPr>
           <w:rFonts w:cs="Times New Roman"/>
           <w:szCs w:val="22"/>
         </w:rPr>
-        <w:t xml:space="preserve">Items </w:t>
-      </w:r>
-      <w:proofErr w:type="gramStart"/>
-      <w:r>
-        <w:rPr>
-          <w:rFonts w:cs="Times New Roman"/>
-          <w:szCs w:val="22"/>
-        </w:rPr>
-        <w:t>Under</w:t>
-      </w:r>
-      <w:proofErr w:type="gramEnd"/>
-      <w:r>
-        <w:rPr>
-          <w:rFonts w:cs="Times New Roman"/>
-          <w:szCs w:val="22"/>
-        </w:rPr>
-        <w:t xml:space="preserve"> Consideration</w:t>
-      </w:r>
-      <w:bookmarkEnd w:id="42"/>
-    </w:p>
-    <w:p>
-      <w:pPr>
-        <w:pStyle w:val="Heading3"/>
-        <w:spacing w:line="240" w:lineRule="auto"/>
-        <w:contextualSpacing/>
-        <w:rPr>
-          <w:rFonts w:cs="Times New Roman"/>
-          <w:szCs w:val="22"/>
-        </w:rPr>
-      </w:pPr>
-      <w:bookmarkStart w:id="43" w:name="_Toc399974177"/>
-      <w:r>
-        <w:rPr>
-          <w:rFonts w:cs="Times New Roman"/>
-          <w:szCs w:val="22"/>
-        </w:rPr>
-        <w:t>Decision Matrix</w:t>
+        <w:t>Items Under Consideration</w:t>
       </w:r>
       <w:bookmarkEnd w:id="43"/>
     </w:p>
@@ -31300,7 +30735,27 @@
           <w:szCs w:val="22"/>
         </w:rPr>
       </w:pPr>
-      <w:bookmarkStart w:id="44" w:name="_Toc399974178"/>
+      <w:bookmarkStart w:id="44" w:name="_Toc399974177"/>
+      <w:r>
+        <w:rPr>
+          <w:rFonts w:cs="Times New Roman"/>
+          <w:szCs w:val="22"/>
+        </w:rPr>
+        <w:t>Decision Matrix</w:t>
+      </w:r>
+      <w:bookmarkEnd w:id="44"/>
+    </w:p>
+    <w:p>
+      <w:pPr>
+        <w:pStyle w:val="Heading3"/>
+        <w:spacing w:line="240" w:lineRule="auto"/>
+        <w:contextualSpacing/>
+        <w:rPr>
+          <w:rFonts w:cs="Times New Roman"/>
+          <w:szCs w:val="22"/>
+        </w:rPr>
+      </w:pPr>
+      <w:bookmarkStart w:id="45" w:name="_Toc399974178"/>
       <w:r>
         <w:rPr>
           <w:rFonts w:cs="Times New Roman"/>
@@ -31308,7 +30763,7 @@
         </w:rPr>
         <w:t>Justification</w:t>
       </w:r>
-      <w:bookmarkEnd w:id="44"/>
+      <w:bookmarkEnd w:id="45"/>
     </w:p>
     <w:p>
       <w:pPr>
@@ -31335,7 +30790,7 @@
           <w:szCs w:val="22"/>
         </w:rPr>
       </w:pPr>
-      <w:bookmarkStart w:id="45" w:name="_Toc399974179"/>
+      <w:bookmarkStart w:id="46" w:name="_Toc399974179"/>
       <w:r>
         <w:rPr>
           <w:rFonts w:cs="Times New Roman"/>
@@ -31344,7 +30799,7 @@
         <w:lastRenderedPageBreak/>
         <w:t>Batteries</w:t>
       </w:r>
-      <w:bookmarkEnd w:id="45"/>
+      <w:bookmarkEnd w:id="46"/>
     </w:p>
     <w:p>
       <w:pPr>
@@ -31369,49 +30824,13 @@
           <w:szCs w:val="22"/>
         </w:rPr>
       </w:pPr>
-      <w:bookmarkStart w:id="46" w:name="_Toc399974180"/>
+      <w:bookmarkStart w:id="47" w:name="_Toc399974180"/>
       <w:r>
         <w:rPr>
           <w:rFonts w:cs="Times New Roman"/>
           <w:szCs w:val="22"/>
         </w:rPr>
-        <w:t xml:space="preserve">Items </w:t>
-      </w:r>
-      <w:proofErr w:type="gramStart"/>
-      <w:r>
-        <w:rPr>
-          <w:rFonts w:cs="Times New Roman"/>
-          <w:szCs w:val="22"/>
-        </w:rPr>
-        <w:t>Under</w:t>
-      </w:r>
-      <w:proofErr w:type="gramEnd"/>
-      <w:r>
-        <w:rPr>
-          <w:rFonts w:cs="Times New Roman"/>
-          <w:szCs w:val="22"/>
-        </w:rPr>
-        <w:t xml:space="preserve"> Consideration</w:t>
-      </w:r>
-      <w:bookmarkEnd w:id="46"/>
-    </w:p>
-    <w:p>
-      <w:pPr>
-        <w:pStyle w:val="Heading3"/>
-        <w:spacing w:line="240" w:lineRule="auto"/>
-        <w:contextualSpacing/>
-        <w:rPr>
-          <w:rFonts w:cs="Times New Roman"/>
-          <w:szCs w:val="22"/>
-        </w:rPr>
-      </w:pPr>
-      <w:bookmarkStart w:id="47" w:name="_Toc399974181"/>
-      <w:r>
-        <w:rPr>
-          <w:rFonts w:cs="Times New Roman"/>
-          <w:szCs w:val="22"/>
-        </w:rPr>
-        <w:t>Decision Matrix</w:t>
+        <w:t>Items Under Consideration</w:t>
       </w:r>
       <w:bookmarkEnd w:id="47"/>
     </w:p>
@@ -31425,7 +30844,27 @@
           <w:szCs w:val="22"/>
         </w:rPr>
       </w:pPr>
-      <w:bookmarkStart w:id="48" w:name="_Toc399974182"/>
+      <w:bookmarkStart w:id="48" w:name="_Toc399974181"/>
+      <w:r>
+        <w:rPr>
+          <w:rFonts w:cs="Times New Roman"/>
+          <w:szCs w:val="22"/>
+        </w:rPr>
+        <w:t>Decision Matrix</w:t>
+      </w:r>
+      <w:bookmarkEnd w:id="48"/>
+    </w:p>
+    <w:p>
+      <w:pPr>
+        <w:pStyle w:val="Heading3"/>
+        <w:spacing w:line="240" w:lineRule="auto"/>
+        <w:contextualSpacing/>
+        <w:rPr>
+          <w:rFonts w:cs="Times New Roman"/>
+          <w:szCs w:val="22"/>
+        </w:rPr>
+      </w:pPr>
+      <w:bookmarkStart w:id="49" w:name="_Toc399974182"/>
       <w:r>
         <w:rPr>
           <w:rFonts w:cs="Times New Roman"/>
@@ -31433,7 +30872,7 @@
         </w:rPr>
         <w:t>Justification</w:t>
       </w:r>
-      <w:bookmarkEnd w:id="48"/>
+      <w:bookmarkEnd w:id="49"/>
     </w:p>
     <w:p>
       <w:pPr>
@@ -31449,8 +30888,6 @@
         </w:rPr>
         <w:br w:type="page"/>
       </w:r>
-      <w:bookmarkStart w:id="49" w:name="_GoBack"/>
-      <w:bookmarkEnd w:id="49"/>
     </w:p>
     <w:p>
       <w:pPr>
@@ -32092,13 +31529,8 @@
       </w:hyperlink>
     </w:p>
     <w:p>
-      <w:proofErr w:type="spellStart"/>
       <w:r>
-        <w:t>Raspbarry</w:t>
-      </w:r>
-      <w:proofErr w:type="spellEnd"/>
-      <w:r>
-        <w:t xml:space="preserve"> Pi</w:t>
+        <w:t>Raspbarry Pi</w:t>
       </w:r>
     </w:p>
     <w:p>
@@ -32202,7 +31634,7 @@
         <w:rFonts w:ascii="Times New Roman" w:hAnsi="Times New Roman" w:cs="Times New Roman"/>
         <w:noProof/>
       </w:rPr>
-      <w:t>23</w:t>
+      <w:t>7</w:t>
     </w:r>
     <w:r>
       <w:rPr>
@@ -34547,7 +33979,7 @@
 </file>
 
 <file path=customXml/itemProps1.xml><?xml version="1.0" encoding="utf-8"?>
-<ds:datastoreItem xmlns:ds="http://schemas.openxmlformats.org/officeDocument/2006/customXml" ds:itemID="{2431E1C5-196E-413F-A370-9229F894EF6D}">
+<ds:datastoreItem xmlns:ds="http://schemas.openxmlformats.org/officeDocument/2006/customXml" ds:itemID="{6206DB70-ECF4-4950-9517-84B0CDFD171F}">
   <ds:schemaRefs>
     <ds:schemaRef ds:uri="http://schemas.openxmlformats.org/officeDocument/2006/bibliography"/>
   </ds:schemaRefs>

</xml_diff>

<commit_message>
Added references for batteries and motors
</commit_message>
<xml_diff>
--- a/Documents/Budget Document/Budget_Proposal.docx
+++ b/Documents/Budget Document/Budget_Proposal.docx
@@ -1,6 +1,6 @@
 
 <file path=word/document.xml><?xml version="1.0" encoding="utf-8"?>
-<w:document xmlns:wpc="http://schemas.microsoft.com/office/word/2010/wordprocessingCanvas" xmlns:mo="http://schemas.microsoft.com/office/mac/office/2008/main" xmlns:mc="http://schemas.openxmlformats.org/markup-compatibility/2006" xmlns:mv="urn:schemas-microsoft-com:mac:vml" xmlns:o="urn:schemas-microsoft-com:office:office" xmlns:r="http://schemas.openxmlformats.org/officeDocument/2006/relationships" xmlns:m="http://schemas.openxmlformats.org/officeDocument/2006/math" xmlns:v="urn:schemas-microsoft-com:vml" xmlns:wp14="http://schemas.microsoft.com/office/word/2010/wordprocessingDrawing" xmlns:wp="http://schemas.openxmlformats.org/drawingml/2006/wordprocessingDrawing" xmlns:w10="urn:schemas-microsoft-com:office:word" xmlns:w="http://schemas.openxmlformats.org/wordprocessingml/2006/main" xmlns:w14="http://schemas.microsoft.com/office/word/2010/wordml" xmlns:wpg="http://schemas.microsoft.com/office/word/2010/wordprocessingGroup" xmlns:wpi="http://schemas.microsoft.com/office/word/2010/wordprocessingInk" xmlns:wne="http://schemas.microsoft.com/office/word/2006/wordml" xmlns:wps="http://schemas.microsoft.com/office/word/2010/wordprocessingShape" mc:Ignorable="w14 wp14">
+<w:document xmlns:wpc="http://schemas.microsoft.com/office/word/2010/wordprocessingCanvas" xmlns:mc="http://schemas.openxmlformats.org/markup-compatibility/2006" xmlns:o="urn:schemas-microsoft-com:office:office" xmlns:r="http://schemas.openxmlformats.org/officeDocument/2006/relationships" xmlns:m="http://schemas.openxmlformats.org/officeDocument/2006/math" xmlns:v="urn:schemas-microsoft-com:vml" xmlns:wp14="http://schemas.microsoft.com/office/word/2010/wordprocessingDrawing" xmlns:wp="http://schemas.openxmlformats.org/drawingml/2006/wordprocessingDrawing" xmlns:w10="urn:schemas-microsoft-com:office:word" xmlns:w="http://schemas.openxmlformats.org/wordprocessingml/2006/main" xmlns:w14="http://schemas.microsoft.com/office/word/2010/wordml" xmlns:w15="http://schemas.microsoft.com/office/word/2012/wordml" xmlns:wpg="http://schemas.microsoft.com/office/word/2010/wordprocessingGroup" xmlns:wpi="http://schemas.microsoft.com/office/word/2010/wordprocessingInk" xmlns:wne="http://schemas.microsoft.com/office/word/2006/wordml" xmlns:wps="http://schemas.microsoft.com/office/word/2010/wordprocessingShape" mc:Ignorable="w14 w15 wp14">
   <w:body>
     <w:p>
       <w:pPr>
@@ -767,25 +767,33 @@
       </w:pPr>
       <w:bookmarkStart w:id="2" w:name="_Ref274054259"/>
       <w:bookmarkStart w:id="3" w:name="_Toc274056600"/>
-      <w:proofErr w:type="gramStart"/>
       <w:r>
         <w:t xml:space="preserve">Table </w:t>
       </w:r>
-      <w:fldSimple w:instr=" SEQ Table \* ARABIC ">
-        <w:r>
-          <w:rPr>
-            <w:noProof/>
-          </w:rPr>
-          <w:t>1</w:t>
-        </w:r>
-      </w:fldSimple>
+      <w:r>
+        <w:fldChar w:fldCharType="begin"/>
+      </w:r>
+      <w:r>
+        <w:instrText xml:space="preserve"> SEQ Table \* ARABIC </w:instrText>
+      </w:r>
+      <w:r>
+        <w:fldChar w:fldCharType="separate"/>
+      </w:r>
+      <w:r>
+        <w:rPr>
+          <w:noProof/>
+        </w:rPr>
+        <w:t>1</w:t>
+      </w:r>
+      <w:r>
+        <w:rPr>
+          <w:noProof/>
+        </w:rPr>
+        <w:fldChar w:fldCharType="end"/>
+      </w:r>
       <w:bookmarkEnd w:id="2"/>
       <w:r>
-        <w:t>.</w:t>
-      </w:r>
-      <w:proofErr w:type="gramEnd"/>
-      <w:r>
-        <w:t xml:space="preserve"> Revision History</w:t>
+        <w:t>. Revision History</w:t>
       </w:r>
       <w:bookmarkEnd w:id="3"/>
     </w:p>
@@ -807,7 +815,8 @@
     <w:sdt>
       <w:sdtPr>
         <w:rPr>
-          <w:rFonts w:cs="Times New Roman"/>
+          <w:rFonts w:asciiTheme="minorHAnsi" w:eastAsiaTheme="minorHAnsi" w:hAnsiTheme="minorHAnsi" w:cs="Times New Roman"/>
+          <w:b w:val="0"/>
           <w:szCs w:val="22"/>
         </w:rPr>
         <w:id w:val="-1927409000"/>
@@ -818,7 +827,6 @@
       </w:sdtPr>
       <w:sdtEndPr>
         <w:rPr>
-          <w:rFonts w:eastAsiaTheme="minorHAnsi"/>
           <w:bCs/>
           <w:noProof/>
         </w:rPr>
@@ -4981,6 +4989,7 @@
               <w:rFonts w:ascii="Times New Roman" w:hAnsi="Times New Roman" w:cs="Times New Roman"/>
               <w:noProof/>
             </w:rPr>
+            <w:lastRenderedPageBreak/>
             <w:t>5.4</w:t>
           </w:r>
           <w:r>
@@ -5742,6 +5751,7 @@
         <w:rPr>
           <w:noProof/>
         </w:rPr>
+        <w:lastRenderedPageBreak/>
         <w:t>Table of Figures</w:t>
       </w:r>
       <w:bookmarkEnd w:id="4"/>
@@ -8456,6 +8466,7 @@
           <w:noProof/>
           <w:szCs w:val="22"/>
         </w:rPr>
+        <w:lastRenderedPageBreak/>
         <w:fldChar w:fldCharType="end"/>
       </w:r>
       <w:bookmarkStart w:id="5" w:name="_Toc399953028"/>
@@ -8734,16 +8745,8 @@
               <w:rPr>
                 <w:rFonts w:ascii="Times New Roman" w:hAnsi="Times New Roman" w:cs="Times New Roman"/>
               </w:rPr>
-              <w:t xml:space="preserve">Kurt </w:t>
-            </w:r>
-            <w:proofErr w:type="spellStart"/>
-            <w:r>
-              <w:rPr>
-                <w:rFonts w:ascii="Times New Roman" w:hAnsi="Times New Roman" w:cs="Times New Roman"/>
-              </w:rPr>
-              <w:t>Pedrosa</w:t>
-            </w:r>
-            <w:proofErr w:type="spellEnd"/>
+              <w:t>Kurt Pedrosa</w:t>
+            </w:r>
           </w:p>
         </w:tc>
         <w:tc>
@@ -8934,33 +8937,11 @@
                 <w:rFonts w:ascii="Times New Roman" w:hAnsi="Times New Roman" w:cs="Times New Roman"/>
               </w:rPr>
             </w:pPr>
-            <w:proofErr w:type="spellStart"/>
-            <w:r>
-              <w:rPr>
-                <w:rFonts w:ascii="Times New Roman" w:hAnsi="Times New Roman" w:cs="Times New Roman"/>
-              </w:rPr>
-              <w:t>Kok</w:t>
-            </w:r>
-            <w:proofErr w:type="spellEnd"/>
-            <w:r>
-              <w:rPr>
-                <w:rFonts w:ascii="Times New Roman" w:hAnsi="Times New Roman" w:cs="Times New Roman"/>
-              </w:rPr>
-              <w:t xml:space="preserve"> </w:t>
-            </w:r>
-            <w:proofErr w:type="spellStart"/>
-            <w:r>
-              <w:rPr>
-                <w:rFonts w:ascii="Times New Roman" w:hAnsi="Times New Roman" w:cs="Times New Roman"/>
-              </w:rPr>
-              <w:t>Peng</w:t>
-            </w:r>
-            <w:proofErr w:type="spellEnd"/>
-            <w:r>
-              <w:rPr>
-                <w:rFonts w:ascii="Times New Roman" w:hAnsi="Times New Roman" w:cs="Times New Roman"/>
-              </w:rPr>
-              <w:t xml:space="preserve"> Tan</w:t>
+            <w:r>
+              <w:rPr>
+                <w:rFonts w:ascii="Times New Roman" w:hAnsi="Times New Roman" w:cs="Times New Roman"/>
+              </w:rPr>
+              <w:t>Kok Peng Tan</w:t>
             </w:r>
           </w:p>
         </w:tc>
@@ -8995,25 +8976,33 @@
       </w:pPr>
       <w:bookmarkStart w:id="17" w:name="_Ref274054200"/>
       <w:bookmarkStart w:id="18" w:name="_Toc274056601"/>
-      <w:proofErr w:type="gramStart"/>
       <w:r>
         <w:t xml:space="preserve">Table </w:t>
       </w:r>
-      <w:fldSimple w:instr=" SEQ Table \* ARABIC ">
-        <w:r>
-          <w:rPr>
-            <w:noProof/>
-          </w:rPr>
-          <w:t>2</w:t>
-        </w:r>
-      </w:fldSimple>
+      <w:r>
+        <w:fldChar w:fldCharType="begin"/>
+      </w:r>
+      <w:r>
+        <w:instrText xml:space="preserve"> SEQ Table \* ARABIC </w:instrText>
+      </w:r>
+      <w:r>
+        <w:fldChar w:fldCharType="separate"/>
+      </w:r>
+      <w:r>
+        <w:rPr>
+          <w:noProof/>
+        </w:rPr>
+        <w:t>2</w:t>
+      </w:r>
+      <w:r>
+        <w:rPr>
+          <w:noProof/>
+        </w:rPr>
+        <w:fldChar w:fldCharType="end"/>
+      </w:r>
       <w:bookmarkEnd w:id="17"/>
       <w:r>
-        <w:t>.</w:t>
-      </w:r>
-      <w:proofErr w:type="gramEnd"/>
-      <w:r>
-        <w:t xml:space="preserve"> Team Information</w:t>
+        <w:t>. Team Information</w:t>
       </w:r>
       <w:bookmarkEnd w:id="18"/>
     </w:p>
@@ -9431,25 +9420,33 @@
       </w:pPr>
       <w:bookmarkStart w:id="31" w:name="_Ref274054315"/>
       <w:bookmarkStart w:id="32" w:name="_Toc274056602"/>
-      <w:proofErr w:type="gramStart"/>
       <w:r>
         <w:t xml:space="preserve">Table </w:t>
       </w:r>
-      <w:fldSimple w:instr=" SEQ Table \* ARABIC ">
-        <w:r>
-          <w:rPr>
-            <w:noProof/>
-          </w:rPr>
-          <w:t>3</w:t>
-        </w:r>
-      </w:fldSimple>
+      <w:r>
+        <w:fldChar w:fldCharType="begin"/>
+      </w:r>
+      <w:r>
+        <w:instrText xml:space="preserve"> SEQ Table \* ARABIC </w:instrText>
+      </w:r>
+      <w:r>
+        <w:fldChar w:fldCharType="separate"/>
+      </w:r>
+      <w:r>
+        <w:rPr>
+          <w:noProof/>
+        </w:rPr>
+        <w:t>3</w:t>
+      </w:r>
+      <w:r>
+        <w:rPr>
+          <w:noProof/>
+        </w:rPr>
+        <w:fldChar w:fldCharType="end"/>
+      </w:r>
       <w:bookmarkEnd w:id="31"/>
       <w:r>
-        <w:t>.</w:t>
-      </w:r>
-      <w:proofErr w:type="gramEnd"/>
-      <w:r>
-        <w:t xml:space="preserve"> Requirements traceability for the microcontroller</w:t>
+        <w:t>. Requirements traceability for the microcontroller</w:t>
       </w:r>
       <w:bookmarkEnd w:id="32"/>
     </w:p>
@@ -9957,21 +9954,7 @@
               <w:rPr>
                 <w:rFonts w:ascii="Times New Roman" w:hAnsi="Times New Roman" w:cs="Times New Roman"/>
               </w:rPr>
-              <w:t xml:space="preserve">The APS shall play with the Simon </w:t>
-            </w:r>
-            <w:proofErr w:type="spellStart"/>
-            <w:r>
-              <w:rPr>
-                <w:rFonts w:ascii="Times New Roman" w:hAnsi="Times New Roman" w:cs="Times New Roman"/>
-              </w:rPr>
-              <w:t>Carabiner</w:t>
-            </w:r>
-            <w:proofErr w:type="spellEnd"/>
-            <w:r>
-              <w:rPr>
-                <w:rFonts w:ascii="Times New Roman" w:hAnsi="Times New Roman" w:cs="Times New Roman"/>
-              </w:rPr>
-              <w:t xml:space="preserve"> for 15 seconds.</w:t>
+              <w:t>The APS shall play with the Simon Carabiner for 15 seconds.</w:t>
             </w:r>
           </w:p>
         </w:tc>
@@ -10121,25 +10104,33 @@
       </w:pPr>
       <w:bookmarkStart w:id="35" w:name="_Ref274054374"/>
       <w:bookmarkStart w:id="36" w:name="_Toc274056603"/>
-      <w:proofErr w:type="gramStart"/>
       <w:r>
         <w:t xml:space="preserve">Table </w:t>
       </w:r>
-      <w:fldSimple w:instr=" SEQ Table \* ARABIC ">
-        <w:r>
-          <w:rPr>
-            <w:noProof/>
-          </w:rPr>
-          <w:t>4</w:t>
-        </w:r>
-      </w:fldSimple>
+      <w:r>
+        <w:fldChar w:fldCharType="begin"/>
+      </w:r>
+      <w:r>
+        <w:instrText xml:space="preserve"> SEQ Table \* ARABIC </w:instrText>
+      </w:r>
+      <w:r>
+        <w:fldChar w:fldCharType="separate"/>
+      </w:r>
+      <w:r>
+        <w:rPr>
+          <w:noProof/>
+        </w:rPr>
+        <w:t>4</w:t>
+      </w:r>
+      <w:r>
+        <w:rPr>
+          <w:noProof/>
+        </w:rPr>
+        <w:fldChar w:fldCharType="end"/>
+      </w:r>
       <w:bookmarkEnd w:id="35"/>
       <w:r>
-        <w:t>.</w:t>
-      </w:r>
-      <w:proofErr w:type="gramEnd"/>
-      <w:r>
-        <w:t xml:space="preserve"> Requirements traceability for the sensors</w:t>
+        <w:t>. Requirements traceability for the sensors</w:t>
       </w:r>
       <w:bookmarkEnd w:id="36"/>
     </w:p>
@@ -10505,25 +10496,33 @@
       </w:pPr>
       <w:bookmarkStart w:id="39" w:name="_Ref274054412"/>
       <w:bookmarkStart w:id="40" w:name="_Toc274056604"/>
-      <w:proofErr w:type="gramStart"/>
       <w:r>
         <w:t xml:space="preserve">Table </w:t>
       </w:r>
-      <w:fldSimple w:instr=" SEQ Table \* ARABIC ">
-        <w:r>
-          <w:rPr>
-            <w:noProof/>
-          </w:rPr>
-          <w:t>5</w:t>
-        </w:r>
-      </w:fldSimple>
+      <w:r>
+        <w:fldChar w:fldCharType="begin"/>
+      </w:r>
+      <w:r>
+        <w:instrText xml:space="preserve"> SEQ Table \* ARABIC </w:instrText>
+      </w:r>
+      <w:r>
+        <w:fldChar w:fldCharType="separate"/>
+      </w:r>
+      <w:r>
+        <w:rPr>
+          <w:noProof/>
+        </w:rPr>
+        <w:t>5</w:t>
+      </w:r>
+      <w:r>
+        <w:rPr>
+          <w:noProof/>
+        </w:rPr>
+        <w:fldChar w:fldCharType="end"/>
+      </w:r>
       <w:bookmarkEnd w:id="39"/>
       <w:r>
-        <w:t>.</w:t>
-      </w:r>
-      <w:proofErr w:type="gramEnd"/>
-      <w:r>
-        <w:t xml:space="preserve"> Requirements traceability for the motors</w:t>
+        <w:t>. Requirements traceability for the motors</w:t>
       </w:r>
       <w:bookmarkEnd w:id="40"/>
     </w:p>
@@ -10751,21 +10750,7 @@
               <w:rPr>
                 <w:rFonts w:ascii="Times New Roman" w:hAnsi="Times New Roman" w:cs="Times New Roman"/>
               </w:rPr>
-              <w:t xml:space="preserve">The APS shall press the middle button on the Simon </w:t>
-            </w:r>
-            <w:proofErr w:type="spellStart"/>
-            <w:r>
-              <w:rPr>
-                <w:rFonts w:ascii="Times New Roman" w:hAnsi="Times New Roman" w:cs="Times New Roman"/>
-              </w:rPr>
-              <w:t>Carabiner</w:t>
-            </w:r>
-            <w:proofErr w:type="spellEnd"/>
-            <w:r>
-              <w:rPr>
-                <w:rFonts w:ascii="Times New Roman" w:hAnsi="Times New Roman" w:cs="Times New Roman"/>
-              </w:rPr>
-              <w:t xml:space="preserve"> to start playing. </w:t>
+              <w:t xml:space="preserve">The APS shall press the middle button on the Simon Carabiner to start playing. </w:t>
             </w:r>
           </w:p>
         </w:tc>
@@ -10826,21 +10811,7 @@
               <w:rPr>
                 <w:rFonts w:ascii="Times New Roman" w:hAnsi="Times New Roman" w:cs="Times New Roman"/>
               </w:rPr>
-              <w:t xml:space="preserve">The APS shall play with the Simon </w:t>
-            </w:r>
-            <w:proofErr w:type="spellStart"/>
-            <w:r>
-              <w:rPr>
-                <w:rFonts w:ascii="Times New Roman" w:hAnsi="Times New Roman" w:cs="Times New Roman"/>
-              </w:rPr>
-              <w:t>Carabiner</w:t>
-            </w:r>
-            <w:proofErr w:type="spellEnd"/>
-            <w:r>
-              <w:rPr>
-                <w:rFonts w:ascii="Times New Roman" w:hAnsi="Times New Roman" w:cs="Times New Roman"/>
-              </w:rPr>
-              <w:t xml:space="preserve"> for 15 seconds.</w:t>
+              <w:t>The APS shall play with the Simon Carabiner for 15 seconds.</w:t>
             </w:r>
           </w:p>
         </w:tc>
@@ -11058,26 +11029,34 @@
       </w:pPr>
       <w:bookmarkStart w:id="43" w:name="_Ref274054441"/>
       <w:bookmarkStart w:id="44" w:name="_Toc274056605"/>
-      <w:proofErr w:type="gramStart"/>
       <w:r>
         <w:lastRenderedPageBreak/>
         <w:t xml:space="preserve">Table </w:t>
       </w:r>
-      <w:fldSimple w:instr=" SEQ Table \* ARABIC ">
-        <w:r>
-          <w:rPr>
-            <w:noProof/>
-          </w:rPr>
-          <w:t>6</w:t>
-        </w:r>
-      </w:fldSimple>
+      <w:r>
+        <w:fldChar w:fldCharType="begin"/>
+      </w:r>
+      <w:r>
+        <w:instrText xml:space="preserve"> SEQ Table \* ARABIC </w:instrText>
+      </w:r>
+      <w:r>
+        <w:fldChar w:fldCharType="separate"/>
+      </w:r>
+      <w:r>
+        <w:rPr>
+          <w:noProof/>
+        </w:rPr>
+        <w:t>6</w:t>
+      </w:r>
+      <w:r>
+        <w:rPr>
+          <w:noProof/>
+        </w:rPr>
+        <w:fldChar w:fldCharType="end"/>
+      </w:r>
       <w:bookmarkEnd w:id="43"/>
       <w:r>
-        <w:t>.</w:t>
-      </w:r>
-      <w:proofErr w:type="gramEnd"/>
-      <w:r>
-        <w:t xml:space="preserve"> Requirements traceability for the arm</w:t>
+        <w:t>. Requirements traceability for the arm</w:t>
       </w:r>
       <w:bookmarkEnd w:id="44"/>
     </w:p>
@@ -11316,25 +11295,33 @@
       </w:pPr>
       <w:bookmarkStart w:id="47" w:name="_Ref274054469"/>
       <w:bookmarkStart w:id="48" w:name="_Toc274056606"/>
-      <w:proofErr w:type="gramStart"/>
       <w:r>
         <w:t xml:space="preserve">Table </w:t>
       </w:r>
-      <w:fldSimple w:instr=" SEQ Table \* ARABIC ">
-        <w:r>
-          <w:rPr>
-            <w:noProof/>
-          </w:rPr>
-          <w:t>7</w:t>
-        </w:r>
-      </w:fldSimple>
+      <w:r>
+        <w:fldChar w:fldCharType="begin"/>
+      </w:r>
+      <w:r>
+        <w:instrText xml:space="preserve"> SEQ Table \* ARABIC </w:instrText>
+      </w:r>
+      <w:r>
+        <w:fldChar w:fldCharType="separate"/>
+      </w:r>
+      <w:r>
+        <w:rPr>
+          <w:noProof/>
+        </w:rPr>
+        <w:t>7</w:t>
+      </w:r>
+      <w:r>
+        <w:rPr>
+          <w:noProof/>
+        </w:rPr>
+        <w:fldChar w:fldCharType="end"/>
+      </w:r>
       <w:bookmarkEnd w:id="47"/>
       <w:r>
-        <w:t>.</w:t>
-      </w:r>
-      <w:proofErr w:type="gramEnd"/>
-      <w:r>
-        <w:t xml:space="preserve"> Requirements traceability for the frame</w:t>
+        <w:t>. Requirements traceability for the frame</w:t>
       </w:r>
       <w:bookmarkEnd w:id="48"/>
     </w:p>
@@ -11593,25 +11580,33 @@
       </w:pPr>
       <w:bookmarkStart w:id="51" w:name="_Ref274054502"/>
       <w:bookmarkStart w:id="52" w:name="_Toc274056607"/>
-      <w:proofErr w:type="gramStart"/>
       <w:r>
         <w:t xml:space="preserve">Table </w:t>
       </w:r>
-      <w:fldSimple w:instr=" SEQ Table \* ARABIC ">
-        <w:r>
-          <w:rPr>
-            <w:noProof/>
-          </w:rPr>
-          <w:t>8</w:t>
-        </w:r>
-      </w:fldSimple>
+      <w:r>
+        <w:fldChar w:fldCharType="begin"/>
+      </w:r>
+      <w:r>
+        <w:instrText xml:space="preserve"> SEQ Table \* ARABIC </w:instrText>
+      </w:r>
+      <w:r>
+        <w:fldChar w:fldCharType="separate"/>
+      </w:r>
+      <w:r>
+        <w:rPr>
+          <w:noProof/>
+        </w:rPr>
+        <w:t>8</w:t>
+      </w:r>
+      <w:r>
+        <w:rPr>
+          <w:noProof/>
+        </w:rPr>
+        <w:fldChar w:fldCharType="end"/>
+      </w:r>
       <w:bookmarkEnd w:id="51"/>
       <w:r>
-        <w:t>.</w:t>
-      </w:r>
-      <w:proofErr w:type="gramEnd"/>
-      <w:r>
-        <w:t xml:space="preserve"> Requirements traceability for the batteries</w:t>
+        <w:t>. Requirements traceability for the batteries</w:t>
       </w:r>
       <w:bookmarkEnd w:id="52"/>
     </w:p>
@@ -11959,19 +11954,11 @@
                 <w:rFonts w:ascii="Times New Roman" w:hAnsi="Times New Roman" w:cs="Times New Roman"/>
               </w:rPr>
             </w:pPr>
-            <w:proofErr w:type="spellStart"/>
-            <w:r>
-              <w:rPr>
-                <w:rFonts w:ascii="Times New Roman" w:hAnsi="Times New Roman" w:cs="Times New Roman"/>
-              </w:rPr>
-              <w:t>Arduino</w:t>
-            </w:r>
-            <w:proofErr w:type="spellEnd"/>
-            <w:r>
-              <w:rPr>
-                <w:rFonts w:ascii="Times New Roman" w:hAnsi="Times New Roman" w:cs="Times New Roman"/>
-              </w:rPr>
-              <w:t xml:space="preserve"> Du</w:t>
+            <w:r>
+              <w:rPr>
+                <w:rFonts w:ascii="Times New Roman" w:hAnsi="Times New Roman" w:cs="Times New Roman"/>
+              </w:rPr>
+              <w:t>Arduino Du</w:t>
             </w:r>
             <w:r>
               <w:rPr>
@@ -12307,21 +12294,7 @@
               <w:rPr>
                 <w:rFonts w:ascii="Times New Roman" w:hAnsi="Times New Roman" w:cs="Times New Roman"/>
               </w:rPr>
-              <w:t xml:space="preserve">On-board integration with the </w:t>
-            </w:r>
-            <w:proofErr w:type="spellStart"/>
-            <w:r>
-              <w:rPr>
-                <w:rFonts w:ascii="Times New Roman" w:hAnsi="Times New Roman" w:cs="Times New Roman"/>
-              </w:rPr>
-              <w:t>Arduino</w:t>
-            </w:r>
-            <w:proofErr w:type="spellEnd"/>
-            <w:r>
-              <w:rPr>
-                <w:rFonts w:ascii="Times New Roman" w:hAnsi="Times New Roman" w:cs="Times New Roman"/>
-              </w:rPr>
-              <w:t xml:space="preserve"> Due Cortex-M3 chip set.</w:t>
+              <w:t>On-board integration with the Arduino Due Cortex-M3 chip set.</w:t>
             </w:r>
             <w:r>
               <w:rPr>
@@ -12425,33 +12398,41 @@
       <w:bookmarkStart w:id="59" w:name="_Ref274053213"/>
       <w:bookmarkStart w:id="60" w:name="_Ref274053204"/>
       <w:bookmarkStart w:id="61" w:name="_Toc274056608"/>
-      <w:proofErr w:type="gramStart"/>
       <w:r>
         <w:t xml:space="preserve">Table </w:t>
       </w:r>
-      <w:fldSimple w:instr=" SEQ Table \* ARABIC ">
-        <w:r>
-          <w:rPr>
-            <w:noProof/>
-          </w:rPr>
-          <w:t>9</w:t>
-        </w:r>
-      </w:fldSimple>
+      <w:r>
+        <w:fldChar w:fldCharType="begin"/>
+      </w:r>
+      <w:r>
+        <w:instrText xml:space="preserve"> SEQ Table \* ARABIC </w:instrText>
+      </w:r>
+      <w:r>
+        <w:fldChar w:fldCharType="separate"/>
+      </w:r>
+      <w:r>
+        <w:rPr>
+          <w:noProof/>
+        </w:rPr>
+        <w:t>9</w:t>
+      </w:r>
+      <w:r>
+        <w:rPr>
+          <w:noProof/>
+        </w:rPr>
+        <w:fldChar w:fldCharType="end"/>
+      </w:r>
       <w:bookmarkEnd w:id="59"/>
       <w:r>
-        <w:t>.</w:t>
-      </w:r>
-      <w:proofErr w:type="gramEnd"/>
-      <w:r>
-        <w:t xml:space="preserve"> </w:t>
+        <w:t xml:space="preserve">. </w:t>
       </w:r>
       <w:bookmarkStart w:id="62" w:name="_Ref274053218"/>
       <w:r>
         <w:t>Items under consideration for the microcontroller</w:t>
       </w:r>
       <w:bookmarkEnd w:id="60"/>
+      <w:bookmarkEnd w:id="61"/>
       <w:bookmarkEnd w:id="62"/>
-      <w:bookmarkEnd w:id="61"/>
     </w:p>
     <w:p>
       <w:pPr>
@@ -12786,19 +12767,11 @@
                 <w:rFonts w:ascii="Times New Roman" w:eastAsia="Times New Roman" w:hAnsi="Times New Roman" w:cs="Times New Roman"/>
               </w:rPr>
             </w:pPr>
-            <w:proofErr w:type="spellStart"/>
-            <w:r>
-              <w:rPr>
-                <w:rFonts w:ascii="Times New Roman" w:eastAsia="Times New Roman" w:hAnsi="Times New Roman" w:cs="Times New Roman"/>
-              </w:rPr>
-              <w:t>Arduino</w:t>
-            </w:r>
-            <w:proofErr w:type="spellEnd"/>
-            <w:r>
-              <w:rPr>
-                <w:rFonts w:ascii="Times New Roman" w:eastAsia="Times New Roman" w:hAnsi="Times New Roman" w:cs="Times New Roman"/>
-              </w:rPr>
-              <w:t xml:space="preserve"> Due</w:t>
+            <w:r>
+              <w:rPr>
+                <w:rFonts w:ascii="Times New Roman" w:eastAsia="Times New Roman" w:hAnsi="Times New Roman" w:cs="Times New Roman"/>
+              </w:rPr>
+              <w:t>Arduino Due</w:t>
             </w:r>
           </w:p>
         </w:tc>
@@ -12950,19 +12923,11 @@
                 <w:rFonts w:ascii="Times New Roman" w:eastAsia="Times New Roman" w:hAnsi="Times New Roman" w:cs="Times New Roman"/>
               </w:rPr>
             </w:pPr>
-            <w:proofErr w:type="spellStart"/>
-            <w:r>
-              <w:rPr>
-                <w:rFonts w:ascii="Times New Roman" w:eastAsia="Times New Roman" w:hAnsi="Times New Roman" w:cs="Times New Roman"/>
-              </w:rPr>
-              <w:t>Arduino</w:t>
-            </w:r>
-            <w:proofErr w:type="spellEnd"/>
-            <w:r>
-              <w:rPr>
-                <w:rFonts w:ascii="Times New Roman" w:eastAsia="Times New Roman" w:hAnsi="Times New Roman" w:cs="Times New Roman"/>
-              </w:rPr>
-              <w:t xml:space="preserve"> IDE</w:t>
+            <w:r>
+              <w:rPr>
+                <w:rFonts w:ascii="Times New Roman" w:eastAsia="Times New Roman" w:hAnsi="Times New Roman" w:cs="Times New Roman"/>
+              </w:rPr>
+              <w:t>Arduino IDE</w:t>
             </w:r>
           </w:p>
         </w:tc>
@@ -14112,19 +14077,11 @@
                 <w:rFonts w:ascii="Times New Roman" w:eastAsia="Times New Roman" w:hAnsi="Times New Roman" w:cs="Times New Roman"/>
               </w:rPr>
             </w:pPr>
-            <w:proofErr w:type="spellStart"/>
-            <w:r>
-              <w:rPr>
-                <w:rFonts w:ascii="Times New Roman" w:eastAsia="Times New Roman" w:hAnsi="Times New Roman" w:cs="Times New Roman"/>
-              </w:rPr>
-              <w:t>Arduino</w:t>
-            </w:r>
-            <w:proofErr w:type="spellEnd"/>
-            <w:r>
-              <w:rPr>
-                <w:rFonts w:ascii="Times New Roman" w:eastAsia="Times New Roman" w:hAnsi="Times New Roman" w:cs="Times New Roman"/>
-              </w:rPr>
-              <w:t xml:space="preserve"> </w:t>
+            <w:r>
+              <w:rPr>
+                <w:rFonts w:ascii="Times New Roman" w:eastAsia="Times New Roman" w:hAnsi="Times New Roman" w:cs="Times New Roman"/>
+              </w:rPr>
+              <w:t xml:space="preserve">Arduino </w:t>
             </w:r>
             <w:r>
               <w:rPr>
@@ -15840,19 +15797,11 @@
                 <w:rFonts w:ascii="Times New Roman" w:eastAsia="Times New Roman" w:hAnsi="Times New Roman" w:cs="Times New Roman"/>
               </w:rPr>
             </w:pPr>
-            <w:proofErr w:type="spellStart"/>
-            <w:r>
-              <w:rPr>
-                <w:rFonts w:ascii="Times New Roman" w:eastAsia="Times New Roman" w:hAnsi="Times New Roman" w:cs="Times New Roman"/>
-              </w:rPr>
-              <w:t>Arduino</w:t>
-            </w:r>
-            <w:proofErr w:type="spellEnd"/>
-            <w:r>
-              <w:rPr>
-                <w:rFonts w:ascii="Times New Roman" w:eastAsia="Times New Roman" w:hAnsi="Times New Roman" w:cs="Times New Roman"/>
-              </w:rPr>
-              <w:t xml:space="preserve"> </w:t>
+            <w:r>
+              <w:rPr>
+                <w:rFonts w:ascii="Times New Roman" w:eastAsia="Times New Roman" w:hAnsi="Times New Roman" w:cs="Times New Roman"/>
+              </w:rPr>
+              <w:t xml:space="preserve">Arduino </w:t>
             </w:r>
             <w:r>
               <w:rPr>
@@ -16750,24 +16699,32 @@
         <w:contextualSpacing/>
       </w:pPr>
       <w:bookmarkStart w:id="65" w:name="_Toc274056609"/>
-      <w:proofErr w:type="gramStart"/>
       <w:r>
         <w:t xml:space="preserve">Table </w:t>
       </w:r>
-      <w:fldSimple w:instr=" SEQ Table \* ARABIC ">
-        <w:r>
-          <w:rPr>
-            <w:noProof/>
-          </w:rPr>
-          <w:t>10</w:t>
-        </w:r>
-      </w:fldSimple>
-      <w:r>
-        <w:t>.</w:t>
-      </w:r>
-      <w:proofErr w:type="gramEnd"/>
-      <w:r>
-        <w:t xml:space="preserve"> Decision matrix for the microcontroller</w:t>
+      <w:r>
+        <w:fldChar w:fldCharType="begin"/>
+      </w:r>
+      <w:r>
+        <w:instrText xml:space="preserve"> SEQ Table \* ARABIC </w:instrText>
+      </w:r>
+      <w:r>
+        <w:fldChar w:fldCharType="separate"/>
+      </w:r>
+      <w:r>
+        <w:rPr>
+          <w:noProof/>
+        </w:rPr>
+        <w:t>10</w:t>
+      </w:r>
+      <w:r>
+        <w:rPr>
+          <w:noProof/>
+        </w:rPr>
+        <w:fldChar w:fldCharType="end"/>
+      </w:r>
+      <w:r>
+        <w:t>. Decision matrix for the microcontroller</w:t>
       </w:r>
       <w:bookmarkEnd w:id="65"/>
     </w:p>
@@ -17215,19 +17172,11 @@
                 <w:rFonts w:ascii="Times New Roman" w:eastAsia="Times New Roman" w:hAnsi="Times New Roman" w:cs="Times New Roman"/>
               </w:rPr>
             </w:pPr>
-            <w:proofErr w:type="spellStart"/>
-            <w:r>
-              <w:rPr>
-                <w:rFonts w:ascii="Times New Roman" w:eastAsia="Times New Roman" w:hAnsi="Times New Roman" w:cs="Times New Roman"/>
-              </w:rPr>
-              <w:t>Arduino</w:t>
-            </w:r>
-            <w:proofErr w:type="spellEnd"/>
-            <w:r>
-              <w:rPr>
-                <w:rFonts w:ascii="Times New Roman" w:eastAsia="Times New Roman" w:hAnsi="Times New Roman" w:cs="Times New Roman"/>
-              </w:rPr>
-              <w:t>/C</w:t>
+            <w:r>
+              <w:rPr>
+                <w:rFonts w:ascii="Times New Roman" w:eastAsia="Times New Roman" w:hAnsi="Times New Roman" w:cs="Times New Roman"/>
+              </w:rPr>
+              <w:t>Arduino/C</w:t>
             </w:r>
           </w:p>
         </w:tc>
@@ -17401,19 +17350,11 @@
                 <w:rFonts w:ascii="Times New Roman" w:eastAsia="Times New Roman" w:hAnsi="Times New Roman" w:cs="Times New Roman"/>
               </w:rPr>
             </w:pPr>
-            <w:proofErr w:type="spellStart"/>
-            <w:r>
-              <w:rPr>
-                <w:rFonts w:ascii="Times New Roman" w:eastAsia="Times New Roman" w:hAnsi="Times New Roman" w:cs="Times New Roman"/>
-              </w:rPr>
-              <w:t>Arduino</w:t>
-            </w:r>
-            <w:proofErr w:type="spellEnd"/>
-            <w:r>
-              <w:rPr>
-                <w:rFonts w:ascii="Times New Roman" w:eastAsia="Times New Roman" w:hAnsi="Times New Roman" w:cs="Times New Roman"/>
-              </w:rPr>
-              <w:t>/C</w:t>
+            <w:r>
+              <w:rPr>
+                <w:rFonts w:ascii="Times New Roman" w:eastAsia="Times New Roman" w:hAnsi="Times New Roman" w:cs="Times New Roman"/>
+              </w:rPr>
+              <w:t>Arduino/C</w:t>
             </w:r>
           </w:p>
         </w:tc>
@@ -17778,7 +17719,6 @@
               </w:rPr>
             </w:pPr>
             <w:proofErr w:type="spellStart"/>
-            <w:proofErr w:type="gramStart"/>
             <w:r>
               <w:rPr>
                 <w:rFonts w:ascii="Times New Roman" w:eastAsia="Times New Roman" w:hAnsi="Times New Roman" w:cs="Times New Roman"/>
@@ -17786,7 +17726,6 @@
               <w:t>openCV</w:t>
             </w:r>
             <w:proofErr w:type="spellEnd"/>
-            <w:proofErr w:type="gramEnd"/>
           </w:p>
         </w:tc>
         <w:tc>
@@ -20419,23 +20358,34 @@
       </w:pPr>
       <w:bookmarkStart w:id="74" w:name="_Ref274054559"/>
       <w:bookmarkStart w:id="75" w:name="_Toc274056610"/>
-      <w:proofErr w:type="gramStart"/>
       <w:r>
         <w:t xml:space="preserve">Table </w:t>
       </w:r>
-      <w:fldSimple w:instr=" SEQ Table \* ARABIC ">
-        <w:r>
-          <w:rPr>
-            <w:noProof/>
-          </w:rPr>
-          <w:t>11</w:t>
-        </w:r>
-      </w:fldSimple>
+      <w:r>
+        <w:fldChar w:fldCharType="begin"/>
+      </w:r>
+      <w:r>
+        <w:instrText xml:space="preserve"> SEQ Table \* ARABIC </w:instrText>
+      </w:r>
+      <w:r>
+        <w:fldChar w:fldCharType="separate"/>
+      </w:r>
+      <w:r>
+        <w:rPr>
+          <w:noProof/>
+        </w:rPr>
+        <w:t>11</w:t>
+      </w:r>
+      <w:r>
+        <w:rPr>
+          <w:noProof/>
+        </w:rPr>
+        <w:fldChar w:fldCharType="end"/>
+      </w:r>
       <w:bookmarkEnd w:id="74"/>
       <w:r>
         <w:t>.</w:t>
       </w:r>
-      <w:proofErr w:type="gramEnd"/>
       <w:r>
         <w:t xml:space="preserve"> Decision matrix for the sensors</w:t>
       </w:r>
@@ -20849,19 +20799,19 @@
                 <w:rFonts w:ascii="Times New Roman" w:hAnsi="Times New Roman" w:cs="Times New Roman"/>
               </w:rPr>
             </w:pPr>
-            <w:proofErr w:type="spellStart"/>
-            <w:r>
-              <w:rPr>
-                <w:rFonts w:ascii="Times New Roman" w:hAnsi="Times New Roman" w:cs="Times New Roman"/>
-              </w:rPr>
-              <w:t>Preicision</w:t>
-            </w:r>
-            <w:proofErr w:type="spellEnd"/>
-            <w:r>
-              <w:rPr>
-                <w:rFonts w:ascii="Times New Roman" w:hAnsi="Times New Roman" w:cs="Times New Roman"/>
-              </w:rPr>
-              <w:t xml:space="preserve"> </w:t>
+            <w:r>
+              <w:rPr>
+                <w:rFonts w:ascii="Times New Roman" w:hAnsi="Times New Roman" w:cs="Times New Roman"/>
+              </w:rPr>
+              <w:t>Pre</w:t>
+            </w:r>
+            <w:bookmarkStart w:id="82" w:name="_GoBack"/>
+            <w:bookmarkEnd w:id="82"/>
+            <w:r>
+              <w:rPr>
+                <w:rFonts w:ascii="Times New Roman" w:hAnsi="Times New Roman" w:cs="Times New Roman"/>
+              </w:rPr>
+              <w:t xml:space="preserve">cision </w:t>
             </w:r>
             <w:proofErr w:type="spellStart"/>
             <w:r>
@@ -21222,29 +21172,37 @@
         <w:spacing w:after="0"/>
         <w:contextualSpacing/>
       </w:pPr>
-      <w:bookmarkStart w:id="82" w:name="_Ref274054598"/>
-      <w:bookmarkStart w:id="83" w:name="_Toc274056611"/>
-      <w:proofErr w:type="gramStart"/>
+      <w:bookmarkStart w:id="83" w:name="_Ref274054598"/>
+      <w:bookmarkStart w:id="84" w:name="_Toc274056611"/>
       <w:r>
         <w:t xml:space="preserve">Table </w:t>
       </w:r>
-      <w:fldSimple w:instr=" SEQ Table \* ARABIC ">
-        <w:r>
-          <w:rPr>
-            <w:noProof/>
-          </w:rPr>
-          <w:t>12</w:t>
-        </w:r>
-      </w:fldSimple>
-      <w:bookmarkEnd w:id="82"/>
-      <w:r>
-        <w:t>.</w:t>
-      </w:r>
-      <w:proofErr w:type="gramEnd"/>
-      <w:r>
-        <w:t xml:space="preserve"> Items under consideration for the motor</w:t>
+      <w:r>
+        <w:fldChar w:fldCharType="begin"/>
+      </w:r>
+      <w:r>
+        <w:instrText xml:space="preserve"> SEQ Table \* ARABIC </w:instrText>
+      </w:r>
+      <w:r>
+        <w:fldChar w:fldCharType="separate"/>
+      </w:r>
+      <w:r>
+        <w:rPr>
+          <w:noProof/>
+        </w:rPr>
+        <w:t>12</w:t>
+      </w:r>
+      <w:r>
+        <w:rPr>
+          <w:noProof/>
+        </w:rPr>
+        <w:fldChar w:fldCharType="end"/>
       </w:r>
       <w:bookmarkEnd w:id="83"/>
+      <w:r>
+        <w:t>. Items under consideration for the motor</w:t>
+      </w:r>
+      <w:bookmarkEnd w:id="84"/>
     </w:p>
     <w:p>
       <w:pPr>
@@ -21262,8 +21220,8 @@
           <w:szCs w:val="22"/>
         </w:rPr>
       </w:pPr>
-      <w:bookmarkStart w:id="84" w:name="_Toc274055911"/>
-      <w:bookmarkStart w:id="85" w:name="_Toc274056809"/>
+      <w:bookmarkStart w:id="85" w:name="_Toc274055911"/>
+      <w:bookmarkStart w:id="86" w:name="_Toc274056809"/>
       <w:r>
         <w:rPr>
           <w:rFonts w:cs="Times New Roman"/>
@@ -21271,8 +21229,8 @@
         </w:rPr>
         <w:t>Decision Matrix</w:t>
       </w:r>
-      <w:bookmarkEnd w:id="84"/>
       <w:bookmarkEnd w:id="85"/>
+      <w:bookmarkEnd w:id="86"/>
     </w:p>
     <w:tbl>
       <w:tblPr>
@@ -21745,21 +21703,19 @@
                 <w:color w:val="000000"/>
               </w:rPr>
             </w:pPr>
-            <w:proofErr w:type="spellStart"/>
-            <w:r>
-              <w:rPr>
-                <w:rFonts w:ascii="Times New Roman" w:eastAsia="Times New Roman" w:hAnsi="Times New Roman" w:cs="Times New Roman"/>
-                <w:color w:val="000000"/>
-              </w:rPr>
-              <w:t>Preicision</w:t>
-            </w:r>
-            <w:proofErr w:type="spellEnd"/>
-            <w:r>
-              <w:rPr>
-                <w:rFonts w:ascii="Times New Roman" w:eastAsia="Times New Roman" w:hAnsi="Times New Roman" w:cs="Times New Roman"/>
-                <w:color w:val="000000"/>
-              </w:rPr>
-              <w:t xml:space="preserve"> </w:t>
+            <w:r>
+              <w:rPr>
+                <w:rFonts w:ascii="Times New Roman" w:eastAsia="Times New Roman" w:hAnsi="Times New Roman" w:cs="Times New Roman"/>
+                <w:color w:val="000000"/>
+              </w:rPr>
+              <w:t>Pre</w:t>
+            </w:r>
+            <w:r>
+              <w:rPr>
+                <w:rFonts w:ascii="Times New Roman" w:eastAsia="Times New Roman" w:hAnsi="Times New Roman" w:cs="Times New Roman"/>
+                <w:color w:val="000000"/>
+              </w:rPr>
+              <w:t xml:space="preserve">cision </w:t>
             </w:r>
             <w:proofErr w:type="spellStart"/>
             <w:r>
@@ -23007,21 +22963,19 @@
                 <w:color w:val="000000"/>
               </w:rPr>
             </w:pPr>
-            <w:proofErr w:type="spellStart"/>
-            <w:r>
-              <w:rPr>
-                <w:rFonts w:ascii="Times New Roman" w:eastAsia="Times New Roman" w:hAnsi="Times New Roman" w:cs="Times New Roman"/>
-                <w:color w:val="000000"/>
-              </w:rPr>
-              <w:t>Preicision</w:t>
-            </w:r>
-            <w:proofErr w:type="spellEnd"/>
-            <w:r>
-              <w:rPr>
-                <w:rFonts w:ascii="Times New Roman" w:eastAsia="Times New Roman" w:hAnsi="Times New Roman" w:cs="Times New Roman"/>
-                <w:color w:val="000000"/>
-              </w:rPr>
-              <w:t xml:space="preserve"> </w:t>
+            <w:r>
+              <w:rPr>
+                <w:rFonts w:ascii="Times New Roman" w:eastAsia="Times New Roman" w:hAnsi="Times New Roman" w:cs="Times New Roman"/>
+                <w:color w:val="000000"/>
+              </w:rPr>
+              <w:t>Pre</w:t>
+            </w:r>
+            <w:r>
+              <w:rPr>
+                <w:rFonts w:ascii="Times New Roman" w:eastAsia="Times New Roman" w:hAnsi="Times New Roman" w:cs="Times New Roman"/>
+                <w:color w:val="000000"/>
+              </w:rPr>
+              <w:t xml:space="preserve">cision </w:t>
             </w:r>
             <w:proofErr w:type="spellStart"/>
             <w:r>
@@ -24658,21 +24612,19 @@
                 <w:color w:val="000000"/>
               </w:rPr>
             </w:pPr>
-            <w:proofErr w:type="spellStart"/>
-            <w:r>
-              <w:rPr>
-                <w:rFonts w:ascii="Times New Roman" w:eastAsia="Times New Roman" w:hAnsi="Times New Roman" w:cs="Times New Roman"/>
-                <w:color w:val="000000"/>
-              </w:rPr>
-              <w:t>Preicision</w:t>
-            </w:r>
-            <w:proofErr w:type="spellEnd"/>
-            <w:r>
-              <w:rPr>
-                <w:rFonts w:ascii="Times New Roman" w:eastAsia="Times New Roman" w:hAnsi="Times New Roman" w:cs="Times New Roman"/>
-                <w:color w:val="000000"/>
-              </w:rPr>
-              <w:t xml:space="preserve"> </w:t>
+            <w:r>
+              <w:rPr>
+                <w:rFonts w:ascii="Times New Roman" w:eastAsia="Times New Roman" w:hAnsi="Times New Roman" w:cs="Times New Roman"/>
+                <w:color w:val="000000"/>
+              </w:rPr>
+              <w:t>Pre</w:t>
+            </w:r>
+            <w:r>
+              <w:rPr>
+                <w:rFonts w:ascii="Times New Roman" w:eastAsia="Times New Roman" w:hAnsi="Times New Roman" w:cs="Times New Roman"/>
+                <w:color w:val="000000"/>
+              </w:rPr>
+              <w:t xml:space="preserve">cision </w:t>
             </w:r>
             <w:proofErr w:type="spellStart"/>
             <w:r>
@@ -25336,27 +25288,35 @@
         <w:spacing w:after="0"/>
         <w:contextualSpacing/>
       </w:pPr>
-      <w:bookmarkStart w:id="86" w:name="_Toc274056612"/>
-      <w:proofErr w:type="gramStart"/>
+      <w:bookmarkStart w:id="87" w:name="_Toc274056612"/>
       <w:r>
         <w:t xml:space="preserve">Table </w:t>
       </w:r>
-      <w:fldSimple w:instr=" SEQ Table \* ARABIC ">
-        <w:r>
-          <w:rPr>
-            <w:noProof/>
-          </w:rPr>
-          <w:t>13</w:t>
-        </w:r>
-      </w:fldSimple>
-      <w:r>
-        <w:t>.</w:t>
-      </w:r>
-      <w:proofErr w:type="gramEnd"/>
-      <w:r>
-        <w:t xml:space="preserve"> Decision matrix for the motors</w:t>
-      </w:r>
-      <w:bookmarkEnd w:id="86"/>
+      <w:r>
+        <w:fldChar w:fldCharType="begin"/>
+      </w:r>
+      <w:r>
+        <w:instrText xml:space="preserve"> SEQ Table \* ARABIC </w:instrText>
+      </w:r>
+      <w:r>
+        <w:fldChar w:fldCharType="separate"/>
+      </w:r>
+      <w:r>
+        <w:rPr>
+          <w:noProof/>
+        </w:rPr>
+        <w:t>13</w:t>
+      </w:r>
+      <w:r>
+        <w:rPr>
+          <w:noProof/>
+        </w:rPr>
+        <w:fldChar w:fldCharType="end"/>
+      </w:r>
+      <w:r>
+        <w:t>. Decision matrix for the motors</w:t>
+      </w:r>
+      <w:bookmarkEnd w:id="87"/>
     </w:p>
     <w:p>
       <w:pPr>
@@ -25374,8 +25334,8 @@
           <w:szCs w:val="22"/>
         </w:rPr>
       </w:pPr>
-      <w:bookmarkStart w:id="87" w:name="_Toc274055912"/>
-      <w:bookmarkStart w:id="88" w:name="_Toc274056810"/>
+      <w:bookmarkStart w:id="88" w:name="_Toc274055912"/>
+      <w:bookmarkStart w:id="89" w:name="_Toc274056810"/>
       <w:r>
         <w:rPr>
           <w:rFonts w:cs="Times New Roman"/>
@@ -25383,8 +25343,8 @@
         </w:rPr>
         <w:t>Justification</w:t>
       </w:r>
-      <w:bookmarkEnd w:id="87"/>
       <w:bookmarkEnd w:id="88"/>
+      <w:bookmarkEnd w:id="89"/>
     </w:p>
     <w:p>
       <w:pPr>
@@ -25541,14 +25501,7 @@
         <w:rPr>
           <w:rFonts w:ascii="Times New Roman" w:hAnsi="Times New Roman" w:cs="Times New Roman"/>
         </w:rPr>
-        <w:t xml:space="preserve">The score for the price was obtained by normalizing the price and multiplying the normalized valued by the maximum score of 9 and adding 1. </w:t>
-      </w:r>
-      <w:r>
-        <w:rPr>
-          <w:rFonts w:ascii="Times New Roman" w:hAnsi="Times New Roman" w:cs="Times New Roman"/>
-        </w:rPr>
-        <w:lastRenderedPageBreak/>
-        <w:t>The weighted value of the price category is 15%. The equation below is an example to show how the price score is produced.</w:t>
+        <w:t>The score for the price was obtained by normalizing the price and multiplying the normalized valued by the maximum score of 9 and adding 1. The weighted value of the price category is 15%. The equation below is an example to show how the price score is produced.</w:t>
       </w:r>
     </w:p>
     <w:p>
@@ -25574,6 +25527,7 @@
             <w:rPr>
               <w:rFonts w:ascii="Cambria Math" w:hAnsi="Cambria Math" w:cs="Times New Roman"/>
             </w:rPr>
+            <w:lastRenderedPageBreak/>
             <m:t>9</m:t>
           </m:r>
           <m:d>
@@ -26163,29 +26117,37 @@
         <w:spacing w:after="0"/>
         <w:contextualSpacing/>
       </w:pPr>
-      <w:bookmarkStart w:id="89" w:name="_Ref274054729"/>
-      <w:bookmarkStart w:id="90" w:name="_Toc274056613"/>
-      <w:proofErr w:type="gramStart"/>
+      <w:bookmarkStart w:id="90" w:name="_Ref274054729"/>
+      <w:bookmarkStart w:id="91" w:name="_Toc274056613"/>
       <w:r>
         <w:t xml:space="preserve">Table </w:t>
       </w:r>
-      <w:fldSimple w:instr=" SEQ Table \* ARABIC ">
-        <w:r>
-          <w:rPr>
-            <w:noProof/>
-          </w:rPr>
-          <w:t>14</w:t>
-        </w:r>
-      </w:fldSimple>
-      <w:bookmarkEnd w:id="89"/>
-      <w:r>
-        <w:t>.</w:t>
-      </w:r>
-      <w:proofErr w:type="gramEnd"/>
-      <w:r>
-        <w:t xml:space="preserve"> Calculations for the price of the motor</w:t>
+      <w:r>
+        <w:fldChar w:fldCharType="begin"/>
+      </w:r>
+      <w:r>
+        <w:instrText xml:space="preserve"> SEQ Table \* ARABIC </w:instrText>
+      </w:r>
+      <w:r>
+        <w:fldChar w:fldCharType="separate"/>
+      </w:r>
+      <w:r>
+        <w:rPr>
+          <w:noProof/>
+        </w:rPr>
+        <w:t>14</w:t>
+      </w:r>
+      <w:r>
+        <w:rPr>
+          <w:noProof/>
+        </w:rPr>
+        <w:fldChar w:fldCharType="end"/>
       </w:r>
       <w:bookmarkEnd w:id="90"/>
+      <w:r>
+        <w:t>. Calculations for the price of the motor</w:t>
+      </w:r>
+      <w:bookmarkEnd w:id="91"/>
     </w:p>
     <w:p>
       <w:pPr>
@@ -27018,29 +26980,37 @@
         <w:spacing w:after="0"/>
         <w:contextualSpacing/>
       </w:pPr>
-      <w:bookmarkStart w:id="91" w:name="_Ref274054713"/>
-      <w:bookmarkStart w:id="92" w:name="_Toc274056614"/>
-      <w:proofErr w:type="gramStart"/>
+      <w:bookmarkStart w:id="92" w:name="_Ref274054713"/>
+      <w:bookmarkStart w:id="93" w:name="_Toc274056614"/>
       <w:r>
         <w:t xml:space="preserve">Table </w:t>
       </w:r>
-      <w:fldSimple w:instr=" SEQ Table \* ARABIC ">
-        <w:r>
-          <w:rPr>
-            <w:noProof/>
-          </w:rPr>
-          <w:t>15</w:t>
-        </w:r>
-      </w:fldSimple>
-      <w:bookmarkEnd w:id="91"/>
-      <w:r>
-        <w:t>.</w:t>
-      </w:r>
-      <w:proofErr w:type="gramEnd"/>
-      <w:r>
-        <w:t xml:space="preserve"> Calculations for the RPM of the motor</w:t>
+      <w:r>
+        <w:fldChar w:fldCharType="begin"/>
+      </w:r>
+      <w:r>
+        <w:instrText xml:space="preserve"> SEQ Table \* ARABIC </w:instrText>
+      </w:r>
+      <w:r>
+        <w:fldChar w:fldCharType="separate"/>
+      </w:r>
+      <w:r>
+        <w:rPr>
+          <w:noProof/>
+        </w:rPr>
+        <w:t>15</w:t>
+      </w:r>
+      <w:r>
+        <w:rPr>
+          <w:noProof/>
+        </w:rPr>
+        <w:fldChar w:fldCharType="end"/>
       </w:r>
       <w:bookmarkEnd w:id="92"/>
+      <w:r>
+        <w:t>. Calculations for the RPM of the motor</w:t>
+      </w:r>
+      <w:bookmarkEnd w:id="93"/>
     </w:p>
     <w:p>
       <w:pPr>
@@ -27077,7 +27047,6 @@
         <w:rPr>
           <w:rFonts w:ascii="Times New Roman" w:hAnsi="Times New Roman" w:cs="Times New Roman"/>
         </w:rPr>
-        <w:lastRenderedPageBreak/>
         <w:fldChar w:fldCharType="begin"/>
       </w:r>
       <w:r>
@@ -27127,14 +27096,7 @@
         <w:rPr>
           <w:rFonts w:ascii="Times New Roman" w:hAnsi="Times New Roman" w:cs="Times New Roman"/>
         </w:rPr>
-        <w:t xml:space="preserve">stall torque category scores the stall torque of the APS. This determines the amount of load that the APS can move. If the weight of the APS is above the limit, the motor will stall. The equation to determine </w:t>
-      </w:r>
-      <w:proofErr w:type="gramStart"/>
-      <w:r>
-        <w:rPr>
-          <w:rFonts w:ascii="Times New Roman" w:hAnsi="Times New Roman" w:cs="Times New Roman"/>
-        </w:rPr>
-        <w:t xml:space="preserve">the stall torque </w:t>
+        <w:t xml:space="preserve">stall torque category scores the stall torque of the APS. This determines the amount of load that the APS can move. If the weight of the APS is above the limit, the motor will stall. The equation to determine the stall torque </w:t>
       </w:r>
       <w:r>
         <w:rPr>
@@ -27146,14 +27108,7 @@
         <w:rPr>
           <w:rFonts w:ascii="Times New Roman" w:hAnsi="Times New Roman" w:cs="Times New Roman"/>
         </w:rPr>
-        <w:t xml:space="preserve"> derived by calculating the normalized</w:t>
-      </w:r>
-      <w:proofErr w:type="gramEnd"/>
-      <w:r>
-        <w:rPr>
-          <w:rFonts w:ascii="Times New Roman" w:hAnsi="Times New Roman" w:cs="Times New Roman"/>
-        </w:rPr>
-        <w:t xml:space="preserve"> stall torque values multiplied by 9 and subtracting that from 10. As this determines the load that the APS can carry it is given a weight of 35%</w:t>
+        <w:t xml:space="preserve"> derived by calculating the normalized stall torque values multiplied by 9 and subtracting that from 10. As this determines the load that the APS can carry it is given a weight of 35%</w:t>
       </w:r>
       <w:r>
         <w:rPr>
@@ -27775,29 +27730,37 @@
         <w:spacing w:after="0"/>
         <w:contextualSpacing/>
       </w:pPr>
-      <w:bookmarkStart w:id="93" w:name="_Ref274054696"/>
-      <w:bookmarkStart w:id="94" w:name="_Toc274056615"/>
-      <w:proofErr w:type="gramStart"/>
+      <w:bookmarkStart w:id="94" w:name="_Ref274054696"/>
+      <w:bookmarkStart w:id="95" w:name="_Toc274056615"/>
       <w:r>
         <w:t xml:space="preserve">Table </w:t>
       </w:r>
-      <w:fldSimple w:instr=" SEQ Table \* ARABIC ">
-        <w:r>
-          <w:rPr>
-            <w:noProof/>
-          </w:rPr>
-          <w:t>16</w:t>
-        </w:r>
-      </w:fldSimple>
-      <w:bookmarkEnd w:id="93"/>
-      <w:r>
-        <w:t>.</w:t>
-      </w:r>
-      <w:proofErr w:type="gramEnd"/>
-      <w:r>
-        <w:t xml:space="preserve"> Calculations for the stall torque of the motor</w:t>
+      <w:r>
+        <w:fldChar w:fldCharType="begin"/>
+      </w:r>
+      <w:r>
+        <w:instrText xml:space="preserve"> SEQ Table \* ARABIC </w:instrText>
+      </w:r>
+      <w:r>
+        <w:fldChar w:fldCharType="separate"/>
+      </w:r>
+      <w:r>
+        <w:rPr>
+          <w:noProof/>
+        </w:rPr>
+        <w:t>16</w:t>
+      </w:r>
+      <w:r>
+        <w:rPr>
+          <w:noProof/>
+        </w:rPr>
+        <w:fldChar w:fldCharType="end"/>
       </w:r>
       <w:bookmarkEnd w:id="94"/>
+      <w:r>
+        <w:t>. Calculations for the stall torque of the motor</w:t>
+      </w:r>
+      <w:bookmarkEnd w:id="95"/>
     </w:p>
     <w:p>
       <w:pPr>
@@ -28504,29 +28467,37 @@
         <w:spacing w:after="0"/>
         <w:contextualSpacing/>
       </w:pPr>
-      <w:bookmarkStart w:id="95" w:name="_Ref274056147"/>
-      <w:bookmarkStart w:id="96" w:name="_Toc274056616"/>
-      <w:proofErr w:type="gramStart"/>
+      <w:bookmarkStart w:id="96" w:name="_Ref274056147"/>
+      <w:bookmarkStart w:id="97" w:name="_Toc274056616"/>
       <w:r>
         <w:t xml:space="preserve">Table </w:t>
       </w:r>
-      <w:fldSimple w:instr=" SEQ Table \* ARABIC ">
-        <w:r>
-          <w:rPr>
-            <w:noProof/>
-          </w:rPr>
-          <w:t>17</w:t>
-        </w:r>
-      </w:fldSimple>
-      <w:bookmarkEnd w:id="95"/>
-      <w:r>
-        <w:t>.</w:t>
-      </w:r>
-      <w:proofErr w:type="gramEnd"/>
-      <w:r>
-        <w:t xml:space="preserve"> Calculations for the stall current of the motor</w:t>
+      <w:r>
+        <w:fldChar w:fldCharType="begin"/>
+      </w:r>
+      <w:r>
+        <w:instrText xml:space="preserve"> SEQ Table \* ARABIC </w:instrText>
+      </w:r>
+      <w:r>
+        <w:fldChar w:fldCharType="separate"/>
+      </w:r>
+      <w:r>
+        <w:rPr>
+          <w:noProof/>
+        </w:rPr>
+        <w:t>17</w:t>
+      </w:r>
+      <w:r>
+        <w:rPr>
+          <w:noProof/>
+        </w:rPr>
+        <w:fldChar w:fldCharType="end"/>
       </w:r>
       <w:bookmarkEnd w:id="96"/>
+      <w:r>
+        <w:t>. Calculations for the stall current of the motor</w:t>
+      </w:r>
+      <w:bookmarkEnd w:id="97"/>
     </w:p>
     <w:p>
       <w:pPr>
@@ -28617,14 +28588,7 @@
         <w:rPr>
           <w:rFonts w:ascii="Times New Roman" w:hAnsi="Times New Roman" w:cs="Times New Roman"/>
         </w:rPr>
-        <w:t xml:space="preserve"> category determines the weight of each of the different motors. </w:t>
-      </w:r>
-      <w:proofErr w:type="gramStart"/>
-      <w:r>
-        <w:rPr>
-          <w:rFonts w:ascii="Times New Roman" w:hAnsi="Times New Roman" w:cs="Times New Roman"/>
-        </w:rPr>
-        <w:t xml:space="preserve">The scores for this category </w:t>
+        <w:t xml:space="preserve"> category determines the weight of each of the different motors. The scores for this category </w:t>
       </w:r>
       <w:r>
         <w:rPr>
@@ -28636,14 +28600,7 @@
         <w:rPr>
           <w:rFonts w:ascii="Times New Roman" w:hAnsi="Times New Roman" w:cs="Times New Roman"/>
         </w:rPr>
-        <w:t xml:space="preserve"> determined by normalizing the weights of the motors multiplied by 9 and adding 1</w:t>
-      </w:r>
-      <w:proofErr w:type="gramEnd"/>
-      <w:r>
-        <w:rPr>
-          <w:rFonts w:ascii="Times New Roman" w:hAnsi="Times New Roman" w:cs="Times New Roman"/>
-        </w:rPr>
-        <w:t>. The weighted value of this category is 5%.</w:t>
+        <w:t xml:space="preserve"> determined by normalizing the weights of the motors multiplied by 9 and adding 1. The weighted value of this category is 5%.</w:t>
       </w:r>
     </w:p>
     <w:p>
@@ -28761,7 +28718,6 @@
                 <w:rFonts w:ascii="Times New Roman" w:hAnsi="Times New Roman" w:cs="Times New Roman"/>
                 <w:b/>
               </w:rPr>
-              <w:lastRenderedPageBreak/>
               <w:t>Item</w:t>
             </w:r>
           </w:p>
@@ -29160,6 +29116,7 @@
               <w:rPr>
                 <w:rFonts w:ascii="Times New Roman" w:hAnsi="Times New Roman" w:cs="Times New Roman"/>
               </w:rPr>
+              <w:lastRenderedPageBreak/>
               <w:t>Pololu item #: 1106</w:t>
             </w:r>
           </w:p>
@@ -29259,29 +29216,37 @@
         <w:spacing w:after="0"/>
         <w:contextualSpacing/>
       </w:pPr>
-      <w:bookmarkStart w:id="97" w:name="_Ref274056172"/>
-      <w:bookmarkStart w:id="98" w:name="_Toc274056617"/>
-      <w:proofErr w:type="gramStart"/>
+      <w:bookmarkStart w:id="98" w:name="_Ref274056172"/>
+      <w:bookmarkStart w:id="99" w:name="_Toc274056617"/>
       <w:r>
         <w:t xml:space="preserve">Table </w:t>
       </w:r>
-      <w:fldSimple w:instr=" SEQ Table \* ARABIC ">
-        <w:r>
-          <w:rPr>
-            <w:noProof/>
-          </w:rPr>
-          <w:t>18</w:t>
-        </w:r>
-      </w:fldSimple>
-      <w:bookmarkEnd w:id="97"/>
-      <w:r>
-        <w:t>.</w:t>
-      </w:r>
-      <w:proofErr w:type="gramEnd"/>
-      <w:r>
-        <w:t xml:space="preserve"> Calculations for the weight of the motor</w:t>
+      <w:r>
+        <w:fldChar w:fldCharType="begin"/>
+      </w:r>
+      <w:r>
+        <w:instrText xml:space="preserve"> SEQ Table \* ARABIC </w:instrText>
+      </w:r>
+      <w:r>
+        <w:fldChar w:fldCharType="separate"/>
+      </w:r>
+      <w:r>
+        <w:rPr>
+          <w:noProof/>
+        </w:rPr>
+        <w:t>18</w:t>
+      </w:r>
+      <w:r>
+        <w:rPr>
+          <w:noProof/>
+        </w:rPr>
+        <w:fldChar w:fldCharType="end"/>
       </w:r>
       <w:bookmarkEnd w:id="98"/>
+      <w:r>
+        <w:t>. Calculations for the weight of the motor</w:t>
+      </w:r>
+      <w:bookmarkEnd w:id="99"/>
     </w:p>
     <w:p>
       <w:pPr>
@@ -29311,8 +29276,8 @@
           <w:szCs w:val="22"/>
         </w:rPr>
       </w:pPr>
-      <w:bookmarkStart w:id="99" w:name="_Toc274055913"/>
-      <w:bookmarkStart w:id="100" w:name="_Toc274056811"/>
+      <w:bookmarkStart w:id="100" w:name="_Toc274055913"/>
+      <w:bookmarkStart w:id="101" w:name="_Toc274056811"/>
       <w:r>
         <w:rPr>
           <w:rFonts w:cs="Times New Roman"/>
@@ -29321,8 +29286,8 @@
         <w:lastRenderedPageBreak/>
         <w:t>Claw</w:t>
       </w:r>
-      <w:bookmarkEnd w:id="99"/>
       <w:bookmarkEnd w:id="100"/>
+      <w:bookmarkEnd w:id="101"/>
     </w:p>
     <w:p>
       <w:pPr>
@@ -29364,8 +29329,8 @@
           <w:szCs w:val="22"/>
         </w:rPr>
       </w:pPr>
-      <w:bookmarkStart w:id="101" w:name="_Toc274055914"/>
-      <w:bookmarkStart w:id="102" w:name="_Toc274056812"/>
+      <w:bookmarkStart w:id="102" w:name="_Toc274055914"/>
+      <w:bookmarkStart w:id="103" w:name="_Toc274056812"/>
       <w:r>
         <w:rPr>
           <w:rFonts w:cs="Times New Roman"/>
@@ -29373,8 +29338,8 @@
         </w:rPr>
         <w:t>Items Under Consideration</w:t>
       </w:r>
-      <w:bookmarkEnd w:id="101"/>
       <w:bookmarkEnd w:id="102"/>
+      <w:bookmarkEnd w:id="103"/>
     </w:p>
     <w:p>
       <w:pPr>
@@ -29808,32 +29773,40 @@
         <w:spacing w:after="0"/>
         <w:contextualSpacing/>
       </w:pPr>
-      <w:bookmarkStart w:id="103" w:name="_Ref274055099"/>
-      <w:bookmarkStart w:id="104" w:name="_Toc274056618"/>
-      <w:proofErr w:type="gramStart"/>
+      <w:bookmarkStart w:id="104" w:name="_Ref274055099"/>
+      <w:bookmarkStart w:id="105" w:name="_Toc274056618"/>
       <w:r>
         <w:t xml:space="preserve">Table </w:t>
       </w:r>
-      <w:fldSimple w:instr=" SEQ Table \* ARABIC ">
-        <w:r>
-          <w:rPr>
-            <w:noProof/>
-          </w:rPr>
-          <w:t>19</w:t>
-        </w:r>
-      </w:fldSimple>
-      <w:bookmarkEnd w:id="103"/>
-      <w:r>
-        <w:t>.</w:t>
-      </w:r>
-      <w:proofErr w:type="gramEnd"/>
-      <w:r>
-        <w:t xml:space="preserve"> Items under consideration for the </w:t>
+      <w:r>
+        <w:fldChar w:fldCharType="begin"/>
+      </w:r>
+      <w:r>
+        <w:instrText xml:space="preserve"> SEQ Table \* ARABIC </w:instrText>
+      </w:r>
+      <w:r>
+        <w:fldChar w:fldCharType="separate"/>
+      </w:r>
+      <w:r>
+        <w:rPr>
+          <w:noProof/>
+        </w:rPr>
+        <w:t>19</w:t>
+      </w:r>
+      <w:r>
+        <w:rPr>
+          <w:noProof/>
+        </w:rPr>
+        <w:fldChar w:fldCharType="end"/>
+      </w:r>
+      <w:bookmarkEnd w:id="104"/>
+      <w:r>
+        <w:t xml:space="preserve">. Items under consideration for the </w:t>
       </w:r>
       <w:r>
         <w:t>claw</w:t>
       </w:r>
-      <w:bookmarkEnd w:id="104"/>
+      <w:bookmarkEnd w:id="105"/>
     </w:p>
     <w:p>
       <w:pPr>
@@ -29851,8 +29824,8 @@
           <w:szCs w:val="22"/>
         </w:rPr>
       </w:pPr>
-      <w:bookmarkStart w:id="105" w:name="_Toc274055915"/>
-      <w:bookmarkStart w:id="106" w:name="_Toc274056813"/>
+      <w:bookmarkStart w:id="106" w:name="_Toc274055915"/>
+      <w:bookmarkStart w:id="107" w:name="_Toc274056813"/>
       <w:r>
         <w:rPr>
           <w:rFonts w:cs="Times New Roman"/>
@@ -29860,8 +29833,8 @@
         </w:rPr>
         <w:t>Decision Matrix</w:t>
       </w:r>
-      <w:bookmarkEnd w:id="105"/>
       <w:bookmarkEnd w:id="106"/>
+      <w:bookmarkEnd w:id="107"/>
     </w:p>
     <w:p>
       <w:pPr>
@@ -33688,32 +33661,40 @@
         <w:spacing w:after="0"/>
         <w:contextualSpacing/>
       </w:pPr>
-      <w:bookmarkStart w:id="107" w:name="_Ref274055292"/>
-      <w:bookmarkStart w:id="108" w:name="_Toc274056619"/>
-      <w:proofErr w:type="gramStart"/>
+      <w:bookmarkStart w:id="108" w:name="_Ref274055292"/>
+      <w:bookmarkStart w:id="109" w:name="_Toc274056619"/>
       <w:r>
         <w:t xml:space="preserve">Table </w:t>
       </w:r>
-      <w:fldSimple w:instr=" SEQ Table \* ARABIC ">
-        <w:r>
-          <w:rPr>
-            <w:noProof/>
-          </w:rPr>
-          <w:t>20</w:t>
-        </w:r>
-      </w:fldSimple>
-      <w:bookmarkEnd w:id="107"/>
-      <w:r>
-        <w:t>.</w:t>
-      </w:r>
-      <w:proofErr w:type="gramEnd"/>
-      <w:r>
-        <w:t xml:space="preserve"> Decision matrix for the </w:t>
+      <w:r>
+        <w:fldChar w:fldCharType="begin"/>
+      </w:r>
+      <w:r>
+        <w:instrText xml:space="preserve"> SEQ Table \* ARABIC </w:instrText>
+      </w:r>
+      <w:r>
+        <w:fldChar w:fldCharType="separate"/>
+      </w:r>
+      <w:r>
+        <w:rPr>
+          <w:noProof/>
+        </w:rPr>
+        <w:t>20</w:t>
+      </w:r>
+      <w:r>
+        <w:rPr>
+          <w:noProof/>
+        </w:rPr>
+        <w:fldChar w:fldCharType="end"/>
+      </w:r>
+      <w:bookmarkEnd w:id="108"/>
+      <w:r>
+        <w:t xml:space="preserve">. Decision matrix for the </w:t>
       </w:r>
       <w:r>
         <w:t>claw</w:t>
       </w:r>
-      <w:bookmarkEnd w:id="108"/>
+      <w:bookmarkEnd w:id="109"/>
     </w:p>
     <w:p>
       <w:pPr>
@@ -33731,8 +33712,8 @@
           <w:szCs w:val="22"/>
         </w:rPr>
       </w:pPr>
-      <w:bookmarkStart w:id="109" w:name="_Toc274055916"/>
-      <w:bookmarkStart w:id="110" w:name="_Toc274056814"/>
+      <w:bookmarkStart w:id="110" w:name="_Toc274055916"/>
+      <w:bookmarkStart w:id="111" w:name="_Toc274056814"/>
       <w:r>
         <w:rPr>
           <w:rFonts w:cs="Times New Roman"/>
@@ -33740,8 +33721,8 @@
         </w:rPr>
         <w:t>Justification</w:t>
       </w:r>
-      <w:bookmarkEnd w:id="109"/>
       <w:bookmarkEnd w:id="110"/>
+      <w:bookmarkEnd w:id="111"/>
     </w:p>
     <w:p>
       <w:pPr>
@@ -33768,8 +33749,8 @@
           <w:szCs w:val="22"/>
         </w:rPr>
       </w:pPr>
-      <w:bookmarkStart w:id="111" w:name="_Toc274055917"/>
-      <w:bookmarkStart w:id="112" w:name="_Toc274056815"/>
+      <w:bookmarkStart w:id="112" w:name="_Toc274055917"/>
+      <w:bookmarkStart w:id="113" w:name="_Toc274056815"/>
       <w:r>
         <w:rPr>
           <w:rFonts w:cs="Times New Roman"/>
@@ -33778,8 +33759,8 @@
         <w:lastRenderedPageBreak/>
         <w:t>Wheels</w:t>
       </w:r>
-      <w:bookmarkEnd w:id="111"/>
       <w:bookmarkEnd w:id="112"/>
+      <w:bookmarkEnd w:id="113"/>
     </w:p>
     <w:p>
       <w:pPr>
@@ -33839,8 +33820,8 @@
           <w:szCs w:val="22"/>
         </w:rPr>
       </w:pPr>
-      <w:bookmarkStart w:id="113" w:name="_Toc274055918"/>
-      <w:bookmarkStart w:id="114" w:name="_Toc274056816"/>
+      <w:bookmarkStart w:id="114" w:name="_Toc274055918"/>
+      <w:bookmarkStart w:id="115" w:name="_Toc274056816"/>
       <w:r>
         <w:rPr>
           <w:rFonts w:cs="Times New Roman"/>
@@ -33848,8 +33829,8 @@
         </w:rPr>
         <w:t>Items Under Consideration</w:t>
       </w:r>
-      <w:bookmarkEnd w:id="113"/>
       <w:bookmarkEnd w:id="114"/>
+      <w:bookmarkEnd w:id="115"/>
     </w:p>
     <w:p>
       <w:pPr>
@@ -33972,7 +33953,7 @@
                 <w:b/>
               </w:rPr>
             </w:pPr>
-            <w:bookmarkStart w:id="115" w:name="_Ref400159824"/>
+            <w:bookmarkStart w:id="116" w:name="_Ref400159824"/>
             <w:r>
               <w:rPr>
                 <w:rFonts w:ascii="Times New Roman" w:eastAsia="Times New Roman" w:hAnsi="Times New Roman" w:cs="Times New Roman"/>
@@ -34337,33 +34318,44 @@
         <w:spacing w:after="0"/>
         <w:contextualSpacing/>
       </w:pPr>
-      <w:bookmarkStart w:id="116" w:name="_Ref274053755"/>
-      <w:bookmarkStart w:id="117" w:name="_Toc274056620"/>
-      <w:proofErr w:type="gramStart"/>
+      <w:bookmarkStart w:id="117" w:name="_Ref274053755"/>
+      <w:bookmarkStart w:id="118" w:name="_Toc274056620"/>
       <w:r>
         <w:t xml:space="preserve">Table </w:t>
       </w:r>
-      <w:fldSimple w:instr=" SEQ Table \* ARABIC ">
-        <w:r>
-          <w:rPr>
-            <w:noProof/>
-          </w:rPr>
-          <w:t>21</w:t>
-        </w:r>
-      </w:fldSimple>
-      <w:bookmarkEnd w:id="115"/>
+      <w:r>
+        <w:fldChar w:fldCharType="begin"/>
+      </w:r>
+      <w:r>
+        <w:instrText xml:space="preserve"> SEQ Table \* ARABIC </w:instrText>
+      </w:r>
+      <w:r>
+        <w:fldChar w:fldCharType="separate"/>
+      </w:r>
+      <w:r>
+        <w:rPr>
+          <w:noProof/>
+        </w:rPr>
+        <w:t>21</w:t>
+      </w:r>
+      <w:r>
+        <w:rPr>
+          <w:noProof/>
+        </w:rPr>
+        <w:fldChar w:fldCharType="end"/>
+      </w:r>
       <w:bookmarkEnd w:id="116"/>
+      <w:bookmarkEnd w:id="117"/>
       <w:r>
         <w:t>.</w:t>
       </w:r>
-      <w:proofErr w:type="gramEnd"/>
       <w:r>
         <w:t xml:space="preserve"> </w:t>
       </w:r>
       <w:r>
         <w:t>Items under consideration for the wheels</w:t>
       </w:r>
-      <w:bookmarkEnd w:id="117"/>
+      <w:bookmarkEnd w:id="118"/>
     </w:p>
     <w:p>
       <w:pPr>
@@ -34384,8 +34376,8 @@
           <w:szCs w:val="22"/>
         </w:rPr>
       </w:pPr>
-      <w:bookmarkStart w:id="118" w:name="_Toc274055919"/>
-      <w:bookmarkStart w:id="119" w:name="_Toc274056817"/>
+      <w:bookmarkStart w:id="119" w:name="_Toc274055919"/>
+      <w:bookmarkStart w:id="120" w:name="_Toc274056817"/>
       <w:r>
         <w:rPr>
           <w:rFonts w:cs="Times New Roman"/>
@@ -34393,8 +34385,8 @@
         </w:rPr>
         <w:t>Decision Matrix</w:t>
       </w:r>
-      <w:bookmarkEnd w:id="118"/>
       <w:bookmarkEnd w:id="119"/>
+      <w:bookmarkEnd w:id="120"/>
     </w:p>
     <w:p>
       <w:pPr>
@@ -34498,8 +34490,6 @@
           <w:rFonts w:ascii="Times New Roman" w:hAnsi="Times New Roman" w:cs="Times New Roman"/>
         </w:rPr>
       </w:pPr>
-      <w:bookmarkStart w:id="120" w:name="_GoBack"/>
-      <w:bookmarkEnd w:id="120"/>
     </w:p>
     <w:tbl>
       <w:tblPr>
@@ -36810,26 +36800,34 @@
       </w:pPr>
       <w:bookmarkStart w:id="122" w:name="_Ref274053305"/>
       <w:bookmarkStart w:id="123" w:name="_Toc274056621"/>
-      <w:proofErr w:type="gramStart"/>
       <w:r>
         <w:t xml:space="preserve">Table </w:t>
       </w:r>
-      <w:fldSimple w:instr=" SEQ Table \* ARABIC ">
-        <w:r>
-          <w:rPr>
-            <w:noProof/>
-          </w:rPr>
-          <w:t>22</w:t>
-        </w:r>
-      </w:fldSimple>
+      <w:r>
+        <w:fldChar w:fldCharType="begin"/>
+      </w:r>
+      <w:r>
+        <w:instrText xml:space="preserve"> SEQ Table \* ARABIC </w:instrText>
+      </w:r>
+      <w:r>
+        <w:fldChar w:fldCharType="separate"/>
+      </w:r>
+      <w:r>
+        <w:rPr>
+          <w:noProof/>
+        </w:rPr>
+        <w:t>22</w:t>
+      </w:r>
+      <w:r>
+        <w:rPr>
+          <w:noProof/>
+        </w:rPr>
+        <w:fldChar w:fldCharType="end"/>
+      </w:r>
       <w:bookmarkEnd w:id="121"/>
       <w:bookmarkEnd w:id="122"/>
       <w:r>
-        <w:t>.</w:t>
-      </w:r>
-      <w:proofErr w:type="gramEnd"/>
-      <w:r>
-        <w:t xml:space="preserve"> Decision matrix for the wheels</w:t>
+        <w:t>. Decision matrix for the wheels</w:t>
       </w:r>
       <w:bookmarkEnd w:id="123"/>
     </w:p>
@@ -36923,26 +36921,32 @@
         <w:rPr>
           <w:rFonts w:ascii="Times New Roman" w:hAnsi="Times New Roman" w:cs="Times New Roman"/>
         </w:rPr>
+        <w:t xml:space="preserve">The Price was </w:t>
+      </w:r>
+      <w:r>
+        <w:rPr>
+          <w:rFonts w:ascii="Times New Roman" w:hAnsi="Times New Roman" w:cs="Times New Roman"/>
+        </w:rPr>
+        <w:t>valued at</w:t>
+      </w:r>
+      <w:r>
+        <w:rPr>
+          <w:rFonts w:ascii="Times New Roman" w:hAnsi="Times New Roman" w:cs="Times New Roman"/>
+        </w:rPr>
+        <w:t xml:space="preserve"> 25% of the decision. The wheels are being sold </w:t>
+      </w:r>
+      <w:r>
+        <w:rPr>
+          <w:rFonts w:ascii="Times New Roman" w:hAnsi="Times New Roman" w:cs="Times New Roman"/>
+        </w:rPr>
+        <w:t xml:space="preserve">by the vendors in multiple pack styles. The Vex Robotics Omni (4 in.) wheels are being sold for $24.99 for a two pack. The Vex Robotics </w:t>
+      </w:r>
+      <w:r>
+        <w:rPr>
+          <w:rFonts w:ascii="Times New Roman" w:hAnsi="Times New Roman" w:cs="Times New Roman"/>
+        </w:rPr>
         <w:lastRenderedPageBreak/>
-        <w:t xml:space="preserve">The Price was </w:t>
-      </w:r>
-      <w:r>
-        <w:rPr>
-          <w:rFonts w:ascii="Times New Roman" w:hAnsi="Times New Roman" w:cs="Times New Roman"/>
-        </w:rPr>
-        <w:t>valued at</w:t>
-      </w:r>
-      <w:r>
-        <w:rPr>
-          <w:rFonts w:ascii="Times New Roman" w:hAnsi="Times New Roman" w:cs="Times New Roman"/>
-        </w:rPr>
-        <w:t xml:space="preserve"> 25% of the decision. The wheels are being sold </w:t>
-      </w:r>
-      <w:r>
-        <w:rPr>
-          <w:rFonts w:ascii="Times New Roman" w:hAnsi="Times New Roman" w:cs="Times New Roman"/>
-        </w:rPr>
-        <w:t xml:space="preserve">by the vendors in multiple pack styles. The Vex Robotics Omni (4 in.) wheels are being sold for $24.99 for a two pack. The Vex Robotics Mecanum (4 in.) wheels are being sold for $59.99 for a four pack. The Fingertech Mecanum (4 in.) wheels are being sold for $74.95 for a four pack. The Pololu Wheel (42 </w:t>
+        <w:t xml:space="preserve">Mecanum (4 in.) wheels are being sold for $59.99 for a four pack. The Fingertech Mecanum (4 in.) wheels are being sold for $74.95 for a four pack. The Pololu Wheel (42 </w:t>
       </w:r>
       <w:r>
         <w:rPr>
@@ -37562,24 +37566,35 @@
       </w:pPr>
       <w:bookmarkStart w:id="127" w:name="_Ref274053327"/>
       <w:bookmarkStart w:id="128" w:name="_Toc274056622"/>
-      <w:proofErr w:type="gramStart"/>
       <w:r>
         <w:t xml:space="preserve">Table </w:t>
       </w:r>
-      <w:fldSimple w:instr=" SEQ Table \* ARABIC ">
-        <w:r>
-          <w:rPr>
-            <w:noProof/>
-          </w:rPr>
-          <w:t>23</w:t>
-        </w:r>
-      </w:fldSimple>
+      <w:r>
+        <w:fldChar w:fldCharType="begin"/>
+      </w:r>
+      <w:r>
+        <w:instrText xml:space="preserve"> SEQ Table \* ARABIC </w:instrText>
+      </w:r>
+      <w:r>
+        <w:fldChar w:fldCharType="separate"/>
+      </w:r>
+      <w:r>
+        <w:rPr>
+          <w:noProof/>
+        </w:rPr>
+        <w:t>23</w:t>
+      </w:r>
+      <w:r>
+        <w:rPr>
+          <w:noProof/>
+        </w:rPr>
+        <w:fldChar w:fldCharType="end"/>
+      </w:r>
       <w:bookmarkEnd w:id="126"/>
       <w:bookmarkEnd w:id="127"/>
       <w:r>
         <w:t>.</w:t>
       </w:r>
-      <w:proofErr w:type="gramEnd"/>
       <w:r>
         <w:t xml:space="preserve"> Calculation </w:t>
       </w:r>
@@ -38294,24 +38309,35 @@
       </w:pPr>
       <w:bookmarkStart w:id="130" w:name="_Ref274053344"/>
       <w:bookmarkStart w:id="131" w:name="_Toc274056623"/>
-      <w:proofErr w:type="gramStart"/>
       <w:r>
         <w:t xml:space="preserve">Table </w:t>
       </w:r>
-      <w:fldSimple w:instr=" SEQ Table \* ARABIC ">
-        <w:r>
-          <w:rPr>
-            <w:noProof/>
-          </w:rPr>
-          <w:t>24</w:t>
-        </w:r>
-      </w:fldSimple>
+      <w:r>
+        <w:fldChar w:fldCharType="begin"/>
+      </w:r>
+      <w:r>
+        <w:instrText xml:space="preserve"> SEQ Table \* ARABIC </w:instrText>
+      </w:r>
+      <w:r>
+        <w:fldChar w:fldCharType="separate"/>
+      </w:r>
+      <w:r>
+        <w:rPr>
+          <w:noProof/>
+        </w:rPr>
+        <w:t>24</w:t>
+      </w:r>
+      <w:r>
+        <w:rPr>
+          <w:noProof/>
+        </w:rPr>
+        <w:fldChar w:fldCharType="end"/>
+      </w:r>
       <w:bookmarkEnd w:id="129"/>
       <w:bookmarkEnd w:id="130"/>
       <w:r>
         <w:t>.</w:t>
       </w:r>
-      <w:proofErr w:type="gramEnd"/>
       <w:r>
         <w:t xml:space="preserve"> Calculation </w:t>
       </w:r>
@@ -38446,20 +38472,26 @@
         <w:rPr>
           <w:rFonts w:ascii="Times New Roman" w:hAnsi="Times New Roman" w:cs="Times New Roman"/>
         </w:rPr>
+        <w:t xml:space="preserve">Each wheel type was judged whether it had any holonomic ability or not. Each wheel was given either a nine, for yes, or </w:t>
+      </w:r>
+      <w:r>
+        <w:rPr>
+          <w:rFonts w:ascii="Times New Roman" w:hAnsi="Times New Roman" w:cs="Times New Roman"/>
+        </w:rPr>
+        <w:t>a</w:t>
+      </w:r>
+      <w:r>
+        <w:rPr>
+          <w:rFonts w:ascii="Times New Roman" w:hAnsi="Times New Roman" w:cs="Times New Roman"/>
+        </w:rPr>
+        <w:t xml:space="preserve"> one, for a no. To minimize the complexity of the robotic arm it was decided to utilize </w:t>
+      </w:r>
+      <w:r>
+        <w:rPr>
+          <w:rFonts w:ascii="Times New Roman" w:hAnsi="Times New Roman" w:cs="Times New Roman"/>
+        </w:rPr>
         <w:lastRenderedPageBreak/>
-        <w:t xml:space="preserve">Each wheel type was judged whether it had any holonomic ability or not. Each wheel was given either a nine, for yes, or </w:t>
-      </w:r>
-      <w:r>
-        <w:rPr>
-          <w:rFonts w:ascii="Times New Roman" w:hAnsi="Times New Roman" w:cs="Times New Roman"/>
-        </w:rPr>
-        <w:t>a</w:t>
-      </w:r>
-      <w:r>
-        <w:rPr>
-          <w:rFonts w:ascii="Times New Roman" w:hAnsi="Times New Roman" w:cs="Times New Roman"/>
-        </w:rPr>
-        <w:t xml:space="preserve"> one, for a no. To minimize the complexity of the robotic arm it was decided to utilize wheels that had holonomic abilities. Therefore, holonomic ability has a value of 30% for the decision matrix.</w:t>
+        <w:t>wheels that had holonomic abilities. Therefore, holonomic ability has a value of 30% for the decision matrix.</w:t>
       </w:r>
       <w:r>
         <w:rPr>
@@ -38663,7 +38695,6 @@
       <w:tblPr>
         <w:tblW w:w="0" w:type="auto"/>
         <w:jc w:val="center"/>
-        <w:tblInd w:w="-10" w:type="dxa"/>
         <w:tblBorders>
           <w:top w:val="single" w:sz="4" w:space="0" w:color="auto"/>
           <w:left w:val="single" w:sz="4" w:space="0" w:color="auto"/>
@@ -39221,25 +39252,33 @@
       </w:pPr>
       <w:bookmarkStart w:id="136" w:name="_Ref274053567"/>
       <w:bookmarkStart w:id="137" w:name="_Toc274056624"/>
-      <w:proofErr w:type="gramStart"/>
       <w:r>
         <w:t xml:space="preserve">Table </w:t>
       </w:r>
-      <w:fldSimple w:instr=" SEQ Table \* ARABIC ">
-        <w:r>
-          <w:rPr>
-            <w:noProof/>
-          </w:rPr>
-          <w:t>25</w:t>
-        </w:r>
-      </w:fldSimple>
+      <w:r>
+        <w:fldChar w:fldCharType="begin"/>
+      </w:r>
+      <w:r>
+        <w:instrText xml:space="preserve"> SEQ Table \* ARABIC </w:instrText>
+      </w:r>
+      <w:r>
+        <w:fldChar w:fldCharType="separate"/>
+      </w:r>
+      <w:r>
+        <w:rPr>
+          <w:noProof/>
+        </w:rPr>
+        <w:t>25</w:t>
+      </w:r>
+      <w:r>
+        <w:rPr>
+          <w:noProof/>
+        </w:rPr>
+        <w:fldChar w:fldCharType="end"/>
+      </w:r>
       <w:bookmarkEnd w:id="136"/>
       <w:r>
-        <w:t>.</w:t>
-      </w:r>
-      <w:proofErr w:type="gramEnd"/>
-      <w:r>
-        <w:t xml:space="preserve"> The items under consideration for the batteries</w:t>
+        <w:t>. The items under consideration for the batteries</w:t>
       </w:r>
       <w:bookmarkEnd w:id="137"/>
     </w:p>
@@ -39292,11 +39331,11 @@
         <w:tblLook w:val="04A0" w:firstRow="1" w:lastRow="0" w:firstColumn="1" w:lastColumn="0" w:noHBand="0" w:noVBand="1"/>
       </w:tblPr>
       <w:tblGrid>
-        <w:gridCol w:w="4390"/>
+        <w:gridCol w:w="4391"/>
         <w:gridCol w:w="821"/>
         <w:gridCol w:w="1151"/>
         <w:gridCol w:w="1652"/>
-        <w:gridCol w:w="938"/>
+        <w:gridCol w:w="937"/>
         <w:gridCol w:w="986"/>
         <w:gridCol w:w="718"/>
       </w:tblGrid>
@@ -43197,24 +43236,32 @@
         <w:contextualSpacing/>
       </w:pPr>
       <w:bookmarkStart w:id="140" w:name="_Toc274056625"/>
-      <w:proofErr w:type="gramStart"/>
       <w:r>
         <w:t xml:space="preserve">Table </w:t>
       </w:r>
-      <w:fldSimple w:instr=" SEQ Table \* ARABIC ">
-        <w:r>
-          <w:rPr>
-            <w:noProof/>
-          </w:rPr>
-          <w:t>26</w:t>
-        </w:r>
-      </w:fldSimple>
-      <w:r>
-        <w:t>.</w:t>
-      </w:r>
-      <w:proofErr w:type="gramEnd"/>
-      <w:r>
-        <w:t xml:space="preserve"> Decision matrix for the batteries</w:t>
+      <w:r>
+        <w:fldChar w:fldCharType="begin"/>
+      </w:r>
+      <w:r>
+        <w:instrText xml:space="preserve"> SEQ Table \* ARABIC </w:instrText>
+      </w:r>
+      <w:r>
+        <w:fldChar w:fldCharType="separate"/>
+      </w:r>
+      <w:r>
+        <w:rPr>
+          <w:noProof/>
+        </w:rPr>
+        <w:t>26</w:t>
+      </w:r>
+      <w:r>
+        <w:rPr>
+          <w:noProof/>
+        </w:rPr>
+        <w:fldChar w:fldCharType="end"/>
+      </w:r>
+      <w:r>
+        <w:t>. Decision matrix for the batteries</w:t>
       </w:r>
       <w:bookmarkEnd w:id="140"/>
     </w:p>
@@ -43244,7 +43291,6 @@
           <w:rFonts w:cs="Times New Roman"/>
           <w:szCs w:val="22"/>
         </w:rPr>
-        <w:lastRenderedPageBreak/>
         <w:t>Justification</w:t>
       </w:r>
       <w:bookmarkEnd w:id="141"/>
@@ -43268,7 +43314,21 @@
         <w:rPr>
           <w:rFonts w:ascii="Times New Roman" w:hAnsi="Times New Roman" w:cs="Times New Roman"/>
         </w:rPr>
-        <w:t xml:space="preserve"> obtained from Sparkfun and </w:t>
+        <w:t xml:space="preserve"> obtained from </w:t>
+      </w:r>
+      <w:proofErr w:type="spellStart"/>
+      <w:r>
+        <w:rPr>
+          <w:rFonts w:ascii="Times New Roman" w:hAnsi="Times New Roman" w:cs="Times New Roman"/>
+        </w:rPr>
+        <w:t>Sparkfun</w:t>
+      </w:r>
+      <w:proofErr w:type="spellEnd"/>
+      <w:r>
+        <w:rPr>
+          <w:rFonts w:ascii="Times New Roman" w:hAnsi="Times New Roman" w:cs="Times New Roman"/>
+        </w:rPr>
+        <w:t xml:space="preserve"> and </w:t>
       </w:r>
       <w:proofErr w:type="spellStart"/>
       <w:r>
@@ -43328,6 +43388,7 @@
         <w:rPr>
           <w:rFonts w:ascii="Times New Roman" w:hAnsi="Times New Roman" w:cs="Times New Roman"/>
         </w:rPr>
+        <w:lastRenderedPageBreak/>
         <w:t xml:space="preserve">The score for the price was obtained by normalizing the price and multiplying </w:t>
       </w:r>
       <w:r>
@@ -44103,29 +44164,37 @@
         <w:spacing w:after="0"/>
         <w:contextualSpacing/>
       </w:pPr>
-      <w:bookmarkStart w:id="143" w:name="_Toc274056626"/>
-      <w:bookmarkStart w:id="144" w:name="_Ref274057084"/>
-      <w:proofErr w:type="gramStart"/>
+      <w:bookmarkStart w:id="143" w:name="_Ref274057084"/>
+      <w:bookmarkStart w:id="144" w:name="_Toc274056626"/>
       <w:r>
         <w:t xml:space="preserve">Table </w:t>
       </w:r>
-      <w:fldSimple w:instr=" SEQ Table \* ARABIC ">
-        <w:r>
-          <w:rPr>
-            <w:noProof/>
-          </w:rPr>
-          <w:t>27</w:t>
-        </w:r>
-      </w:fldSimple>
+      <w:r>
+        <w:fldChar w:fldCharType="begin"/>
+      </w:r>
+      <w:r>
+        <w:instrText xml:space="preserve"> SEQ Table \* ARABIC </w:instrText>
+      </w:r>
+      <w:r>
+        <w:fldChar w:fldCharType="separate"/>
+      </w:r>
+      <w:r>
+        <w:rPr>
+          <w:noProof/>
+        </w:rPr>
+        <w:t>27</w:t>
+      </w:r>
+      <w:r>
+        <w:rPr>
+          <w:noProof/>
+        </w:rPr>
+        <w:fldChar w:fldCharType="end"/>
+      </w:r>
+      <w:bookmarkEnd w:id="143"/>
+      <w:r>
+        <w:t>. Calculations for the price of the batteries</w:t>
+      </w:r>
       <w:bookmarkEnd w:id="144"/>
-      <w:r>
-        <w:t>.</w:t>
-      </w:r>
-      <w:proofErr w:type="gramEnd"/>
-      <w:r>
-        <w:t xml:space="preserve"> Calculations for the price of the batteries</w:t>
-      </w:r>
-      <w:bookmarkEnd w:id="143"/>
     </w:p>
     <w:p>
       <w:pPr>
@@ -45149,25 +45218,34 @@
       </w:pPr>
       <w:bookmarkStart w:id="145" w:name="_Ref274056262"/>
       <w:bookmarkStart w:id="146" w:name="_Toc274056627"/>
-      <w:proofErr w:type="gramStart"/>
-      <w:r>
+      <w:r>
+        <w:lastRenderedPageBreak/>
         <w:t xml:space="preserve">Table </w:t>
       </w:r>
-      <w:fldSimple w:instr=" SEQ Table \* ARABIC ">
-        <w:r>
-          <w:rPr>
-            <w:noProof/>
-          </w:rPr>
-          <w:t>28</w:t>
-        </w:r>
-      </w:fldSimple>
+      <w:r>
+        <w:fldChar w:fldCharType="begin"/>
+      </w:r>
+      <w:r>
+        <w:instrText xml:space="preserve"> SEQ Table \* ARABIC </w:instrText>
+      </w:r>
+      <w:r>
+        <w:fldChar w:fldCharType="separate"/>
+      </w:r>
+      <w:r>
+        <w:rPr>
+          <w:noProof/>
+        </w:rPr>
+        <w:t>28</w:t>
+      </w:r>
+      <w:r>
+        <w:rPr>
+          <w:noProof/>
+        </w:rPr>
+        <w:fldChar w:fldCharType="end"/>
+      </w:r>
       <w:bookmarkEnd w:id="145"/>
       <w:r>
-        <w:t>.</w:t>
-      </w:r>
-      <w:proofErr w:type="gramEnd"/>
-      <w:r>
-        <w:t xml:space="preserve"> Calculations for the discharge rate of the batteries</w:t>
+        <w:t>. Calculations for the discharge rate of the batteries</w:t>
       </w:r>
       <w:bookmarkEnd w:id="146"/>
     </w:p>
@@ -46044,25 +46122,33 @@
       </w:pPr>
       <w:bookmarkStart w:id="147" w:name="_Ref274055665"/>
       <w:bookmarkStart w:id="148" w:name="_Toc274056628"/>
-      <w:proofErr w:type="gramStart"/>
       <w:r>
         <w:t xml:space="preserve">Table </w:t>
       </w:r>
-      <w:fldSimple w:instr=" SEQ Table \* ARABIC ">
-        <w:r>
-          <w:rPr>
-            <w:noProof/>
-          </w:rPr>
-          <w:t>29</w:t>
-        </w:r>
-      </w:fldSimple>
+      <w:r>
+        <w:fldChar w:fldCharType="begin"/>
+      </w:r>
+      <w:r>
+        <w:instrText xml:space="preserve"> SEQ Table \* ARABIC </w:instrText>
+      </w:r>
+      <w:r>
+        <w:fldChar w:fldCharType="separate"/>
+      </w:r>
+      <w:r>
+        <w:rPr>
+          <w:noProof/>
+        </w:rPr>
+        <w:t>29</w:t>
+      </w:r>
+      <w:r>
+        <w:rPr>
+          <w:noProof/>
+        </w:rPr>
+        <w:fldChar w:fldCharType="end"/>
+      </w:r>
       <w:bookmarkEnd w:id="147"/>
       <w:r>
-        <w:t>.</w:t>
-      </w:r>
-      <w:proofErr w:type="gramEnd"/>
-      <w:r>
-        <w:t xml:space="preserve"> Calculations for the voltage of the batteries</w:t>
+        <w:t>. Calculations for the voltage of the batteries</w:t>
       </w:r>
       <w:bookmarkEnd w:id="148"/>
     </w:p>
@@ -46149,14 +46235,7 @@
         <w:rPr>
           <w:rFonts w:ascii="Times New Roman" w:hAnsi="Times New Roman" w:cs="Times New Roman"/>
         </w:rPr>
-        <w:t xml:space="preserve">weight category determines the weight of each of the different motors. </w:t>
-      </w:r>
-      <w:proofErr w:type="gramStart"/>
-      <w:r>
-        <w:rPr>
-          <w:rFonts w:ascii="Times New Roman" w:hAnsi="Times New Roman" w:cs="Times New Roman"/>
-        </w:rPr>
-        <w:t xml:space="preserve">The scores for this category </w:t>
+        <w:t xml:space="preserve">weight category determines the weight of each of the different motors. The scores for this category </w:t>
       </w:r>
       <w:r>
         <w:rPr>
@@ -46168,14 +46247,7 @@
         <w:rPr>
           <w:rFonts w:ascii="Times New Roman" w:hAnsi="Times New Roman" w:cs="Times New Roman"/>
         </w:rPr>
-        <w:t xml:space="preserve"> determined by normalizing the weights of the motors multiplied by 9 and adding 1</w:t>
-      </w:r>
-      <w:proofErr w:type="gramEnd"/>
-      <w:r>
-        <w:rPr>
-          <w:rFonts w:ascii="Times New Roman" w:hAnsi="Times New Roman" w:cs="Times New Roman"/>
-        </w:rPr>
-        <w:t>. The weighted value of this category is 5%.</w:t>
+        <w:t xml:space="preserve"> determined by normalizing the weights of the motors multiplied by 9 and adding 1. The weighted value of this category is 5%.</w:t>
       </w:r>
     </w:p>
     <w:p>
@@ -46801,7 +46873,6 @@
               <w:rPr>
                 <w:rFonts w:ascii="Times New Roman" w:hAnsi="Times New Roman" w:cs="Times New Roman"/>
               </w:rPr>
-              <w:lastRenderedPageBreak/>
               <w:t>T2200.3S.30 </w:t>
             </w:r>
           </w:p>
@@ -46906,25 +46977,33 @@
       </w:pPr>
       <w:bookmarkStart w:id="149" w:name="_Ref274055678"/>
       <w:bookmarkStart w:id="150" w:name="_Toc274056629"/>
-      <w:proofErr w:type="gramStart"/>
       <w:r>
         <w:t xml:space="preserve">Table </w:t>
       </w:r>
-      <w:fldSimple w:instr=" SEQ Table \* ARABIC ">
-        <w:r>
-          <w:rPr>
-            <w:noProof/>
-          </w:rPr>
-          <w:t>30</w:t>
-        </w:r>
-      </w:fldSimple>
+      <w:r>
+        <w:fldChar w:fldCharType="begin"/>
+      </w:r>
+      <w:r>
+        <w:instrText xml:space="preserve"> SEQ Table \* ARABIC </w:instrText>
+      </w:r>
+      <w:r>
+        <w:fldChar w:fldCharType="separate"/>
+      </w:r>
+      <w:r>
+        <w:rPr>
+          <w:noProof/>
+        </w:rPr>
+        <w:t>30</w:t>
+      </w:r>
+      <w:r>
+        <w:rPr>
+          <w:noProof/>
+        </w:rPr>
+        <w:fldChar w:fldCharType="end"/>
+      </w:r>
       <w:bookmarkEnd w:id="149"/>
       <w:r>
-        <w:t>.</w:t>
-      </w:r>
-      <w:proofErr w:type="gramEnd"/>
-      <w:r>
-        <w:t xml:space="preserve"> Calculations for the weight of the batteries</w:t>
+        <w:t>. Calculations for the weight of the batteries</w:t>
       </w:r>
       <w:bookmarkEnd w:id="150"/>
     </w:p>
@@ -47333,24 +47412,35 @@
       </w:pPr>
       <w:bookmarkStart w:id="156" w:name="_Ref274053386"/>
       <w:bookmarkStart w:id="157" w:name="_Toc274056630"/>
-      <w:proofErr w:type="gramStart"/>
       <w:r>
         <w:t xml:space="preserve">Table </w:t>
       </w:r>
-      <w:fldSimple w:instr=" SEQ Table \* ARABIC ">
-        <w:r>
-          <w:rPr>
-            <w:noProof/>
-          </w:rPr>
-          <w:t>31</w:t>
-        </w:r>
-      </w:fldSimple>
+      <w:r>
+        <w:fldChar w:fldCharType="begin"/>
+      </w:r>
+      <w:r>
+        <w:instrText xml:space="preserve"> SEQ Table \* ARABIC </w:instrText>
+      </w:r>
+      <w:r>
+        <w:fldChar w:fldCharType="separate"/>
+      </w:r>
+      <w:r>
+        <w:rPr>
+          <w:noProof/>
+        </w:rPr>
+        <w:t>31</w:t>
+      </w:r>
+      <w:r>
+        <w:rPr>
+          <w:noProof/>
+        </w:rPr>
+        <w:fldChar w:fldCharType="end"/>
+      </w:r>
       <w:bookmarkEnd w:id="155"/>
       <w:bookmarkEnd w:id="156"/>
       <w:r>
         <w:t>.</w:t>
       </w:r>
-      <w:proofErr w:type="gramEnd"/>
       <w:r>
         <w:t xml:space="preserve"> Risks and al</w:t>
       </w:r>
@@ -47680,24 +47770,35 @@
       </w:pPr>
       <w:bookmarkStart w:id="161" w:name="_Ref274053395"/>
       <w:bookmarkStart w:id="162" w:name="_Toc274056631"/>
-      <w:proofErr w:type="gramStart"/>
       <w:r>
         <w:t xml:space="preserve">Table </w:t>
       </w:r>
-      <w:fldSimple w:instr=" SEQ Table \* ARABIC ">
-        <w:r>
-          <w:rPr>
-            <w:noProof/>
-          </w:rPr>
-          <w:t>32</w:t>
-        </w:r>
-      </w:fldSimple>
+      <w:r>
+        <w:fldChar w:fldCharType="begin"/>
+      </w:r>
+      <w:r>
+        <w:instrText xml:space="preserve"> SEQ Table \* ARABIC </w:instrText>
+      </w:r>
+      <w:r>
+        <w:fldChar w:fldCharType="separate"/>
+      </w:r>
+      <w:r>
+        <w:rPr>
+          <w:noProof/>
+        </w:rPr>
+        <w:t>32</w:t>
+      </w:r>
+      <w:r>
+        <w:rPr>
+          <w:noProof/>
+        </w:rPr>
+        <w:fldChar w:fldCharType="end"/>
+      </w:r>
       <w:bookmarkEnd w:id="160"/>
       <w:bookmarkEnd w:id="161"/>
       <w:r>
         <w:t>.</w:t>
       </w:r>
-      <w:proofErr w:type="gramEnd"/>
       <w:r>
         <w:t xml:space="preserve"> Risks and </w:t>
       </w:r>
@@ -48059,24 +48160,35 @@
       </w:pPr>
       <w:bookmarkStart w:id="166" w:name="_Ref274053405"/>
       <w:bookmarkStart w:id="167" w:name="_Toc274056632"/>
-      <w:proofErr w:type="gramStart"/>
       <w:r>
         <w:t xml:space="preserve">Table </w:t>
       </w:r>
-      <w:fldSimple w:instr=" SEQ Table \* ARABIC ">
-        <w:r>
-          <w:rPr>
-            <w:noProof/>
-          </w:rPr>
-          <w:t>33</w:t>
-        </w:r>
-      </w:fldSimple>
+      <w:r>
+        <w:fldChar w:fldCharType="begin"/>
+      </w:r>
+      <w:r>
+        <w:instrText xml:space="preserve"> SEQ Table \* ARABIC </w:instrText>
+      </w:r>
+      <w:r>
+        <w:fldChar w:fldCharType="separate"/>
+      </w:r>
+      <w:r>
+        <w:rPr>
+          <w:noProof/>
+        </w:rPr>
+        <w:t>33</w:t>
+      </w:r>
+      <w:r>
+        <w:rPr>
+          <w:noProof/>
+        </w:rPr>
+        <w:fldChar w:fldCharType="end"/>
+      </w:r>
       <w:bookmarkEnd w:id="165"/>
       <w:bookmarkEnd w:id="166"/>
       <w:r>
         <w:t>.</w:t>
       </w:r>
-      <w:proofErr w:type="gramEnd"/>
       <w:r>
         <w:t xml:space="preserve"> Risks and al</w:t>
       </w:r>
@@ -48418,24 +48530,35 @@
       </w:pPr>
       <w:bookmarkStart w:id="171" w:name="_Ref274053425"/>
       <w:bookmarkStart w:id="172" w:name="_Toc274056633"/>
-      <w:proofErr w:type="gramStart"/>
       <w:r>
         <w:t xml:space="preserve">Table </w:t>
       </w:r>
-      <w:fldSimple w:instr=" SEQ Table \* ARABIC ">
-        <w:r>
-          <w:rPr>
-            <w:noProof/>
-          </w:rPr>
-          <w:t>34</w:t>
-        </w:r>
-      </w:fldSimple>
+      <w:r>
+        <w:fldChar w:fldCharType="begin"/>
+      </w:r>
+      <w:r>
+        <w:instrText xml:space="preserve"> SEQ Table \* ARABIC </w:instrText>
+      </w:r>
+      <w:r>
+        <w:fldChar w:fldCharType="separate"/>
+      </w:r>
+      <w:r>
+        <w:rPr>
+          <w:noProof/>
+        </w:rPr>
+        <w:t>34</w:t>
+      </w:r>
+      <w:r>
+        <w:rPr>
+          <w:noProof/>
+        </w:rPr>
+        <w:fldChar w:fldCharType="end"/>
+      </w:r>
       <w:bookmarkEnd w:id="170"/>
       <w:bookmarkEnd w:id="171"/>
       <w:r>
         <w:t>.</w:t>
       </w:r>
-      <w:proofErr w:type="gramEnd"/>
       <w:r>
         <w:t xml:space="preserve"> Risks and al</w:t>
       </w:r>
@@ -48849,14 +48972,27 @@
       <w:r>
         <w:t xml:space="preserve">Table </w:t>
       </w:r>
-      <w:fldSimple w:instr=" SEQ Table \* ARABIC ">
-        <w:r>
-          <w:rPr>
-            <w:noProof/>
-          </w:rPr>
-          <w:t>35</w:t>
-        </w:r>
-      </w:fldSimple>
+      <w:r>
+        <w:fldChar w:fldCharType="begin"/>
+      </w:r>
+      <w:r>
+        <w:instrText xml:space="preserve"> SEQ Table \* ARABIC </w:instrText>
+      </w:r>
+      <w:r>
+        <w:fldChar w:fldCharType="separate"/>
+      </w:r>
+      <w:r>
+        <w:rPr>
+          <w:noProof/>
+        </w:rPr>
+        <w:t>35</w:t>
+      </w:r>
+      <w:r>
+        <w:rPr>
+          <w:noProof/>
+        </w:rPr>
+        <w:fldChar w:fldCharType="end"/>
+      </w:r>
       <w:bookmarkEnd w:id="175"/>
       <w:bookmarkEnd w:id="176"/>
       <w:r>
@@ -48899,7 +49035,6 @@
           <w:rFonts w:cs="Times New Roman"/>
           <w:szCs w:val="22"/>
         </w:rPr>
-        <w:lastRenderedPageBreak/>
         <w:t>Frame</w:t>
       </w:r>
       <w:bookmarkEnd w:id="178"/>
@@ -49013,6 +49148,7 @@
                 <w:rFonts w:ascii="Times New Roman" w:hAnsi="Times New Roman" w:cs="Times New Roman"/>
                 <w:b/>
               </w:rPr>
+              <w:lastRenderedPageBreak/>
               <w:t>Risk</w:t>
             </w:r>
           </w:p>
@@ -49204,24 +49340,35 @@
       </w:pPr>
       <w:bookmarkStart w:id="181" w:name="_Ref274053448"/>
       <w:bookmarkStart w:id="182" w:name="_Toc274056635"/>
-      <w:proofErr w:type="gramStart"/>
       <w:r>
         <w:t xml:space="preserve">Table </w:t>
       </w:r>
-      <w:fldSimple w:instr=" SEQ Table \* ARABIC ">
-        <w:r>
-          <w:rPr>
-            <w:noProof/>
-          </w:rPr>
-          <w:t>36</w:t>
-        </w:r>
-      </w:fldSimple>
+      <w:r>
+        <w:fldChar w:fldCharType="begin"/>
+      </w:r>
+      <w:r>
+        <w:instrText xml:space="preserve"> SEQ Table \* ARABIC </w:instrText>
+      </w:r>
+      <w:r>
+        <w:fldChar w:fldCharType="separate"/>
+      </w:r>
+      <w:r>
+        <w:rPr>
+          <w:noProof/>
+        </w:rPr>
+        <w:t>36</w:t>
+      </w:r>
+      <w:r>
+        <w:rPr>
+          <w:noProof/>
+        </w:rPr>
+        <w:fldChar w:fldCharType="end"/>
+      </w:r>
       <w:bookmarkEnd w:id="180"/>
       <w:bookmarkEnd w:id="181"/>
       <w:r>
         <w:t>.</w:t>
       </w:r>
-      <w:proofErr w:type="gramEnd"/>
       <w:r>
         <w:t xml:space="preserve"> Risks and alleviations associated wit</w:t>
       </w:r>
@@ -49560,24 +49707,35 @@
       </w:pPr>
       <w:bookmarkStart w:id="186" w:name="_Ref274053455"/>
       <w:bookmarkStart w:id="187" w:name="_Toc274056636"/>
-      <w:proofErr w:type="gramStart"/>
       <w:r>
         <w:t xml:space="preserve">Table </w:t>
       </w:r>
-      <w:fldSimple w:instr=" SEQ Table \* ARABIC ">
-        <w:r>
-          <w:rPr>
-            <w:noProof/>
-          </w:rPr>
-          <w:t>37</w:t>
-        </w:r>
-      </w:fldSimple>
+      <w:r>
+        <w:fldChar w:fldCharType="begin"/>
+      </w:r>
+      <w:r>
+        <w:instrText xml:space="preserve"> SEQ Table \* ARABIC </w:instrText>
+      </w:r>
+      <w:r>
+        <w:fldChar w:fldCharType="separate"/>
+      </w:r>
+      <w:r>
+        <w:rPr>
+          <w:noProof/>
+        </w:rPr>
+        <w:t>37</w:t>
+      </w:r>
+      <w:r>
+        <w:rPr>
+          <w:noProof/>
+        </w:rPr>
+        <w:fldChar w:fldCharType="end"/>
+      </w:r>
       <w:bookmarkEnd w:id="185"/>
       <w:bookmarkEnd w:id="186"/>
       <w:r>
         <w:t>.</w:t>
       </w:r>
-      <w:proofErr w:type="gramEnd"/>
       <w:r>
         <w:t xml:space="preserve"> Risks and a</w:t>
       </w:r>
@@ -50326,24 +50484,32 @@
         </w:rPr>
       </w:pPr>
       <w:bookmarkStart w:id="194" w:name="_Toc274056637"/>
-      <w:proofErr w:type="gramStart"/>
       <w:r>
         <w:t xml:space="preserve">Table </w:t>
       </w:r>
-      <w:fldSimple w:instr=" SEQ Table \* ARABIC ">
-        <w:r>
-          <w:rPr>
-            <w:noProof/>
-          </w:rPr>
-          <w:t>38</w:t>
-        </w:r>
-      </w:fldSimple>
-      <w:r>
-        <w:t>.</w:t>
-      </w:r>
-      <w:proofErr w:type="gramEnd"/>
-      <w:r>
-        <w:t xml:space="preserve"> The acronyms and abbreviations used throughout this budget proposal</w:t>
+      <w:r>
+        <w:fldChar w:fldCharType="begin"/>
+      </w:r>
+      <w:r>
+        <w:instrText xml:space="preserve"> SEQ Table \* ARABIC </w:instrText>
+      </w:r>
+      <w:r>
+        <w:fldChar w:fldCharType="separate"/>
+      </w:r>
+      <w:r>
+        <w:rPr>
+          <w:noProof/>
+        </w:rPr>
+        <w:t>38</w:t>
+      </w:r>
+      <w:r>
+        <w:rPr>
+          <w:noProof/>
+        </w:rPr>
+        <w:fldChar w:fldCharType="end"/>
+      </w:r>
+      <w:r>
+        <w:t>. The acronyms and abbreviations used throughout this budget proposal</w:t>
       </w:r>
       <w:bookmarkEnd w:id="194"/>
     </w:p>
@@ -50399,19 +50565,11 @@
           <w:rFonts w:ascii="Times New Roman" w:hAnsi="Times New Roman" w:cs="Times New Roman"/>
         </w:rPr>
       </w:pPr>
-      <w:proofErr w:type="spellStart"/>
-      <w:r>
-        <w:rPr>
-          <w:rFonts w:ascii="Times New Roman" w:hAnsi="Times New Roman" w:cs="Times New Roman"/>
-        </w:rPr>
-        <w:t>Arduino</w:t>
-      </w:r>
-      <w:proofErr w:type="spellEnd"/>
-      <w:r>
-        <w:rPr>
-          <w:rFonts w:ascii="Times New Roman" w:hAnsi="Times New Roman" w:cs="Times New Roman"/>
-        </w:rPr>
-        <w:t xml:space="preserve"> Uno</w:t>
+      <w:r>
+        <w:rPr>
+          <w:rFonts w:ascii="Times New Roman" w:hAnsi="Times New Roman" w:cs="Times New Roman"/>
+        </w:rPr>
+        <w:t>Arduino Uno</w:t>
       </w:r>
     </w:p>
     <w:p>
@@ -50422,7 +50580,7 @@
           <w:rFonts w:ascii="Times New Roman" w:hAnsi="Times New Roman" w:cs="Times New Roman"/>
         </w:rPr>
       </w:pPr>
-      <w:hyperlink r:id="rId9" w:history="1">
+      <w:hyperlink r:id="rId8" w:history="1">
         <w:r>
           <w:rPr>
             <w:rStyle w:val="Hyperlink"/>
@@ -50463,7 +50621,7 @@
           <w:rFonts w:ascii="Times New Roman" w:hAnsi="Times New Roman" w:cs="Times New Roman"/>
         </w:rPr>
       </w:pPr>
-      <w:hyperlink r:id="rId10" w:history="1">
+      <w:hyperlink r:id="rId9" w:history="1">
         <w:r>
           <w:rPr>
             <w:rStyle w:val="Hyperlink"/>
@@ -50496,7 +50654,7 @@
           <w:rFonts w:ascii="Times New Roman" w:hAnsi="Times New Roman" w:cs="Times New Roman"/>
         </w:rPr>
       </w:pPr>
-      <w:hyperlink r:id="rId11" w:history="1">
+      <w:hyperlink r:id="rId10" w:history="1">
         <w:r>
           <w:rPr>
             <w:rStyle w:val="Hyperlink"/>
@@ -50518,21 +50676,7 @@
         <w:rPr>
           <w:rFonts w:ascii="Times New Roman" w:hAnsi="Times New Roman" w:cs="Times New Roman"/>
         </w:rPr>
-        <w:t xml:space="preserve">Vex Robotics. </w:t>
-      </w:r>
-      <w:proofErr w:type="gramStart"/>
-      <w:r>
-        <w:rPr>
-          <w:rFonts w:ascii="Times New Roman" w:hAnsi="Times New Roman" w:cs="Times New Roman"/>
-        </w:rPr>
-        <w:t>Mecanum Wheels [Online].</w:t>
-      </w:r>
-      <w:proofErr w:type="gramEnd"/>
-      <w:r>
-        <w:rPr>
-          <w:rFonts w:ascii="Times New Roman" w:hAnsi="Times New Roman" w:cs="Times New Roman"/>
-        </w:rPr>
-        <w:t xml:space="preserve"> Available: http://www.vexrobotics.com/vexpro/wheels-and-hubs/mecanum-wheels.html</w:t>
+        <w:t>Vex Robotics. Mecanum Wheels [Online]. Available: http://www.vexrobotics.com/vexpro/wheels-and-hubs/mecanum-wheels.html</w:t>
       </w:r>
     </w:p>
     <w:p>
@@ -50547,21 +50691,7 @@
         <w:rPr>
           <w:rFonts w:ascii="Times New Roman" w:hAnsi="Times New Roman" w:cs="Times New Roman"/>
         </w:rPr>
-        <w:t xml:space="preserve">Vex Robotics. </w:t>
-      </w:r>
-      <w:proofErr w:type="gramStart"/>
-      <w:r>
-        <w:rPr>
-          <w:rFonts w:ascii="Times New Roman" w:hAnsi="Times New Roman" w:cs="Times New Roman"/>
-        </w:rPr>
-        <w:t>Omni Wheels [Online].</w:t>
-      </w:r>
-      <w:proofErr w:type="gramEnd"/>
-      <w:r>
-        <w:rPr>
-          <w:rFonts w:ascii="Times New Roman" w:hAnsi="Times New Roman" w:cs="Times New Roman"/>
-        </w:rPr>
-        <w:t xml:space="preserve"> Available: http://www.vexrobotics.com/vexpro/wheels-and-hubs/omni-wheels.html</w:t>
+        <w:t>Vex Robotics. Omni Wheels [Online]. Available: http://www.vexrobotics.com/vexpro/wheels-and-hubs/omni-wheels.html</w:t>
       </w:r>
     </w:p>
     <w:p>
@@ -50620,12 +50750,303 @@
         <w:rPr>
           <w:rFonts w:ascii="Times New Roman" w:hAnsi="Times New Roman" w:cs="Times New Roman"/>
         </w:rPr>
-        <w:t xml:space="preserve"> Mecanum Wheels (Set of 4) [Online]. Available: http://www.fingertechrobotics.com/proddetail.php?prod=ft-mecanum-set-v2</w:t>
-      </w:r>
+        <w:t xml:space="preserve"> </w:t>
+      </w:r>
+      <w:proofErr w:type="spellStart"/>
+      <w:r>
+        <w:rPr>
+          <w:rFonts w:ascii="Times New Roman" w:hAnsi="Times New Roman" w:cs="Times New Roman"/>
+        </w:rPr>
+        <w:t>Mecanum</w:t>
+      </w:r>
+      <w:proofErr w:type="spellEnd"/>
+      <w:r>
+        <w:rPr>
+          <w:rFonts w:ascii="Times New Roman" w:hAnsi="Times New Roman" w:cs="Times New Roman"/>
+        </w:rPr>
+        <w:t xml:space="preserve"> Wheels (Set of 4) [Online]. Available: </w:t>
+      </w:r>
+      <w:r>
+        <w:rPr>
+          <w:rFonts w:ascii="Times New Roman" w:hAnsi="Times New Roman" w:cs="Times New Roman"/>
+        </w:rPr>
+        <w:t>http://www.fingertechrobotics.com/proddetail.php?prod=ft-mecanum-set-v2</w:t>
+      </w:r>
+    </w:p>
+    <w:p>
+      <w:pPr>
+        <w:spacing w:after="0" w:line="240" w:lineRule="auto"/>
+        <w:rPr>
+          <w:rFonts w:ascii="Times New Roman" w:hAnsi="Times New Roman" w:cs="Times New Roman"/>
+        </w:rPr>
+      </w:pPr>
+    </w:p>
+    <w:p>
+      <w:pPr>
+        <w:spacing w:after="0" w:line="240" w:lineRule="auto"/>
+        <w:rPr>
+          <w:rFonts w:ascii="Times New Roman" w:hAnsi="Times New Roman" w:cs="Times New Roman"/>
+        </w:rPr>
+      </w:pPr>
+      <w:r>
+        <w:rPr>
+          <w:rFonts w:ascii="Times New Roman" w:hAnsi="Times New Roman" w:cs="Times New Roman"/>
+        </w:rPr>
+        <w:t xml:space="preserve">Standard </w:t>
+      </w:r>
+      <w:proofErr w:type="spellStart"/>
+      <w:r>
+        <w:rPr>
+          <w:rFonts w:ascii="Times New Roman" w:hAnsi="Times New Roman" w:cs="Times New Roman"/>
+        </w:rPr>
+        <w:t>Gearmotor</w:t>
+      </w:r>
+      <w:proofErr w:type="spellEnd"/>
+      <w:r>
+        <w:rPr>
+          <w:rFonts w:ascii="Times New Roman" w:hAnsi="Times New Roman" w:cs="Times New Roman"/>
+        </w:rPr>
+        <w:t xml:space="preserve"> -101 RPM (3-12V) Available: </w:t>
+      </w:r>
+      <w:r>
+        <w:rPr>
+          <w:rFonts w:ascii="Times New Roman" w:hAnsi="Times New Roman" w:cs="Times New Roman"/>
+        </w:rPr>
+        <w:t>https://www.sparkfun.com/products/12399</w:t>
+      </w:r>
+    </w:p>
+    <w:p>
+      <w:pPr>
+        <w:spacing w:after="0" w:line="240" w:lineRule="auto"/>
+        <w:rPr>
+          <w:rFonts w:ascii="Times New Roman" w:hAnsi="Times New Roman" w:cs="Times New Roman"/>
+        </w:rPr>
+      </w:pPr>
+      <w:r>
+        <w:rPr>
+          <w:rFonts w:ascii="Times New Roman" w:hAnsi="Times New Roman" w:cs="Times New Roman"/>
+        </w:rPr>
+        <w:t xml:space="preserve">Precision </w:t>
+      </w:r>
+      <w:proofErr w:type="spellStart"/>
+      <w:r>
+        <w:rPr>
+          <w:rFonts w:ascii="Times New Roman" w:hAnsi="Times New Roman" w:cs="Times New Roman"/>
+        </w:rPr>
+        <w:t>Gearmotor</w:t>
+      </w:r>
+      <w:proofErr w:type="spellEnd"/>
+      <w:r>
+        <w:rPr>
+          <w:rFonts w:ascii="Times New Roman" w:hAnsi="Times New Roman" w:cs="Times New Roman"/>
+        </w:rPr>
+        <w:t xml:space="preserve"> -90 RPM (6-12V) Available: https://www.sparkfun.com/products/12497</w:t>
+      </w:r>
+    </w:p>
+    <w:p>
+      <w:pPr>
+        <w:spacing w:after="0" w:line="240" w:lineRule="auto"/>
+        <w:rPr>
+          <w:rFonts w:ascii="Times New Roman" w:hAnsi="Times New Roman" w:cs="Times New Roman"/>
+        </w:rPr>
+      </w:pPr>
+      <w:r>
+        <w:rPr>
+          <w:rFonts w:ascii="Times New Roman" w:hAnsi="Times New Roman" w:cs="Times New Roman"/>
+        </w:rPr>
+        <w:t xml:space="preserve">154:1 Metal </w:t>
+      </w:r>
+      <w:proofErr w:type="spellStart"/>
+      <w:r>
+        <w:rPr>
+          <w:rFonts w:ascii="Times New Roman" w:hAnsi="Times New Roman" w:cs="Times New Roman"/>
+        </w:rPr>
+        <w:t>Gearmotor</w:t>
+      </w:r>
+      <w:proofErr w:type="spellEnd"/>
+      <w:r>
+        <w:rPr>
+          <w:rFonts w:ascii="Times New Roman" w:hAnsi="Times New Roman" w:cs="Times New Roman"/>
+        </w:rPr>
+        <w:t xml:space="preserve"> 20Dx44Lmm Available: http://www.pololu.com/product/1109</w:t>
+      </w:r>
+    </w:p>
+    <w:p>
+      <w:pPr>
+        <w:spacing w:after="0" w:line="240" w:lineRule="auto"/>
+        <w:rPr>
+          <w:rFonts w:ascii="Times New Roman" w:hAnsi="Times New Roman" w:cs="Times New Roman"/>
+        </w:rPr>
+      </w:pPr>
+      <w:r>
+        <w:rPr>
+          <w:rFonts w:ascii="Times New Roman" w:hAnsi="Times New Roman" w:cs="Times New Roman"/>
+        </w:rPr>
+        <w:t xml:space="preserve">100:1 Metal </w:t>
+      </w:r>
+      <w:proofErr w:type="spellStart"/>
+      <w:r>
+        <w:rPr>
+          <w:rFonts w:ascii="Times New Roman" w:hAnsi="Times New Roman" w:cs="Times New Roman"/>
+        </w:rPr>
+        <w:t>Gearmotor</w:t>
+      </w:r>
+      <w:proofErr w:type="spellEnd"/>
+      <w:r>
+        <w:rPr>
+          <w:rFonts w:ascii="Times New Roman" w:hAnsi="Times New Roman" w:cs="Times New Roman"/>
+        </w:rPr>
+        <w:t xml:space="preserve"> 37Dx57L mm Available: http://www.pololu.com/product/1106</w:t>
+      </w:r>
+    </w:p>
+    <w:p>
+      <w:pPr>
+        <w:spacing w:after="0" w:line="240" w:lineRule="auto"/>
+        <w:rPr>
+          <w:rFonts w:ascii="Times New Roman" w:hAnsi="Times New Roman" w:cs="Times New Roman"/>
+        </w:rPr>
+      </w:pPr>
+      <w:r>
+        <w:rPr>
+          <w:rFonts w:ascii="Times New Roman" w:hAnsi="Times New Roman" w:cs="Times New Roman"/>
+        </w:rPr>
+        <w:t>Polymer Lithium Ion Battery-2000mAh Available: https://www.sparkfun.com/products/8483</w:t>
+      </w:r>
+    </w:p>
+    <w:p>
+      <w:pPr>
+        <w:spacing w:after="0" w:line="240" w:lineRule="auto"/>
+        <w:rPr>
+          <w:rFonts w:ascii="Times New Roman" w:hAnsi="Times New Roman" w:cs="Times New Roman"/>
+        </w:rPr>
+      </w:pPr>
+      <w:r>
+        <w:rPr>
+          <w:rFonts w:ascii="Times New Roman" w:hAnsi="Times New Roman" w:cs="Times New Roman"/>
+        </w:rPr>
+        <w:t>Polymer Lithium Ion Battery-2200mAh 7.4V Available: https://www.sparkfun.com/products/11856</w:t>
+      </w:r>
+    </w:p>
+    <w:p>
+      <w:pPr>
+        <w:spacing w:after="0" w:line="240" w:lineRule="auto"/>
+        <w:rPr>
+          <w:rFonts w:ascii="Times New Roman" w:hAnsi="Times New Roman" w:cs="Times New Roman"/>
+        </w:rPr>
+      </w:pPr>
+      <w:proofErr w:type="spellStart"/>
+      <w:r>
+        <w:rPr>
+          <w:rFonts w:ascii="Times New Roman" w:hAnsi="Times New Roman" w:cs="Times New Roman"/>
+        </w:rPr>
+        <w:t>Turnigy</w:t>
+      </w:r>
+      <w:proofErr w:type="spellEnd"/>
+      <w:r>
+        <w:rPr>
+          <w:rFonts w:ascii="Times New Roman" w:hAnsi="Times New Roman" w:cs="Times New Roman"/>
+        </w:rPr>
+        <w:t xml:space="preserve"> 2200mAh 3S 20C </w:t>
+      </w:r>
+      <w:proofErr w:type="spellStart"/>
+      <w:r>
+        <w:rPr>
+          <w:rFonts w:ascii="Times New Roman" w:hAnsi="Times New Roman" w:cs="Times New Roman"/>
+        </w:rPr>
+        <w:t>Lipo</w:t>
+      </w:r>
+      <w:proofErr w:type="spellEnd"/>
+      <w:r>
+        <w:rPr>
+          <w:rFonts w:ascii="Times New Roman" w:hAnsi="Times New Roman" w:cs="Times New Roman"/>
+        </w:rPr>
+        <w:t xml:space="preserve"> Pack Available: http://www.hobbyking.com/hobbyking/store/__8932__Turnigy_2200mAh_3S_20C_Lipo_Pack.html</w:t>
+      </w:r>
+    </w:p>
+    <w:p>
+      <w:pPr>
+        <w:spacing w:after="0" w:line="240" w:lineRule="auto"/>
+        <w:rPr>
+          <w:rFonts w:ascii="Times New Roman" w:hAnsi="Times New Roman" w:cs="Times New Roman"/>
+        </w:rPr>
+      </w:pPr>
+      <w:proofErr w:type="spellStart"/>
+      <w:r>
+        <w:rPr>
+          <w:rFonts w:ascii="Times New Roman" w:hAnsi="Times New Roman" w:cs="Times New Roman"/>
+        </w:rPr>
+        <w:t>Turnigy</w:t>
+      </w:r>
+      <w:proofErr w:type="spellEnd"/>
+      <w:r>
+        <w:rPr>
+          <w:rFonts w:ascii="Times New Roman" w:hAnsi="Times New Roman" w:cs="Times New Roman"/>
+        </w:rPr>
+        <w:t xml:space="preserve"> 2200mAh 3S 25C </w:t>
+      </w:r>
+      <w:proofErr w:type="spellStart"/>
+      <w:r>
+        <w:rPr>
+          <w:rFonts w:ascii="Times New Roman" w:hAnsi="Times New Roman" w:cs="Times New Roman"/>
+        </w:rPr>
+        <w:t>Lipo</w:t>
+      </w:r>
+      <w:proofErr w:type="spellEnd"/>
+      <w:r>
+        <w:rPr>
+          <w:rFonts w:ascii="Times New Roman" w:hAnsi="Times New Roman" w:cs="Times New Roman"/>
+        </w:rPr>
+        <w:t xml:space="preserve"> Pack Available: http://www.hobbyking.com/hobbyking/store/__8934__Turnigy_2200mAh_3S_25C_Lipo_Pack.html</w:t>
+      </w:r>
+    </w:p>
+    <w:p>
+      <w:pPr>
+        <w:spacing w:after="0" w:line="240" w:lineRule="auto"/>
+        <w:rPr>
+          <w:rFonts w:ascii="Times New Roman" w:hAnsi="Times New Roman" w:cs="Times New Roman"/>
+        </w:rPr>
+      </w:pPr>
+      <w:proofErr w:type="spellStart"/>
+      <w:r>
+        <w:rPr>
+          <w:rFonts w:ascii="Times New Roman" w:hAnsi="Times New Roman" w:cs="Times New Roman"/>
+        </w:rPr>
+        <w:t>Turnigy</w:t>
+      </w:r>
+      <w:proofErr w:type="spellEnd"/>
+      <w:r>
+        <w:rPr>
+          <w:rFonts w:ascii="Times New Roman" w:hAnsi="Times New Roman" w:cs="Times New Roman"/>
+        </w:rPr>
+        <w:t xml:space="preserve"> 2200mAh 3S 30C </w:t>
+      </w:r>
+      <w:proofErr w:type="spellStart"/>
+      <w:r>
+        <w:rPr>
+          <w:rFonts w:ascii="Times New Roman" w:hAnsi="Times New Roman" w:cs="Times New Roman"/>
+        </w:rPr>
+        <w:t>Lipo</w:t>
+      </w:r>
+      <w:proofErr w:type="spellEnd"/>
+      <w:r>
+        <w:rPr>
+          <w:rFonts w:ascii="Times New Roman" w:hAnsi="Times New Roman" w:cs="Times New Roman"/>
+        </w:rPr>
+        <w:t xml:space="preserve"> Pack Available: http://www.hobbyking.com/hobbyking/store/__9394__Turnigy_2200mAh_3S_30C_Lipo_Pack.html</w:t>
+      </w:r>
+    </w:p>
+    <w:p>
+      <w:pPr>
+        <w:spacing w:after="0" w:line="240" w:lineRule="auto"/>
+        <w:contextualSpacing/>
+        <w:rPr>
+          <w:rFonts w:ascii="Times New Roman" w:hAnsi="Times New Roman" w:cs="Times New Roman"/>
+        </w:rPr>
+      </w:pPr>
     </w:p>
     <w:sectPr>
-      <w:headerReference w:type="default" r:id="rId12"/>
-      <w:footerReference w:type="default" r:id="rId13"/>
+      <w:headerReference w:type="default" r:id="rId11"/>
+      <w:footerReference w:type="default" r:id="rId12"/>
       <w:pgSz w:w="12240" w:h="15840"/>
       <w:pgMar w:top="1440" w:right="1440" w:bottom="1440" w:left="1440" w:header="720" w:footer="720" w:gutter="0"/>
       <w:cols w:space="720"/>
@@ -50636,7 +51057,7 @@
 </file>
 
 <file path=word/endnotes.xml><?xml version="1.0" encoding="utf-8"?>
-<w:endnotes xmlns:wpc="http://schemas.microsoft.com/office/word/2010/wordprocessingCanvas" xmlns:mo="http://schemas.microsoft.com/office/mac/office/2008/main" xmlns:mc="http://schemas.openxmlformats.org/markup-compatibility/2006" xmlns:mv="urn:schemas-microsoft-com:mac:vml" xmlns:o="urn:schemas-microsoft-com:office:office" xmlns:r="http://schemas.openxmlformats.org/officeDocument/2006/relationships" xmlns:m="http://schemas.openxmlformats.org/officeDocument/2006/math" xmlns:v="urn:schemas-microsoft-com:vml" xmlns:wp14="http://schemas.microsoft.com/office/word/2010/wordprocessingDrawing" xmlns:wp="http://schemas.openxmlformats.org/drawingml/2006/wordprocessingDrawing" xmlns:w10="urn:schemas-microsoft-com:office:word" xmlns:w="http://schemas.openxmlformats.org/wordprocessingml/2006/main" xmlns:w14="http://schemas.microsoft.com/office/word/2010/wordml" xmlns:wpg="http://schemas.microsoft.com/office/word/2010/wordprocessingGroup" xmlns:wpi="http://schemas.microsoft.com/office/word/2010/wordprocessingInk" xmlns:wne="http://schemas.microsoft.com/office/word/2006/wordml" xmlns:wps="http://schemas.microsoft.com/office/word/2010/wordprocessingShape" mc:Ignorable="w14 wp14">
+<w:endnotes xmlns:wpc="http://schemas.microsoft.com/office/word/2010/wordprocessingCanvas" xmlns:mc="http://schemas.openxmlformats.org/markup-compatibility/2006" xmlns:o="urn:schemas-microsoft-com:office:office" xmlns:r="http://schemas.openxmlformats.org/officeDocument/2006/relationships" xmlns:m="http://schemas.openxmlformats.org/officeDocument/2006/math" xmlns:v="urn:schemas-microsoft-com:vml" xmlns:wp14="http://schemas.microsoft.com/office/word/2010/wordprocessingDrawing" xmlns:wp="http://schemas.openxmlformats.org/drawingml/2006/wordprocessingDrawing" xmlns:w10="urn:schemas-microsoft-com:office:word" xmlns:w="http://schemas.openxmlformats.org/wordprocessingml/2006/main" xmlns:w14="http://schemas.microsoft.com/office/word/2010/wordml" xmlns:w15="http://schemas.microsoft.com/office/word/2012/wordml" xmlns:wpg="http://schemas.microsoft.com/office/word/2010/wordprocessingGroup" xmlns:wpi="http://schemas.microsoft.com/office/word/2010/wordprocessingInk" xmlns:wne="http://schemas.microsoft.com/office/word/2006/wordml" xmlns:wps="http://schemas.microsoft.com/office/word/2010/wordprocessingShape" mc:Ignorable="w14 w15 wp14">
   <w:endnote w:type="separator" w:id="-1">
     <w:p>
       <w:pPr>
@@ -50661,7 +51082,7 @@
 </file>
 
 <file path=word/footer1.xml><?xml version="1.0" encoding="utf-8"?>
-<w:ftr xmlns:wpc="http://schemas.microsoft.com/office/word/2010/wordprocessingCanvas" xmlns:mo="http://schemas.microsoft.com/office/mac/office/2008/main" xmlns:mc="http://schemas.openxmlformats.org/markup-compatibility/2006" xmlns:mv="urn:schemas-microsoft-com:mac:vml" xmlns:o="urn:schemas-microsoft-com:office:office" xmlns:r="http://schemas.openxmlformats.org/officeDocument/2006/relationships" xmlns:m="http://schemas.openxmlformats.org/officeDocument/2006/math" xmlns:v="urn:schemas-microsoft-com:vml" xmlns:wp14="http://schemas.microsoft.com/office/word/2010/wordprocessingDrawing" xmlns:wp="http://schemas.openxmlformats.org/drawingml/2006/wordprocessingDrawing" xmlns:w10="urn:schemas-microsoft-com:office:word" xmlns:w="http://schemas.openxmlformats.org/wordprocessingml/2006/main" xmlns:w14="http://schemas.microsoft.com/office/word/2010/wordml" xmlns:wpg="http://schemas.microsoft.com/office/word/2010/wordprocessingGroup" xmlns:wpi="http://schemas.microsoft.com/office/word/2010/wordprocessingInk" xmlns:wne="http://schemas.microsoft.com/office/word/2006/wordml" xmlns:wps="http://schemas.microsoft.com/office/word/2010/wordprocessingShape" mc:Ignorable="w14 wp14">
+<w:ftr xmlns:wpc="http://schemas.microsoft.com/office/word/2010/wordprocessingCanvas" xmlns:mc="http://schemas.openxmlformats.org/markup-compatibility/2006" xmlns:o="urn:schemas-microsoft-com:office:office" xmlns:r="http://schemas.openxmlformats.org/officeDocument/2006/relationships" xmlns:m="http://schemas.openxmlformats.org/officeDocument/2006/math" xmlns:v="urn:schemas-microsoft-com:vml" xmlns:wp14="http://schemas.microsoft.com/office/word/2010/wordprocessingDrawing" xmlns:wp="http://schemas.openxmlformats.org/drawingml/2006/wordprocessingDrawing" xmlns:w10="urn:schemas-microsoft-com:office:word" xmlns:w="http://schemas.openxmlformats.org/wordprocessingml/2006/main" xmlns:w14="http://schemas.microsoft.com/office/word/2010/wordml" xmlns:w15="http://schemas.microsoft.com/office/word/2012/wordml" xmlns:wpg="http://schemas.microsoft.com/office/word/2010/wordprocessingGroup" xmlns:wpi="http://schemas.microsoft.com/office/word/2010/wordprocessingInk" xmlns:wne="http://schemas.microsoft.com/office/word/2006/wordml" xmlns:wps="http://schemas.microsoft.com/office/word/2010/wordprocessingShape" mc:Ignorable="w14 w15 wp14">
   <w:p>
     <w:pPr>
       <w:pStyle w:val="Footer"/>
@@ -50716,7 +51137,7 @@
         <w:rFonts w:ascii="Times New Roman" w:hAnsi="Times New Roman" w:cs="Times New Roman"/>
         <w:noProof/>
       </w:rPr>
-      <w:t>27</w:t>
+      <w:t>13</w:t>
     </w:r>
     <w:r>
       <w:rPr>
@@ -50730,7 +51151,7 @@
 </file>
 
 <file path=word/footnotes.xml><?xml version="1.0" encoding="utf-8"?>
-<w:footnotes xmlns:wpc="http://schemas.microsoft.com/office/word/2010/wordprocessingCanvas" xmlns:mo="http://schemas.microsoft.com/office/mac/office/2008/main" xmlns:mc="http://schemas.openxmlformats.org/markup-compatibility/2006" xmlns:mv="urn:schemas-microsoft-com:mac:vml" xmlns:o="urn:schemas-microsoft-com:office:office" xmlns:r="http://schemas.openxmlformats.org/officeDocument/2006/relationships" xmlns:m="http://schemas.openxmlformats.org/officeDocument/2006/math" xmlns:v="urn:schemas-microsoft-com:vml" xmlns:wp14="http://schemas.microsoft.com/office/word/2010/wordprocessingDrawing" xmlns:wp="http://schemas.openxmlformats.org/drawingml/2006/wordprocessingDrawing" xmlns:w10="urn:schemas-microsoft-com:office:word" xmlns:w="http://schemas.openxmlformats.org/wordprocessingml/2006/main" xmlns:w14="http://schemas.microsoft.com/office/word/2010/wordml" xmlns:wpg="http://schemas.microsoft.com/office/word/2010/wordprocessingGroup" xmlns:wpi="http://schemas.microsoft.com/office/word/2010/wordprocessingInk" xmlns:wne="http://schemas.microsoft.com/office/word/2006/wordml" xmlns:wps="http://schemas.microsoft.com/office/word/2010/wordprocessingShape" mc:Ignorable="w14 wp14">
+<w:footnotes xmlns:wpc="http://schemas.microsoft.com/office/word/2010/wordprocessingCanvas" xmlns:mc="http://schemas.openxmlformats.org/markup-compatibility/2006" xmlns:o="urn:schemas-microsoft-com:office:office" xmlns:r="http://schemas.openxmlformats.org/officeDocument/2006/relationships" xmlns:m="http://schemas.openxmlformats.org/officeDocument/2006/math" xmlns:v="urn:schemas-microsoft-com:vml" xmlns:wp14="http://schemas.microsoft.com/office/word/2010/wordprocessingDrawing" xmlns:wp="http://schemas.openxmlformats.org/drawingml/2006/wordprocessingDrawing" xmlns:w10="urn:schemas-microsoft-com:office:word" xmlns:w="http://schemas.openxmlformats.org/wordprocessingml/2006/main" xmlns:w14="http://schemas.microsoft.com/office/word/2010/wordml" xmlns:w15="http://schemas.microsoft.com/office/word/2012/wordml" xmlns:wpg="http://schemas.microsoft.com/office/word/2010/wordprocessingGroup" xmlns:wpi="http://schemas.microsoft.com/office/word/2010/wordprocessingInk" xmlns:wne="http://schemas.microsoft.com/office/word/2006/wordml" xmlns:wps="http://schemas.microsoft.com/office/word/2010/wordprocessingShape" mc:Ignorable="w14 w15 wp14">
   <w:footnote w:type="separator" w:id="-1">
     <w:p>
       <w:pPr>
@@ -50755,7 +51176,7 @@
 </file>
 
 <file path=word/header1.xml><?xml version="1.0" encoding="utf-8"?>
-<w:hdr xmlns:wpc="http://schemas.microsoft.com/office/word/2010/wordprocessingCanvas" xmlns:mo="http://schemas.microsoft.com/office/mac/office/2008/main" xmlns:mc="http://schemas.openxmlformats.org/markup-compatibility/2006" xmlns:mv="urn:schemas-microsoft-com:mac:vml" xmlns:o="urn:schemas-microsoft-com:office:office" xmlns:r="http://schemas.openxmlformats.org/officeDocument/2006/relationships" xmlns:m="http://schemas.openxmlformats.org/officeDocument/2006/math" xmlns:v="urn:schemas-microsoft-com:vml" xmlns:wp14="http://schemas.microsoft.com/office/word/2010/wordprocessingDrawing" xmlns:wp="http://schemas.openxmlformats.org/drawingml/2006/wordprocessingDrawing" xmlns:w10="urn:schemas-microsoft-com:office:word" xmlns:w="http://schemas.openxmlformats.org/wordprocessingml/2006/main" xmlns:w14="http://schemas.microsoft.com/office/word/2010/wordml" xmlns:wpg="http://schemas.microsoft.com/office/word/2010/wordprocessingGroup" xmlns:wpi="http://schemas.microsoft.com/office/word/2010/wordprocessingInk" xmlns:wne="http://schemas.microsoft.com/office/word/2006/wordml" xmlns:wps="http://schemas.microsoft.com/office/word/2010/wordprocessingShape" mc:Ignorable="w14 wp14">
+<w:hdr xmlns:wpc="http://schemas.microsoft.com/office/word/2010/wordprocessingCanvas" xmlns:mc="http://schemas.openxmlformats.org/markup-compatibility/2006" xmlns:o="urn:schemas-microsoft-com:office:office" xmlns:r="http://schemas.openxmlformats.org/officeDocument/2006/relationships" xmlns:m="http://schemas.openxmlformats.org/officeDocument/2006/math" xmlns:v="urn:schemas-microsoft-com:vml" xmlns:wp14="http://schemas.microsoft.com/office/word/2010/wordprocessingDrawing" xmlns:wp="http://schemas.openxmlformats.org/drawingml/2006/wordprocessingDrawing" xmlns:w10="urn:schemas-microsoft-com:office:word" xmlns:w="http://schemas.openxmlformats.org/wordprocessingml/2006/main" xmlns:w14="http://schemas.microsoft.com/office/word/2010/wordml" xmlns:w15="http://schemas.microsoft.com/office/word/2012/wordml" xmlns:wpg="http://schemas.microsoft.com/office/word/2010/wordprocessingGroup" xmlns:wpi="http://schemas.microsoft.com/office/word/2010/wordprocessingInk" xmlns:wne="http://schemas.microsoft.com/office/word/2006/wordml" xmlns:wps="http://schemas.microsoft.com/office/word/2010/wordprocessingShape" mc:Ignorable="w14 w15 wp14">
   <w:p>
     <w:pPr>
       <w:pStyle w:val="Header"/>
@@ -50792,7 +51213,7 @@
 </file>
 
 <file path=word/numbering.xml><?xml version="1.0" encoding="utf-8"?>
-<w:numbering xmlns:wpc="http://schemas.microsoft.com/office/word/2010/wordprocessingCanvas" xmlns:mo="http://schemas.microsoft.com/office/mac/office/2008/main" xmlns:mc="http://schemas.openxmlformats.org/markup-compatibility/2006" xmlns:mv="urn:schemas-microsoft-com:mac:vml" xmlns:o="urn:schemas-microsoft-com:office:office" xmlns:r="http://schemas.openxmlformats.org/officeDocument/2006/relationships" xmlns:m="http://schemas.openxmlformats.org/officeDocument/2006/math" xmlns:v="urn:schemas-microsoft-com:vml" xmlns:wp14="http://schemas.microsoft.com/office/word/2010/wordprocessingDrawing" xmlns:wp="http://schemas.openxmlformats.org/drawingml/2006/wordprocessingDrawing" xmlns:w10="urn:schemas-microsoft-com:office:word" xmlns:w="http://schemas.openxmlformats.org/wordprocessingml/2006/main" xmlns:w14="http://schemas.microsoft.com/office/word/2010/wordml" xmlns:wpg="http://schemas.microsoft.com/office/word/2010/wordprocessingGroup" xmlns:wpi="http://schemas.microsoft.com/office/word/2010/wordprocessingInk" xmlns:wne="http://schemas.microsoft.com/office/word/2006/wordml" xmlns:wps="http://schemas.microsoft.com/office/word/2010/wordprocessingShape" mc:Ignorable="w14 wp14">
+<w:numbering xmlns:wpc="http://schemas.microsoft.com/office/word/2010/wordprocessingCanvas" xmlns:mc="http://schemas.openxmlformats.org/markup-compatibility/2006" xmlns:o="urn:schemas-microsoft-com:office:office" xmlns:r="http://schemas.openxmlformats.org/officeDocument/2006/relationships" xmlns:m="http://schemas.openxmlformats.org/officeDocument/2006/math" xmlns:v="urn:schemas-microsoft-com:vml" xmlns:wp14="http://schemas.microsoft.com/office/word/2010/wordprocessingDrawing" xmlns:wp="http://schemas.openxmlformats.org/drawingml/2006/wordprocessingDrawing" xmlns:w10="urn:schemas-microsoft-com:office:word" xmlns:w="http://schemas.openxmlformats.org/wordprocessingml/2006/main" xmlns:w14="http://schemas.microsoft.com/office/word/2010/wordml" xmlns:w15="http://schemas.microsoft.com/office/word/2012/wordml" xmlns:wpg="http://schemas.microsoft.com/office/word/2010/wordprocessingGroup" xmlns:wpi="http://schemas.microsoft.com/office/word/2010/wordprocessingInk" xmlns:wne="http://schemas.microsoft.com/office/word/2006/wordml" xmlns:wps="http://schemas.microsoft.com/office/word/2010/wordprocessingShape" mc:Ignorable="w14 w15 wp14">
   <w:abstractNum w:abstractNumId="0">
     <w:nsid w:val="0A3A7C1F"/>
     <w:multiLevelType w:val="multilevel"/>
@@ -52037,7 +52458,7 @@
 </file>
 
 <file path=word/styles.xml><?xml version="1.0" encoding="utf-8"?>
-<w:styles xmlns:mc="http://schemas.openxmlformats.org/markup-compatibility/2006" xmlns:r="http://schemas.openxmlformats.org/officeDocument/2006/relationships" xmlns:w="http://schemas.openxmlformats.org/wordprocessingml/2006/main" xmlns:w14="http://schemas.microsoft.com/office/word/2010/wordml" mc:Ignorable="w14">
+<w:styles xmlns:mc="http://schemas.openxmlformats.org/markup-compatibility/2006" xmlns:r="http://schemas.openxmlformats.org/officeDocument/2006/relationships" xmlns:w="http://schemas.openxmlformats.org/wordprocessingml/2006/main" xmlns:w14="http://schemas.microsoft.com/office/word/2010/wordml" xmlns:w15="http://schemas.microsoft.com/office/word/2012/wordml" mc:Ignorable="w14 w15">
   <w:docDefaults>
     <w:rPrDefault>
       <w:rPr>
@@ -52053,144 +52474,369 @@
       </w:pPr>
     </w:pPrDefault>
   </w:docDefaults>
-  <w:latentStyles w:defLockedState="0" w:defUIPriority="99" w:defSemiHidden="1" w:defUnhideWhenUsed="1" w:defQFormat="0" w:count="276">
-    <w:lsdException w:name="Normal" w:semiHidden="0" w:uiPriority="0" w:unhideWhenUsed="0" w:qFormat="1"/>
-    <w:lsdException w:name="heading 1" w:semiHidden="0" w:uiPriority="9" w:unhideWhenUsed="0" w:qFormat="1"/>
-    <w:lsdException w:name="heading 2" w:uiPriority="9" w:qFormat="1"/>
-    <w:lsdException w:name="heading 3" w:uiPriority="9" w:qFormat="1"/>
-    <w:lsdException w:name="heading 4" w:uiPriority="9" w:qFormat="1"/>
-    <w:lsdException w:name="heading 5" w:uiPriority="9" w:qFormat="1"/>
-    <w:lsdException w:name="heading 6" w:uiPriority="9" w:qFormat="1"/>
-    <w:lsdException w:name="heading 7" w:uiPriority="9" w:qFormat="1"/>
-    <w:lsdException w:name="heading 8" w:uiPriority="9" w:qFormat="1"/>
-    <w:lsdException w:name="heading 9" w:uiPriority="9" w:qFormat="1"/>
-    <w:lsdException w:name="toc 1" w:uiPriority="39"/>
-    <w:lsdException w:name="toc 2" w:uiPriority="39"/>
-    <w:lsdException w:name="toc 3" w:uiPriority="39"/>
-    <w:lsdException w:name="toc 4" w:uiPriority="39"/>
-    <w:lsdException w:name="toc 5" w:uiPriority="39"/>
-    <w:lsdException w:name="toc 6" w:uiPriority="39"/>
-    <w:lsdException w:name="toc 7" w:uiPriority="39"/>
-    <w:lsdException w:name="toc 8" w:uiPriority="39"/>
-    <w:lsdException w:name="toc 9" w:uiPriority="39"/>
-    <w:lsdException w:name="caption" w:uiPriority="35" w:qFormat="1"/>
-    <w:lsdException w:name="Title" w:semiHidden="0" w:uiPriority="10" w:unhideWhenUsed="0" w:qFormat="1"/>
-    <w:lsdException w:name="Default Paragraph Font" w:uiPriority="1"/>
-    <w:lsdException w:name="Subtitle" w:semiHidden="0" w:uiPriority="11" w:unhideWhenUsed="0" w:qFormat="1"/>
-    <w:lsdException w:name="Strong" w:semiHidden="0" w:uiPriority="22" w:unhideWhenUsed="0" w:qFormat="1"/>
-    <w:lsdException w:name="Emphasis" w:semiHidden="0" w:uiPriority="20" w:unhideWhenUsed="0" w:qFormat="1"/>
-    <w:lsdException w:name="Table Grid" w:semiHidden="0" w:uiPriority="39" w:unhideWhenUsed="0"/>
-    <w:lsdException w:name="Placeholder Text" w:unhideWhenUsed="0"/>
-    <w:lsdException w:name="No Spacing" w:semiHidden="0" w:uiPriority="1" w:unhideWhenUsed="0" w:qFormat="1"/>
-    <w:lsdException w:name="Light Shading" w:semiHidden="0" w:uiPriority="60" w:unhideWhenUsed="0"/>
-    <w:lsdException w:name="Light List" w:semiHidden="0" w:uiPriority="61" w:unhideWhenUsed="0"/>
-    <w:lsdException w:name="Light Grid" w:semiHidden="0" w:uiPriority="62" w:unhideWhenUsed="0"/>
-    <w:lsdException w:name="Medium Shading 1" w:semiHidden="0" w:uiPriority="63" w:unhideWhenUsed="0"/>
-    <w:lsdException w:name="Medium Shading 2" w:semiHidden="0" w:uiPriority="64" w:unhideWhenUsed="0"/>
-    <w:lsdException w:name="Medium List 1" w:semiHidden="0" w:uiPriority="65" w:unhideWhenUsed="0"/>
-    <w:lsdException w:name="Medium List 2" w:semiHidden="0" w:uiPriority="66" w:unhideWhenUsed="0"/>
-    <w:lsdException w:name="Medium Grid 1" w:semiHidden="0" w:uiPriority="67" w:unhideWhenUsed="0"/>
-    <w:lsdException w:name="Medium Grid 2" w:semiHidden="0" w:uiPriority="68" w:unhideWhenUsed="0"/>
-    <w:lsdException w:name="Medium Grid 3" w:semiHidden="0" w:uiPriority="69" w:unhideWhenUsed="0"/>
-    <w:lsdException w:name="Dark List" w:semiHidden="0" w:uiPriority="70" w:unhideWhenUsed="0"/>
-    <w:lsdException w:name="Colorful Shading" w:semiHidden="0" w:uiPriority="71" w:unhideWhenUsed="0"/>
-    <w:lsdException w:name="Colorful List" w:semiHidden="0" w:uiPriority="72" w:unhideWhenUsed="0"/>
-    <w:lsdException w:name="Colorful Grid" w:semiHidden="0" w:uiPriority="73" w:unhideWhenUsed="0"/>
-    <w:lsdException w:name="Light Shading Accent 1" w:semiHidden="0" w:uiPriority="60" w:unhideWhenUsed="0"/>
-    <w:lsdException w:name="Light List Accent 1" w:semiHidden="0" w:uiPriority="61" w:unhideWhenUsed="0"/>
-    <w:lsdException w:name="Light Grid Accent 1" w:semiHidden="0" w:uiPriority="62" w:unhideWhenUsed="0"/>
-    <w:lsdException w:name="Medium Shading 1 Accent 1" w:semiHidden="0" w:uiPriority="63" w:unhideWhenUsed="0"/>
-    <w:lsdException w:name="Medium Shading 2 Accent 1" w:semiHidden="0" w:uiPriority="64" w:unhideWhenUsed="0"/>
-    <w:lsdException w:name="Medium List 1 Accent 1" w:semiHidden="0" w:uiPriority="65" w:unhideWhenUsed="0"/>
-    <w:lsdException w:name="Revision" w:unhideWhenUsed="0"/>
-    <w:lsdException w:name="List Paragraph" w:semiHidden="0" w:uiPriority="0" w:unhideWhenUsed="0" w:qFormat="1"/>
-    <w:lsdException w:name="Quote" w:semiHidden="0" w:uiPriority="29" w:unhideWhenUsed="0" w:qFormat="1"/>
-    <w:lsdException w:name="Intense Quote" w:semiHidden="0" w:uiPriority="30" w:unhideWhenUsed="0" w:qFormat="1"/>
-    <w:lsdException w:name="Medium List 2 Accent 1" w:semiHidden="0" w:uiPriority="66" w:unhideWhenUsed="0"/>
-    <w:lsdException w:name="Medium Grid 1 Accent 1" w:semiHidden="0" w:uiPriority="67" w:unhideWhenUsed="0"/>
-    <w:lsdException w:name="Medium Grid 2 Accent 1" w:semiHidden="0" w:uiPriority="68" w:unhideWhenUsed="0"/>
-    <w:lsdException w:name="Medium Grid 3 Accent 1" w:semiHidden="0" w:uiPriority="69" w:unhideWhenUsed="0"/>
-    <w:lsdException w:name="Dark List Accent 1" w:semiHidden="0" w:uiPriority="70" w:unhideWhenUsed="0"/>
-    <w:lsdException w:name="Colorful Shading Accent 1" w:semiHidden="0" w:uiPriority="71" w:unhideWhenUsed="0"/>
-    <w:lsdException w:name="Colorful List Accent 1" w:semiHidden="0" w:uiPriority="72" w:unhideWhenUsed="0"/>
-    <w:lsdException w:name="Colorful Grid Accent 1" w:semiHidden="0" w:uiPriority="73" w:unhideWhenUsed="0"/>
-    <w:lsdException w:name="Light Shading Accent 2" w:semiHidden="0" w:uiPriority="60" w:unhideWhenUsed="0"/>
-    <w:lsdException w:name="Light List Accent 2" w:semiHidden="0" w:uiPriority="61" w:unhideWhenUsed="0"/>
-    <w:lsdException w:name="Light Grid Accent 2" w:semiHidden="0" w:uiPriority="62" w:unhideWhenUsed="0"/>
-    <w:lsdException w:name="Medium Shading 1 Accent 2" w:semiHidden="0" w:uiPriority="63" w:unhideWhenUsed="0"/>
-    <w:lsdException w:name="Medium Shading 2 Accent 2" w:semiHidden="0" w:uiPriority="64" w:unhideWhenUsed="0"/>
-    <w:lsdException w:name="Medium List 1 Accent 2" w:semiHidden="0" w:uiPriority="65" w:unhideWhenUsed="0"/>
-    <w:lsdException w:name="Medium List 2 Accent 2" w:semiHidden="0" w:uiPriority="66" w:unhideWhenUsed="0"/>
-    <w:lsdException w:name="Medium Grid 1 Accent 2" w:semiHidden="0" w:uiPriority="67" w:unhideWhenUsed="0"/>
-    <w:lsdException w:name="Medium Grid 2 Accent 2" w:semiHidden="0" w:uiPriority="68" w:unhideWhenUsed="0"/>
-    <w:lsdException w:name="Medium Grid 3 Accent 2" w:semiHidden="0" w:uiPriority="69" w:unhideWhenUsed="0"/>
-    <w:lsdException w:name="Dark List Accent 2" w:semiHidden="0" w:uiPriority="70" w:unhideWhenUsed="0"/>
-    <w:lsdException w:name="Colorful Shading Accent 2" w:semiHidden="0" w:uiPriority="71" w:unhideWhenUsed="0"/>
-    <w:lsdException w:name="Colorful List Accent 2" w:semiHidden="0" w:uiPriority="72" w:unhideWhenUsed="0"/>
-    <w:lsdException w:name="Colorful Grid Accent 2" w:semiHidden="0" w:uiPriority="73" w:unhideWhenUsed="0"/>
-    <w:lsdException w:name="Light Shading Accent 3" w:semiHidden="0" w:uiPriority="60" w:unhideWhenUsed="0"/>
-    <w:lsdException w:name="Light List Accent 3" w:semiHidden="0" w:uiPriority="61" w:unhideWhenUsed="0"/>
-    <w:lsdException w:name="Light Grid Accent 3" w:semiHidden="0" w:uiPriority="62" w:unhideWhenUsed="0"/>
-    <w:lsdException w:name="Medium Shading 1 Accent 3" w:semiHidden="0" w:uiPriority="63" w:unhideWhenUsed="0"/>
-    <w:lsdException w:name="Medium Shading 2 Accent 3" w:semiHidden="0" w:uiPriority="64" w:unhideWhenUsed="0"/>
-    <w:lsdException w:name="Medium List 1 Accent 3" w:semiHidden="0" w:uiPriority="65" w:unhideWhenUsed="0"/>
-    <w:lsdException w:name="Medium List 2 Accent 3" w:semiHidden="0" w:uiPriority="66" w:unhideWhenUsed="0"/>
-    <w:lsdException w:name="Medium Grid 1 Accent 3" w:semiHidden="0" w:uiPriority="67" w:unhideWhenUsed="0"/>
-    <w:lsdException w:name="Medium Grid 2 Accent 3" w:semiHidden="0" w:uiPriority="68" w:unhideWhenUsed="0"/>
-    <w:lsdException w:name="Medium Grid 3 Accent 3" w:semiHidden="0" w:uiPriority="69" w:unhideWhenUsed="0"/>
-    <w:lsdException w:name="Dark List Accent 3" w:semiHidden="0" w:uiPriority="70" w:unhideWhenUsed="0"/>
-    <w:lsdException w:name="Colorful Shading Accent 3" w:semiHidden="0" w:uiPriority="71" w:unhideWhenUsed="0"/>
-    <w:lsdException w:name="Colorful List Accent 3" w:semiHidden="0" w:uiPriority="72" w:unhideWhenUsed="0"/>
-    <w:lsdException w:name="Colorful Grid Accent 3" w:semiHidden="0" w:uiPriority="73" w:unhideWhenUsed="0"/>
-    <w:lsdException w:name="Light Shading Accent 4" w:semiHidden="0" w:uiPriority="60" w:unhideWhenUsed="0"/>
-    <w:lsdException w:name="Light List Accent 4" w:semiHidden="0" w:uiPriority="61" w:unhideWhenUsed="0"/>
-    <w:lsdException w:name="Light Grid Accent 4" w:semiHidden="0" w:uiPriority="62" w:unhideWhenUsed="0"/>
-    <w:lsdException w:name="Medium Shading 1 Accent 4" w:semiHidden="0" w:uiPriority="63" w:unhideWhenUsed="0"/>
-    <w:lsdException w:name="Medium Shading 2 Accent 4" w:semiHidden="0" w:uiPriority="64" w:unhideWhenUsed="0"/>
-    <w:lsdException w:name="Medium List 1 Accent 4" w:semiHidden="0" w:uiPriority="65" w:unhideWhenUsed="0"/>
-    <w:lsdException w:name="Medium List 2 Accent 4" w:semiHidden="0" w:uiPriority="66" w:unhideWhenUsed="0"/>
-    <w:lsdException w:name="Medium Grid 1 Accent 4" w:semiHidden="0" w:uiPriority="67" w:unhideWhenUsed="0"/>
-    <w:lsdException w:name="Medium Grid 2 Accent 4" w:semiHidden="0" w:uiPriority="68" w:unhideWhenUsed="0"/>
-    <w:lsdException w:name="Medium Grid 3 Accent 4" w:semiHidden="0" w:uiPriority="69" w:unhideWhenUsed="0"/>
-    <w:lsdException w:name="Dark List Accent 4" w:semiHidden="0" w:uiPriority="70" w:unhideWhenUsed="0"/>
-    <w:lsdException w:name="Colorful Shading Accent 4" w:semiHidden="0" w:uiPriority="71" w:unhideWhenUsed="0"/>
-    <w:lsdException w:name="Colorful List Accent 4" w:semiHidden="0" w:uiPriority="72" w:unhideWhenUsed="0"/>
-    <w:lsdException w:name="Colorful Grid Accent 4" w:semiHidden="0" w:uiPriority="73" w:unhideWhenUsed="0"/>
-    <w:lsdException w:name="Light Shading Accent 5" w:semiHidden="0" w:uiPriority="60" w:unhideWhenUsed="0"/>
-    <w:lsdException w:name="Light List Accent 5" w:semiHidden="0" w:uiPriority="61" w:unhideWhenUsed="0"/>
-    <w:lsdException w:name="Light Grid Accent 5" w:semiHidden="0" w:uiPriority="62" w:unhideWhenUsed="0"/>
-    <w:lsdException w:name="Medium Shading 1 Accent 5" w:semiHidden="0" w:uiPriority="63" w:unhideWhenUsed="0"/>
-    <w:lsdException w:name="Medium Shading 2 Accent 5" w:semiHidden="0" w:uiPriority="64" w:unhideWhenUsed="0"/>
-    <w:lsdException w:name="Medium List 1 Accent 5" w:semiHidden="0" w:uiPriority="65" w:unhideWhenUsed="0"/>
-    <w:lsdException w:name="Medium List 2 Accent 5" w:semiHidden="0" w:uiPriority="66" w:unhideWhenUsed="0"/>
-    <w:lsdException w:name="Medium Grid 1 Accent 5" w:semiHidden="0" w:uiPriority="67" w:unhideWhenUsed="0"/>
-    <w:lsdException w:name="Medium Grid 2 Accent 5" w:semiHidden="0" w:uiPriority="68" w:unhideWhenUsed="0"/>
-    <w:lsdException w:name="Medium Grid 3 Accent 5" w:semiHidden="0" w:uiPriority="69" w:unhideWhenUsed="0"/>
-    <w:lsdException w:name="Dark List Accent 5" w:semiHidden="0" w:uiPriority="70" w:unhideWhenUsed="0"/>
-    <w:lsdException w:name="Colorful Shading Accent 5" w:semiHidden="0" w:uiPriority="71" w:unhideWhenUsed="0"/>
-    <w:lsdException w:name="Colorful List Accent 5" w:semiHidden="0" w:uiPriority="72" w:unhideWhenUsed="0"/>
-    <w:lsdException w:name="Colorful Grid Accent 5" w:semiHidden="0" w:uiPriority="73" w:unhideWhenUsed="0"/>
-    <w:lsdException w:name="Light Shading Accent 6" w:semiHidden="0" w:uiPriority="60" w:unhideWhenUsed="0"/>
-    <w:lsdException w:name="Light List Accent 6" w:semiHidden="0" w:uiPriority="61" w:unhideWhenUsed="0"/>
-    <w:lsdException w:name="Light Grid Accent 6" w:semiHidden="0" w:uiPriority="62" w:unhideWhenUsed="0"/>
-    <w:lsdException w:name="Medium Shading 1 Accent 6" w:semiHidden="0" w:uiPriority="63" w:unhideWhenUsed="0"/>
-    <w:lsdException w:name="Medium Shading 2 Accent 6" w:semiHidden="0" w:uiPriority="64" w:unhideWhenUsed="0"/>
-    <w:lsdException w:name="Medium List 1 Accent 6" w:semiHidden="0" w:uiPriority="65" w:unhideWhenUsed="0"/>
-    <w:lsdException w:name="Medium List 2 Accent 6" w:semiHidden="0" w:uiPriority="66" w:unhideWhenUsed="0"/>
-    <w:lsdException w:name="Medium Grid 1 Accent 6" w:semiHidden="0" w:uiPriority="67" w:unhideWhenUsed="0"/>
-    <w:lsdException w:name="Medium Grid 2 Accent 6" w:semiHidden="0" w:uiPriority="68" w:unhideWhenUsed="0"/>
-    <w:lsdException w:name="Medium Grid 3 Accent 6" w:semiHidden="0" w:uiPriority="69" w:unhideWhenUsed="0"/>
-    <w:lsdException w:name="Dark List Accent 6" w:semiHidden="0" w:uiPriority="70" w:unhideWhenUsed="0"/>
-    <w:lsdException w:name="Colorful Shading Accent 6" w:semiHidden="0" w:uiPriority="71" w:unhideWhenUsed="0"/>
-    <w:lsdException w:name="Colorful List Accent 6" w:semiHidden="0" w:uiPriority="72" w:unhideWhenUsed="0"/>
-    <w:lsdException w:name="Colorful Grid Accent 6" w:semiHidden="0" w:uiPriority="73" w:unhideWhenUsed="0"/>
-    <w:lsdException w:name="Subtle Emphasis" w:semiHidden="0" w:uiPriority="19" w:unhideWhenUsed="0" w:qFormat="1"/>
-    <w:lsdException w:name="Intense Emphasis" w:semiHidden="0" w:uiPriority="21" w:unhideWhenUsed="0" w:qFormat="1"/>
-    <w:lsdException w:name="Subtle Reference" w:semiHidden="0" w:uiPriority="31" w:unhideWhenUsed="0" w:qFormat="1"/>
-    <w:lsdException w:name="Intense Reference" w:semiHidden="0" w:uiPriority="32" w:unhideWhenUsed="0" w:qFormat="1"/>
-    <w:lsdException w:name="Book Title" w:semiHidden="0" w:uiPriority="33" w:unhideWhenUsed="0" w:qFormat="1"/>
-    <w:lsdException w:name="Bibliography" w:uiPriority="37"/>
-    <w:lsdException w:name="TOC Heading" w:uiPriority="39" w:qFormat="1"/>
+  <w:latentStyles w:defLockedState="0" w:defUIPriority="99" w:defSemiHidden="0" w:defUnhideWhenUsed="0" w:defQFormat="0" w:count="371">
+    <w:lsdException w:name="Normal" w:uiPriority="0" w:qFormat="1"/>
+    <w:lsdException w:name="heading 1" w:uiPriority="9" w:qFormat="1"/>
+    <w:lsdException w:name="heading 2" w:semiHidden="1" w:uiPriority="9" w:unhideWhenUsed="1" w:qFormat="1"/>
+    <w:lsdException w:name="heading 3" w:semiHidden="1" w:uiPriority="9" w:unhideWhenUsed="1" w:qFormat="1"/>
+    <w:lsdException w:name="heading 4" w:semiHidden="1" w:uiPriority="9" w:unhideWhenUsed="1" w:qFormat="1"/>
+    <w:lsdException w:name="heading 5" w:semiHidden="1" w:uiPriority="9" w:unhideWhenUsed="1" w:qFormat="1"/>
+    <w:lsdException w:name="heading 6" w:semiHidden="1" w:uiPriority="9" w:unhideWhenUsed="1" w:qFormat="1"/>
+    <w:lsdException w:name="heading 7" w:semiHidden="1" w:uiPriority="9" w:unhideWhenUsed="1" w:qFormat="1"/>
+    <w:lsdException w:name="heading 8" w:semiHidden="1" w:uiPriority="9" w:unhideWhenUsed="1" w:qFormat="1"/>
+    <w:lsdException w:name="heading 9" w:semiHidden="1" w:uiPriority="9" w:unhideWhenUsed="1" w:qFormat="1"/>
+    <w:lsdException w:name="index 1" w:semiHidden="1" w:unhideWhenUsed="1"/>
+    <w:lsdException w:name="index 2" w:semiHidden="1" w:unhideWhenUsed="1"/>
+    <w:lsdException w:name="index 3" w:semiHidden="1" w:unhideWhenUsed="1"/>
+    <w:lsdException w:name="index 4" w:semiHidden="1" w:unhideWhenUsed="1"/>
+    <w:lsdException w:name="index 5" w:semiHidden="1" w:unhideWhenUsed="1"/>
+    <w:lsdException w:name="index 6" w:semiHidden="1" w:unhideWhenUsed="1"/>
+    <w:lsdException w:name="index 7" w:semiHidden="1" w:unhideWhenUsed="1"/>
+    <w:lsdException w:name="index 8" w:semiHidden="1" w:unhideWhenUsed="1"/>
+    <w:lsdException w:name="index 9" w:semiHidden="1" w:unhideWhenUsed="1"/>
+    <w:lsdException w:name="toc 1" w:semiHidden="1" w:uiPriority="39" w:unhideWhenUsed="1"/>
+    <w:lsdException w:name="toc 2" w:semiHidden="1" w:uiPriority="39" w:unhideWhenUsed="1"/>
+    <w:lsdException w:name="toc 3" w:semiHidden="1" w:uiPriority="39" w:unhideWhenUsed="1"/>
+    <w:lsdException w:name="toc 4" w:semiHidden="1" w:uiPriority="39" w:unhideWhenUsed="1"/>
+    <w:lsdException w:name="toc 5" w:semiHidden="1" w:uiPriority="39" w:unhideWhenUsed="1"/>
+    <w:lsdException w:name="toc 6" w:semiHidden="1" w:uiPriority="39" w:unhideWhenUsed="1"/>
+    <w:lsdException w:name="toc 7" w:semiHidden="1" w:uiPriority="39" w:unhideWhenUsed="1"/>
+    <w:lsdException w:name="toc 8" w:semiHidden="1" w:uiPriority="39" w:unhideWhenUsed="1"/>
+    <w:lsdException w:name="toc 9" w:semiHidden="1" w:uiPriority="39" w:unhideWhenUsed="1"/>
+    <w:lsdException w:name="Normal Indent" w:semiHidden="1" w:unhideWhenUsed="1"/>
+    <w:lsdException w:name="footnote text" w:semiHidden="1" w:unhideWhenUsed="1"/>
+    <w:lsdException w:name="annotation text" w:semiHidden="1" w:unhideWhenUsed="1"/>
+    <w:lsdException w:name="header" w:semiHidden="1" w:unhideWhenUsed="1"/>
+    <w:lsdException w:name="footer" w:semiHidden="1" w:unhideWhenUsed="1"/>
+    <w:lsdException w:name="index heading" w:semiHidden="1" w:unhideWhenUsed="1"/>
+    <w:lsdException w:name="caption" w:semiHidden="1" w:uiPriority="35" w:unhideWhenUsed="1" w:qFormat="1"/>
+    <w:lsdException w:name="table of figures" w:semiHidden="1" w:unhideWhenUsed="1"/>
+    <w:lsdException w:name="envelope address" w:semiHidden="1" w:unhideWhenUsed="1"/>
+    <w:lsdException w:name="envelope return" w:semiHidden="1" w:unhideWhenUsed="1"/>
+    <w:lsdException w:name="footnote reference" w:semiHidden="1" w:unhideWhenUsed="1"/>
+    <w:lsdException w:name="annotation reference" w:semiHidden="1" w:unhideWhenUsed="1"/>
+    <w:lsdException w:name="line number" w:semiHidden="1" w:unhideWhenUsed="1"/>
+    <w:lsdException w:name="page number" w:semiHidden="1" w:unhideWhenUsed="1"/>
+    <w:lsdException w:name="endnote reference" w:semiHidden="1" w:unhideWhenUsed="1"/>
+    <w:lsdException w:name="endnote text" w:semiHidden="1" w:unhideWhenUsed="1"/>
+    <w:lsdException w:name="table of authorities" w:semiHidden="1" w:unhideWhenUsed="1"/>
+    <w:lsdException w:name="macro" w:semiHidden="1" w:unhideWhenUsed="1"/>
+    <w:lsdException w:name="toa heading" w:semiHidden="1" w:unhideWhenUsed="1"/>
+    <w:lsdException w:name="List" w:semiHidden="1" w:unhideWhenUsed="1"/>
+    <w:lsdException w:name="List Bullet" w:semiHidden="1" w:unhideWhenUsed="1"/>
+    <w:lsdException w:name="List Number" w:semiHidden="1" w:unhideWhenUsed="1"/>
+    <w:lsdException w:name="List 2" w:semiHidden="1" w:unhideWhenUsed="1"/>
+    <w:lsdException w:name="List 3" w:semiHidden="1" w:unhideWhenUsed="1"/>
+    <w:lsdException w:name="List 4" w:semiHidden="1" w:unhideWhenUsed="1"/>
+    <w:lsdException w:name="List 5" w:semiHidden="1" w:unhideWhenUsed="1"/>
+    <w:lsdException w:name="List Bullet 2" w:semiHidden="1" w:unhideWhenUsed="1"/>
+    <w:lsdException w:name="List Bullet 3" w:semiHidden="1" w:unhideWhenUsed="1"/>
+    <w:lsdException w:name="List Bullet 4" w:semiHidden="1" w:unhideWhenUsed="1"/>
+    <w:lsdException w:name="List Bullet 5" w:semiHidden="1" w:unhideWhenUsed="1"/>
+    <w:lsdException w:name="List Number 2" w:semiHidden="1" w:unhideWhenUsed="1"/>
+    <w:lsdException w:name="List Number 3" w:semiHidden="1" w:unhideWhenUsed="1"/>
+    <w:lsdException w:name="List Number 4" w:semiHidden="1" w:unhideWhenUsed="1"/>
+    <w:lsdException w:name="List Number 5" w:semiHidden="1" w:unhideWhenUsed="1"/>
+    <w:lsdException w:name="Title" w:uiPriority="10" w:qFormat="1"/>
+    <w:lsdException w:name="Closing" w:semiHidden="1" w:unhideWhenUsed="1"/>
+    <w:lsdException w:name="Signature" w:semiHidden="1" w:unhideWhenUsed="1"/>
+    <w:lsdException w:name="Default Paragraph Font" w:semiHidden="1" w:uiPriority="1" w:unhideWhenUsed="1"/>
+    <w:lsdException w:name="Body Text" w:semiHidden="1" w:unhideWhenUsed="1"/>
+    <w:lsdException w:name="Body Text Indent" w:semiHidden="1" w:unhideWhenUsed="1"/>
+    <w:lsdException w:name="List Continue" w:semiHidden="1" w:unhideWhenUsed="1"/>
+    <w:lsdException w:name="List Continue 2" w:semiHidden="1" w:unhideWhenUsed="1"/>
+    <w:lsdException w:name="List Continue 3" w:semiHidden="1" w:unhideWhenUsed="1"/>
+    <w:lsdException w:name="List Continue 4" w:semiHidden="1" w:unhideWhenUsed="1"/>
+    <w:lsdException w:name="List Continue 5" w:semiHidden="1" w:unhideWhenUsed="1"/>
+    <w:lsdException w:name="Message Header" w:semiHidden="1" w:unhideWhenUsed="1"/>
+    <w:lsdException w:name="Subtitle" w:uiPriority="11" w:qFormat="1"/>
+    <w:lsdException w:name="Salutation" w:semiHidden="1" w:unhideWhenUsed="1"/>
+    <w:lsdException w:name="Date" w:semiHidden="1" w:unhideWhenUsed="1"/>
+    <w:lsdException w:name="Body Text First Indent" w:semiHidden="1" w:unhideWhenUsed="1"/>
+    <w:lsdException w:name="Body Text First Indent 2" w:semiHidden="1" w:unhideWhenUsed="1"/>
+    <w:lsdException w:name="Note Heading" w:semiHidden="1" w:unhideWhenUsed="1"/>
+    <w:lsdException w:name="Body Text 2" w:semiHidden="1" w:unhideWhenUsed="1"/>
+    <w:lsdException w:name="Body Text 3" w:semiHidden="1" w:unhideWhenUsed="1"/>
+    <w:lsdException w:name="Body Text Indent 2" w:semiHidden="1" w:unhideWhenUsed="1"/>
+    <w:lsdException w:name="Body Text Indent 3" w:semiHidden="1" w:unhideWhenUsed="1"/>
+    <w:lsdException w:name="Block Text" w:semiHidden="1" w:unhideWhenUsed="1"/>
+    <w:lsdException w:name="Hyperlink" w:semiHidden="1" w:unhideWhenUsed="1"/>
+    <w:lsdException w:name="FollowedHyperlink" w:semiHidden="1" w:unhideWhenUsed="1"/>
+    <w:lsdException w:name="Strong" w:uiPriority="22" w:qFormat="1"/>
+    <w:lsdException w:name="Emphasis" w:uiPriority="20" w:qFormat="1"/>
+    <w:lsdException w:name="Document Map" w:semiHidden="1" w:unhideWhenUsed="1"/>
+    <w:lsdException w:name="Plain Text" w:semiHidden="1" w:unhideWhenUsed="1"/>
+    <w:lsdException w:name="E-mail Signature" w:semiHidden="1" w:unhideWhenUsed="1"/>
+    <w:lsdException w:name="HTML Top of Form" w:semiHidden="1" w:unhideWhenUsed="1"/>
+    <w:lsdException w:name="HTML Bottom of Form" w:semiHidden="1" w:unhideWhenUsed="1"/>
+    <w:lsdException w:name="Normal (Web)" w:semiHidden="1" w:unhideWhenUsed="1"/>
+    <w:lsdException w:name="HTML Acronym" w:semiHidden="1" w:unhideWhenUsed="1"/>
+    <w:lsdException w:name="HTML Address" w:semiHidden="1" w:unhideWhenUsed="1"/>
+    <w:lsdException w:name="HTML Cite" w:semiHidden="1" w:unhideWhenUsed="1"/>
+    <w:lsdException w:name="HTML Code" w:semiHidden="1" w:unhideWhenUsed="1"/>
+    <w:lsdException w:name="HTML Definition" w:semiHidden="1" w:unhideWhenUsed="1"/>
+    <w:lsdException w:name="HTML Keyboard" w:semiHidden="1" w:unhideWhenUsed="1"/>
+    <w:lsdException w:name="HTML Preformatted" w:semiHidden="1" w:unhideWhenUsed="1"/>
+    <w:lsdException w:name="HTML Sample" w:semiHidden="1" w:unhideWhenUsed="1"/>
+    <w:lsdException w:name="HTML Typewriter" w:semiHidden="1" w:unhideWhenUsed="1"/>
+    <w:lsdException w:name="HTML Variable" w:semiHidden="1" w:unhideWhenUsed="1"/>
+    <w:lsdException w:name="Normal Table" w:semiHidden="1" w:unhideWhenUsed="1"/>
+    <w:lsdException w:name="annotation subject" w:semiHidden="1" w:unhideWhenUsed="1"/>
+    <w:lsdException w:name="No List" w:semiHidden="1" w:unhideWhenUsed="1"/>
+    <w:lsdException w:name="Outline List 1" w:semiHidden="1" w:unhideWhenUsed="1"/>
+    <w:lsdException w:name="Outline List 2" w:semiHidden="1" w:unhideWhenUsed="1"/>
+    <w:lsdException w:name="Outline List 3" w:semiHidden="1" w:unhideWhenUsed="1"/>
+    <w:lsdException w:name="Table Simple 1" w:semiHidden="1" w:unhideWhenUsed="1"/>
+    <w:lsdException w:name="Table Simple 2" w:semiHidden="1" w:unhideWhenUsed="1"/>
+    <w:lsdException w:name="Table Simple 3" w:semiHidden="1" w:unhideWhenUsed="1"/>
+    <w:lsdException w:name="Table Classic 1" w:semiHidden="1" w:unhideWhenUsed="1"/>
+    <w:lsdException w:name="Table Classic 2" w:semiHidden="1" w:unhideWhenUsed="1"/>
+    <w:lsdException w:name="Table Classic 3" w:semiHidden="1" w:unhideWhenUsed="1"/>
+    <w:lsdException w:name="Table Classic 4" w:semiHidden="1" w:unhideWhenUsed="1"/>
+    <w:lsdException w:name="Table Colorful 1" w:semiHidden="1" w:unhideWhenUsed="1"/>
+    <w:lsdException w:name="Table Colorful 2" w:semiHidden="1" w:unhideWhenUsed="1"/>
+    <w:lsdException w:name="Table Colorful 3" w:semiHidden="1" w:unhideWhenUsed="1"/>
+    <w:lsdException w:name="Table Columns 1" w:semiHidden="1" w:unhideWhenUsed="1"/>
+    <w:lsdException w:name="Table Columns 2" w:semiHidden="1" w:unhideWhenUsed="1"/>
+    <w:lsdException w:name="Table Columns 3" w:semiHidden="1" w:unhideWhenUsed="1"/>
+    <w:lsdException w:name="Table Columns 4" w:semiHidden="1" w:unhideWhenUsed="1"/>
+    <w:lsdException w:name="Table Columns 5" w:semiHidden="1" w:unhideWhenUsed="1"/>
+    <w:lsdException w:name="Table Grid 1" w:semiHidden="1" w:unhideWhenUsed="1"/>
+    <w:lsdException w:name="Table Grid 2" w:semiHidden="1" w:unhideWhenUsed="1"/>
+    <w:lsdException w:name="Table Grid 3" w:semiHidden="1" w:unhideWhenUsed="1"/>
+    <w:lsdException w:name="Table Grid 4" w:semiHidden="1" w:unhideWhenUsed="1"/>
+    <w:lsdException w:name="Table Grid 5" w:semiHidden="1" w:unhideWhenUsed="1"/>
+    <w:lsdException w:name="Table Grid 6" w:semiHidden="1" w:unhideWhenUsed="1"/>
+    <w:lsdException w:name="Table Grid 7" w:semiHidden="1" w:unhideWhenUsed="1"/>
+    <w:lsdException w:name="Table Grid 8" w:semiHidden="1" w:unhideWhenUsed="1"/>
+    <w:lsdException w:name="Table List 1" w:semiHidden="1" w:unhideWhenUsed="1"/>
+    <w:lsdException w:name="Table List 2" w:semiHidden="1" w:unhideWhenUsed="1"/>
+    <w:lsdException w:name="Table List 3" w:semiHidden="1" w:unhideWhenUsed="1"/>
+    <w:lsdException w:name="Table List 4" w:semiHidden="1" w:unhideWhenUsed="1"/>
+    <w:lsdException w:name="Table List 5" w:semiHidden="1" w:unhideWhenUsed="1"/>
+    <w:lsdException w:name="Table List 6" w:semiHidden="1" w:unhideWhenUsed="1"/>
+    <w:lsdException w:name="Table List 7" w:semiHidden="1" w:unhideWhenUsed="1"/>
+    <w:lsdException w:name="Table List 8" w:semiHidden="1" w:unhideWhenUsed="1"/>
+    <w:lsdException w:name="Table 3D effects 1" w:semiHidden="1" w:unhideWhenUsed="1"/>
+    <w:lsdException w:name="Table 3D effects 2" w:semiHidden="1" w:unhideWhenUsed="1"/>
+    <w:lsdException w:name="Table 3D effects 3" w:semiHidden="1" w:unhideWhenUsed="1"/>
+    <w:lsdException w:name="Table Contemporary" w:semiHidden="1" w:unhideWhenUsed="1"/>
+    <w:lsdException w:name="Table Elegant" w:semiHidden="1" w:unhideWhenUsed="1"/>
+    <w:lsdException w:name="Table Professional" w:semiHidden="1" w:unhideWhenUsed="1"/>
+    <w:lsdException w:name="Table Subtle 1" w:semiHidden="1" w:unhideWhenUsed="1"/>
+    <w:lsdException w:name="Table Subtle 2" w:semiHidden="1" w:unhideWhenUsed="1"/>
+    <w:lsdException w:name="Table Web 1" w:semiHidden="1" w:unhideWhenUsed="1"/>
+    <w:lsdException w:name="Table Web 2" w:semiHidden="1" w:unhideWhenUsed="1"/>
+    <w:lsdException w:name="Table Web 3" w:semiHidden="1" w:unhideWhenUsed="1"/>
+    <w:lsdException w:name="Balloon Text" w:semiHidden="1" w:unhideWhenUsed="1"/>
+    <w:lsdException w:name="Table Grid" w:uiPriority="39"/>
+    <w:lsdException w:name="Table Theme" w:semiHidden="1" w:unhideWhenUsed="1"/>
+    <w:lsdException w:name="Placeholder Text" w:semiHidden="1"/>
+    <w:lsdException w:name="No Spacing" w:uiPriority="1" w:qFormat="1"/>
+    <w:lsdException w:name="Light Shading" w:uiPriority="60"/>
+    <w:lsdException w:name="Light List" w:uiPriority="61"/>
+    <w:lsdException w:name="Light Grid" w:uiPriority="62"/>
+    <w:lsdException w:name="Medium Shading 1" w:uiPriority="63"/>
+    <w:lsdException w:name="Medium Shading 2" w:uiPriority="64"/>
+    <w:lsdException w:name="Medium List 1" w:uiPriority="65"/>
+    <w:lsdException w:name="Medium List 2" w:uiPriority="66"/>
+    <w:lsdException w:name="Medium Grid 1" w:uiPriority="67"/>
+    <w:lsdException w:name="Medium Grid 2" w:uiPriority="68"/>
+    <w:lsdException w:name="Medium Grid 3" w:uiPriority="69"/>
+    <w:lsdException w:name="Dark List" w:uiPriority="70"/>
+    <w:lsdException w:name="Colorful Shading" w:uiPriority="71"/>
+    <w:lsdException w:name="Colorful List" w:uiPriority="72"/>
+    <w:lsdException w:name="Colorful Grid" w:uiPriority="73"/>
+    <w:lsdException w:name="Light Shading Accent 1" w:uiPriority="60"/>
+    <w:lsdException w:name="Light List Accent 1" w:uiPriority="61"/>
+    <w:lsdException w:name="Light Grid Accent 1" w:uiPriority="62"/>
+    <w:lsdException w:name="Medium Shading 1 Accent 1" w:uiPriority="63"/>
+    <w:lsdException w:name="Medium Shading 2 Accent 1" w:uiPriority="64"/>
+    <w:lsdException w:name="Medium List 1 Accent 1" w:uiPriority="65"/>
+    <w:lsdException w:name="Revision" w:semiHidden="1"/>
+    <w:lsdException w:name="List Paragraph" w:uiPriority="0" w:qFormat="1"/>
+    <w:lsdException w:name="Quote" w:uiPriority="29" w:qFormat="1"/>
+    <w:lsdException w:name="Intense Quote" w:uiPriority="30" w:qFormat="1"/>
+    <w:lsdException w:name="Medium List 2 Accent 1" w:uiPriority="66"/>
+    <w:lsdException w:name="Medium Grid 1 Accent 1" w:uiPriority="67"/>
+    <w:lsdException w:name="Medium Grid 2 Accent 1" w:uiPriority="68"/>
+    <w:lsdException w:name="Medium Grid 3 Accent 1" w:uiPriority="69"/>
+    <w:lsdException w:name="Dark List Accent 1" w:uiPriority="70"/>
+    <w:lsdException w:name="Colorful Shading Accent 1" w:uiPriority="71"/>
+    <w:lsdException w:name="Colorful List Accent 1" w:uiPriority="72"/>
+    <w:lsdException w:name="Colorful Grid Accent 1" w:uiPriority="73"/>
+    <w:lsdException w:name="Light Shading Accent 2" w:uiPriority="60"/>
+    <w:lsdException w:name="Light List Accent 2" w:uiPriority="61"/>
+    <w:lsdException w:name="Light Grid Accent 2" w:uiPriority="62"/>
+    <w:lsdException w:name="Medium Shading 1 Accent 2" w:uiPriority="63"/>
+    <w:lsdException w:name="Medium Shading 2 Accent 2" w:uiPriority="64"/>
+    <w:lsdException w:name="Medium List 1 Accent 2" w:uiPriority="65"/>
+    <w:lsdException w:name="Medium List 2 Accent 2" w:uiPriority="66"/>
+    <w:lsdException w:name="Medium Grid 1 Accent 2" w:uiPriority="67"/>
+    <w:lsdException w:name="Medium Grid 2 Accent 2" w:uiPriority="68"/>
+    <w:lsdException w:name="Medium Grid 3 Accent 2" w:uiPriority="69"/>
+    <w:lsdException w:name="Dark List Accent 2" w:uiPriority="70"/>
+    <w:lsdException w:name="Colorful Shading Accent 2" w:uiPriority="71"/>
+    <w:lsdException w:name="Colorful List Accent 2" w:uiPriority="72"/>
+    <w:lsdException w:name="Colorful Grid Accent 2" w:uiPriority="73"/>
+    <w:lsdException w:name="Light Shading Accent 3" w:uiPriority="60"/>
+    <w:lsdException w:name="Light List Accent 3" w:uiPriority="61"/>
+    <w:lsdException w:name="Light Grid Accent 3" w:uiPriority="62"/>
+    <w:lsdException w:name="Medium Shading 1 Accent 3" w:uiPriority="63"/>
+    <w:lsdException w:name="Medium Shading 2 Accent 3" w:uiPriority="64"/>
+    <w:lsdException w:name="Medium List 1 Accent 3" w:uiPriority="65"/>
+    <w:lsdException w:name="Medium List 2 Accent 3" w:uiPriority="66"/>
+    <w:lsdException w:name="Medium Grid 1 Accent 3" w:uiPriority="67"/>
+    <w:lsdException w:name="Medium Grid 2 Accent 3" w:uiPriority="68"/>
+    <w:lsdException w:name="Medium Grid 3 Accent 3" w:uiPriority="69"/>
+    <w:lsdException w:name="Dark List Accent 3" w:uiPriority="70"/>
+    <w:lsdException w:name="Colorful Shading Accent 3" w:uiPriority="71"/>
+    <w:lsdException w:name="Colorful List Accent 3" w:uiPriority="72"/>
+    <w:lsdException w:name="Colorful Grid Accent 3" w:uiPriority="73"/>
+    <w:lsdException w:name="Light Shading Accent 4" w:uiPriority="60"/>
+    <w:lsdException w:name="Light List Accent 4" w:uiPriority="61"/>
+    <w:lsdException w:name="Light Grid Accent 4" w:uiPriority="62"/>
+    <w:lsdException w:name="Medium Shading 1 Accent 4" w:uiPriority="63"/>
+    <w:lsdException w:name="Medium Shading 2 Accent 4" w:uiPriority="64"/>
+    <w:lsdException w:name="Medium List 1 Accent 4" w:uiPriority="65"/>
+    <w:lsdException w:name="Medium List 2 Accent 4" w:uiPriority="66"/>
+    <w:lsdException w:name="Medium Grid 1 Accent 4" w:uiPriority="67"/>
+    <w:lsdException w:name="Medium Grid 2 Accent 4" w:uiPriority="68"/>
+    <w:lsdException w:name="Medium Grid 3 Accent 4" w:uiPriority="69"/>
+    <w:lsdException w:name="Dark List Accent 4" w:uiPriority="70"/>
+    <w:lsdException w:name="Colorful Shading Accent 4" w:uiPriority="71"/>
+    <w:lsdException w:name="Colorful List Accent 4" w:uiPriority="72"/>
+    <w:lsdException w:name="Colorful Grid Accent 4" w:uiPriority="73"/>
+    <w:lsdException w:name="Light Shading Accent 5" w:uiPriority="60"/>
+    <w:lsdException w:name="Light List Accent 5" w:uiPriority="61"/>
+    <w:lsdException w:name="Light Grid Accent 5" w:uiPriority="62"/>
+    <w:lsdException w:name="Medium Shading 1 Accent 5" w:uiPriority="63"/>
+    <w:lsdException w:name="Medium Shading 2 Accent 5" w:uiPriority="64"/>
+    <w:lsdException w:name="Medium List 1 Accent 5" w:uiPriority="65"/>
+    <w:lsdException w:name="Medium List 2 Accent 5" w:uiPriority="66"/>
+    <w:lsdException w:name="Medium Grid 1 Accent 5" w:uiPriority="67"/>
+    <w:lsdException w:name="Medium Grid 2 Accent 5" w:uiPriority="68"/>
+    <w:lsdException w:name="Medium Grid 3 Accent 5" w:uiPriority="69"/>
+    <w:lsdException w:name="Dark List Accent 5" w:uiPriority="70"/>
+    <w:lsdException w:name="Colorful Shading Accent 5" w:uiPriority="71"/>
+    <w:lsdException w:name="Colorful List Accent 5" w:uiPriority="72"/>
+    <w:lsdException w:name="Colorful Grid Accent 5" w:uiPriority="73"/>
+    <w:lsdException w:name="Light Shading Accent 6" w:uiPriority="60"/>
+    <w:lsdException w:name="Light List Accent 6" w:uiPriority="61"/>
+    <w:lsdException w:name="Light Grid Accent 6" w:uiPriority="62"/>
+    <w:lsdException w:name="Medium Shading 1 Accent 6" w:uiPriority="63"/>
+    <w:lsdException w:name="Medium Shading 2 Accent 6" w:uiPriority="64"/>
+    <w:lsdException w:name="Medium List 1 Accent 6" w:uiPriority="65"/>
+    <w:lsdException w:name="Medium List 2 Accent 6" w:uiPriority="66"/>
+    <w:lsdException w:name="Medium Grid 1 Accent 6" w:uiPriority="67"/>
+    <w:lsdException w:name="Medium Grid 2 Accent 6" w:uiPriority="68"/>
+    <w:lsdException w:name="Medium Grid 3 Accent 6" w:uiPriority="69"/>
+    <w:lsdException w:name="Dark List Accent 6" w:uiPriority="70"/>
+    <w:lsdException w:name="Colorful Shading Accent 6" w:uiPriority="71"/>
+    <w:lsdException w:name="Colorful List Accent 6" w:uiPriority="72"/>
+    <w:lsdException w:name="Colorful Grid Accent 6" w:uiPriority="73"/>
+    <w:lsdException w:name="Subtle Emphasis" w:uiPriority="19" w:qFormat="1"/>
+    <w:lsdException w:name="Intense Emphasis" w:uiPriority="21" w:qFormat="1"/>
+    <w:lsdException w:name="Subtle Reference" w:uiPriority="31" w:qFormat="1"/>
+    <w:lsdException w:name="Intense Reference" w:uiPriority="32" w:qFormat="1"/>
+    <w:lsdException w:name="Book Title" w:uiPriority="33" w:qFormat="1"/>
+    <w:lsdException w:name="Bibliography" w:semiHidden="1" w:uiPriority="37" w:unhideWhenUsed="1"/>
+    <w:lsdException w:name="TOC Heading" w:semiHidden="1" w:uiPriority="39" w:unhideWhenUsed="1" w:qFormat="1"/>
+    <w:lsdException w:name="Grid Table 4" w:uiPriority="49"/>
+    <w:lsdException w:name="Grid Table 5 Dark" w:uiPriority="50"/>
+    <w:lsdException w:name="Grid Table 6 Colorful" w:uiPriority="51"/>
+    <w:lsdException w:name="Grid Table 7 Colorful" w:uiPriority="52"/>
+    <w:lsdException w:name="Grid Table 1 Light Accent 1" w:uiPriority="46"/>
+    <w:lsdException w:name="Grid Table 2 Accent 1" w:uiPriority="47"/>
+    <w:lsdException w:name="Grid Table 3 Accent 1" w:uiPriority="48"/>
+    <w:lsdException w:name="Grid Table 4 Accent 1" w:uiPriority="49"/>
+    <w:lsdException w:name="Grid Table 5 Dark Accent 1" w:uiPriority="50"/>
+    <w:lsdException w:name="Grid Table 6 Colorful Accent 1" w:uiPriority="51"/>
+    <w:lsdException w:name="Grid Table 7 Colorful Accent 1" w:uiPriority="52"/>
+    <w:lsdException w:name="Grid Table 1 Light Accent 2" w:uiPriority="46"/>
+    <w:lsdException w:name="Grid Table 2 Accent 2" w:uiPriority="47"/>
+    <w:lsdException w:name="Grid Table 3 Accent 2" w:uiPriority="48"/>
+    <w:lsdException w:name="Grid Table 4 Accent 2" w:uiPriority="49"/>
+    <w:lsdException w:name="Grid Table 5 Dark Accent 2" w:uiPriority="50"/>
+    <w:lsdException w:name="Grid Table 6 Colorful Accent 2" w:uiPriority="51"/>
+    <w:lsdException w:name="Grid Table 7 Colorful Accent 2" w:uiPriority="52"/>
+    <w:lsdException w:name="Grid Table 1 Light Accent 3" w:uiPriority="46"/>
+    <w:lsdException w:name="Grid Table 2 Accent 3" w:uiPriority="47"/>
+    <w:lsdException w:name="Grid Table 3 Accent 3" w:uiPriority="48"/>
+    <w:lsdException w:name="Grid Table 4 Accent 3" w:uiPriority="49"/>
+    <w:lsdException w:name="Grid Table 5 Dark Accent 3" w:uiPriority="50"/>
+    <w:lsdException w:name="Grid Table 6 Colorful Accent 3" w:uiPriority="51"/>
+    <w:lsdException w:name="Grid Table 7 Colorful Accent 3" w:uiPriority="52"/>
+    <w:lsdException w:name="Grid Table 1 Light Accent 4" w:uiPriority="46"/>
+    <w:lsdException w:name="Grid Table 2 Accent 4" w:uiPriority="47"/>
+    <w:lsdException w:name="Grid Table 3 Accent 4" w:uiPriority="48"/>
+    <w:lsdException w:name="Grid Table 4 Accent 4" w:uiPriority="49"/>
+    <w:lsdException w:name="Grid Table 5 Dark Accent 4" w:uiPriority="50"/>
+    <w:lsdException w:name="Grid Table 6 Colorful Accent 4" w:uiPriority="51"/>
+    <w:lsdException w:name="Grid Table 7 Colorful Accent 4" w:uiPriority="52"/>
+    <w:lsdException w:name="Grid Table 1 Light Accent 5" w:uiPriority="46"/>
+    <w:lsdException w:name="Grid Table 2 Accent 5" w:uiPriority="47"/>
+    <w:lsdException w:name="Grid Table 3 Accent 5" w:uiPriority="48"/>
+    <w:lsdException w:name="Grid Table 4 Accent 5" w:uiPriority="49"/>
+    <w:lsdException w:name="Grid Table 5 Dark Accent 5" w:uiPriority="50"/>
+    <w:lsdException w:name="Grid Table 6 Colorful Accent 5" w:uiPriority="51"/>
+    <w:lsdException w:name="Grid Table 7 Colorful Accent 5" w:uiPriority="52"/>
+    <w:lsdException w:name="Grid Table 1 Light Accent 6" w:uiPriority="46"/>
+    <w:lsdException w:name="Grid Table 2 Accent 6" w:uiPriority="47"/>
+    <w:lsdException w:name="Grid Table 3 Accent 6" w:uiPriority="48"/>
+    <w:lsdException w:name="Grid Table 4 Accent 6" w:uiPriority="49"/>
+    <w:lsdException w:name="Grid Table 5 Dark Accent 6" w:uiPriority="50"/>
+    <w:lsdException w:name="Grid Table 6 Colorful Accent 6" w:uiPriority="51"/>
+    <w:lsdException w:name="Grid Table 7 Colorful Accent 6" w:uiPriority="52"/>
+    <w:lsdException w:name="List Table 1 Light" w:uiPriority="46"/>
+    <w:lsdException w:name="List Table 2" w:uiPriority="47"/>
+    <w:lsdException w:name="List Table 3" w:uiPriority="48"/>
+    <w:lsdException w:name="List Table 4" w:uiPriority="49"/>
+    <w:lsdException w:name="List Table 5 Dark" w:uiPriority="50"/>
+    <w:lsdException w:name="List Table 6 Colorful" w:uiPriority="51"/>
+    <w:lsdException w:name="List Table 7 Colorful" w:uiPriority="52"/>
+    <w:lsdException w:name="List Table 1 Light Accent 1" w:uiPriority="46"/>
+    <w:lsdException w:name="List Table 2 Accent 1" w:uiPriority="47"/>
+    <w:lsdException w:name="List Table 3 Accent 1" w:uiPriority="48"/>
+    <w:lsdException w:name="List Table 4 Accent 1" w:uiPriority="49"/>
+    <w:lsdException w:name="List Table 5 Dark Accent 1" w:uiPriority="50"/>
+    <w:lsdException w:name="List Table 6 Colorful Accent 1" w:uiPriority="51"/>
+    <w:lsdException w:name="List Table 7 Colorful Accent 1" w:uiPriority="52"/>
+    <w:lsdException w:name="List Table 1 Light Accent 2" w:uiPriority="46"/>
+    <w:lsdException w:name="List Table 2 Accent 2" w:uiPriority="47"/>
+    <w:lsdException w:name="List Table 3 Accent 2" w:uiPriority="48"/>
+    <w:lsdException w:name="List Table 4 Accent 2" w:uiPriority="49"/>
+    <w:lsdException w:name="List Table 5 Dark Accent 2" w:uiPriority="50"/>
+    <w:lsdException w:name="List Table 6 Colorful Accent 2" w:uiPriority="51"/>
+    <w:lsdException w:name="List Table 7 Colorful Accent 2" w:uiPriority="52"/>
+    <w:lsdException w:name="List Table 1 Light Accent 3" w:uiPriority="46"/>
+    <w:lsdException w:name="List Table 2 Accent 3" w:uiPriority="47"/>
+    <w:lsdException w:name="List Table 3 Accent 3" w:uiPriority="48"/>
+    <w:lsdException w:name="List Table 4 Accent 3" w:uiPriority="49"/>
+    <w:lsdException w:name="List Table 5 Dark Accent 3" w:uiPriority="50"/>
+    <w:lsdException w:name="List Table 6 Colorful Accent 3" w:uiPriority="51"/>
+    <w:lsdException w:name="List Table 7 Colorful Accent 3" w:uiPriority="52"/>
+    <w:lsdException w:name="List Table 1 Light Accent 4" w:uiPriority="46"/>
+    <w:lsdException w:name="List Table 2 Accent 4" w:uiPriority="47"/>
+    <w:lsdException w:name="List Table 3 Accent 4" w:uiPriority="48"/>
+    <w:lsdException w:name="List Table 4 Accent 4" w:uiPriority="49"/>
+    <w:lsdException w:name="List Table 5 Dark Accent 4" w:uiPriority="50"/>
+    <w:lsdException w:name="List Table 6 Colorful Accent 4" w:uiPriority="51"/>
+    <w:lsdException w:name="List Table 7 Colorful Accent 4" w:uiPriority="52"/>
+    <w:lsdException w:name="List Table 1 Light Accent 5" w:uiPriority="46"/>
+    <w:lsdException w:name="List Table 2 Accent 5" w:uiPriority="47"/>
+    <w:lsdException w:name="List Table 3 Accent 5" w:uiPriority="48"/>
+    <w:lsdException w:name="List Table 4 Accent 5" w:uiPriority="49"/>
+    <w:lsdException w:name="List Table 5 Dark Accent 5" w:uiPriority="50"/>
+    <w:lsdException w:name="List Table 6 Colorful Accent 5" w:uiPriority="51"/>
+    <w:lsdException w:name="List Table 7 Colorful Accent 5" w:uiPriority="52"/>
+    <w:lsdException w:name="List Table 1 Light Accent 6" w:uiPriority="46"/>
+    <w:lsdException w:name="List Table 2 Accent 6" w:uiPriority="47"/>
+    <w:lsdException w:name="List Table 3 Accent 6" w:uiPriority="48"/>
+    <w:lsdException w:name="List Table 4 Accent 6" w:uiPriority="49"/>
+    <w:lsdException w:name="List Table 5 Dark Accent 6" w:uiPriority="50"/>
+    <w:lsdException w:name="List Table 6 Colorful Accent 6" w:uiPriority="51"/>
+    <w:lsdException w:name="List Table 7 Colorful Accent 6" w:uiPriority="52"/>
   </w:latentStyles>
   <w:style w:type="paragraph" w:default="1" w:styleId="Normal">
     <w:name w:val="Normal"/>
@@ -52464,7 +53110,6 @@
       <w:spacing w:after="0" w:line="240" w:lineRule="auto"/>
     </w:pPr>
     <w:tblPr>
-      <w:tblInd w:w="0" w:type="dxa"/>
       <w:tblBorders>
         <w:top w:val="single" w:sz="4" w:space="0" w:color="auto"/>
         <w:left w:val="single" w:sz="4" w:space="0" w:color="auto"/>
@@ -52473,904 +53118,6 @@
         <w:insideH w:val="single" w:sz="4" w:space="0" w:color="auto"/>
         <w:insideV w:val="single" w:sz="4" w:space="0" w:color="auto"/>
       </w:tblBorders>
-      <w:tblCellMar>
-        <w:top w:w="0" w:type="dxa"/>
-        <w:left w:w="108" w:type="dxa"/>
-        <w:bottom w:w="0" w:type="dxa"/>
-        <w:right w:w="108" w:type="dxa"/>
-      </w:tblCellMar>
-    </w:tblPr>
-  </w:style>
-  <w:style w:type="character" w:customStyle="1" w:styleId="Heading1Char">
-    <w:name w:val="Heading 1 Char"/>
-    <w:basedOn w:val="DefaultParagraphFont"/>
-    <w:link w:val="Heading1"/>
-    <w:uiPriority w:val="9"/>
-    <w:rsid w:val="00600C19"/>
-    <w:rPr>
-      <w:rFonts w:ascii="Times New Roman" w:eastAsiaTheme="majorEastAsia" w:hAnsi="Times New Roman" w:cstheme="majorBidi"/>
-      <w:b/>
-      <w:szCs w:val="32"/>
-    </w:rPr>
-  </w:style>
-  <w:style w:type="paragraph" w:styleId="TOCHeading">
-    <w:name w:val="TOC Heading"/>
-    <w:basedOn w:val="Heading1"/>
-    <w:next w:val="Normal"/>
-    <w:uiPriority w:val="39"/>
-    <w:unhideWhenUsed/>
-    <w:qFormat/>
-    <w:rsid w:val="00C40F3B"/>
-    <w:pPr>
-      <w:outlineLvl w:val="9"/>
-    </w:pPr>
-  </w:style>
-  <w:style w:type="paragraph" w:styleId="TOC1">
-    <w:name w:val="toc 1"/>
-    <w:basedOn w:val="Normal"/>
-    <w:next w:val="Normal"/>
-    <w:autoRedefine/>
-    <w:uiPriority w:val="39"/>
-    <w:unhideWhenUsed/>
-    <w:rsid w:val="00C40F3B"/>
-    <w:pPr>
-      <w:spacing w:before="120" w:after="0"/>
-    </w:pPr>
-    <w:rPr>
-      <w:b/>
-      <w:sz w:val="24"/>
-      <w:szCs w:val="24"/>
-    </w:rPr>
-  </w:style>
-  <w:style w:type="character" w:styleId="Hyperlink">
-    <w:name w:val="Hyperlink"/>
-    <w:basedOn w:val="DefaultParagraphFont"/>
-    <w:uiPriority w:val="99"/>
-    <w:unhideWhenUsed/>
-    <w:rsid w:val="00C40F3B"/>
-    <w:rPr>
-      <w:color w:val="0563C1" w:themeColor="hyperlink"/>
-      <w:u w:val="single"/>
-    </w:rPr>
-  </w:style>
-  <w:style w:type="paragraph" w:styleId="ListParagraph">
-    <w:name w:val="List Paragraph"/>
-    <w:basedOn w:val="Normal"/>
-    <w:qFormat/>
-    <w:rsid w:val="00C40F3B"/>
-    <w:pPr>
-      <w:ind w:left="720"/>
-      <w:contextualSpacing/>
-    </w:pPr>
-  </w:style>
-  <w:style w:type="character" w:customStyle="1" w:styleId="Heading2Char">
-    <w:name w:val="Heading 2 Char"/>
-    <w:basedOn w:val="DefaultParagraphFont"/>
-    <w:link w:val="Heading2"/>
-    <w:uiPriority w:val="9"/>
-    <w:rsid w:val="00600C19"/>
-    <w:rPr>
-      <w:rFonts w:ascii="Times New Roman" w:eastAsiaTheme="majorEastAsia" w:hAnsi="Times New Roman" w:cstheme="majorBidi"/>
-      <w:b/>
-      <w:szCs w:val="26"/>
-    </w:rPr>
-  </w:style>
-  <w:style w:type="character" w:customStyle="1" w:styleId="Heading3Char">
-    <w:name w:val="Heading 3 Char"/>
-    <w:basedOn w:val="DefaultParagraphFont"/>
-    <w:link w:val="Heading3"/>
-    <w:uiPriority w:val="9"/>
-    <w:rsid w:val="00600C19"/>
-    <w:rPr>
-      <w:rFonts w:ascii="Times New Roman" w:eastAsiaTheme="majorEastAsia" w:hAnsi="Times New Roman" w:cstheme="majorBidi"/>
-      <w:b/>
-      <w:szCs w:val="24"/>
-    </w:rPr>
-  </w:style>
-  <w:style w:type="character" w:customStyle="1" w:styleId="Heading4Char">
-    <w:name w:val="Heading 4 Char"/>
-    <w:basedOn w:val="DefaultParagraphFont"/>
-    <w:link w:val="Heading4"/>
-    <w:uiPriority w:val="9"/>
-    <w:rsid w:val="00600C19"/>
-    <w:rPr>
-      <w:rFonts w:asciiTheme="majorHAnsi" w:eastAsiaTheme="majorEastAsia" w:hAnsiTheme="majorHAnsi" w:cstheme="majorBidi"/>
-      <w:i/>
-      <w:iCs/>
-      <w:color w:val="2E74B5" w:themeColor="accent1" w:themeShade="BF"/>
-    </w:rPr>
-  </w:style>
-  <w:style w:type="character" w:customStyle="1" w:styleId="Heading5Char">
-    <w:name w:val="Heading 5 Char"/>
-    <w:basedOn w:val="DefaultParagraphFont"/>
-    <w:link w:val="Heading5"/>
-    <w:uiPriority w:val="9"/>
-    <w:semiHidden/>
-    <w:rsid w:val="00600C19"/>
-    <w:rPr>
-      <w:rFonts w:asciiTheme="majorHAnsi" w:eastAsiaTheme="majorEastAsia" w:hAnsiTheme="majorHAnsi" w:cstheme="majorBidi"/>
-      <w:color w:val="2E74B5" w:themeColor="accent1" w:themeShade="BF"/>
-    </w:rPr>
-  </w:style>
-  <w:style w:type="character" w:customStyle="1" w:styleId="Heading6Char">
-    <w:name w:val="Heading 6 Char"/>
-    <w:basedOn w:val="DefaultParagraphFont"/>
-    <w:link w:val="Heading6"/>
-    <w:uiPriority w:val="9"/>
-    <w:semiHidden/>
-    <w:rsid w:val="00600C19"/>
-    <w:rPr>
-      <w:rFonts w:asciiTheme="majorHAnsi" w:eastAsiaTheme="majorEastAsia" w:hAnsiTheme="majorHAnsi" w:cstheme="majorBidi"/>
-      <w:color w:val="1F4D78" w:themeColor="accent1" w:themeShade="7F"/>
-    </w:rPr>
-  </w:style>
-  <w:style w:type="character" w:customStyle="1" w:styleId="Heading7Char">
-    <w:name w:val="Heading 7 Char"/>
-    <w:basedOn w:val="DefaultParagraphFont"/>
-    <w:link w:val="Heading7"/>
-    <w:uiPriority w:val="9"/>
-    <w:semiHidden/>
-    <w:rsid w:val="00600C19"/>
-    <w:rPr>
-      <w:rFonts w:asciiTheme="majorHAnsi" w:eastAsiaTheme="majorEastAsia" w:hAnsiTheme="majorHAnsi" w:cstheme="majorBidi"/>
-      <w:i/>
-      <w:iCs/>
-      <w:color w:val="1F4D78" w:themeColor="accent1" w:themeShade="7F"/>
-    </w:rPr>
-  </w:style>
-  <w:style w:type="character" w:customStyle="1" w:styleId="Heading8Char">
-    <w:name w:val="Heading 8 Char"/>
-    <w:basedOn w:val="DefaultParagraphFont"/>
-    <w:link w:val="Heading8"/>
-    <w:uiPriority w:val="9"/>
-    <w:semiHidden/>
-    <w:rsid w:val="00600C19"/>
-    <w:rPr>
-      <w:rFonts w:asciiTheme="majorHAnsi" w:eastAsiaTheme="majorEastAsia" w:hAnsiTheme="majorHAnsi" w:cstheme="majorBidi"/>
-      <w:color w:val="272727" w:themeColor="text1" w:themeTint="D8"/>
-      <w:sz w:val="21"/>
-      <w:szCs w:val="21"/>
-    </w:rPr>
-  </w:style>
-  <w:style w:type="character" w:customStyle="1" w:styleId="Heading9Char">
-    <w:name w:val="Heading 9 Char"/>
-    <w:basedOn w:val="DefaultParagraphFont"/>
-    <w:link w:val="Heading9"/>
-    <w:uiPriority w:val="9"/>
-    <w:semiHidden/>
-    <w:rsid w:val="00600C19"/>
-    <w:rPr>
-      <w:rFonts w:asciiTheme="majorHAnsi" w:eastAsiaTheme="majorEastAsia" w:hAnsiTheme="majorHAnsi" w:cstheme="majorBidi"/>
-      <w:i/>
-      <w:iCs/>
-      <w:color w:val="272727" w:themeColor="text1" w:themeTint="D8"/>
-      <w:sz w:val="21"/>
-      <w:szCs w:val="21"/>
-    </w:rPr>
-  </w:style>
-  <w:style w:type="paragraph" w:styleId="TOC2">
-    <w:name w:val="toc 2"/>
-    <w:basedOn w:val="Normal"/>
-    <w:next w:val="Normal"/>
-    <w:autoRedefine/>
-    <w:uiPriority w:val="39"/>
-    <w:unhideWhenUsed/>
-    <w:rsid w:val="00C40F3B"/>
-    <w:pPr>
-      <w:spacing w:after="0"/>
-      <w:ind w:left="220"/>
-    </w:pPr>
-    <w:rPr>
-      <w:b/>
-    </w:rPr>
-  </w:style>
-  <w:style w:type="paragraph" w:styleId="Header">
-    <w:name w:val="header"/>
-    <w:basedOn w:val="Normal"/>
-    <w:link w:val="HeaderChar"/>
-    <w:uiPriority w:val="99"/>
-    <w:unhideWhenUsed/>
-    <w:rsid w:val="00D6723A"/>
-    <w:pPr>
-      <w:tabs>
-        <w:tab w:val="center" w:pos="4680"/>
-        <w:tab w:val="right" w:pos="9360"/>
-      </w:tabs>
-      <w:spacing w:after="0" w:line="240" w:lineRule="auto"/>
-    </w:pPr>
-  </w:style>
-  <w:style w:type="character" w:customStyle="1" w:styleId="HeaderChar">
-    <w:name w:val="Header Char"/>
-    <w:basedOn w:val="DefaultParagraphFont"/>
-    <w:link w:val="Header"/>
-    <w:uiPriority w:val="99"/>
-    <w:rsid w:val="00D6723A"/>
-  </w:style>
-  <w:style w:type="paragraph" w:styleId="Footer">
-    <w:name w:val="footer"/>
-    <w:basedOn w:val="Normal"/>
-    <w:link w:val="FooterChar"/>
-    <w:uiPriority w:val="99"/>
-    <w:unhideWhenUsed/>
-    <w:rsid w:val="00D6723A"/>
-    <w:pPr>
-      <w:tabs>
-        <w:tab w:val="center" w:pos="4680"/>
-        <w:tab w:val="right" w:pos="9360"/>
-      </w:tabs>
-      <w:spacing w:after="0" w:line="240" w:lineRule="auto"/>
-    </w:pPr>
-  </w:style>
-  <w:style w:type="character" w:customStyle="1" w:styleId="FooterChar">
-    <w:name w:val="Footer Char"/>
-    <w:basedOn w:val="DefaultParagraphFont"/>
-    <w:link w:val="Footer"/>
-    <w:uiPriority w:val="99"/>
-    <w:rsid w:val="00D6723A"/>
-  </w:style>
-  <w:style w:type="paragraph" w:styleId="TOC3">
-    <w:name w:val="toc 3"/>
-    <w:basedOn w:val="Normal"/>
-    <w:next w:val="Normal"/>
-    <w:autoRedefine/>
-    <w:uiPriority w:val="39"/>
-    <w:unhideWhenUsed/>
-    <w:rsid w:val="00AE5AAF"/>
-    <w:pPr>
-      <w:spacing w:after="0"/>
-      <w:ind w:left="440"/>
-    </w:pPr>
-  </w:style>
-  <w:style w:type="paragraph" w:styleId="BalloonText">
-    <w:name w:val="Balloon Text"/>
-    <w:basedOn w:val="Normal"/>
-    <w:link w:val="BalloonTextChar"/>
-    <w:uiPriority w:val="99"/>
-    <w:semiHidden/>
-    <w:unhideWhenUsed/>
-    <w:rsid w:val="0069119B"/>
-    <w:pPr>
-      <w:spacing w:after="0" w:line="240" w:lineRule="auto"/>
-    </w:pPr>
-    <w:rPr>
-      <w:rFonts w:ascii="Lucida Grande" w:hAnsi="Lucida Grande" w:cs="Lucida Grande"/>
-      <w:sz w:val="18"/>
-      <w:szCs w:val="18"/>
-    </w:rPr>
-  </w:style>
-  <w:style w:type="character" w:customStyle="1" w:styleId="BalloonTextChar">
-    <w:name w:val="Balloon Text Char"/>
-    <w:basedOn w:val="DefaultParagraphFont"/>
-    <w:link w:val="BalloonText"/>
-    <w:uiPriority w:val="99"/>
-    <w:semiHidden/>
-    <w:rsid w:val="0069119B"/>
-    <w:rPr>
-      <w:rFonts w:ascii="Lucida Grande" w:hAnsi="Lucida Grande" w:cs="Lucida Grande"/>
-      <w:sz w:val="18"/>
-      <w:szCs w:val="18"/>
-    </w:rPr>
-  </w:style>
-  <w:style w:type="paragraph" w:styleId="TOC4">
-    <w:name w:val="toc 4"/>
-    <w:basedOn w:val="Normal"/>
-    <w:next w:val="Normal"/>
-    <w:autoRedefine/>
-    <w:uiPriority w:val="39"/>
-    <w:unhideWhenUsed/>
-    <w:rsid w:val="0069119B"/>
-    <w:pPr>
-      <w:spacing w:after="0"/>
-      <w:ind w:left="660"/>
-    </w:pPr>
-    <w:rPr>
-      <w:sz w:val="20"/>
-      <w:szCs w:val="20"/>
-    </w:rPr>
-  </w:style>
-  <w:style w:type="paragraph" w:styleId="TOC5">
-    <w:name w:val="toc 5"/>
-    <w:basedOn w:val="Normal"/>
-    <w:next w:val="Normal"/>
-    <w:autoRedefine/>
-    <w:uiPriority w:val="39"/>
-    <w:unhideWhenUsed/>
-    <w:rsid w:val="0069119B"/>
-    <w:pPr>
-      <w:spacing w:after="0"/>
-      <w:ind w:left="880"/>
-    </w:pPr>
-    <w:rPr>
-      <w:sz w:val="20"/>
-      <w:szCs w:val="20"/>
-    </w:rPr>
-  </w:style>
-  <w:style w:type="paragraph" w:styleId="TOC6">
-    <w:name w:val="toc 6"/>
-    <w:basedOn w:val="Normal"/>
-    <w:next w:val="Normal"/>
-    <w:autoRedefine/>
-    <w:uiPriority w:val="39"/>
-    <w:unhideWhenUsed/>
-    <w:rsid w:val="0069119B"/>
-    <w:pPr>
-      <w:spacing w:after="0"/>
-      <w:ind w:left="1100"/>
-    </w:pPr>
-    <w:rPr>
-      <w:sz w:val="20"/>
-      <w:szCs w:val="20"/>
-    </w:rPr>
-  </w:style>
-  <w:style w:type="paragraph" w:styleId="TOC7">
-    <w:name w:val="toc 7"/>
-    <w:basedOn w:val="Normal"/>
-    <w:next w:val="Normal"/>
-    <w:autoRedefine/>
-    <w:uiPriority w:val="39"/>
-    <w:unhideWhenUsed/>
-    <w:rsid w:val="0069119B"/>
-    <w:pPr>
-      <w:spacing w:after="0"/>
-      <w:ind w:left="1320"/>
-    </w:pPr>
-    <w:rPr>
-      <w:sz w:val="20"/>
-      <w:szCs w:val="20"/>
-    </w:rPr>
-  </w:style>
-  <w:style w:type="paragraph" w:styleId="TOC8">
-    <w:name w:val="toc 8"/>
-    <w:basedOn w:val="Normal"/>
-    <w:next w:val="Normal"/>
-    <w:autoRedefine/>
-    <w:uiPriority w:val="39"/>
-    <w:unhideWhenUsed/>
-    <w:rsid w:val="0069119B"/>
-    <w:pPr>
-      <w:spacing w:after="0"/>
-      <w:ind w:left="1540"/>
-    </w:pPr>
-    <w:rPr>
-      <w:sz w:val="20"/>
-      <w:szCs w:val="20"/>
-    </w:rPr>
-  </w:style>
-  <w:style w:type="paragraph" w:styleId="TOC9">
-    <w:name w:val="toc 9"/>
-    <w:basedOn w:val="Normal"/>
-    <w:next w:val="Normal"/>
-    <w:autoRedefine/>
-    <w:uiPriority w:val="39"/>
-    <w:unhideWhenUsed/>
-    <w:rsid w:val="0069119B"/>
-    <w:pPr>
-      <w:spacing w:after="0"/>
-      <w:ind w:left="1760"/>
-    </w:pPr>
-    <w:rPr>
-      <w:sz w:val="20"/>
-      <w:szCs w:val="20"/>
-    </w:rPr>
-  </w:style>
-  <w:style w:type="character" w:styleId="PlaceholderText">
-    <w:name w:val="Placeholder Text"/>
-    <w:basedOn w:val="DefaultParagraphFont"/>
-    <w:uiPriority w:val="99"/>
-    <w:semiHidden/>
-    <w:rsid w:val="00266153"/>
-    <w:rPr>
-      <w:color w:val="808080"/>
-    </w:rPr>
-  </w:style>
-  <w:style w:type="paragraph" w:styleId="Caption">
-    <w:name w:val="caption"/>
-    <w:basedOn w:val="Normal"/>
-    <w:next w:val="Normal"/>
-    <w:uiPriority w:val="35"/>
-    <w:unhideWhenUsed/>
-    <w:qFormat/>
-    <w:rsid w:val="00FF6FC5"/>
-    <w:pPr>
-      <w:keepNext/>
-      <w:spacing w:after="200" w:line="240" w:lineRule="auto"/>
-      <w:jc w:val="center"/>
-    </w:pPr>
-    <w:rPr>
-      <w:rFonts w:ascii="Arial" w:hAnsi="Arial" w:cs="Times New Roman"/>
-      <w:bCs/>
-      <w:i/>
-      <w:sz w:val="18"/>
-      <w:szCs w:val="18"/>
-    </w:rPr>
-  </w:style>
-  <w:style w:type="paragraph" w:styleId="DocumentMap">
-    <w:name w:val="Document Map"/>
-    <w:basedOn w:val="Normal"/>
-    <w:link w:val="DocumentMapChar"/>
-    <w:uiPriority w:val="99"/>
-    <w:semiHidden/>
-    <w:unhideWhenUsed/>
-    <w:rsid w:val="00E06569"/>
-    <w:pPr>
-      <w:spacing w:after="0" w:line="240" w:lineRule="auto"/>
-    </w:pPr>
-    <w:rPr>
-      <w:rFonts w:ascii="Lucida Grande" w:hAnsi="Lucida Grande" w:cs="Lucida Grande"/>
-      <w:sz w:val="24"/>
-      <w:szCs w:val="24"/>
-    </w:rPr>
-  </w:style>
-  <w:style w:type="character" w:customStyle="1" w:styleId="DocumentMapChar">
-    <w:name w:val="Document Map Char"/>
-    <w:basedOn w:val="DefaultParagraphFont"/>
-    <w:link w:val="DocumentMap"/>
-    <w:uiPriority w:val="99"/>
-    <w:semiHidden/>
-    <w:rsid w:val="00E06569"/>
-    <w:rPr>
-      <w:rFonts w:ascii="Lucida Grande" w:hAnsi="Lucida Grande" w:cs="Lucida Grande"/>
-      <w:sz w:val="24"/>
-      <w:szCs w:val="24"/>
-    </w:rPr>
-  </w:style>
-  <w:style w:type="paragraph" w:styleId="TableofFigures">
-    <w:name w:val="table of figures"/>
-    <w:basedOn w:val="Normal"/>
-    <w:next w:val="Normal"/>
-    <w:uiPriority w:val="99"/>
-    <w:unhideWhenUsed/>
-    <w:rsid w:val="00600C19"/>
-    <w:pPr>
-      <w:ind w:left="440" w:hanging="440"/>
-    </w:pPr>
-  </w:style>
-</w:styles>
-</file>
-
-<file path=word/stylesWithEffects.xml><?xml version="1.0" encoding="utf-8"?>
-<w:styles xmlns:wpc="http://schemas.microsoft.com/office/word/2010/wordprocessingCanvas" xmlns:mo="http://schemas.microsoft.com/office/mac/office/2008/main" xmlns:mc="http://schemas.openxmlformats.org/markup-compatibility/2006" xmlns:mv="urn:schemas-microsoft-com:mac:vml" xmlns:o="urn:schemas-microsoft-com:office:office" xmlns:r="http://schemas.openxmlformats.org/officeDocument/2006/relationships" xmlns:m="http://schemas.openxmlformats.org/officeDocument/2006/math" xmlns:v="urn:schemas-microsoft-com:vml" xmlns:wp14="http://schemas.microsoft.com/office/word/2010/wordprocessingDrawing" xmlns:wp="http://schemas.openxmlformats.org/drawingml/2006/wordprocessingDrawing" xmlns:w10="urn:schemas-microsoft-com:office:word" xmlns:w="http://schemas.openxmlformats.org/wordprocessingml/2006/main" xmlns:w14="http://schemas.microsoft.com/office/word/2010/wordml" xmlns:wpg="http://schemas.microsoft.com/office/word/2010/wordprocessingGroup" xmlns:wpi="http://schemas.microsoft.com/office/word/2010/wordprocessingInk" xmlns:wne="http://schemas.microsoft.com/office/word/2006/wordml" xmlns:wps="http://schemas.microsoft.com/office/word/2010/wordprocessingShape" mc:Ignorable="w14 wp14">
-  <w:docDefaults>
-    <w:rPrDefault>
-      <w:rPr>
-        <w:rFonts w:asciiTheme="minorHAnsi" w:eastAsiaTheme="minorHAnsi" w:hAnsiTheme="minorHAnsi" w:cstheme="minorBidi"/>
-        <w:sz w:val="22"/>
-        <w:szCs w:val="22"/>
-        <w:lang w:val="en-US" w:eastAsia="en-US" w:bidi="ar-SA"/>
-      </w:rPr>
-    </w:rPrDefault>
-    <w:pPrDefault>
-      <w:pPr>
-        <w:spacing w:after="160" w:line="259" w:lineRule="auto"/>
-      </w:pPr>
-    </w:pPrDefault>
-  </w:docDefaults>
-  <w:latentStyles w:defLockedState="0" w:defUIPriority="99" w:defSemiHidden="1" w:defUnhideWhenUsed="1" w:defQFormat="0" w:count="276">
-    <w:lsdException w:name="Normal" w:semiHidden="0" w:uiPriority="0" w:unhideWhenUsed="0" w:qFormat="1"/>
-    <w:lsdException w:name="heading 1" w:semiHidden="0" w:uiPriority="9" w:unhideWhenUsed="0" w:qFormat="1"/>
-    <w:lsdException w:name="heading 2" w:uiPriority="9" w:qFormat="1"/>
-    <w:lsdException w:name="heading 3" w:uiPriority="9" w:qFormat="1"/>
-    <w:lsdException w:name="heading 4" w:uiPriority="9" w:qFormat="1"/>
-    <w:lsdException w:name="heading 5" w:uiPriority="9" w:qFormat="1"/>
-    <w:lsdException w:name="heading 6" w:uiPriority="9" w:qFormat="1"/>
-    <w:lsdException w:name="heading 7" w:uiPriority="9" w:qFormat="1"/>
-    <w:lsdException w:name="heading 8" w:uiPriority="9" w:qFormat="1"/>
-    <w:lsdException w:name="heading 9" w:uiPriority="9" w:qFormat="1"/>
-    <w:lsdException w:name="toc 1" w:uiPriority="39"/>
-    <w:lsdException w:name="toc 2" w:uiPriority="39"/>
-    <w:lsdException w:name="toc 3" w:uiPriority="39"/>
-    <w:lsdException w:name="toc 4" w:uiPriority="39"/>
-    <w:lsdException w:name="toc 5" w:uiPriority="39"/>
-    <w:lsdException w:name="toc 6" w:uiPriority="39"/>
-    <w:lsdException w:name="toc 7" w:uiPriority="39"/>
-    <w:lsdException w:name="toc 8" w:uiPriority="39"/>
-    <w:lsdException w:name="toc 9" w:uiPriority="39"/>
-    <w:lsdException w:name="caption" w:uiPriority="35" w:qFormat="1"/>
-    <w:lsdException w:name="Title" w:semiHidden="0" w:uiPriority="10" w:unhideWhenUsed="0" w:qFormat="1"/>
-    <w:lsdException w:name="Default Paragraph Font" w:uiPriority="1"/>
-    <w:lsdException w:name="Subtitle" w:semiHidden="0" w:uiPriority="11" w:unhideWhenUsed="0" w:qFormat="1"/>
-    <w:lsdException w:name="Strong" w:semiHidden="0" w:uiPriority="22" w:unhideWhenUsed="0" w:qFormat="1"/>
-    <w:lsdException w:name="Emphasis" w:semiHidden="0" w:uiPriority="20" w:unhideWhenUsed="0" w:qFormat="1"/>
-    <w:lsdException w:name="Table Grid" w:semiHidden="0" w:uiPriority="39" w:unhideWhenUsed="0"/>
-    <w:lsdException w:name="Placeholder Text" w:unhideWhenUsed="0"/>
-    <w:lsdException w:name="No Spacing" w:semiHidden="0" w:uiPriority="1" w:unhideWhenUsed="0" w:qFormat="1"/>
-    <w:lsdException w:name="Light Shading" w:semiHidden="0" w:uiPriority="60" w:unhideWhenUsed="0"/>
-    <w:lsdException w:name="Light List" w:semiHidden="0" w:uiPriority="61" w:unhideWhenUsed="0"/>
-    <w:lsdException w:name="Light Grid" w:semiHidden="0" w:uiPriority="62" w:unhideWhenUsed="0"/>
-    <w:lsdException w:name="Medium Shading 1" w:semiHidden="0" w:uiPriority="63" w:unhideWhenUsed="0"/>
-    <w:lsdException w:name="Medium Shading 2" w:semiHidden="0" w:uiPriority="64" w:unhideWhenUsed="0"/>
-    <w:lsdException w:name="Medium List 1" w:semiHidden="0" w:uiPriority="65" w:unhideWhenUsed="0"/>
-    <w:lsdException w:name="Medium List 2" w:semiHidden="0" w:uiPriority="66" w:unhideWhenUsed="0"/>
-    <w:lsdException w:name="Medium Grid 1" w:semiHidden="0" w:uiPriority="67" w:unhideWhenUsed="0"/>
-    <w:lsdException w:name="Medium Grid 2" w:semiHidden="0" w:uiPriority="68" w:unhideWhenUsed="0"/>
-    <w:lsdException w:name="Medium Grid 3" w:semiHidden="0" w:uiPriority="69" w:unhideWhenUsed="0"/>
-    <w:lsdException w:name="Dark List" w:semiHidden="0" w:uiPriority="70" w:unhideWhenUsed="0"/>
-    <w:lsdException w:name="Colorful Shading" w:semiHidden="0" w:uiPriority="71" w:unhideWhenUsed="0"/>
-    <w:lsdException w:name="Colorful List" w:semiHidden="0" w:uiPriority="72" w:unhideWhenUsed="0"/>
-    <w:lsdException w:name="Colorful Grid" w:semiHidden="0" w:uiPriority="73" w:unhideWhenUsed="0"/>
-    <w:lsdException w:name="Light Shading Accent 1" w:semiHidden="0" w:uiPriority="60" w:unhideWhenUsed="0"/>
-    <w:lsdException w:name="Light List Accent 1" w:semiHidden="0" w:uiPriority="61" w:unhideWhenUsed="0"/>
-    <w:lsdException w:name="Light Grid Accent 1" w:semiHidden="0" w:uiPriority="62" w:unhideWhenUsed="0"/>
-    <w:lsdException w:name="Medium Shading 1 Accent 1" w:semiHidden="0" w:uiPriority="63" w:unhideWhenUsed="0"/>
-    <w:lsdException w:name="Medium Shading 2 Accent 1" w:semiHidden="0" w:uiPriority="64" w:unhideWhenUsed="0"/>
-    <w:lsdException w:name="Medium List 1 Accent 1" w:semiHidden="0" w:uiPriority="65" w:unhideWhenUsed="0"/>
-    <w:lsdException w:name="Revision" w:unhideWhenUsed="0"/>
-    <w:lsdException w:name="List Paragraph" w:semiHidden="0" w:uiPriority="0" w:unhideWhenUsed="0" w:qFormat="1"/>
-    <w:lsdException w:name="Quote" w:semiHidden="0" w:uiPriority="29" w:unhideWhenUsed="0" w:qFormat="1"/>
-    <w:lsdException w:name="Intense Quote" w:semiHidden="0" w:uiPriority="30" w:unhideWhenUsed="0" w:qFormat="1"/>
-    <w:lsdException w:name="Medium List 2 Accent 1" w:semiHidden="0" w:uiPriority="66" w:unhideWhenUsed="0"/>
-    <w:lsdException w:name="Medium Grid 1 Accent 1" w:semiHidden="0" w:uiPriority="67" w:unhideWhenUsed="0"/>
-    <w:lsdException w:name="Medium Grid 2 Accent 1" w:semiHidden="0" w:uiPriority="68" w:unhideWhenUsed="0"/>
-    <w:lsdException w:name="Medium Grid 3 Accent 1" w:semiHidden="0" w:uiPriority="69" w:unhideWhenUsed="0"/>
-    <w:lsdException w:name="Dark List Accent 1" w:semiHidden="0" w:uiPriority="70" w:unhideWhenUsed="0"/>
-    <w:lsdException w:name="Colorful Shading Accent 1" w:semiHidden="0" w:uiPriority="71" w:unhideWhenUsed="0"/>
-    <w:lsdException w:name="Colorful List Accent 1" w:semiHidden="0" w:uiPriority="72" w:unhideWhenUsed="0"/>
-    <w:lsdException w:name="Colorful Grid Accent 1" w:semiHidden="0" w:uiPriority="73" w:unhideWhenUsed="0"/>
-    <w:lsdException w:name="Light Shading Accent 2" w:semiHidden="0" w:uiPriority="60" w:unhideWhenUsed="0"/>
-    <w:lsdException w:name="Light List Accent 2" w:semiHidden="0" w:uiPriority="61" w:unhideWhenUsed="0"/>
-    <w:lsdException w:name="Light Grid Accent 2" w:semiHidden="0" w:uiPriority="62" w:unhideWhenUsed="0"/>
-    <w:lsdException w:name="Medium Shading 1 Accent 2" w:semiHidden="0" w:uiPriority="63" w:unhideWhenUsed="0"/>
-    <w:lsdException w:name="Medium Shading 2 Accent 2" w:semiHidden="0" w:uiPriority="64" w:unhideWhenUsed="0"/>
-    <w:lsdException w:name="Medium List 1 Accent 2" w:semiHidden="0" w:uiPriority="65" w:unhideWhenUsed="0"/>
-    <w:lsdException w:name="Medium List 2 Accent 2" w:semiHidden="0" w:uiPriority="66" w:unhideWhenUsed="0"/>
-    <w:lsdException w:name="Medium Grid 1 Accent 2" w:semiHidden="0" w:uiPriority="67" w:unhideWhenUsed="0"/>
-    <w:lsdException w:name="Medium Grid 2 Accent 2" w:semiHidden="0" w:uiPriority="68" w:unhideWhenUsed="0"/>
-    <w:lsdException w:name="Medium Grid 3 Accent 2" w:semiHidden="0" w:uiPriority="69" w:unhideWhenUsed="0"/>
-    <w:lsdException w:name="Dark List Accent 2" w:semiHidden="0" w:uiPriority="70" w:unhideWhenUsed="0"/>
-    <w:lsdException w:name="Colorful Shading Accent 2" w:semiHidden="0" w:uiPriority="71" w:unhideWhenUsed="0"/>
-    <w:lsdException w:name="Colorful List Accent 2" w:semiHidden="0" w:uiPriority="72" w:unhideWhenUsed="0"/>
-    <w:lsdException w:name="Colorful Grid Accent 2" w:semiHidden="0" w:uiPriority="73" w:unhideWhenUsed="0"/>
-    <w:lsdException w:name="Light Shading Accent 3" w:semiHidden="0" w:uiPriority="60" w:unhideWhenUsed="0"/>
-    <w:lsdException w:name="Light List Accent 3" w:semiHidden="0" w:uiPriority="61" w:unhideWhenUsed="0"/>
-    <w:lsdException w:name="Light Grid Accent 3" w:semiHidden="0" w:uiPriority="62" w:unhideWhenUsed="0"/>
-    <w:lsdException w:name="Medium Shading 1 Accent 3" w:semiHidden="0" w:uiPriority="63" w:unhideWhenUsed="0"/>
-    <w:lsdException w:name="Medium Shading 2 Accent 3" w:semiHidden="0" w:uiPriority="64" w:unhideWhenUsed="0"/>
-    <w:lsdException w:name="Medium List 1 Accent 3" w:semiHidden="0" w:uiPriority="65" w:unhideWhenUsed="0"/>
-    <w:lsdException w:name="Medium List 2 Accent 3" w:semiHidden="0" w:uiPriority="66" w:unhideWhenUsed="0"/>
-    <w:lsdException w:name="Medium Grid 1 Accent 3" w:semiHidden="0" w:uiPriority="67" w:unhideWhenUsed="0"/>
-    <w:lsdException w:name="Medium Grid 2 Accent 3" w:semiHidden="0" w:uiPriority="68" w:unhideWhenUsed="0"/>
-    <w:lsdException w:name="Medium Grid 3 Accent 3" w:semiHidden="0" w:uiPriority="69" w:unhideWhenUsed="0"/>
-    <w:lsdException w:name="Dark List Accent 3" w:semiHidden="0" w:uiPriority="70" w:unhideWhenUsed="0"/>
-    <w:lsdException w:name="Colorful Shading Accent 3" w:semiHidden="0" w:uiPriority="71" w:unhideWhenUsed="0"/>
-    <w:lsdException w:name="Colorful List Accent 3" w:semiHidden="0" w:uiPriority="72" w:unhideWhenUsed="0"/>
-    <w:lsdException w:name="Colorful Grid Accent 3" w:semiHidden="0" w:uiPriority="73" w:unhideWhenUsed="0"/>
-    <w:lsdException w:name="Light Shading Accent 4" w:semiHidden="0" w:uiPriority="60" w:unhideWhenUsed="0"/>
-    <w:lsdException w:name="Light List Accent 4" w:semiHidden="0" w:uiPriority="61" w:unhideWhenUsed="0"/>
-    <w:lsdException w:name="Light Grid Accent 4" w:semiHidden="0" w:uiPriority="62" w:unhideWhenUsed="0"/>
-    <w:lsdException w:name="Medium Shading 1 Accent 4" w:semiHidden="0" w:uiPriority="63" w:unhideWhenUsed="0"/>
-    <w:lsdException w:name="Medium Shading 2 Accent 4" w:semiHidden="0" w:uiPriority="64" w:unhideWhenUsed="0"/>
-    <w:lsdException w:name="Medium List 1 Accent 4" w:semiHidden="0" w:uiPriority="65" w:unhideWhenUsed="0"/>
-    <w:lsdException w:name="Medium List 2 Accent 4" w:semiHidden="0" w:uiPriority="66" w:unhideWhenUsed="0"/>
-    <w:lsdException w:name="Medium Grid 1 Accent 4" w:semiHidden="0" w:uiPriority="67" w:unhideWhenUsed="0"/>
-    <w:lsdException w:name="Medium Grid 2 Accent 4" w:semiHidden="0" w:uiPriority="68" w:unhideWhenUsed="0"/>
-    <w:lsdException w:name="Medium Grid 3 Accent 4" w:semiHidden="0" w:uiPriority="69" w:unhideWhenUsed="0"/>
-    <w:lsdException w:name="Dark List Accent 4" w:semiHidden="0" w:uiPriority="70" w:unhideWhenUsed="0"/>
-    <w:lsdException w:name="Colorful Shading Accent 4" w:semiHidden="0" w:uiPriority="71" w:unhideWhenUsed="0"/>
-    <w:lsdException w:name="Colorful List Accent 4" w:semiHidden="0" w:uiPriority="72" w:unhideWhenUsed="0"/>
-    <w:lsdException w:name="Colorful Grid Accent 4" w:semiHidden="0" w:uiPriority="73" w:unhideWhenUsed="0"/>
-    <w:lsdException w:name="Light Shading Accent 5" w:semiHidden="0" w:uiPriority="60" w:unhideWhenUsed="0"/>
-    <w:lsdException w:name="Light List Accent 5" w:semiHidden="0" w:uiPriority="61" w:unhideWhenUsed="0"/>
-    <w:lsdException w:name="Light Grid Accent 5" w:semiHidden="0" w:uiPriority="62" w:unhideWhenUsed="0"/>
-    <w:lsdException w:name="Medium Shading 1 Accent 5" w:semiHidden="0" w:uiPriority="63" w:unhideWhenUsed="0"/>
-    <w:lsdException w:name="Medium Shading 2 Accent 5" w:semiHidden="0" w:uiPriority="64" w:unhideWhenUsed="0"/>
-    <w:lsdException w:name="Medium List 1 Accent 5" w:semiHidden="0" w:uiPriority="65" w:unhideWhenUsed="0"/>
-    <w:lsdException w:name="Medium List 2 Accent 5" w:semiHidden="0" w:uiPriority="66" w:unhideWhenUsed="0"/>
-    <w:lsdException w:name="Medium Grid 1 Accent 5" w:semiHidden="0" w:uiPriority="67" w:unhideWhenUsed="0"/>
-    <w:lsdException w:name="Medium Grid 2 Accent 5" w:semiHidden="0" w:uiPriority="68" w:unhideWhenUsed="0"/>
-    <w:lsdException w:name="Medium Grid 3 Accent 5" w:semiHidden="0" w:uiPriority="69" w:unhideWhenUsed="0"/>
-    <w:lsdException w:name="Dark List Accent 5" w:semiHidden="0" w:uiPriority="70" w:unhideWhenUsed="0"/>
-    <w:lsdException w:name="Colorful Shading Accent 5" w:semiHidden="0" w:uiPriority="71" w:unhideWhenUsed="0"/>
-    <w:lsdException w:name="Colorful List Accent 5" w:semiHidden="0" w:uiPriority="72" w:unhideWhenUsed="0"/>
-    <w:lsdException w:name="Colorful Grid Accent 5" w:semiHidden="0" w:uiPriority="73" w:unhideWhenUsed="0"/>
-    <w:lsdException w:name="Light Shading Accent 6" w:semiHidden="0" w:uiPriority="60" w:unhideWhenUsed="0"/>
-    <w:lsdException w:name="Light List Accent 6" w:semiHidden="0" w:uiPriority="61" w:unhideWhenUsed="0"/>
-    <w:lsdException w:name="Light Grid Accent 6" w:semiHidden="0" w:uiPriority="62" w:unhideWhenUsed="0"/>
-    <w:lsdException w:name="Medium Shading 1 Accent 6" w:semiHidden="0" w:uiPriority="63" w:unhideWhenUsed="0"/>
-    <w:lsdException w:name="Medium Shading 2 Accent 6" w:semiHidden="0" w:uiPriority="64" w:unhideWhenUsed="0"/>
-    <w:lsdException w:name="Medium List 1 Accent 6" w:semiHidden="0" w:uiPriority="65" w:unhideWhenUsed="0"/>
-    <w:lsdException w:name="Medium List 2 Accent 6" w:semiHidden="0" w:uiPriority="66" w:unhideWhenUsed="0"/>
-    <w:lsdException w:name="Medium Grid 1 Accent 6" w:semiHidden="0" w:uiPriority="67" w:unhideWhenUsed="0"/>
-    <w:lsdException w:name="Medium Grid 2 Accent 6" w:semiHidden="0" w:uiPriority="68" w:unhideWhenUsed="0"/>
-    <w:lsdException w:name="Medium Grid 3 Accent 6" w:semiHidden="0" w:uiPriority="69" w:unhideWhenUsed="0"/>
-    <w:lsdException w:name="Dark List Accent 6" w:semiHidden="0" w:uiPriority="70" w:unhideWhenUsed="0"/>
-    <w:lsdException w:name="Colorful Shading Accent 6" w:semiHidden="0" w:uiPriority="71" w:unhideWhenUsed="0"/>
-    <w:lsdException w:name="Colorful List Accent 6" w:semiHidden="0" w:uiPriority="72" w:unhideWhenUsed="0"/>
-    <w:lsdException w:name="Colorful Grid Accent 6" w:semiHidden="0" w:uiPriority="73" w:unhideWhenUsed="0"/>
-    <w:lsdException w:name="Subtle Emphasis" w:semiHidden="0" w:uiPriority="19" w:unhideWhenUsed="0" w:qFormat="1"/>
-    <w:lsdException w:name="Intense Emphasis" w:semiHidden="0" w:uiPriority="21" w:unhideWhenUsed="0" w:qFormat="1"/>
-    <w:lsdException w:name="Subtle Reference" w:semiHidden="0" w:uiPriority="31" w:unhideWhenUsed="0" w:qFormat="1"/>
-    <w:lsdException w:name="Intense Reference" w:semiHidden="0" w:uiPriority="32" w:unhideWhenUsed="0" w:qFormat="1"/>
-    <w:lsdException w:name="Book Title" w:semiHidden="0" w:uiPriority="33" w:unhideWhenUsed="0" w:qFormat="1"/>
-    <w:lsdException w:name="Bibliography" w:uiPriority="37"/>
-    <w:lsdException w:name="TOC Heading" w:uiPriority="39" w:qFormat="1"/>
-  </w:latentStyles>
-  <w:style w:type="paragraph" w:default="1" w:styleId="Normal">
-    <w:name w:val="Normal"/>
-    <w:qFormat/>
-  </w:style>
-  <w:style w:type="paragraph" w:styleId="Heading1">
-    <w:name w:val="heading 1"/>
-    <w:basedOn w:val="Normal"/>
-    <w:next w:val="Normal"/>
-    <w:link w:val="Heading1Char"/>
-    <w:uiPriority w:val="9"/>
-    <w:qFormat/>
-    <w:rsid w:val="00600C19"/>
-    <w:pPr>
-      <w:keepNext/>
-      <w:keepLines/>
-      <w:numPr>
-        <w:numId w:val="11"/>
-      </w:numPr>
-      <w:spacing w:before="240" w:after="0"/>
-      <w:outlineLvl w:val="0"/>
-    </w:pPr>
-    <w:rPr>
-      <w:rFonts w:ascii="Times New Roman" w:eastAsiaTheme="majorEastAsia" w:hAnsi="Times New Roman" w:cstheme="majorBidi"/>
-      <w:b/>
-      <w:szCs w:val="32"/>
-    </w:rPr>
-  </w:style>
-  <w:style w:type="paragraph" w:styleId="Heading2">
-    <w:name w:val="heading 2"/>
-    <w:basedOn w:val="Normal"/>
-    <w:next w:val="Normal"/>
-    <w:link w:val="Heading2Char"/>
-    <w:uiPriority w:val="9"/>
-    <w:unhideWhenUsed/>
-    <w:qFormat/>
-    <w:rsid w:val="00600C19"/>
-    <w:pPr>
-      <w:keepNext/>
-      <w:keepLines/>
-      <w:numPr>
-        <w:ilvl w:val="1"/>
-        <w:numId w:val="11"/>
-      </w:numPr>
-      <w:spacing w:before="40" w:after="0"/>
-      <w:outlineLvl w:val="1"/>
-    </w:pPr>
-    <w:rPr>
-      <w:rFonts w:ascii="Times New Roman" w:eastAsiaTheme="majorEastAsia" w:hAnsi="Times New Roman" w:cstheme="majorBidi"/>
-      <w:b/>
-      <w:szCs w:val="26"/>
-    </w:rPr>
-  </w:style>
-  <w:style w:type="paragraph" w:styleId="Heading3">
-    <w:name w:val="heading 3"/>
-    <w:basedOn w:val="Normal"/>
-    <w:next w:val="Normal"/>
-    <w:link w:val="Heading3Char"/>
-    <w:uiPriority w:val="9"/>
-    <w:unhideWhenUsed/>
-    <w:qFormat/>
-    <w:rsid w:val="00600C19"/>
-    <w:pPr>
-      <w:keepNext/>
-      <w:keepLines/>
-      <w:numPr>
-        <w:ilvl w:val="2"/>
-        <w:numId w:val="11"/>
-      </w:numPr>
-      <w:spacing w:before="40" w:after="0"/>
-      <w:outlineLvl w:val="2"/>
-    </w:pPr>
-    <w:rPr>
-      <w:rFonts w:ascii="Times New Roman" w:eastAsiaTheme="majorEastAsia" w:hAnsi="Times New Roman" w:cstheme="majorBidi"/>
-      <w:b/>
-      <w:szCs w:val="24"/>
-    </w:rPr>
-  </w:style>
-  <w:style w:type="paragraph" w:styleId="Heading4">
-    <w:name w:val="heading 4"/>
-    <w:basedOn w:val="Normal"/>
-    <w:next w:val="Normal"/>
-    <w:link w:val="Heading4Char"/>
-    <w:uiPriority w:val="9"/>
-    <w:unhideWhenUsed/>
-    <w:qFormat/>
-    <w:rsid w:val="00600C19"/>
-    <w:pPr>
-      <w:keepNext/>
-      <w:keepLines/>
-      <w:numPr>
-        <w:ilvl w:val="3"/>
-        <w:numId w:val="11"/>
-      </w:numPr>
-      <w:spacing w:before="40" w:after="0"/>
-      <w:outlineLvl w:val="3"/>
-    </w:pPr>
-    <w:rPr>
-      <w:rFonts w:asciiTheme="majorHAnsi" w:eastAsiaTheme="majorEastAsia" w:hAnsiTheme="majorHAnsi" w:cstheme="majorBidi"/>
-      <w:i/>
-      <w:iCs/>
-      <w:color w:val="2E74B5" w:themeColor="accent1" w:themeShade="BF"/>
-    </w:rPr>
-  </w:style>
-  <w:style w:type="paragraph" w:styleId="Heading5">
-    <w:name w:val="heading 5"/>
-    <w:basedOn w:val="Normal"/>
-    <w:next w:val="Normal"/>
-    <w:link w:val="Heading5Char"/>
-    <w:uiPriority w:val="9"/>
-    <w:semiHidden/>
-    <w:unhideWhenUsed/>
-    <w:qFormat/>
-    <w:rsid w:val="00600C19"/>
-    <w:pPr>
-      <w:keepNext/>
-      <w:keepLines/>
-      <w:numPr>
-        <w:ilvl w:val="4"/>
-        <w:numId w:val="11"/>
-      </w:numPr>
-      <w:spacing w:before="40" w:after="0"/>
-      <w:outlineLvl w:val="4"/>
-    </w:pPr>
-    <w:rPr>
-      <w:rFonts w:asciiTheme="majorHAnsi" w:eastAsiaTheme="majorEastAsia" w:hAnsiTheme="majorHAnsi" w:cstheme="majorBidi"/>
-      <w:color w:val="2E74B5" w:themeColor="accent1" w:themeShade="BF"/>
-    </w:rPr>
-  </w:style>
-  <w:style w:type="paragraph" w:styleId="Heading6">
-    <w:name w:val="heading 6"/>
-    <w:basedOn w:val="Normal"/>
-    <w:next w:val="Normal"/>
-    <w:link w:val="Heading6Char"/>
-    <w:uiPriority w:val="9"/>
-    <w:semiHidden/>
-    <w:unhideWhenUsed/>
-    <w:qFormat/>
-    <w:rsid w:val="00600C19"/>
-    <w:pPr>
-      <w:keepNext/>
-      <w:keepLines/>
-      <w:numPr>
-        <w:ilvl w:val="5"/>
-        <w:numId w:val="11"/>
-      </w:numPr>
-      <w:spacing w:before="40" w:after="0"/>
-      <w:outlineLvl w:val="5"/>
-    </w:pPr>
-    <w:rPr>
-      <w:rFonts w:asciiTheme="majorHAnsi" w:eastAsiaTheme="majorEastAsia" w:hAnsiTheme="majorHAnsi" w:cstheme="majorBidi"/>
-      <w:color w:val="1F4D78" w:themeColor="accent1" w:themeShade="7F"/>
-    </w:rPr>
-  </w:style>
-  <w:style w:type="paragraph" w:styleId="Heading7">
-    <w:name w:val="heading 7"/>
-    <w:basedOn w:val="Normal"/>
-    <w:next w:val="Normal"/>
-    <w:link w:val="Heading7Char"/>
-    <w:uiPriority w:val="9"/>
-    <w:semiHidden/>
-    <w:unhideWhenUsed/>
-    <w:qFormat/>
-    <w:rsid w:val="00600C19"/>
-    <w:pPr>
-      <w:keepNext/>
-      <w:keepLines/>
-      <w:numPr>
-        <w:ilvl w:val="6"/>
-        <w:numId w:val="11"/>
-      </w:numPr>
-      <w:spacing w:before="40" w:after="0"/>
-      <w:outlineLvl w:val="6"/>
-    </w:pPr>
-    <w:rPr>
-      <w:rFonts w:asciiTheme="majorHAnsi" w:eastAsiaTheme="majorEastAsia" w:hAnsiTheme="majorHAnsi" w:cstheme="majorBidi"/>
-      <w:i/>
-      <w:iCs/>
-      <w:color w:val="1F4D78" w:themeColor="accent1" w:themeShade="7F"/>
-    </w:rPr>
-  </w:style>
-  <w:style w:type="paragraph" w:styleId="Heading8">
-    <w:name w:val="heading 8"/>
-    <w:basedOn w:val="Normal"/>
-    <w:next w:val="Normal"/>
-    <w:link w:val="Heading8Char"/>
-    <w:uiPriority w:val="9"/>
-    <w:semiHidden/>
-    <w:unhideWhenUsed/>
-    <w:qFormat/>
-    <w:rsid w:val="00600C19"/>
-    <w:pPr>
-      <w:keepNext/>
-      <w:keepLines/>
-      <w:numPr>
-        <w:ilvl w:val="7"/>
-        <w:numId w:val="11"/>
-      </w:numPr>
-      <w:spacing w:before="40" w:after="0"/>
-      <w:outlineLvl w:val="7"/>
-    </w:pPr>
-    <w:rPr>
-      <w:rFonts w:asciiTheme="majorHAnsi" w:eastAsiaTheme="majorEastAsia" w:hAnsiTheme="majorHAnsi" w:cstheme="majorBidi"/>
-      <w:color w:val="272727" w:themeColor="text1" w:themeTint="D8"/>
-      <w:sz w:val="21"/>
-      <w:szCs w:val="21"/>
-    </w:rPr>
-  </w:style>
-  <w:style w:type="paragraph" w:styleId="Heading9">
-    <w:name w:val="heading 9"/>
-    <w:basedOn w:val="Normal"/>
-    <w:next w:val="Normal"/>
-    <w:link w:val="Heading9Char"/>
-    <w:uiPriority w:val="9"/>
-    <w:semiHidden/>
-    <w:unhideWhenUsed/>
-    <w:qFormat/>
-    <w:rsid w:val="00600C19"/>
-    <w:pPr>
-      <w:keepNext/>
-      <w:keepLines/>
-      <w:numPr>
-        <w:ilvl w:val="8"/>
-        <w:numId w:val="11"/>
-      </w:numPr>
-      <w:spacing w:before="40" w:after="0"/>
-      <w:outlineLvl w:val="8"/>
-    </w:pPr>
-    <w:rPr>
-      <w:rFonts w:asciiTheme="majorHAnsi" w:eastAsiaTheme="majorEastAsia" w:hAnsiTheme="majorHAnsi" w:cstheme="majorBidi"/>
-      <w:i/>
-      <w:iCs/>
-      <w:color w:val="272727" w:themeColor="text1" w:themeTint="D8"/>
-      <w:sz w:val="21"/>
-      <w:szCs w:val="21"/>
-    </w:rPr>
-  </w:style>
-  <w:style w:type="character" w:default="1" w:styleId="DefaultParagraphFont">
-    <w:name w:val="Default Paragraph Font"/>
-    <w:uiPriority w:val="1"/>
-    <w:semiHidden/>
-    <w:unhideWhenUsed/>
-  </w:style>
-  <w:style w:type="table" w:default="1" w:styleId="TableNormal">
-    <w:name w:val="Normal Table"/>
-    <w:uiPriority w:val="99"/>
-    <w:semiHidden/>
-    <w:unhideWhenUsed/>
-    <w:tblPr>
-      <w:tblInd w:w="0" w:type="dxa"/>
-      <w:tblCellMar>
-        <w:top w:w="0" w:type="dxa"/>
-        <w:left w:w="108" w:type="dxa"/>
-        <w:bottom w:w="0" w:type="dxa"/>
-        <w:right w:w="108" w:type="dxa"/>
-      </w:tblCellMar>
-    </w:tblPr>
-  </w:style>
-  <w:style w:type="numbering" w:default="1" w:styleId="NoList">
-    <w:name w:val="No List"/>
-    <w:uiPriority w:val="99"/>
-    <w:semiHidden/>
-    <w:unhideWhenUsed/>
-  </w:style>
-  <w:style w:type="table" w:styleId="TableGrid">
-    <w:name w:val="Table Grid"/>
-    <w:basedOn w:val="TableNormal"/>
-    <w:uiPriority w:val="39"/>
-    <w:rsid w:val="00DB4F5D"/>
-    <w:pPr>
-      <w:spacing w:after="0" w:line="240" w:lineRule="auto"/>
-    </w:pPr>
-    <w:tblPr>
-      <w:tblInd w:w="0" w:type="dxa"/>
-      <w:tblBorders>
-        <w:top w:val="single" w:sz="4" w:space="0" w:color="auto"/>
-        <w:left w:val="single" w:sz="4" w:space="0" w:color="auto"/>
-        <w:bottom w:val="single" w:sz="4" w:space="0" w:color="auto"/>
-        <w:right w:val="single" w:sz="4" w:space="0" w:color="auto"/>
-        <w:insideH w:val="single" w:sz="4" w:space="0" w:color="auto"/>
-        <w:insideV w:val="single" w:sz="4" w:space="0" w:color="auto"/>
-      </w:tblBorders>
-      <w:tblCellMar>
-        <w:top w:w="0" w:type="dxa"/>
-        <w:left w:w="108" w:type="dxa"/>
-        <w:bottom w:w="0" w:type="dxa"/>
-        <w:right w:w="108" w:type="dxa"/>
-      </w:tblCellMar>
     </w:tblPr>
   </w:style>
   <w:style w:type="character" w:customStyle="1" w:styleId="Heading1Char">
@@ -54075,7 +53822,7 @@
   <a:extraClrSchemeLst/>
   <a:extLst>
     <a:ext uri="{05A4C25C-085E-4340-85A3-A5531E510DB2}">
-      <thm15:themeFamily xmlns:thm15="http://schemas.microsoft.com/office/thememl/2012/main" xmlns="" name="Office Theme" id="{62F939B6-93AF-4DB8-9C6B-D6C7DFDC589F}" vid="{4A3C46E8-61CC-4603-A589-7422A47A8E4A}"/>
+      <thm15:themeFamily xmlns:thm15="http://schemas.microsoft.com/office/thememl/2012/main" name="Office Theme" id="{62F939B6-93AF-4DB8-9C6B-D6C7DFDC589F}" vid="{4A3C46E8-61CC-4603-A589-7422A47A8E4A}"/>
     </a:ext>
   </a:extLst>
 </a:theme>
@@ -54086,7 +53833,7 @@
 </file>
 
 <file path=customXml/itemProps1.xml><?xml version="1.0" encoding="utf-8"?>
-<ds:datastoreItem xmlns:ds="http://schemas.openxmlformats.org/officeDocument/2006/customXml" ds:itemID="{94CAA8A1-8759-1342-862A-390BF56E3B3E}">
+<ds:datastoreItem xmlns:ds="http://schemas.openxmlformats.org/officeDocument/2006/customXml" ds:itemID="{35325426-AC56-4D0A-9513-9C1A98F428D9}">
   <ds:schemaRefs>
     <ds:schemaRef ds:uri="http://schemas.openxmlformats.org/officeDocument/2006/bibliography"/>
   </ds:schemaRefs>

</xml_diff>

<commit_message>
finished editing for the night
</commit_message>
<xml_diff>
--- a/Documents/Budget Document/Budget_Proposal.docx
+++ b/Documents/Budget Document/Budget_Proposal.docx
@@ -47282,6 +47282,8 @@
                 <w:rFonts w:ascii="Times New Roman" w:hAnsi="Times New Roman" w:cs="Times New Roman"/>
               </w:rPr>
             </w:pPr>
+            <w:bookmarkStart w:id="134" w:name="_GoBack"/>
+            <w:bookmarkEnd w:id="134"/>
           </w:p>
         </w:tc>
       </w:tr>
@@ -47684,8 +47686,8 @@
         <w:spacing w:after="0"/>
         <w:contextualSpacing/>
       </w:pPr>
-      <w:bookmarkStart w:id="134" w:name="_Ref274054374"/>
-      <w:bookmarkStart w:id="135" w:name="_Toc274060246"/>
+      <w:bookmarkStart w:id="135" w:name="_Ref274054374"/>
+      <w:bookmarkStart w:id="136" w:name="_Toc274060246"/>
       <w:proofErr w:type="gramStart"/>
       <w:r>
         <w:t xml:space="preserve">Table </w:t>
@@ -47698,7 +47700,7 @@
           <w:t>28</w:t>
         </w:r>
       </w:fldSimple>
-      <w:bookmarkEnd w:id="134"/>
+      <w:bookmarkEnd w:id="135"/>
       <w:r>
         <w:t>.</w:t>
       </w:r>
@@ -47706,7 +47708,7 @@
       <w:r>
         <w:t xml:space="preserve"> Requirements traceability for the sensors</w:t>
       </w:r>
-      <w:bookmarkEnd w:id="135"/>
+      <w:bookmarkEnd w:id="136"/>
     </w:p>
     <w:p>
       <w:pPr>
@@ -47724,8 +47726,8 @@
           <w:szCs w:val="22"/>
         </w:rPr>
       </w:pPr>
-      <w:bookmarkStart w:id="136" w:name="_Toc274055896"/>
-      <w:bookmarkStart w:id="137" w:name="_Toc274056794"/>
+      <w:bookmarkStart w:id="137" w:name="_Toc274055896"/>
+      <w:bookmarkStart w:id="138" w:name="_Toc274056794"/>
       <w:r>
         <w:rPr>
           <w:rFonts w:cs="Times New Roman"/>
@@ -47734,8 +47736,8 @@
         <w:lastRenderedPageBreak/>
         <w:t>Motors</w:t>
       </w:r>
-      <w:bookmarkEnd w:id="136"/>
       <w:bookmarkEnd w:id="137"/>
+      <w:bookmarkEnd w:id="138"/>
     </w:p>
     <w:p>
       <w:pPr>
@@ -48165,8 +48167,8 @@
         <w:spacing w:after="0"/>
         <w:contextualSpacing/>
       </w:pPr>
-      <w:bookmarkStart w:id="138" w:name="_Ref274054412"/>
-      <w:bookmarkStart w:id="139" w:name="_Toc274060247"/>
+      <w:bookmarkStart w:id="139" w:name="_Ref274054412"/>
+      <w:bookmarkStart w:id="140" w:name="_Toc274060247"/>
       <w:proofErr w:type="gramStart"/>
       <w:r>
         <w:t xml:space="preserve">Table </w:t>
@@ -48179,7 +48181,7 @@
           <w:t>29</w:t>
         </w:r>
       </w:fldSimple>
-      <w:bookmarkEnd w:id="138"/>
+      <w:bookmarkEnd w:id="139"/>
       <w:r>
         <w:t>.</w:t>
       </w:r>
@@ -48187,7 +48189,7 @@
       <w:r>
         <w:t xml:space="preserve"> Requirements traceability for the motors</w:t>
       </w:r>
-      <w:bookmarkEnd w:id="139"/>
+      <w:bookmarkEnd w:id="140"/>
     </w:p>
     <w:p>
       <w:pPr>
@@ -48843,8 +48845,8 @@
         <w:spacing w:after="0"/>
         <w:contextualSpacing/>
       </w:pPr>
-      <w:bookmarkStart w:id="140" w:name="_Ref274054441"/>
-      <w:bookmarkStart w:id="141" w:name="_Toc274060248"/>
+      <w:bookmarkStart w:id="141" w:name="_Ref274054441"/>
+      <w:bookmarkStart w:id="142" w:name="_Toc274060248"/>
       <w:proofErr w:type="gramStart"/>
       <w:r>
         <w:t xml:space="preserve">Table </w:t>
@@ -48857,7 +48859,7 @@
           <w:t>30</w:t>
         </w:r>
       </w:fldSimple>
-      <w:bookmarkEnd w:id="140"/>
+      <w:bookmarkEnd w:id="141"/>
       <w:r>
         <w:t>.</w:t>
       </w:r>
@@ -48865,7 +48867,7 @@
       <w:r>
         <w:t xml:space="preserve"> Requirements traceability for the claw</w:t>
       </w:r>
-      <w:bookmarkEnd w:id="141"/>
+      <w:bookmarkEnd w:id="142"/>
     </w:p>
     <w:p>
       <w:pPr>
@@ -48883,8 +48885,8 @@
           <w:szCs w:val="22"/>
         </w:rPr>
       </w:pPr>
-      <w:bookmarkStart w:id="142" w:name="_Toc274055898"/>
-      <w:bookmarkStart w:id="143" w:name="_Toc274056796"/>
+      <w:bookmarkStart w:id="143" w:name="_Toc274055898"/>
+      <w:bookmarkStart w:id="144" w:name="_Toc274056796"/>
       <w:r>
         <w:rPr>
           <w:rFonts w:cs="Times New Roman"/>
@@ -48892,8 +48894,8 @@
         </w:rPr>
         <w:t>Frame</w:t>
       </w:r>
-      <w:bookmarkEnd w:id="142"/>
       <w:bookmarkEnd w:id="143"/>
+      <w:bookmarkEnd w:id="144"/>
     </w:p>
     <w:p>
       <w:pPr>
@@ -49164,8 +49166,8 @@
         <w:spacing w:after="0"/>
         <w:contextualSpacing/>
       </w:pPr>
-      <w:bookmarkStart w:id="144" w:name="_Ref274054469"/>
-      <w:bookmarkStart w:id="145" w:name="_Toc274060249"/>
+      <w:bookmarkStart w:id="145" w:name="_Ref274054469"/>
+      <w:bookmarkStart w:id="146" w:name="_Toc274060249"/>
       <w:proofErr w:type="gramStart"/>
       <w:r>
         <w:t xml:space="preserve">Table </w:t>
@@ -49178,7 +49180,7 @@
           <w:t>31</w:t>
         </w:r>
       </w:fldSimple>
-      <w:bookmarkEnd w:id="144"/>
+      <w:bookmarkEnd w:id="145"/>
       <w:r>
         <w:t>.</w:t>
       </w:r>
@@ -49186,7 +49188,7 @@
       <w:r>
         <w:t xml:space="preserve"> Requirements traceability for the frame</w:t>
       </w:r>
-      <w:bookmarkEnd w:id="145"/>
+      <w:bookmarkEnd w:id="146"/>
     </w:p>
     <w:p>
       <w:pPr>
@@ -49204,8 +49206,8 @@
           <w:szCs w:val="22"/>
         </w:rPr>
       </w:pPr>
-      <w:bookmarkStart w:id="146" w:name="_Toc274055899"/>
-      <w:bookmarkStart w:id="147" w:name="_Toc274056797"/>
+      <w:bookmarkStart w:id="147" w:name="_Toc274055899"/>
+      <w:bookmarkStart w:id="148" w:name="_Toc274056797"/>
       <w:r>
         <w:rPr>
           <w:rFonts w:cs="Times New Roman"/>
@@ -49220,8 +49222,8 @@
         </w:rPr>
         <w:t>ry</w:t>
       </w:r>
-      <w:bookmarkEnd w:id="146"/>
       <w:bookmarkEnd w:id="147"/>
+      <w:bookmarkEnd w:id="148"/>
     </w:p>
     <w:p>
       <w:pPr>
@@ -49481,8 +49483,8 @@
         <w:spacing w:after="0"/>
         <w:contextualSpacing/>
       </w:pPr>
-      <w:bookmarkStart w:id="148" w:name="_Ref274054502"/>
-      <w:bookmarkStart w:id="149" w:name="_Toc274060250"/>
+      <w:bookmarkStart w:id="149" w:name="_Ref274054502"/>
+      <w:bookmarkStart w:id="150" w:name="_Toc274060250"/>
       <w:proofErr w:type="gramStart"/>
       <w:r>
         <w:t xml:space="preserve">Table </w:t>
@@ -49495,7 +49497,7 @@
           <w:t>32</w:t>
         </w:r>
       </w:fldSimple>
-      <w:bookmarkEnd w:id="148"/>
+      <w:bookmarkEnd w:id="149"/>
       <w:r>
         <w:t>.</w:t>
       </w:r>
@@ -49503,7 +49505,7 @@
       <w:r>
         <w:t xml:space="preserve"> Requirements traceability for the batteries</w:t>
       </w:r>
-      <w:bookmarkEnd w:id="149"/>
+      <w:bookmarkEnd w:id="150"/>
     </w:p>
     <w:p>
       <w:pPr>
@@ -49539,8 +49541,8 @@
           <w:szCs w:val="22"/>
         </w:rPr>
       </w:pPr>
-      <w:bookmarkStart w:id="150" w:name="_Toc274055925"/>
-      <w:bookmarkStart w:id="151" w:name="_Toc274056823"/>
+      <w:bookmarkStart w:id="151" w:name="_Toc274055925"/>
+      <w:bookmarkStart w:id="152" w:name="_Toc274056823"/>
       <w:r>
         <w:rPr>
           <w:rFonts w:cs="Times New Roman"/>
@@ -49549,8 +49551,8 @@
         <w:lastRenderedPageBreak/>
         <w:t>Risk Analysis</w:t>
       </w:r>
-      <w:bookmarkEnd w:id="150"/>
       <w:bookmarkEnd w:id="151"/>
+      <w:bookmarkEnd w:id="152"/>
     </w:p>
     <w:p>
       <w:pPr>
@@ -49604,8 +49606,8 @@
           <w:szCs w:val="22"/>
         </w:rPr>
       </w:pPr>
-      <w:bookmarkStart w:id="152" w:name="_Toc274055926"/>
-      <w:bookmarkStart w:id="153" w:name="_Toc274056824"/>
+      <w:bookmarkStart w:id="153" w:name="_Toc274055926"/>
+      <w:bookmarkStart w:id="154" w:name="_Toc274056824"/>
       <w:r>
         <w:rPr>
           <w:rFonts w:cs="Times New Roman"/>
@@ -49613,8 +49615,8 @@
         </w:rPr>
         <w:t>Microcontroller</w:t>
       </w:r>
-      <w:bookmarkEnd w:id="152"/>
       <w:bookmarkEnd w:id="153"/>
+      <w:bookmarkEnd w:id="154"/>
     </w:p>
     <w:p>
       <w:pPr>
@@ -49716,7 +49718,7 @@
                 <w:b/>
               </w:rPr>
             </w:pPr>
-            <w:bookmarkStart w:id="154" w:name="_Ref400166240"/>
+            <w:bookmarkStart w:id="155" w:name="_Ref400166240"/>
             <w:r>
               <w:rPr>
                 <w:rFonts w:ascii="Times New Roman" w:hAnsi="Times New Roman" w:cs="Times New Roman"/>
@@ -49917,8 +49919,8 @@
         <w:spacing w:after="0"/>
         <w:contextualSpacing/>
       </w:pPr>
-      <w:bookmarkStart w:id="155" w:name="_Ref274053386"/>
-      <w:bookmarkStart w:id="156" w:name="_Toc274060275"/>
+      <w:bookmarkStart w:id="156" w:name="_Ref274053386"/>
+      <w:bookmarkStart w:id="157" w:name="_Toc274060275"/>
       <w:proofErr w:type="gramStart"/>
       <w:r>
         <w:t xml:space="preserve">Table </w:t>
@@ -49931,8 +49933,8 @@
           <w:t>33</w:t>
         </w:r>
       </w:fldSimple>
-      <w:bookmarkEnd w:id="154"/>
       <w:bookmarkEnd w:id="155"/>
+      <w:bookmarkEnd w:id="156"/>
       <w:r>
         <w:t>.</w:t>
       </w:r>
@@ -49946,7 +49948,7 @@
       <w:r>
         <w:t>icrocontrollers</w:t>
       </w:r>
-      <w:bookmarkEnd w:id="156"/>
+      <w:bookmarkEnd w:id="157"/>
     </w:p>
     <w:p>
       <w:pPr>
@@ -49964,8 +49966,8 @@
           <w:szCs w:val="22"/>
         </w:rPr>
       </w:pPr>
-      <w:bookmarkStart w:id="157" w:name="_Toc274055927"/>
-      <w:bookmarkStart w:id="158" w:name="_Toc274056825"/>
+      <w:bookmarkStart w:id="158" w:name="_Toc274055927"/>
+      <w:bookmarkStart w:id="159" w:name="_Toc274056825"/>
       <w:r>
         <w:rPr>
           <w:rFonts w:cs="Times New Roman"/>
@@ -49973,8 +49975,8 @@
         </w:rPr>
         <w:t>Sensors</w:t>
       </w:r>
-      <w:bookmarkEnd w:id="157"/>
       <w:bookmarkEnd w:id="158"/>
+      <w:bookmarkEnd w:id="159"/>
     </w:p>
     <w:p>
       <w:pPr>
@@ -50075,7 +50077,7 @@
                 <w:rFonts w:ascii="Times New Roman" w:hAnsi="Times New Roman" w:cs="Times New Roman"/>
               </w:rPr>
             </w:pPr>
-            <w:bookmarkStart w:id="159" w:name="_Ref400166259"/>
+            <w:bookmarkStart w:id="160" w:name="_Ref400166259"/>
             <w:r>
               <w:rPr>
                 <w:rFonts w:ascii="Times New Roman" w:hAnsi="Times New Roman" w:cs="Times New Roman"/>
@@ -50273,8 +50275,8 @@
         <w:spacing w:after="0"/>
         <w:contextualSpacing/>
       </w:pPr>
-      <w:bookmarkStart w:id="160" w:name="_Ref274053395"/>
-      <w:bookmarkStart w:id="161" w:name="_Toc274060276"/>
+      <w:bookmarkStart w:id="161" w:name="_Ref274053395"/>
+      <w:bookmarkStart w:id="162" w:name="_Toc274060276"/>
       <w:proofErr w:type="gramStart"/>
       <w:r>
         <w:t xml:space="preserve">Table </w:t>
@@ -50287,8 +50289,8 @@
           <w:t>34</w:t>
         </w:r>
       </w:fldSimple>
-      <w:bookmarkEnd w:id="159"/>
       <w:bookmarkEnd w:id="160"/>
+      <w:bookmarkEnd w:id="161"/>
       <w:r>
         <w:t>.</w:t>
       </w:r>
@@ -50305,7 +50307,7 @@
       <w:r>
         <w:t>ensors</w:t>
       </w:r>
-      <w:bookmarkEnd w:id="161"/>
+      <w:bookmarkEnd w:id="162"/>
     </w:p>
     <w:p>
       <w:pPr>
@@ -50326,8 +50328,8 @@
           <w:szCs w:val="22"/>
         </w:rPr>
       </w:pPr>
-      <w:bookmarkStart w:id="162" w:name="_Toc274055928"/>
-      <w:bookmarkStart w:id="163" w:name="_Toc274056826"/>
+      <w:bookmarkStart w:id="163" w:name="_Toc274055928"/>
+      <w:bookmarkStart w:id="164" w:name="_Toc274056826"/>
       <w:r>
         <w:rPr>
           <w:rFonts w:cs="Times New Roman"/>
@@ -50335,8 +50337,8 @@
         </w:rPr>
         <w:t>Motors</w:t>
       </w:r>
-      <w:bookmarkEnd w:id="162"/>
       <w:bookmarkEnd w:id="163"/>
+      <w:bookmarkEnd w:id="164"/>
     </w:p>
     <w:p>
       <w:pPr>
@@ -50438,7 +50440,7 @@
                 <w:rFonts w:ascii="Times New Roman" w:hAnsi="Times New Roman" w:cs="Times New Roman"/>
               </w:rPr>
             </w:pPr>
-            <w:bookmarkStart w:id="164" w:name="_Ref400166276"/>
+            <w:bookmarkStart w:id="165" w:name="_Ref400166276"/>
             <w:r>
               <w:rPr>
                 <w:rFonts w:ascii="Times New Roman" w:hAnsi="Times New Roman" w:cs="Times New Roman"/>
@@ -50655,8 +50657,8 @@
         <w:spacing w:after="0"/>
         <w:contextualSpacing/>
       </w:pPr>
-      <w:bookmarkStart w:id="165" w:name="_Ref274053405"/>
-      <w:bookmarkStart w:id="166" w:name="_Toc274060277"/>
+      <w:bookmarkStart w:id="166" w:name="_Ref274053405"/>
+      <w:bookmarkStart w:id="167" w:name="_Toc274060277"/>
       <w:proofErr w:type="gramStart"/>
       <w:r>
         <w:t xml:space="preserve">Table </w:t>
@@ -50669,8 +50671,8 @@
           <w:t>35</w:t>
         </w:r>
       </w:fldSimple>
-      <w:bookmarkEnd w:id="164"/>
       <w:bookmarkEnd w:id="165"/>
+      <w:bookmarkEnd w:id="166"/>
       <w:r>
         <w:t>.</w:t>
       </w:r>
@@ -50684,7 +50686,7 @@
       <w:r>
         <w:t>otors</w:t>
       </w:r>
-      <w:bookmarkEnd w:id="166"/>
+      <w:bookmarkEnd w:id="167"/>
     </w:p>
     <w:p>
       <w:pPr>
@@ -50824,7 +50826,7 @@
                 <w:rFonts w:ascii="Times New Roman" w:hAnsi="Times New Roman" w:cs="Times New Roman"/>
               </w:rPr>
             </w:pPr>
-            <w:bookmarkStart w:id="167" w:name="_Ref400166328"/>
+            <w:bookmarkStart w:id="168" w:name="_Ref400166328"/>
             <w:r>
               <w:rPr>
                 <w:rFonts w:ascii="Times New Roman" w:hAnsi="Times New Roman" w:cs="Times New Roman"/>
@@ -51016,8 +51018,6 @@
               </w:rPr>
               <w:t>4</w:t>
             </w:r>
-            <w:bookmarkStart w:id="168" w:name="_GoBack"/>
-            <w:bookmarkEnd w:id="168"/>
           </w:p>
         </w:tc>
         <w:tc>
@@ -51074,7 +51074,7 @@
           <w:t>36</w:t>
         </w:r>
       </w:fldSimple>
-      <w:bookmarkEnd w:id="167"/>
+      <w:bookmarkEnd w:id="168"/>
       <w:bookmarkEnd w:id="169"/>
       <w:r>
         <w:t>.</w:t>
@@ -52912,7 +52912,19 @@
               <w:rPr>
                 <w:rFonts w:ascii="Times New Roman" w:hAnsi="Times New Roman" w:cs="Times New Roman"/>
               </w:rPr>
-              <w:t>[The] Institute of Electrical and Electrons Engineers</w:t>
+              <w:t>[The] Institute of Electrical and Electron</w:t>
+            </w:r>
+            <w:r>
+              <w:rPr>
+                <w:rFonts w:ascii="Times New Roman" w:hAnsi="Times New Roman" w:cs="Times New Roman"/>
+              </w:rPr>
+              <w:t>ic</w:t>
+            </w:r>
+            <w:r>
+              <w:rPr>
+                <w:rFonts w:ascii="Times New Roman" w:hAnsi="Times New Roman" w:cs="Times New Roman"/>
+              </w:rPr>
+              <w:t>s Engineers</w:t>
             </w:r>
           </w:p>
         </w:tc>
@@ -53590,7 +53602,7 @@
         <w:rFonts w:ascii="Times New Roman" w:hAnsi="Times New Roman" w:cs="Times New Roman"/>
         <w:noProof/>
       </w:rPr>
-      <w:t>20</w:t>
+      <w:t>13</w:t>
     </w:r>
     <w:r>
       <w:rPr>
@@ -57065,7 +57077,7 @@
 </file>
 
 <file path=customXml/itemProps1.xml><?xml version="1.0" encoding="utf-8"?>
-<ds:datastoreItem xmlns:ds="http://schemas.openxmlformats.org/officeDocument/2006/customXml" ds:itemID="{51EF5831-D2AF-4042-8465-C396F6B355C2}">
+<ds:datastoreItem xmlns:ds="http://schemas.openxmlformats.org/officeDocument/2006/customXml" ds:itemID="{5426D901-4D03-7A4D-B0A8-6F6F5180A4F4}">
   <ds:schemaRefs>
     <ds:schemaRef ds:uri="http://schemas.openxmlformats.org/officeDocument/2006/bibliography"/>
   </ds:schemaRefs>

</xml_diff>

<commit_message>
Edits to battery and motor. added risk analysis and references for battery and motor
</commit_message>
<xml_diff>
--- a/Documents/Budget Document/Budget_Proposal.docx
+++ b/Documents/Budget Document/Budget_Proposal.docx
@@ -1,6 +1,6 @@
 
 <file path=word/document.xml><?xml version="1.0" encoding="utf-8"?>
-<w:document xmlns:wpc="http://schemas.microsoft.com/office/word/2010/wordprocessingCanvas" xmlns:mo="http://schemas.microsoft.com/office/mac/office/2008/main" xmlns:mc="http://schemas.openxmlformats.org/markup-compatibility/2006" xmlns:mv="urn:schemas-microsoft-com:mac:vml" xmlns:o="urn:schemas-microsoft-com:office:office" xmlns:r="http://schemas.openxmlformats.org/officeDocument/2006/relationships" xmlns:m="http://schemas.openxmlformats.org/officeDocument/2006/math" xmlns:v="urn:schemas-microsoft-com:vml" xmlns:wp14="http://schemas.microsoft.com/office/word/2010/wordprocessingDrawing" xmlns:wp="http://schemas.openxmlformats.org/drawingml/2006/wordprocessingDrawing" xmlns:w10="urn:schemas-microsoft-com:office:word" xmlns:w="http://schemas.openxmlformats.org/wordprocessingml/2006/main" xmlns:w14="http://schemas.microsoft.com/office/word/2010/wordml" xmlns:wpg="http://schemas.microsoft.com/office/word/2010/wordprocessingGroup" xmlns:wpi="http://schemas.microsoft.com/office/word/2010/wordprocessingInk" xmlns:wne="http://schemas.microsoft.com/office/word/2006/wordml" xmlns:wps="http://schemas.microsoft.com/office/word/2010/wordprocessingShape" mc:Ignorable="w14 wp14">
+<w:document xmlns:wpc="http://schemas.microsoft.com/office/word/2010/wordprocessingCanvas" xmlns:mc="http://schemas.openxmlformats.org/markup-compatibility/2006" xmlns:o="urn:schemas-microsoft-com:office:office" xmlns:r="http://schemas.openxmlformats.org/officeDocument/2006/relationships" xmlns:m="http://schemas.openxmlformats.org/officeDocument/2006/math" xmlns:v="urn:schemas-microsoft-com:vml" xmlns:wp14="http://schemas.microsoft.com/office/word/2010/wordprocessingDrawing" xmlns:wp="http://schemas.openxmlformats.org/drawingml/2006/wordprocessingDrawing" xmlns:w10="urn:schemas-microsoft-com:office:word" xmlns:w="http://schemas.openxmlformats.org/wordprocessingml/2006/main" xmlns:w14="http://schemas.microsoft.com/office/word/2010/wordml" xmlns:w15="http://schemas.microsoft.com/office/word/2012/wordml" xmlns:wpg="http://schemas.microsoft.com/office/word/2010/wordprocessingGroup" xmlns:wpi="http://schemas.microsoft.com/office/word/2010/wordprocessingInk" xmlns:wne="http://schemas.microsoft.com/office/word/2006/wordml" xmlns:wps="http://schemas.microsoft.com/office/word/2010/wordprocessingShape" mc:Ignorable="w14 w15 wp14">
   <w:body>
     <w:p>
       <w:pPr>
@@ -813,7 +813,6 @@
       </w:pPr>
       <w:bookmarkStart w:id="2" w:name="_Ref274054259"/>
       <w:bookmarkStart w:id="3" w:name="_Toc274060243"/>
-      <w:proofErr w:type="gramStart"/>
       <w:r>
         <w:t xml:space="preserve">Table </w:t>
       </w:r>
@@ -827,11 +826,7 @@
       </w:fldSimple>
       <w:bookmarkEnd w:id="2"/>
       <w:r>
-        <w:t>.</w:t>
-      </w:r>
-      <w:proofErr w:type="gramEnd"/>
-      <w:r>
-        <w:t xml:space="preserve"> Revision History</w:t>
+        <w:t>. Revision History</w:t>
       </w:r>
       <w:bookmarkEnd w:id="3"/>
     </w:p>
@@ -8913,16 +8908,8 @@
               <w:rPr>
                 <w:rFonts w:ascii="Times New Roman" w:hAnsi="Times New Roman" w:cs="Times New Roman"/>
               </w:rPr>
-              <w:t xml:space="preserve">Kurt </w:t>
-            </w:r>
-            <w:proofErr w:type="spellStart"/>
-            <w:r>
-              <w:rPr>
-                <w:rFonts w:ascii="Times New Roman" w:hAnsi="Times New Roman" w:cs="Times New Roman"/>
-              </w:rPr>
-              <w:t>Pedrosa</w:t>
-            </w:r>
-            <w:proofErr w:type="spellEnd"/>
+              <w:t>Kurt Pedrosa</w:t>
+            </w:r>
           </w:p>
         </w:tc>
         <w:tc>
@@ -9113,33 +9100,11 @@
                 <w:rFonts w:ascii="Times New Roman" w:hAnsi="Times New Roman" w:cs="Times New Roman"/>
               </w:rPr>
             </w:pPr>
-            <w:proofErr w:type="spellStart"/>
-            <w:r>
-              <w:rPr>
-                <w:rFonts w:ascii="Times New Roman" w:hAnsi="Times New Roman" w:cs="Times New Roman"/>
-              </w:rPr>
-              <w:t>Kok</w:t>
-            </w:r>
-            <w:proofErr w:type="spellEnd"/>
-            <w:r>
-              <w:rPr>
-                <w:rFonts w:ascii="Times New Roman" w:hAnsi="Times New Roman" w:cs="Times New Roman"/>
-              </w:rPr>
-              <w:t xml:space="preserve"> </w:t>
-            </w:r>
-            <w:proofErr w:type="spellStart"/>
-            <w:r>
-              <w:rPr>
-                <w:rFonts w:ascii="Times New Roman" w:hAnsi="Times New Roman" w:cs="Times New Roman"/>
-              </w:rPr>
-              <w:t>Peng</w:t>
-            </w:r>
-            <w:proofErr w:type="spellEnd"/>
-            <w:r>
-              <w:rPr>
-                <w:rFonts w:ascii="Times New Roman" w:hAnsi="Times New Roman" w:cs="Times New Roman"/>
-              </w:rPr>
-              <w:t xml:space="preserve"> Tan</w:t>
+            <w:r>
+              <w:rPr>
+                <w:rFonts w:ascii="Times New Roman" w:hAnsi="Times New Roman" w:cs="Times New Roman"/>
+              </w:rPr>
+              <w:t>Kok Peng Tan</w:t>
             </w:r>
           </w:p>
         </w:tc>
@@ -9174,7 +9139,6 @@
       </w:pPr>
       <w:bookmarkStart w:id="17" w:name="_Ref274054200"/>
       <w:bookmarkStart w:id="18" w:name="_Toc274060244"/>
-      <w:proofErr w:type="gramStart"/>
       <w:r>
         <w:t xml:space="preserve">Table </w:t>
       </w:r>
@@ -9188,11 +9152,7 @@
       </w:fldSimple>
       <w:bookmarkEnd w:id="17"/>
       <w:r>
-        <w:t>.</w:t>
-      </w:r>
-      <w:proofErr w:type="gramEnd"/>
-      <w:r>
-        <w:t xml:space="preserve"> Team Information</w:t>
+        <w:t>. Team Information</w:t>
       </w:r>
       <w:bookmarkEnd w:id="18"/>
     </w:p>
@@ -9668,19 +9628,11 @@
                 <w:rFonts w:ascii="Times New Roman" w:hAnsi="Times New Roman" w:cs="Times New Roman"/>
               </w:rPr>
             </w:pPr>
-            <w:proofErr w:type="spellStart"/>
-            <w:r>
-              <w:rPr>
-                <w:rFonts w:ascii="Times New Roman" w:hAnsi="Times New Roman" w:cs="Times New Roman"/>
-              </w:rPr>
-              <w:t>Arduino</w:t>
-            </w:r>
-            <w:proofErr w:type="spellEnd"/>
-            <w:r>
-              <w:rPr>
-                <w:rFonts w:ascii="Times New Roman" w:hAnsi="Times New Roman" w:cs="Times New Roman"/>
-              </w:rPr>
-              <w:t xml:space="preserve"> Du</w:t>
+            <w:r>
+              <w:rPr>
+                <w:rFonts w:ascii="Times New Roman" w:hAnsi="Times New Roman" w:cs="Times New Roman"/>
+              </w:rPr>
+              <w:t>Arduino Du</w:t>
             </w:r>
             <w:r>
               <w:rPr>
@@ -10041,21 +9993,7 @@
               <w:rPr>
                 <w:rFonts w:ascii="Times New Roman" w:hAnsi="Times New Roman" w:cs="Times New Roman"/>
               </w:rPr>
-              <w:t xml:space="preserve">On-board integration with the </w:t>
-            </w:r>
-            <w:proofErr w:type="spellStart"/>
-            <w:r>
-              <w:rPr>
-                <w:rFonts w:ascii="Times New Roman" w:hAnsi="Times New Roman" w:cs="Times New Roman"/>
-              </w:rPr>
-              <w:t>Arduino</w:t>
-            </w:r>
-            <w:proofErr w:type="spellEnd"/>
-            <w:r>
-              <w:rPr>
-                <w:rFonts w:ascii="Times New Roman" w:hAnsi="Times New Roman" w:cs="Times New Roman"/>
-              </w:rPr>
-              <w:t xml:space="preserve"> Due Cortex-M3 chip set.</w:t>
+              <w:t>On-board integration with the Arduino Due Cortex-M3 chip set.</w:t>
             </w:r>
             <w:r>
               <w:rPr>
@@ -10159,7 +10097,6 @@
       <w:bookmarkStart w:id="33" w:name="_Ref274053213"/>
       <w:bookmarkStart w:id="34" w:name="_Ref274053204"/>
       <w:bookmarkStart w:id="35" w:name="_Toc274060251"/>
-      <w:proofErr w:type="gramStart"/>
       <w:r>
         <w:t xml:space="preserve">Table </w:t>
       </w:r>
@@ -10173,19 +10110,15 @@
       </w:fldSimple>
       <w:bookmarkEnd w:id="33"/>
       <w:r>
-        <w:t>.</w:t>
-      </w:r>
-      <w:proofErr w:type="gramEnd"/>
-      <w:r>
-        <w:t xml:space="preserve"> </w:t>
+        <w:t xml:space="preserve">. </w:t>
       </w:r>
       <w:bookmarkStart w:id="36" w:name="_Ref274053218"/>
       <w:r>
         <w:t>Items under consideration for the microcontroller</w:t>
       </w:r>
       <w:bookmarkEnd w:id="34"/>
+      <w:bookmarkEnd w:id="35"/>
       <w:bookmarkEnd w:id="36"/>
-      <w:bookmarkEnd w:id="35"/>
     </w:p>
     <w:p>
       <w:pPr>
@@ -10520,19 +10453,11 @@
                 <w:rFonts w:ascii="Times New Roman" w:eastAsia="Times New Roman" w:hAnsi="Times New Roman" w:cs="Times New Roman"/>
               </w:rPr>
             </w:pPr>
-            <w:proofErr w:type="spellStart"/>
-            <w:r>
-              <w:rPr>
-                <w:rFonts w:ascii="Times New Roman" w:eastAsia="Times New Roman" w:hAnsi="Times New Roman" w:cs="Times New Roman"/>
-              </w:rPr>
-              <w:t>Arduino</w:t>
-            </w:r>
-            <w:proofErr w:type="spellEnd"/>
-            <w:r>
-              <w:rPr>
-                <w:rFonts w:ascii="Times New Roman" w:eastAsia="Times New Roman" w:hAnsi="Times New Roman" w:cs="Times New Roman"/>
-              </w:rPr>
-              <w:t xml:space="preserve"> Due</w:t>
+            <w:r>
+              <w:rPr>
+                <w:rFonts w:ascii="Times New Roman" w:eastAsia="Times New Roman" w:hAnsi="Times New Roman" w:cs="Times New Roman"/>
+              </w:rPr>
+              <w:t>Arduino Due</w:t>
             </w:r>
           </w:p>
         </w:tc>
@@ -10684,19 +10609,11 @@
                 <w:rFonts w:ascii="Times New Roman" w:eastAsia="Times New Roman" w:hAnsi="Times New Roman" w:cs="Times New Roman"/>
               </w:rPr>
             </w:pPr>
-            <w:proofErr w:type="spellStart"/>
-            <w:r>
-              <w:rPr>
-                <w:rFonts w:ascii="Times New Roman" w:eastAsia="Times New Roman" w:hAnsi="Times New Roman" w:cs="Times New Roman"/>
-              </w:rPr>
-              <w:t>Arduino</w:t>
-            </w:r>
-            <w:proofErr w:type="spellEnd"/>
-            <w:r>
-              <w:rPr>
-                <w:rFonts w:ascii="Times New Roman" w:eastAsia="Times New Roman" w:hAnsi="Times New Roman" w:cs="Times New Roman"/>
-              </w:rPr>
-              <w:t xml:space="preserve"> IDE</w:t>
+            <w:r>
+              <w:rPr>
+                <w:rFonts w:ascii="Times New Roman" w:eastAsia="Times New Roman" w:hAnsi="Times New Roman" w:cs="Times New Roman"/>
+              </w:rPr>
+              <w:t>Arduino IDE</w:t>
             </w:r>
           </w:p>
         </w:tc>
@@ -11846,19 +11763,11 @@
                 <w:rFonts w:ascii="Times New Roman" w:eastAsia="Times New Roman" w:hAnsi="Times New Roman" w:cs="Times New Roman"/>
               </w:rPr>
             </w:pPr>
-            <w:proofErr w:type="spellStart"/>
-            <w:r>
-              <w:rPr>
-                <w:rFonts w:ascii="Times New Roman" w:eastAsia="Times New Roman" w:hAnsi="Times New Roman" w:cs="Times New Roman"/>
-              </w:rPr>
-              <w:t>Arduino</w:t>
-            </w:r>
-            <w:proofErr w:type="spellEnd"/>
-            <w:r>
-              <w:rPr>
-                <w:rFonts w:ascii="Times New Roman" w:eastAsia="Times New Roman" w:hAnsi="Times New Roman" w:cs="Times New Roman"/>
-              </w:rPr>
-              <w:t xml:space="preserve"> </w:t>
+            <w:r>
+              <w:rPr>
+                <w:rFonts w:ascii="Times New Roman" w:eastAsia="Times New Roman" w:hAnsi="Times New Roman" w:cs="Times New Roman"/>
+              </w:rPr>
+              <w:t xml:space="preserve">Arduino </w:t>
             </w:r>
             <w:r>
               <w:rPr>
@@ -13574,19 +13483,11 @@
                 <w:rFonts w:ascii="Times New Roman" w:eastAsia="Times New Roman" w:hAnsi="Times New Roman" w:cs="Times New Roman"/>
               </w:rPr>
             </w:pPr>
-            <w:proofErr w:type="spellStart"/>
-            <w:r>
-              <w:rPr>
-                <w:rFonts w:ascii="Times New Roman" w:eastAsia="Times New Roman" w:hAnsi="Times New Roman" w:cs="Times New Roman"/>
-              </w:rPr>
-              <w:t>Arduino</w:t>
-            </w:r>
-            <w:proofErr w:type="spellEnd"/>
-            <w:r>
-              <w:rPr>
-                <w:rFonts w:ascii="Times New Roman" w:eastAsia="Times New Roman" w:hAnsi="Times New Roman" w:cs="Times New Roman"/>
-              </w:rPr>
-              <w:t xml:space="preserve"> </w:t>
+            <w:r>
+              <w:rPr>
+                <w:rFonts w:ascii="Times New Roman" w:eastAsia="Times New Roman" w:hAnsi="Times New Roman" w:cs="Times New Roman"/>
+              </w:rPr>
+              <w:t xml:space="preserve">Arduino </w:t>
             </w:r>
             <w:r>
               <w:rPr>
@@ -14484,7 +14385,6 @@
         <w:contextualSpacing/>
       </w:pPr>
       <w:bookmarkStart w:id="39" w:name="_Toc274060252"/>
-      <w:proofErr w:type="gramStart"/>
       <w:r>
         <w:t xml:space="preserve">Table </w:t>
       </w:r>
@@ -14497,11 +14397,7 @@
         </w:r>
       </w:fldSimple>
       <w:r>
-        <w:t>.</w:t>
-      </w:r>
-      <w:proofErr w:type="gramEnd"/>
-      <w:r>
-        <w:t xml:space="preserve"> Decision matrix for the microcontroller</w:t>
+        <w:t>. Decision matrix for the microcontroller</w:t>
       </w:r>
       <w:bookmarkEnd w:id="39"/>
     </w:p>
@@ -14949,19 +14845,11 @@
                 <w:rFonts w:ascii="Times New Roman" w:eastAsia="Times New Roman" w:hAnsi="Times New Roman" w:cs="Times New Roman"/>
               </w:rPr>
             </w:pPr>
-            <w:proofErr w:type="spellStart"/>
-            <w:r>
-              <w:rPr>
-                <w:rFonts w:ascii="Times New Roman" w:eastAsia="Times New Roman" w:hAnsi="Times New Roman" w:cs="Times New Roman"/>
-              </w:rPr>
-              <w:t>Arduino</w:t>
-            </w:r>
-            <w:proofErr w:type="spellEnd"/>
-            <w:r>
-              <w:rPr>
-                <w:rFonts w:ascii="Times New Roman" w:eastAsia="Times New Roman" w:hAnsi="Times New Roman" w:cs="Times New Roman"/>
-              </w:rPr>
-              <w:t>/C</w:t>
+            <w:r>
+              <w:rPr>
+                <w:rFonts w:ascii="Times New Roman" w:eastAsia="Times New Roman" w:hAnsi="Times New Roman" w:cs="Times New Roman"/>
+              </w:rPr>
+              <w:t>Arduino/C</w:t>
             </w:r>
           </w:p>
         </w:tc>
@@ -15135,19 +15023,11 @@
                 <w:rFonts w:ascii="Times New Roman" w:eastAsia="Times New Roman" w:hAnsi="Times New Roman" w:cs="Times New Roman"/>
               </w:rPr>
             </w:pPr>
-            <w:proofErr w:type="spellStart"/>
-            <w:r>
-              <w:rPr>
-                <w:rFonts w:ascii="Times New Roman" w:eastAsia="Times New Roman" w:hAnsi="Times New Roman" w:cs="Times New Roman"/>
-              </w:rPr>
-              <w:t>Arduino</w:t>
-            </w:r>
-            <w:proofErr w:type="spellEnd"/>
-            <w:r>
-              <w:rPr>
-                <w:rFonts w:ascii="Times New Roman" w:eastAsia="Times New Roman" w:hAnsi="Times New Roman" w:cs="Times New Roman"/>
-              </w:rPr>
-              <w:t>/C</w:t>
+            <w:r>
+              <w:rPr>
+                <w:rFonts w:ascii="Times New Roman" w:eastAsia="Times New Roman" w:hAnsi="Times New Roman" w:cs="Times New Roman"/>
+              </w:rPr>
+              <w:t>Arduino/C</w:t>
             </w:r>
           </w:p>
         </w:tc>
@@ -15512,7 +15392,6 @@
               </w:rPr>
             </w:pPr>
             <w:proofErr w:type="spellStart"/>
-            <w:proofErr w:type="gramStart"/>
             <w:r>
               <w:rPr>
                 <w:rFonts w:ascii="Times New Roman" w:eastAsia="Times New Roman" w:hAnsi="Times New Roman" w:cs="Times New Roman"/>
@@ -15520,7 +15399,6 @@
               <w:t>openCV</w:t>
             </w:r>
             <w:proofErr w:type="spellEnd"/>
-            <w:proofErr w:type="gramEnd"/>
           </w:p>
         </w:tc>
         <w:tc>
@@ -18153,7 +18031,6 @@
       </w:pPr>
       <w:bookmarkStart w:id="48" w:name="_Ref274054559"/>
       <w:bookmarkStart w:id="49" w:name="_Toc274060253"/>
-      <w:proofErr w:type="gramStart"/>
       <w:r>
         <w:t xml:space="preserve">Table </w:t>
       </w:r>
@@ -18169,7 +18046,6 @@
       <w:r>
         <w:t>.</w:t>
       </w:r>
-      <w:proofErr w:type="gramEnd"/>
       <w:r>
         <w:t xml:space="preserve"> Decision matrix for the sensors</w:t>
       </w:r>
@@ -18240,7 +18116,13 @@
         <w:rPr>
           <w:rFonts w:ascii="Times New Roman" w:hAnsi="Times New Roman" w:cs="Times New Roman"/>
         </w:rPr>
-        <w:t>The following tables and justifications compose a description of the decision-making process that was used to select a motor for the APS. This process includes analytical and quantitative methods as well as reasoning behind these methods documented.</w:t>
+        <w:t xml:space="preserve">The </w:t>
+      </w:r>
+      <w:r>
+        <w:rPr>
+          <w:rFonts w:ascii="Times New Roman" w:hAnsi="Times New Roman" w:cs="Times New Roman"/>
+        </w:rPr>
+        <w:t xml:space="preserve">motors are a crucial part of the APS, as without it, the robot would not be able to move. The categories below describe the items under consideration, the decision matrix, and the justification of the decision made. </w:t>
       </w:r>
     </w:p>
     <w:p>
@@ -18269,7 +18151,23 @@
           <w:rFonts w:cs="Times New Roman"/>
           <w:szCs w:val="22"/>
         </w:rPr>
-        <w:t>Items Under Consideration</w:t>
+        <w:t xml:space="preserve">Items </w:t>
+      </w:r>
+      <w:proofErr w:type="gramStart"/>
+      <w:r>
+        <w:rPr>
+          <w:rFonts w:cs="Times New Roman"/>
+          <w:szCs w:val="22"/>
+        </w:rPr>
+        <w:t>Under</w:t>
+      </w:r>
+      <w:proofErr w:type="gramEnd"/>
+      <w:r>
+        <w:rPr>
+          <w:rFonts w:cs="Times New Roman"/>
+          <w:szCs w:val="22"/>
+        </w:rPr>
+        <w:t xml:space="preserve"> Consideration</w:t>
       </w:r>
       <w:bookmarkEnd w:id="54"/>
       <w:bookmarkEnd w:id="55"/>
@@ -18286,43 +18184,6 @@
         <w:rPr>
           <w:rFonts w:ascii="Times New Roman" w:hAnsi="Times New Roman" w:cs="Times New Roman"/>
         </w:rPr>
-        <w:t xml:space="preserve">The following items were considered as possible motors for the APS. Each item in this section has a corresponding item </w:t>
-      </w:r>
-      <w:r>
-        <w:rPr>
-          <w:rFonts w:ascii="Times New Roman" w:hAnsi="Times New Roman" w:cs="Times New Roman"/>
-          <w:highlight w:val="cyan"/>
-        </w:rPr>
-        <w:t>ID</w:t>
-      </w:r>
-      <w:r>
-        <w:rPr>
-          <w:rFonts w:ascii="Times New Roman" w:hAnsi="Times New Roman" w:cs="Times New Roman"/>
-        </w:rPr>
-        <w:t xml:space="preserve"> a</w:t>
-      </w:r>
-      <w:r>
-        <w:rPr>
-          <w:rFonts w:ascii="Times New Roman" w:hAnsi="Times New Roman" w:cs="Times New Roman"/>
-        </w:rPr>
-        <w:t xml:space="preserve">nd vendor, </w:t>
-      </w:r>
-      <w:r>
-        <w:rPr>
-          <w:rFonts w:ascii="Times New Roman" w:hAnsi="Times New Roman" w:cs="Times New Roman"/>
-        </w:rPr>
-        <w:t>which has been compiled</w:t>
-      </w:r>
-      <w:r>
-        <w:rPr>
-          <w:rFonts w:ascii="Times New Roman" w:hAnsi="Times New Roman" w:cs="Times New Roman"/>
-        </w:rPr>
-        <w:t xml:space="preserve"> in </w:t>
-      </w:r>
-      <w:r>
-        <w:rPr>
-          <w:rFonts w:ascii="Times New Roman" w:hAnsi="Times New Roman" w:cs="Times New Roman"/>
-        </w:rPr>
         <w:fldChar w:fldCharType="begin"/>
       </w:r>
       <w:r>
@@ -18360,8 +18221,17 @@
         <w:rPr>
           <w:rFonts w:ascii="Times New Roman" w:hAnsi="Times New Roman" w:cs="Times New Roman"/>
         </w:rPr>
-        <w:t xml:space="preserve">. </w:t>
-      </w:r>
+        <w:t xml:space="preserve"> contains the items under consideration for the motors. The items under consideration have been listed below and contain the product ID and the vendor.</w:t>
+      </w:r>
+    </w:p>
+    <w:p>
+      <w:pPr>
+        <w:spacing w:after="0" w:line="240" w:lineRule="auto"/>
+        <w:contextualSpacing/>
+        <w:rPr>
+          <w:rFonts w:ascii="Times New Roman" w:hAnsi="Times New Roman" w:cs="Times New Roman"/>
+        </w:rPr>
+      </w:pPr>
     </w:p>
     <w:p>
       <w:pPr>
@@ -18578,19 +18448,17 @@
                 <w:rFonts w:ascii="Times New Roman" w:hAnsi="Times New Roman" w:cs="Times New Roman"/>
               </w:rPr>
             </w:pPr>
-            <w:proofErr w:type="spellStart"/>
-            <w:r>
-              <w:rPr>
-                <w:rFonts w:ascii="Times New Roman" w:hAnsi="Times New Roman" w:cs="Times New Roman"/>
-              </w:rPr>
-              <w:t>Preicision</w:t>
-            </w:r>
-            <w:proofErr w:type="spellEnd"/>
-            <w:r>
-              <w:rPr>
-                <w:rFonts w:ascii="Times New Roman" w:hAnsi="Times New Roman" w:cs="Times New Roman"/>
-              </w:rPr>
-              <w:t xml:space="preserve"> </w:t>
+            <w:r>
+              <w:rPr>
+                <w:rFonts w:ascii="Times New Roman" w:hAnsi="Times New Roman" w:cs="Times New Roman"/>
+              </w:rPr>
+              <w:t>Pre</w:t>
+            </w:r>
+            <w:r>
+              <w:rPr>
+                <w:rFonts w:ascii="Times New Roman" w:hAnsi="Times New Roman" w:cs="Times New Roman"/>
+              </w:rPr>
+              <w:t xml:space="preserve">cision </w:t>
             </w:r>
             <w:proofErr w:type="spellStart"/>
             <w:r>
@@ -18953,7 +18821,6 @@
       </w:pPr>
       <w:bookmarkStart w:id="56" w:name="_Ref274054598"/>
       <w:bookmarkStart w:id="57" w:name="_Toc274060254"/>
-      <w:proofErr w:type="gramStart"/>
       <w:r>
         <w:t xml:space="preserve">Table </w:t>
       </w:r>
@@ -18967,11 +18834,7 @@
       </w:fldSimple>
       <w:bookmarkEnd w:id="56"/>
       <w:r>
-        <w:t>.</w:t>
-      </w:r>
-      <w:proofErr w:type="gramEnd"/>
-      <w:r>
-        <w:t xml:space="preserve"> Items under consideration for the motor</w:t>
+        <w:t>. Items under consideration for the motor</w:t>
       </w:r>
       <w:bookmarkEnd w:id="57"/>
     </w:p>
@@ -19003,6 +18866,76 @@
       <w:bookmarkEnd w:id="58"/>
       <w:bookmarkEnd w:id="59"/>
     </w:p>
+    <w:p>
+      <w:pPr>
+        <w:spacing w:after="0" w:line="240" w:lineRule="auto"/>
+        <w:contextualSpacing/>
+        <w:rPr>
+          <w:rFonts w:ascii="Times New Roman" w:hAnsi="Times New Roman" w:cs="Times New Roman"/>
+        </w:rPr>
+      </w:pPr>
+      <w:r>
+        <w:rPr>
+          <w:rFonts w:ascii="Times New Roman" w:hAnsi="Times New Roman" w:cs="Times New Roman"/>
+        </w:rPr>
+        <w:t xml:space="preserve">Table 13 </w:t>
+      </w:r>
+      <w:r>
+        <w:rPr>
+          <w:rFonts w:ascii="Times New Roman" w:hAnsi="Times New Roman" w:cs="Times New Roman"/>
+        </w:rPr>
+        <w:t xml:space="preserve">contains the decision matrix for the </w:t>
+      </w:r>
+      <w:r>
+        <w:rPr>
+          <w:rFonts w:ascii="Times New Roman" w:hAnsi="Times New Roman" w:cs="Times New Roman"/>
+        </w:rPr>
+        <w:t>motor</w:t>
+      </w:r>
+      <w:r>
+        <w:rPr>
+          <w:rFonts w:ascii="Times New Roman" w:hAnsi="Times New Roman" w:cs="Times New Roman"/>
+        </w:rPr>
+        <w:t>. Every item under consideration has been evaluated and broken down into different categories. The</w:t>
+      </w:r>
+      <w:r>
+        <w:rPr>
+          <w:rFonts w:ascii="Times New Roman" w:hAnsi="Times New Roman" w:cs="Times New Roman"/>
+        </w:rPr>
+        <w:t xml:space="preserve"> voltage is the normalized maximum voltage for the motor</w:t>
+      </w:r>
+      <w:r>
+        <w:rPr>
+          <w:rFonts w:ascii="Times New Roman" w:hAnsi="Times New Roman" w:cs="Times New Roman"/>
+        </w:rPr>
+        <w:t>.</w:t>
+      </w:r>
+      <w:r>
+        <w:rPr>
+          <w:rFonts w:ascii="Times New Roman" w:hAnsi="Times New Roman" w:cs="Times New Roman"/>
+        </w:rPr>
+        <w:t xml:space="preserve"> The revolutions per minute (RPM) is the maximum number of revolutions the motor makes in a minute. The stall torque</w:t>
+      </w:r>
+      <w:r>
+        <w:rPr>
+          <w:rFonts w:ascii="Times New Roman" w:hAnsi="Times New Roman" w:cs="Times New Roman"/>
+        </w:rPr>
+        <w:t xml:space="preserve"> </w:t>
+      </w:r>
+      <w:r>
+        <w:rPr>
+          <w:rFonts w:ascii="Times New Roman" w:hAnsi="Times New Roman" w:cs="Times New Roman"/>
+        </w:rPr>
+        <w:t xml:space="preserve">is the maximum amount of force that the motor </w:t>
+      </w:r>
+      <w:r>
+        <w:rPr>
+          <w:rFonts w:ascii="Times New Roman" w:hAnsi="Times New Roman" w:cs="Times New Roman"/>
+        </w:rPr>
+        <w:t>can move before stalling. The stall current is the maximum current that the motor will need at stalling.</w:t>
+      </w:r>
+    </w:p>
+    <w:p/>
     <w:tbl>
       <w:tblPr>
         <w:tblW w:w="11157" w:type="dxa"/>
@@ -19474,21 +19407,19 @@
                 <w:color w:val="000000"/>
               </w:rPr>
             </w:pPr>
-            <w:proofErr w:type="spellStart"/>
-            <w:r>
-              <w:rPr>
-                <w:rFonts w:ascii="Times New Roman" w:eastAsia="Times New Roman" w:hAnsi="Times New Roman" w:cs="Times New Roman"/>
-                <w:color w:val="000000"/>
-              </w:rPr>
-              <w:t>Preicision</w:t>
-            </w:r>
-            <w:proofErr w:type="spellEnd"/>
-            <w:r>
-              <w:rPr>
-                <w:rFonts w:ascii="Times New Roman" w:eastAsia="Times New Roman" w:hAnsi="Times New Roman" w:cs="Times New Roman"/>
-                <w:color w:val="000000"/>
-              </w:rPr>
-              <w:t xml:space="preserve"> </w:t>
+            <w:r>
+              <w:rPr>
+                <w:rFonts w:ascii="Times New Roman" w:eastAsia="Times New Roman" w:hAnsi="Times New Roman" w:cs="Times New Roman"/>
+                <w:color w:val="000000"/>
+              </w:rPr>
+              <w:t>Pre</w:t>
+            </w:r>
+            <w:r>
+              <w:rPr>
+                <w:rFonts w:ascii="Times New Roman" w:eastAsia="Times New Roman" w:hAnsi="Times New Roman" w:cs="Times New Roman"/>
+                <w:color w:val="000000"/>
+              </w:rPr>
+              <w:t xml:space="preserve">cision </w:t>
             </w:r>
             <w:proofErr w:type="spellStart"/>
             <w:r>
@@ -20876,21 +20807,19 @@
                 <w:color w:val="000000"/>
               </w:rPr>
             </w:pPr>
-            <w:proofErr w:type="spellStart"/>
-            <w:r>
-              <w:rPr>
-                <w:rFonts w:ascii="Times New Roman" w:eastAsia="Times New Roman" w:hAnsi="Times New Roman" w:cs="Times New Roman"/>
-                <w:color w:val="000000"/>
-              </w:rPr>
-              <w:t>Preicision</w:t>
-            </w:r>
-            <w:proofErr w:type="spellEnd"/>
-            <w:r>
-              <w:rPr>
-                <w:rFonts w:ascii="Times New Roman" w:eastAsia="Times New Roman" w:hAnsi="Times New Roman" w:cs="Times New Roman"/>
-                <w:color w:val="000000"/>
-              </w:rPr>
-              <w:t xml:space="preserve"> </w:t>
+            <w:r>
+              <w:rPr>
+                <w:rFonts w:ascii="Times New Roman" w:eastAsia="Times New Roman" w:hAnsi="Times New Roman" w:cs="Times New Roman"/>
+                <w:color w:val="000000"/>
+              </w:rPr>
+              <w:t>Pre</w:t>
+            </w:r>
+            <w:r>
+              <w:rPr>
+                <w:rFonts w:ascii="Times New Roman" w:eastAsia="Times New Roman" w:hAnsi="Times New Roman" w:cs="Times New Roman"/>
+                <w:color w:val="000000"/>
+              </w:rPr>
+              <w:t xml:space="preserve">cision </w:t>
             </w:r>
             <w:proofErr w:type="spellStart"/>
             <w:r>
@@ -22667,21 +22596,19 @@
                 <w:color w:val="000000"/>
               </w:rPr>
             </w:pPr>
-            <w:proofErr w:type="spellStart"/>
-            <w:r>
-              <w:rPr>
-                <w:rFonts w:ascii="Times New Roman" w:eastAsia="Times New Roman" w:hAnsi="Times New Roman" w:cs="Times New Roman"/>
-                <w:color w:val="000000"/>
-              </w:rPr>
-              <w:t>Preicision</w:t>
-            </w:r>
-            <w:proofErr w:type="spellEnd"/>
-            <w:r>
-              <w:rPr>
-                <w:rFonts w:ascii="Times New Roman" w:eastAsia="Times New Roman" w:hAnsi="Times New Roman" w:cs="Times New Roman"/>
-                <w:color w:val="000000"/>
-              </w:rPr>
-              <w:t xml:space="preserve"> </w:t>
+            <w:r>
+              <w:rPr>
+                <w:rFonts w:ascii="Times New Roman" w:eastAsia="Times New Roman" w:hAnsi="Times New Roman" w:cs="Times New Roman"/>
+                <w:color w:val="000000"/>
+              </w:rPr>
+              <w:t>Pre</w:t>
+            </w:r>
+            <w:r>
+              <w:rPr>
+                <w:rFonts w:ascii="Times New Roman" w:eastAsia="Times New Roman" w:hAnsi="Times New Roman" w:cs="Times New Roman"/>
+                <w:color w:val="000000"/>
+              </w:rPr>
+              <w:t xml:space="preserve">cision </w:t>
             </w:r>
             <w:proofErr w:type="spellStart"/>
             <w:r>
@@ -23437,7 +23364,6 @@
         <w:contextualSpacing/>
       </w:pPr>
       <w:bookmarkStart w:id="60" w:name="_Toc274060255"/>
-      <w:proofErr w:type="gramStart"/>
       <w:r>
         <w:t xml:space="preserve">Table </w:t>
       </w:r>
@@ -23450,11 +23376,7 @@
         </w:r>
       </w:fldSimple>
       <w:r>
-        <w:t>.</w:t>
-      </w:r>
-      <w:proofErr w:type="gramEnd"/>
-      <w:r>
-        <w:t xml:space="preserve"> Decision matrix for the motors</w:t>
+        <w:t>. Decision matrix for the motors</w:t>
       </w:r>
       <w:bookmarkEnd w:id="60"/>
     </w:p>
@@ -23667,7 +23589,6 @@
             <w:rPr>
               <w:rFonts w:ascii="Cambria Math" w:hAnsi="Cambria Math" w:cs="Times New Roman"/>
             </w:rPr>
-            <w:lastRenderedPageBreak/>
             <m:t>9</m:t>
           </m:r>
           <m:d>
@@ -24268,7 +24189,6 @@
       </w:pPr>
       <w:bookmarkStart w:id="63" w:name="_Ref274054729"/>
       <w:bookmarkStart w:id="64" w:name="_Toc274060256"/>
-      <w:proofErr w:type="gramStart"/>
       <w:r>
         <w:t xml:space="preserve">Table </w:t>
       </w:r>
@@ -24282,11 +24202,7 @@
       </w:fldSimple>
       <w:bookmarkEnd w:id="63"/>
       <w:r>
-        <w:t>.</w:t>
-      </w:r>
-      <w:proofErr w:type="gramEnd"/>
-      <w:r>
-        <w:t xml:space="preserve"> Calculations for the price of the motor</w:t>
+        <w:t>. Calculations for the price of the motor</w:t>
       </w:r>
       <w:bookmarkEnd w:id="64"/>
     </w:p>
@@ -25126,8 +25042,8 @@
       </w:pPr>
       <w:bookmarkStart w:id="65" w:name="_Ref274054713"/>
       <w:bookmarkStart w:id="66" w:name="_Toc274060257"/>
-      <w:proofErr w:type="gramStart"/>
-      <w:r>
+      <w:r>
+        <w:lastRenderedPageBreak/>
         <w:t xml:space="preserve">Table </w:t>
       </w:r>
       <w:fldSimple w:instr=" SEQ Table \* ARABIC ">
@@ -25140,11 +25056,7 @@
       </w:fldSimple>
       <w:bookmarkEnd w:id="65"/>
       <w:r>
-        <w:t>.</w:t>
-      </w:r>
-      <w:proofErr w:type="gramEnd"/>
-      <w:r>
-        <w:t xml:space="preserve"> Calculations for the RPM of the motor</w:t>
+        <w:t>. Calculations for the RPM of the motor</w:t>
       </w:r>
       <w:bookmarkEnd w:id="66"/>
     </w:p>
@@ -25232,14 +25144,7 @@
         <w:rPr>
           <w:rFonts w:ascii="Times New Roman" w:hAnsi="Times New Roman" w:cs="Times New Roman"/>
         </w:rPr>
-        <w:t xml:space="preserve">stall torque category scores the stall torque of the APS. This determines the amount of load that the APS can move. If the weight of the APS is above the limit, the motor will stall. The equation to determine </w:t>
-      </w:r>
-      <w:proofErr w:type="gramStart"/>
-      <w:r>
-        <w:rPr>
-          <w:rFonts w:ascii="Times New Roman" w:hAnsi="Times New Roman" w:cs="Times New Roman"/>
-        </w:rPr>
-        <w:t xml:space="preserve">the stall torque </w:t>
+        <w:t xml:space="preserve">stall torque category scores the stall torque of the APS. This determines the amount of load that the APS can move. If the weight of the APS is above the limit, the motor will stall. The equation to determine the stall torque </w:t>
       </w:r>
       <w:r>
         <w:rPr>
@@ -25251,14 +25156,7 @@
         <w:rPr>
           <w:rFonts w:ascii="Times New Roman" w:hAnsi="Times New Roman" w:cs="Times New Roman"/>
         </w:rPr>
-        <w:t xml:space="preserve"> derived by calculating the normalized</w:t>
-      </w:r>
-      <w:proofErr w:type="gramEnd"/>
-      <w:r>
-        <w:rPr>
-          <w:rFonts w:ascii="Times New Roman" w:hAnsi="Times New Roman" w:cs="Times New Roman"/>
-        </w:rPr>
-        <w:t xml:space="preserve"> stall torque values multiplied by 9 and subtracting that from 10. As this determines the load that the APS can carry it is given a weight of 35%</w:t>
+        <w:t xml:space="preserve"> derived by calculating the normalized stall torque values multiplied by 9 and subtracting that from 10. As this determines the load that the APS can carry it is given a weight of 35%</w:t>
       </w:r>
       <w:r>
         <w:rPr>
@@ -25885,7 +25783,6 @@
       </w:pPr>
       <w:bookmarkStart w:id="67" w:name="_Ref274054696"/>
       <w:bookmarkStart w:id="68" w:name="_Toc274060258"/>
-      <w:proofErr w:type="gramStart"/>
       <w:r>
         <w:t xml:space="preserve">Table </w:t>
       </w:r>
@@ -25899,11 +25796,7 @@
       </w:fldSimple>
       <w:bookmarkEnd w:id="67"/>
       <w:r>
-        <w:t>.</w:t>
-      </w:r>
-      <w:proofErr w:type="gramEnd"/>
-      <w:r>
-        <w:t xml:space="preserve"> Calculations for the stall torque of the motor</w:t>
+        <w:t>. Calculations for the stall torque of the motor</w:t>
       </w:r>
       <w:bookmarkEnd w:id="68"/>
     </w:p>
@@ -26617,7 +26510,6 @@
       </w:pPr>
       <w:bookmarkStart w:id="69" w:name="_Ref274056147"/>
       <w:bookmarkStart w:id="70" w:name="_Toc274060259"/>
-      <w:proofErr w:type="gramStart"/>
       <w:r>
         <w:t xml:space="preserve">Table </w:t>
       </w:r>
@@ -26631,11 +26523,7 @@
       </w:fldSimple>
       <w:bookmarkEnd w:id="69"/>
       <w:r>
-        <w:t>.</w:t>
-      </w:r>
-      <w:proofErr w:type="gramEnd"/>
-      <w:r>
-        <w:t xml:space="preserve"> Calculations for the stall current of the motor</w:t>
+        <w:t>. Calculations for the stall current of the motor</w:t>
       </w:r>
       <w:bookmarkEnd w:id="70"/>
     </w:p>
@@ -26728,14 +26616,7 @@
         <w:rPr>
           <w:rFonts w:ascii="Times New Roman" w:hAnsi="Times New Roman" w:cs="Times New Roman"/>
         </w:rPr>
-        <w:t xml:space="preserve"> category determines the weight of each of the different motors. </w:t>
-      </w:r>
-      <w:proofErr w:type="gramStart"/>
-      <w:r>
-        <w:rPr>
-          <w:rFonts w:ascii="Times New Roman" w:hAnsi="Times New Roman" w:cs="Times New Roman"/>
-        </w:rPr>
-        <w:t xml:space="preserve">The scores for this category </w:t>
+        <w:t xml:space="preserve"> category determines the weight of each of the different motors. The scores for this category </w:t>
       </w:r>
       <w:r>
         <w:rPr>
@@ -26747,14 +26628,7 @@
         <w:rPr>
           <w:rFonts w:ascii="Times New Roman" w:hAnsi="Times New Roman" w:cs="Times New Roman"/>
         </w:rPr>
-        <w:t xml:space="preserve"> determined by normalizing the weights of the motors multiplied by 9 and adding 1</w:t>
-      </w:r>
-      <w:proofErr w:type="gramEnd"/>
-      <w:r>
-        <w:rPr>
-          <w:rFonts w:ascii="Times New Roman" w:hAnsi="Times New Roman" w:cs="Times New Roman"/>
-        </w:rPr>
-        <w:t>. The weighted value of this category is 5%.</w:t>
+        <w:t xml:space="preserve"> determined by normalizing the weights of the motors multiplied by 9 and adding 1. The weighted value of this category is 5%.</w:t>
       </w:r>
     </w:p>
     <w:p>
@@ -27273,7 +27147,6 @@
               <w:rPr>
                 <w:rFonts w:ascii="Times New Roman" w:hAnsi="Times New Roman" w:cs="Times New Roman"/>
               </w:rPr>
-              <w:lastRenderedPageBreak/>
               <w:t>Pololu item #: 1106</w:t>
             </w:r>
           </w:p>
@@ -27375,7 +27248,6 @@
       </w:pPr>
       <w:bookmarkStart w:id="71" w:name="_Ref274056172"/>
       <w:bookmarkStart w:id="72" w:name="_Toc274060260"/>
-      <w:proofErr w:type="gramStart"/>
       <w:r>
         <w:t xml:space="preserve">Table </w:t>
       </w:r>
@@ -27389,11 +27261,7 @@
       </w:fldSimple>
       <w:bookmarkEnd w:id="71"/>
       <w:r>
-        <w:t>.</w:t>
-      </w:r>
-      <w:proofErr w:type="gramEnd"/>
-      <w:r>
-        <w:t xml:space="preserve"> Calculations for the weight of the motor</w:t>
+        <w:t>. Calculations for the weight of the motor</w:t>
       </w:r>
       <w:bookmarkEnd w:id="72"/>
     </w:p>
@@ -27928,7 +27796,6 @@
       </w:pPr>
       <w:bookmarkStart w:id="77" w:name="_Ref274055099"/>
       <w:bookmarkStart w:id="78" w:name="_Toc274060261"/>
-      <w:proofErr w:type="gramStart"/>
       <w:r>
         <w:t xml:space="preserve">Table </w:t>
       </w:r>
@@ -27942,11 +27809,7 @@
       </w:fldSimple>
       <w:bookmarkEnd w:id="77"/>
       <w:r>
-        <w:t>.</w:t>
-      </w:r>
-      <w:proofErr w:type="gramEnd"/>
-      <w:r>
-        <w:t xml:space="preserve"> Items under consideration for the </w:t>
+        <w:t xml:space="preserve">. Items under consideration for the </w:t>
       </w:r>
       <w:r>
         <w:t>claw</w:t>
@@ -31829,7 +31692,6 @@
       </w:pPr>
       <w:bookmarkStart w:id="81" w:name="_Ref274055292"/>
       <w:bookmarkStart w:id="82" w:name="_Toc274060262"/>
-      <w:proofErr w:type="gramStart"/>
       <w:r>
         <w:t xml:space="preserve">Table </w:t>
       </w:r>
@@ -31843,11 +31705,7 @@
       </w:fldSimple>
       <w:bookmarkEnd w:id="81"/>
       <w:r>
-        <w:t>.</w:t>
-      </w:r>
-      <w:proofErr w:type="gramEnd"/>
-      <w:r>
-        <w:t xml:space="preserve"> Decision matrix for the </w:t>
+        <w:t xml:space="preserve">. Decision matrix for the </w:t>
       </w:r>
       <w:r>
         <w:t>claw</w:t>
@@ -32450,7 +32308,6 @@
         </w:rPr>
       </w:pPr>
       <w:bookmarkStart w:id="85" w:name="_Toc274060263"/>
-      <w:proofErr w:type="gramStart"/>
       <w:r>
         <w:t xml:space="preserve">Table </w:t>
       </w:r>
@@ -32463,11 +32320,7 @@
         </w:r>
       </w:fldSimple>
       <w:r>
-        <w:t>.</w:t>
-      </w:r>
-      <w:proofErr w:type="gramEnd"/>
-      <w:r>
-        <w:t xml:space="preserve"> Calculations for the price of the claw</w:t>
+        <w:t>. Calculations for the price of the claw</w:t>
       </w:r>
       <w:bookmarkEnd w:id="85"/>
     </w:p>
@@ -33027,7 +32880,6 @@
         <w:pStyle w:val="Caption"/>
       </w:pPr>
       <w:bookmarkStart w:id="86" w:name="_Toc274060264"/>
-      <w:proofErr w:type="gramStart"/>
       <w:r>
         <w:t xml:space="preserve">Table </w:t>
       </w:r>
@@ -33040,11 +32892,7 @@
         </w:r>
       </w:fldSimple>
       <w:r>
-        <w:t>.</w:t>
-      </w:r>
-      <w:proofErr w:type="gramEnd"/>
-      <w:r>
-        <w:t xml:space="preserve"> Calculations for the weight of the claw</w:t>
+        <w:t>. Calculations for the weight of the claw</w:t>
       </w:r>
       <w:bookmarkEnd w:id="86"/>
     </w:p>
@@ -33633,7 +33481,6 @@
       </w:pPr>
       <w:bookmarkStart w:id="92" w:name="_Ref274053755"/>
       <w:bookmarkStart w:id="93" w:name="_Toc274060265"/>
-      <w:proofErr w:type="gramStart"/>
       <w:r>
         <w:t xml:space="preserve">Table </w:t>
       </w:r>
@@ -33650,7 +33497,6 @@
       <w:r>
         <w:t>.</w:t>
       </w:r>
-      <w:proofErr w:type="gramEnd"/>
       <w:r>
         <w:t xml:space="preserve"> </w:t>
       </w:r>
@@ -36133,7 +35979,6 @@
       </w:pPr>
       <w:bookmarkStart w:id="97" w:name="_Ref274053305"/>
       <w:bookmarkStart w:id="98" w:name="_Toc274060266"/>
-      <w:proofErr w:type="gramStart"/>
       <w:r>
         <w:t xml:space="preserve">Table </w:t>
       </w:r>
@@ -36148,11 +35993,7 @@
       <w:bookmarkEnd w:id="96"/>
       <w:bookmarkEnd w:id="97"/>
       <w:r>
-        <w:t>.</w:t>
-      </w:r>
-      <w:proofErr w:type="gramEnd"/>
-      <w:r>
-        <w:t xml:space="preserve"> Decision matrix for the wheels</w:t>
+        <w:t>. Decision matrix for the wheels</w:t>
       </w:r>
       <w:bookmarkEnd w:id="98"/>
     </w:p>
@@ -36520,25 +36361,7 @@
                           <w:rPr>
                             <w:rFonts w:ascii="Cambria Math" w:hAnsi="Cambria Math" w:cs="Times New Roman"/>
                           </w:rPr>
-                          <m:t>$</m:t>
-                        </m:r>
-                        <m:r>
-                          <w:rPr>
-                            <w:rFonts w:ascii="Cambria Math" w:hAnsi="Cambria Math" w:cs="Times New Roman"/>
-                          </w:rPr>
-                          <m:t>18.738-</m:t>
-                        </m:r>
-                        <m:r>
-                          <w:rPr>
-                            <w:rFonts w:ascii="Cambria Math" w:hAnsi="Cambria Math" w:cs="Times New Roman"/>
-                          </w:rPr>
-                          <m:t>$</m:t>
-                        </m:r>
-                        <m:r>
-                          <w:rPr>
-                            <w:rFonts w:ascii="Cambria Math" w:hAnsi="Cambria Math" w:cs="Times New Roman"/>
-                          </w:rPr>
-                          <m:t>12.495</m:t>
+                          <m:t>$18.738-$12.495</m:t>
                         </m:r>
                       </m:num>
                       <m:den>
@@ -36546,13 +36369,7 @@
                           <w:rPr>
                             <w:rFonts w:ascii="Cambria Math" w:hAnsi="Cambria Math" w:cs="Times New Roman"/>
                           </w:rPr>
-                          <m:t>$</m:t>
-                        </m:r>
-                        <m:r>
-                          <w:rPr>
-                            <w:rFonts w:ascii="Cambria Math" w:hAnsi="Cambria Math" w:cs="Times New Roman"/>
-                          </w:rPr>
-                          <m:t>18.738</m:t>
+                          <m:t>$18.738</m:t>
                         </m:r>
                       </m:den>
                     </m:f>
@@ -36656,25 +36473,7 @@
                           <w:rPr>
                             <w:rFonts w:ascii="Cambria Math" w:hAnsi="Cambria Math" w:cs="Times New Roman"/>
                           </w:rPr>
-                          <m:t>$</m:t>
-                        </m:r>
-                        <m:r>
-                          <w:rPr>
-                            <w:rFonts w:ascii="Cambria Math" w:hAnsi="Cambria Math" w:cs="Times New Roman"/>
-                          </w:rPr>
-                          <m:t>18.738-</m:t>
-                        </m:r>
-                        <m:r>
-                          <w:rPr>
-                            <w:rFonts w:ascii="Cambria Math" w:hAnsi="Cambria Math" w:cs="Times New Roman"/>
-                          </w:rPr>
-                          <m:t>$</m:t>
-                        </m:r>
-                        <m:r>
-                          <w:rPr>
-                            <w:rFonts w:ascii="Cambria Math" w:hAnsi="Cambria Math" w:cs="Times New Roman"/>
-                          </w:rPr>
-                          <m:t>14.998</m:t>
+                          <m:t>$18.738-$14.998</m:t>
                         </m:r>
                       </m:num>
                       <m:den>
@@ -36682,13 +36481,7 @@
                           <w:rPr>
                             <w:rFonts w:ascii="Cambria Math" w:hAnsi="Cambria Math" w:cs="Times New Roman"/>
                           </w:rPr>
-                          <m:t>$</m:t>
-                        </m:r>
-                        <m:r>
-                          <w:rPr>
-                            <w:rFonts w:ascii="Cambria Math" w:hAnsi="Cambria Math" w:cs="Times New Roman"/>
-                          </w:rPr>
-                          <m:t>18.738</m:t>
+                          <m:t>$18.738</m:t>
                         </m:r>
                       </m:den>
                     </m:f>
@@ -36792,25 +36585,7 @@
                           <w:rPr>
                             <w:rFonts w:ascii="Cambria Math" w:hAnsi="Cambria Math" w:cs="Times New Roman"/>
                           </w:rPr>
-                          <m:t>$</m:t>
-                        </m:r>
-                        <m:r>
-                          <w:rPr>
-                            <w:rFonts w:ascii="Cambria Math" w:hAnsi="Cambria Math" w:cs="Times New Roman"/>
-                          </w:rPr>
-                          <m:t>18.738-</m:t>
-                        </m:r>
-                        <m:r>
-                          <w:rPr>
-                            <w:rFonts w:ascii="Cambria Math" w:hAnsi="Cambria Math" w:cs="Times New Roman"/>
-                          </w:rPr>
-                          <m:t>$</m:t>
-                        </m:r>
-                        <m:r>
-                          <w:rPr>
-                            <w:rFonts w:ascii="Cambria Math" w:hAnsi="Cambria Math" w:cs="Times New Roman"/>
-                          </w:rPr>
-                          <m:t>18.738</m:t>
+                          <m:t>$18.738-$18.738</m:t>
                         </m:r>
                       </m:num>
                       <m:den>
@@ -36818,13 +36593,7 @@
                           <w:rPr>
                             <w:rFonts w:ascii="Cambria Math" w:hAnsi="Cambria Math" w:cs="Times New Roman"/>
                           </w:rPr>
-                          <m:t>$</m:t>
-                        </m:r>
-                        <m:r>
-                          <w:rPr>
-                            <w:rFonts w:ascii="Cambria Math" w:hAnsi="Cambria Math" w:cs="Times New Roman"/>
-                          </w:rPr>
-                          <m:t>18.738</m:t>
+                          <m:t>$18.738</m:t>
                         </m:r>
                       </m:den>
                     </m:f>
@@ -36928,25 +36697,7 @@
                           <w:rPr>
                             <w:rFonts w:ascii="Cambria Math" w:hAnsi="Cambria Math" w:cs="Times New Roman"/>
                           </w:rPr>
-                          <m:t>$</m:t>
-                        </m:r>
-                        <m:r>
-                          <w:rPr>
-                            <w:rFonts w:ascii="Cambria Math" w:hAnsi="Cambria Math" w:cs="Times New Roman"/>
-                          </w:rPr>
-                          <m:t>18.738-</m:t>
-                        </m:r>
-                        <m:r>
-                          <w:rPr>
-                            <w:rFonts w:ascii="Cambria Math" w:hAnsi="Cambria Math" w:cs="Times New Roman"/>
-                          </w:rPr>
-                          <m:t>$</m:t>
-                        </m:r>
-                        <m:r>
-                          <w:rPr>
-                            <w:rFonts w:ascii="Cambria Math" w:hAnsi="Cambria Math" w:cs="Times New Roman"/>
-                          </w:rPr>
-                          <m:t>3.475</m:t>
+                          <m:t>$18.738-$3.475</m:t>
                         </m:r>
                       </m:num>
                       <m:den>
@@ -36954,13 +36705,7 @@
                           <w:rPr>
                             <w:rFonts w:ascii="Cambria Math" w:hAnsi="Cambria Math" w:cs="Times New Roman"/>
                           </w:rPr>
-                          <m:t>$</m:t>
-                        </m:r>
-                        <m:r>
-                          <w:rPr>
-                            <w:rFonts w:ascii="Cambria Math" w:hAnsi="Cambria Math" w:cs="Times New Roman"/>
-                          </w:rPr>
-                          <m:t>18.738</m:t>
+                          <m:t>$18.738</m:t>
                         </m:r>
                       </m:den>
                     </m:f>
@@ -37005,7 +36750,6 @@
       </w:pPr>
       <w:bookmarkStart w:id="102" w:name="_Ref274053327"/>
       <w:bookmarkStart w:id="103" w:name="_Toc274060267"/>
-      <w:proofErr w:type="gramStart"/>
       <w:r>
         <w:t xml:space="preserve">Table </w:t>
       </w:r>
@@ -37022,7 +36766,6 @@
       <w:r>
         <w:t>.</w:t>
       </w:r>
-      <w:proofErr w:type="gramEnd"/>
       <w:r>
         <w:t xml:space="preserve"> Calculation </w:t>
       </w:r>
@@ -37347,25 +37090,7 @@
                           <w:rPr>
                             <w:rFonts w:ascii="Cambria Math" w:hAnsi="Cambria Math" w:cs="Times New Roman"/>
                           </w:rPr>
-                          <m:t>0.55</m:t>
-                        </m:r>
-                        <m:r>
-                          <w:rPr>
-                            <w:rFonts w:ascii="Cambria Math" w:hAnsi="Cambria Math" w:cs="Times New Roman"/>
-                          </w:rPr>
-                          <m:t xml:space="preserve"> lbs.</m:t>
-                        </m:r>
-                        <m:r>
-                          <w:rPr>
-                            <w:rFonts w:ascii="Cambria Math" w:hAnsi="Cambria Math" w:cs="Times New Roman"/>
-                          </w:rPr>
-                          <m:t>-0.42</m:t>
-                        </m:r>
-                        <m:r>
-                          <w:rPr>
-                            <w:rFonts w:ascii="Cambria Math" w:hAnsi="Cambria Math" w:cs="Times New Roman"/>
-                          </w:rPr>
-                          <m:t xml:space="preserve">lbs. </m:t>
+                          <m:t xml:space="preserve">0.55 lbs.-0.42lbs. </m:t>
                         </m:r>
                       </m:num>
                       <m:den>
@@ -37477,25 +37202,7 @@
                           <w:rPr>
                             <w:rFonts w:ascii="Cambria Math" w:hAnsi="Cambria Math" w:cs="Times New Roman"/>
                           </w:rPr>
-                          <m:t>0.55</m:t>
-                        </m:r>
-                        <m:r>
-                          <w:rPr>
-                            <w:rFonts w:ascii="Cambria Math" w:hAnsi="Cambria Math" w:cs="Times New Roman"/>
-                          </w:rPr>
-                          <m:t xml:space="preserve"> lbs.</m:t>
-                        </m:r>
-                        <m:r>
-                          <w:rPr>
-                            <w:rFonts w:ascii="Cambria Math" w:hAnsi="Cambria Math" w:cs="Times New Roman"/>
-                          </w:rPr>
-                          <m:t>-0.55</m:t>
-                        </m:r>
-                        <m:r>
-                          <w:rPr>
-                            <w:rFonts w:ascii="Cambria Math" w:hAnsi="Cambria Math" w:cs="Times New Roman"/>
-                          </w:rPr>
-                          <m:t xml:space="preserve"> lbs.</m:t>
+                          <m:t>0.55 lbs.-0.55 lbs.</m:t>
                         </m:r>
                       </m:num>
                       <m:den>
@@ -37503,13 +37210,7 @@
                           <w:rPr>
                             <w:rFonts w:ascii="Cambria Math" w:hAnsi="Cambria Math" w:cs="Times New Roman"/>
                           </w:rPr>
-                          <m:t>0.55</m:t>
-                        </m:r>
-                        <m:r>
-                          <w:rPr>
-                            <w:rFonts w:ascii="Cambria Math" w:hAnsi="Cambria Math" w:cs="Times New Roman"/>
-                          </w:rPr>
-                          <m:t xml:space="preserve"> lbs.</m:t>
+                          <m:t>0.55 lbs.</m:t>
                         </m:r>
                       </m:den>
                     </m:f>
@@ -37613,25 +37314,7 @@
                           <w:rPr>
                             <w:rFonts w:ascii="Cambria Math" w:hAnsi="Cambria Math" w:cs="Times New Roman"/>
                           </w:rPr>
-                          <m:t>0.55</m:t>
-                        </m:r>
-                        <m:r>
-                          <w:rPr>
-                            <w:rFonts w:ascii="Cambria Math" w:hAnsi="Cambria Math" w:cs="Times New Roman"/>
-                          </w:rPr>
-                          <m:t xml:space="preserve"> lbs.</m:t>
-                        </m:r>
-                        <m:r>
-                          <w:rPr>
-                            <w:rFonts w:ascii="Cambria Math" w:hAnsi="Cambria Math" w:cs="Times New Roman"/>
-                          </w:rPr>
-                          <m:t>-0.1325</m:t>
-                        </m:r>
-                        <m:r>
-                          <w:rPr>
-                            <w:rFonts w:ascii="Cambria Math" w:hAnsi="Cambria Math" w:cs="Times New Roman"/>
-                          </w:rPr>
-                          <m:t xml:space="preserve"> lbs.</m:t>
+                          <m:t>0.55 lbs.-0.1325 lbs.</m:t>
                         </m:r>
                       </m:num>
                       <m:den>
@@ -37639,13 +37322,7 @@
                           <w:rPr>
                             <w:rFonts w:ascii="Cambria Math" w:hAnsi="Cambria Math" w:cs="Times New Roman"/>
                           </w:rPr>
-                          <m:t>0.55</m:t>
-                        </m:r>
-                        <m:r>
-                          <w:rPr>
-                            <w:rFonts w:ascii="Cambria Math" w:hAnsi="Cambria Math" w:cs="Times New Roman"/>
-                          </w:rPr>
-                          <m:t xml:space="preserve"> lbs.</m:t>
+                          <m:t>0.55 lbs.</m:t>
                         </m:r>
                       </m:den>
                     </m:f>
@@ -37749,25 +37426,7 @@
                           <w:rPr>
                             <w:rFonts w:ascii="Cambria Math" w:hAnsi="Cambria Math" w:cs="Times New Roman"/>
                           </w:rPr>
-                          <m:t>0.55</m:t>
-                        </m:r>
-                        <m:r>
-                          <w:rPr>
-                            <w:rFonts w:ascii="Cambria Math" w:hAnsi="Cambria Math" w:cs="Times New Roman"/>
-                          </w:rPr>
-                          <m:t xml:space="preserve"> lbs.</m:t>
-                        </m:r>
-                        <m:r>
-                          <w:rPr>
-                            <w:rFonts w:ascii="Cambria Math" w:hAnsi="Cambria Math" w:cs="Times New Roman"/>
-                          </w:rPr>
-                          <m:t>-0.08</m:t>
-                        </m:r>
-                        <m:r>
-                          <w:rPr>
-                            <w:rFonts w:ascii="Cambria Math" w:hAnsi="Cambria Math" w:cs="Times New Roman"/>
-                          </w:rPr>
-                          <m:t xml:space="preserve"> lbs.</m:t>
+                          <m:t>0.55 lbs.-0.08 lbs.</m:t>
                         </m:r>
                       </m:num>
                       <m:den>
@@ -37775,13 +37434,7 @@
                           <w:rPr>
                             <w:rFonts w:ascii="Cambria Math" w:hAnsi="Cambria Math" w:cs="Times New Roman"/>
                           </w:rPr>
-                          <m:t>0.55</m:t>
-                        </m:r>
-                        <m:r>
-                          <w:rPr>
-                            <w:rFonts w:ascii="Cambria Math" w:hAnsi="Cambria Math" w:cs="Times New Roman"/>
-                          </w:rPr>
-                          <m:t xml:space="preserve"> lbs.</m:t>
+                          <m:t>0.55 lbs.</m:t>
                         </m:r>
                       </m:den>
                     </m:f>
@@ -37826,7 +37479,6 @@
       </w:pPr>
       <w:bookmarkStart w:id="105" w:name="_Ref274053344"/>
       <w:bookmarkStart w:id="106" w:name="_Toc274060268"/>
-      <w:proofErr w:type="gramStart"/>
       <w:r>
         <w:t xml:space="preserve">Table </w:t>
       </w:r>
@@ -37843,7 +37495,6 @@
       <w:r>
         <w:t>.</w:t>
       </w:r>
-      <w:proofErr w:type="gramEnd"/>
       <w:r>
         <w:t xml:space="preserve"> Calculation </w:t>
       </w:r>
@@ -38048,7 +37699,13 @@
         <w:rPr>
           <w:rFonts w:ascii="Times New Roman" w:hAnsi="Times New Roman" w:cs="Times New Roman"/>
         </w:rPr>
-        <w:t>The following tables and justifications compose a description of the decision-making process that was used to select the batteries that will be used for the APS. This process includes analytical and quantitative methods as well as reasoning behind these methods documented.</w:t>
+        <w:t xml:space="preserve">The </w:t>
+      </w:r>
+      <w:r>
+        <w:rPr>
+          <w:rFonts w:ascii="Times New Roman" w:hAnsi="Times New Roman" w:cs="Times New Roman"/>
+        </w:rPr>
+        <w:t xml:space="preserve">battery is a crucial part of the APS, as without it, the robot would not be able to function and complete any of the tasks. The categories below describe the items under consideration, the decision matrix, and the justification of the decision made. </w:t>
       </w:r>
     </w:p>
     <w:p>
@@ -38094,60 +37751,6 @@
         <w:rPr>
           <w:rFonts w:ascii="Times New Roman" w:hAnsi="Times New Roman" w:cs="Times New Roman"/>
         </w:rPr>
-        <w:t xml:space="preserve">The following items were considered as </w:t>
-      </w:r>
-      <w:r>
-        <w:rPr>
-          <w:rFonts w:ascii="Times New Roman" w:hAnsi="Times New Roman" w:cs="Times New Roman"/>
-        </w:rPr>
-        <w:t>possible batteries for the APS. E</w:t>
-      </w:r>
-      <w:r>
-        <w:rPr>
-          <w:rFonts w:ascii="Times New Roman" w:hAnsi="Times New Roman" w:cs="Times New Roman"/>
-        </w:rPr>
-        <w:t>ach item in this section has a corresponding item</w:t>
-      </w:r>
-      <w:r>
-        <w:rPr>
-          <w:rFonts w:ascii="Times New Roman" w:hAnsi="Times New Roman" w:cs="Times New Roman"/>
-        </w:rPr>
-        <w:t xml:space="preserve"> ID </w:t>
-      </w:r>
-      <w:r>
-        <w:rPr>
-          <w:rFonts w:ascii="Times New Roman" w:hAnsi="Times New Roman" w:cs="Times New Roman"/>
-        </w:rPr>
-        <w:t>and vendor</w:t>
-      </w:r>
-      <w:r>
-        <w:rPr>
-          <w:rFonts w:ascii="Times New Roman" w:hAnsi="Times New Roman" w:cs="Times New Roman"/>
-        </w:rPr>
-        <w:t>,</w:t>
-      </w:r>
-      <w:r>
-        <w:rPr>
-          <w:rFonts w:ascii="Times New Roman" w:hAnsi="Times New Roman" w:cs="Times New Roman"/>
-        </w:rPr>
-        <w:t xml:space="preserve"> which has been </w:t>
-      </w:r>
-      <w:r>
-        <w:rPr>
-          <w:rFonts w:ascii="Times New Roman" w:hAnsi="Times New Roman" w:cs="Times New Roman"/>
-        </w:rPr>
-        <w:t>compiled</w:t>
-      </w:r>
-      <w:r>
-        <w:rPr>
-          <w:rFonts w:ascii="Times New Roman" w:hAnsi="Times New Roman" w:cs="Times New Roman"/>
-        </w:rPr>
-        <w:t xml:space="preserve"> in </w:t>
-      </w:r>
-      <w:r>
-        <w:rPr>
-          <w:rFonts w:ascii="Times New Roman" w:hAnsi="Times New Roman" w:cs="Times New Roman"/>
-        </w:rPr>
         <w:fldChar w:fldCharType="begin"/>
       </w:r>
       <w:r>
@@ -38181,8 +37784,17 @@
         <w:rPr>
           <w:rFonts w:ascii="Times New Roman" w:hAnsi="Times New Roman" w:cs="Times New Roman"/>
         </w:rPr>
-        <w:t>.</w:t>
-      </w:r>
+        <w:t xml:space="preserve"> contains the items under consideration for the battery. The items under consideration have been listed below and contain the product ID and the vendor.</w:t>
+      </w:r>
+    </w:p>
+    <w:p>
+      <w:pPr>
+        <w:spacing w:after="0" w:line="240" w:lineRule="auto"/>
+        <w:contextualSpacing/>
+        <w:rPr>
+          <w:rFonts w:ascii="Times New Roman" w:hAnsi="Times New Roman" w:cs="Times New Roman"/>
+        </w:rPr>
+      </w:pPr>
     </w:p>
     <w:p>
       <w:pPr>
@@ -38197,7 +37809,6 @@
       <w:tblPr>
         <w:tblW w:w="0" w:type="auto"/>
         <w:jc w:val="center"/>
-        <w:tblInd w:w="-10" w:type="dxa"/>
         <w:tblBorders>
           <w:top w:val="single" w:sz="4" w:space="0" w:color="auto"/>
           <w:left w:val="single" w:sz="4" w:space="0" w:color="auto"/>
@@ -38756,7 +38367,6 @@
       </w:pPr>
       <w:bookmarkStart w:id="111" w:name="_Ref274053567"/>
       <w:bookmarkStart w:id="112" w:name="_Toc274060269"/>
-      <w:proofErr w:type="gramStart"/>
       <w:r>
         <w:t xml:space="preserve">Table </w:t>
       </w:r>
@@ -38770,11 +38380,7 @@
       </w:fldSimple>
       <w:bookmarkEnd w:id="111"/>
       <w:r>
-        <w:t>.</w:t>
-      </w:r>
-      <w:proofErr w:type="gramEnd"/>
-      <w:r>
-        <w:t xml:space="preserve"> The items under consideration for the batteries</w:t>
+        <w:t>. The items under consideration for the batteries</w:t>
       </w:r>
       <w:bookmarkEnd w:id="112"/>
     </w:p>
@@ -38806,6 +38412,72 @@
       <w:bookmarkEnd w:id="113"/>
       <w:bookmarkEnd w:id="114"/>
     </w:p>
+    <w:p>
+      <w:pPr>
+        <w:spacing w:after="0" w:line="240" w:lineRule="auto"/>
+        <w:contextualSpacing/>
+        <w:rPr>
+          <w:rFonts w:ascii="Times New Roman" w:hAnsi="Times New Roman" w:cs="Times New Roman"/>
+        </w:rPr>
+      </w:pPr>
+      <w:r>
+        <w:rPr>
+          <w:rFonts w:ascii="Times New Roman" w:hAnsi="Times New Roman" w:cs="Times New Roman"/>
+        </w:rPr>
+        <w:t xml:space="preserve">Table 28 </w:t>
+      </w:r>
+      <w:r>
+        <w:rPr>
+          <w:rFonts w:ascii="Times New Roman" w:hAnsi="Times New Roman" w:cs="Times New Roman"/>
+        </w:rPr>
+        <w:t xml:space="preserve">contains </w:t>
+      </w:r>
+      <w:r>
+        <w:rPr>
+          <w:rFonts w:ascii="Times New Roman" w:hAnsi="Times New Roman" w:cs="Times New Roman"/>
+        </w:rPr>
+        <w:t>the decision matrix for the battery</w:t>
+      </w:r>
+      <w:r>
+        <w:rPr>
+          <w:rFonts w:ascii="Times New Roman" w:hAnsi="Times New Roman" w:cs="Times New Roman"/>
+        </w:rPr>
+        <w:t xml:space="preserve">. Every item under consideration has been evaluated and broken down into different categories. The </w:t>
+      </w:r>
+      <w:r>
+        <w:rPr>
+          <w:rFonts w:ascii="Times New Roman" w:hAnsi="Times New Roman" w:cs="Times New Roman"/>
+        </w:rPr>
+        <w:t>capacity is the amount of charge that the battery can safely discharge in an hour</w:t>
+      </w:r>
+      <w:r>
+        <w:rPr>
+          <w:rFonts w:ascii="Times New Roman" w:hAnsi="Times New Roman" w:cs="Times New Roman"/>
+        </w:rPr>
+        <w:t>.</w:t>
+      </w:r>
+      <w:r>
+        <w:rPr>
+          <w:rFonts w:ascii="Times New Roman" w:hAnsi="Times New Roman" w:cs="Times New Roman"/>
+        </w:rPr>
+        <w:t xml:space="preserve"> The discharge rate determines the total</w:t>
+      </w:r>
+      <w:r>
+        <w:rPr>
+          <w:rFonts w:ascii="Times New Roman" w:hAnsi="Times New Roman" w:cs="Times New Roman"/>
+        </w:rPr>
+        <w:t xml:space="preserve"> </w:t>
+      </w:r>
+      <w:r>
+        <w:rPr>
+          <w:rFonts w:ascii="Times New Roman" w:hAnsi="Times New Roman" w:cs="Times New Roman"/>
+        </w:rPr>
+        <w:t>charge of the battery. The voltage determines the output voltage of the battery.</w:t>
+      </w:r>
+      <w:bookmarkStart w:id="115" w:name="_GoBack"/>
+      <w:bookmarkEnd w:id="115"/>
+    </w:p>
+    <w:p/>
     <w:p>
       <w:pPr>
         <w:spacing w:after="0" w:line="240" w:lineRule="auto"/>
@@ -38827,11 +38499,11 @@
         <w:tblLook w:val="04A0" w:firstRow="1" w:lastRow="0" w:firstColumn="1" w:lastColumn="0" w:noHBand="0" w:noVBand="1"/>
       </w:tblPr>
       <w:tblGrid>
-        <w:gridCol w:w="4390"/>
+        <w:gridCol w:w="4391"/>
         <w:gridCol w:w="821"/>
         <w:gridCol w:w="1151"/>
         <w:gridCol w:w="1652"/>
-        <w:gridCol w:w="938"/>
+        <w:gridCol w:w="937"/>
         <w:gridCol w:w="986"/>
         <w:gridCol w:w="718"/>
       </w:tblGrid>
@@ -42764,8 +42436,7 @@
         <w:spacing w:after="0"/>
         <w:contextualSpacing/>
       </w:pPr>
-      <w:bookmarkStart w:id="115" w:name="_Toc274060270"/>
-      <w:proofErr w:type="gramStart"/>
+      <w:bookmarkStart w:id="116" w:name="_Toc274060270"/>
       <w:r>
         <w:t xml:space="preserve">Table </w:t>
       </w:r>
@@ -42778,13 +42449,9 @@
         </w:r>
       </w:fldSimple>
       <w:r>
-        <w:t>.</w:t>
-      </w:r>
-      <w:proofErr w:type="gramEnd"/>
-      <w:r>
-        <w:t xml:space="preserve"> Decision matrix for the batteries</w:t>
-      </w:r>
-      <w:bookmarkEnd w:id="115"/>
+        <w:t>. Decision matrix for the batteries</w:t>
+      </w:r>
+      <w:bookmarkEnd w:id="116"/>
     </w:p>
     <w:p>
       <w:pPr>
@@ -42805,17 +42472,18 @@
           <w:szCs w:val="22"/>
         </w:rPr>
       </w:pPr>
-      <w:bookmarkStart w:id="116" w:name="_Toc274055924"/>
-      <w:bookmarkStart w:id="117" w:name="_Toc274056822"/>
+      <w:bookmarkStart w:id="117" w:name="_Toc274055924"/>
+      <w:bookmarkStart w:id="118" w:name="_Toc274056822"/>
       <w:r>
         <w:rPr>
           <w:rFonts w:cs="Times New Roman"/>
           <w:szCs w:val="22"/>
         </w:rPr>
+        <w:lastRenderedPageBreak/>
         <w:t>Justification</w:t>
       </w:r>
-      <w:bookmarkEnd w:id="116"/>
       <w:bookmarkEnd w:id="117"/>
+      <w:bookmarkEnd w:id="118"/>
     </w:p>
     <w:p>
       <w:pPr>
@@ -42835,7 +42503,21 @@
         <w:rPr>
           <w:rFonts w:ascii="Times New Roman" w:hAnsi="Times New Roman" w:cs="Times New Roman"/>
         </w:rPr>
-        <w:t xml:space="preserve"> obtained from Sparkfun and </w:t>
+        <w:t xml:space="preserve"> obtained from </w:t>
+      </w:r>
+      <w:proofErr w:type="spellStart"/>
+      <w:r>
+        <w:rPr>
+          <w:rFonts w:ascii="Times New Roman" w:hAnsi="Times New Roman" w:cs="Times New Roman"/>
+        </w:rPr>
+        <w:t>Sparkfun</w:t>
+      </w:r>
+      <w:proofErr w:type="spellEnd"/>
+      <w:r>
+        <w:rPr>
+          <w:rFonts w:ascii="Times New Roman" w:hAnsi="Times New Roman" w:cs="Times New Roman"/>
+        </w:rPr>
+        <w:t xml:space="preserve"> and </w:t>
       </w:r>
       <w:proofErr w:type="spellStart"/>
       <w:r>
@@ -42895,7 +42577,6 @@
         <w:rPr>
           <w:rFonts w:ascii="Times New Roman" w:hAnsi="Times New Roman" w:cs="Times New Roman"/>
         </w:rPr>
-        <w:lastRenderedPageBreak/>
         <w:t xml:space="preserve">The score for the price was obtained by normalizing the price and multiplying </w:t>
       </w:r>
       <w:r>
@@ -43670,9 +43351,8 @@
         <w:spacing w:after="0"/>
         <w:contextualSpacing/>
       </w:pPr>
-      <w:bookmarkStart w:id="118" w:name="_Ref274057084"/>
-      <w:bookmarkStart w:id="119" w:name="_Toc274060271"/>
-      <w:proofErr w:type="gramStart"/>
+      <w:bookmarkStart w:id="119" w:name="_Ref274057084"/>
+      <w:bookmarkStart w:id="120" w:name="_Toc274060271"/>
       <w:r>
         <w:t xml:space="preserve">Table </w:t>
       </w:r>
@@ -43684,15 +43364,11 @@
           <w:t>29</w:t>
         </w:r>
       </w:fldSimple>
-      <w:bookmarkEnd w:id="118"/>
-      <w:r>
-        <w:t>.</w:t>
-      </w:r>
-      <w:proofErr w:type="gramEnd"/>
-      <w:r>
-        <w:t xml:space="preserve"> Calculations for the price of the batteries</w:t>
-      </w:r>
       <w:bookmarkEnd w:id="119"/>
+      <w:r>
+        <w:t>. Calculations for the price of the batteries</w:t>
+      </w:r>
+      <w:bookmarkEnd w:id="120"/>
     </w:p>
     <w:p>
       <w:pPr>
@@ -44365,6 +44041,7 @@
               <w:rPr>
                 <w:rFonts w:ascii="Times New Roman" w:hAnsi="Times New Roman" w:cs="Times New Roman"/>
               </w:rPr>
+              <w:lastRenderedPageBreak/>
               <w:t>T2200.3S.20 </w:t>
             </w:r>
           </w:p>
@@ -44713,11 +44390,9 @@
         <w:spacing w:after="0"/>
         <w:contextualSpacing/>
       </w:pPr>
-      <w:bookmarkStart w:id="120" w:name="_Ref274056262"/>
-      <w:bookmarkStart w:id="121" w:name="_Toc274060272"/>
-      <w:proofErr w:type="gramStart"/>
-      <w:r>
-        <w:lastRenderedPageBreak/>
+      <w:bookmarkStart w:id="121" w:name="_Ref274056262"/>
+      <w:bookmarkStart w:id="122" w:name="_Toc274060272"/>
+      <w:r>
         <w:t xml:space="preserve">Table </w:t>
       </w:r>
       <w:fldSimple w:instr=" SEQ Table \* ARABIC ">
@@ -44728,15 +44403,11 @@
           <w:t>30</w:t>
         </w:r>
       </w:fldSimple>
-      <w:bookmarkEnd w:id="120"/>
-      <w:r>
-        <w:t>.</w:t>
-      </w:r>
-      <w:proofErr w:type="gramEnd"/>
-      <w:r>
-        <w:t xml:space="preserve"> Calculations for the discharge rate of the batteries</w:t>
-      </w:r>
       <w:bookmarkEnd w:id="121"/>
+      <w:r>
+        <w:t>. Calculations for the discharge rate of the batteries</w:t>
+      </w:r>
+      <w:bookmarkEnd w:id="122"/>
     </w:p>
     <w:p>
       <w:pPr>
@@ -45608,9 +45279,8 @@
         <w:spacing w:after="0"/>
         <w:contextualSpacing/>
       </w:pPr>
-      <w:bookmarkStart w:id="122" w:name="_Ref274055665"/>
-      <w:bookmarkStart w:id="123" w:name="_Toc274060273"/>
-      <w:proofErr w:type="gramStart"/>
+      <w:bookmarkStart w:id="123" w:name="_Ref274055665"/>
+      <w:bookmarkStart w:id="124" w:name="_Toc274060273"/>
       <w:r>
         <w:t xml:space="preserve">Table </w:t>
       </w:r>
@@ -45622,15 +45292,11 @@
           <w:t>31</w:t>
         </w:r>
       </w:fldSimple>
-      <w:bookmarkEnd w:id="122"/>
-      <w:r>
-        <w:t>.</w:t>
-      </w:r>
-      <w:proofErr w:type="gramEnd"/>
-      <w:r>
-        <w:t xml:space="preserve"> Calculations for the voltage of the batteries</w:t>
-      </w:r>
       <w:bookmarkEnd w:id="123"/>
+      <w:r>
+        <w:t>. Calculations for the voltage of the batteries</w:t>
+      </w:r>
+      <w:bookmarkEnd w:id="124"/>
     </w:p>
     <w:p>
       <w:pPr>
@@ -45711,14 +45377,7 @@
         <w:rPr>
           <w:rFonts w:ascii="Times New Roman" w:hAnsi="Times New Roman" w:cs="Times New Roman"/>
         </w:rPr>
-        <w:t xml:space="preserve">weight category determines the weight of each of the different motors. </w:t>
-      </w:r>
-      <w:proofErr w:type="gramStart"/>
-      <w:r>
-        <w:rPr>
-          <w:rFonts w:ascii="Times New Roman" w:hAnsi="Times New Roman" w:cs="Times New Roman"/>
-        </w:rPr>
-        <w:t xml:space="preserve">The scores for this category </w:t>
+        <w:t xml:space="preserve">weight category determines the weight of each of the different motors. The scores for this category </w:t>
       </w:r>
       <w:r>
         <w:rPr>
@@ -45730,14 +45389,7 @@
         <w:rPr>
           <w:rFonts w:ascii="Times New Roman" w:hAnsi="Times New Roman" w:cs="Times New Roman"/>
         </w:rPr>
-        <w:t xml:space="preserve"> determined by normalizing the weights of the motors multiplied by 9 and adding 1</w:t>
-      </w:r>
-      <w:proofErr w:type="gramEnd"/>
-      <w:r>
-        <w:rPr>
-          <w:rFonts w:ascii="Times New Roman" w:hAnsi="Times New Roman" w:cs="Times New Roman"/>
-        </w:rPr>
-        <w:t>. The weighted value of this category is 5%.</w:t>
+        <w:t xml:space="preserve"> determined by normalizing the weights of the motors multiplied by 9 and adding 1. The weighted value of this category is 5%.</w:t>
       </w:r>
     </w:p>
     <w:p>
@@ -46366,6 +46018,7 @@
               <w:rPr>
                 <w:rFonts w:ascii="Times New Roman" w:hAnsi="Times New Roman" w:cs="Times New Roman"/>
               </w:rPr>
+              <w:lastRenderedPageBreak/>
               <w:t>T2200.3S.30 </w:t>
             </w:r>
           </w:p>
@@ -46468,9 +46121,8 @@
           <w:rFonts w:ascii="Times New Roman" w:hAnsi="Times New Roman"/>
         </w:rPr>
       </w:pPr>
-      <w:bookmarkStart w:id="124" w:name="_Ref274055678"/>
-      <w:bookmarkStart w:id="125" w:name="_Toc274060274"/>
-      <w:proofErr w:type="gramStart"/>
+      <w:bookmarkStart w:id="125" w:name="_Ref274055678"/>
+      <w:bookmarkStart w:id="126" w:name="_Toc274060274"/>
       <w:r>
         <w:t xml:space="preserve">Table </w:t>
       </w:r>
@@ -46482,15 +46134,11 @@
           <w:t>32</w:t>
         </w:r>
       </w:fldSimple>
-      <w:bookmarkEnd w:id="124"/>
-      <w:r>
-        <w:t>.</w:t>
-      </w:r>
-      <w:proofErr w:type="gramEnd"/>
-      <w:r>
-        <w:t xml:space="preserve"> Calculations for the weight of the batteries</w:t>
-      </w:r>
       <w:bookmarkEnd w:id="125"/>
+      <w:r>
+        <w:t>. Calculations for the weight of the batteries</w:t>
+      </w:r>
+      <w:bookmarkEnd w:id="126"/>
     </w:p>
     <w:p>
       <w:pPr>
@@ -46517,8 +46165,8 @@
           <w:szCs w:val="22"/>
         </w:rPr>
       </w:pPr>
-      <w:bookmarkStart w:id="126" w:name="_Toc274055893"/>
-      <w:bookmarkStart w:id="127" w:name="_Toc274056791"/>
+      <w:bookmarkStart w:id="127" w:name="_Toc274055893"/>
+      <w:bookmarkStart w:id="128" w:name="_Toc274056791"/>
       <w:r>
         <w:rPr>
           <w:rFonts w:cs="Times New Roman"/>
@@ -46527,8 +46175,8 @@
         <w:lastRenderedPageBreak/>
         <w:t>Requirements Traceability</w:t>
       </w:r>
-      <w:bookmarkEnd w:id="126"/>
       <w:bookmarkEnd w:id="127"/>
+      <w:bookmarkEnd w:id="128"/>
     </w:p>
     <w:p>
       <w:pPr>
@@ -46584,8 +46232,8 @@
           <w:szCs w:val="22"/>
         </w:rPr>
       </w:pPr>
-      <w:bookmarkStart w:id="128" w:name="_Toc274055894"/>
-      <w:bookmarkStart w:id="129" w:name="_Toc274056792"/>
+      <w:bookmarkStart w:id="129" w:name="_Toc274055894"/>
+      <w:bookmarkStart w:id="130" w:name="_Toc274056792"/>
       <w:r>
         <w:rPr>
           <w:rFonts w:cs="Times New Roman"/>
@@ -46593,8 +46241,8 @@
         </w:rPr>
         <w:t>Microcontroller</w:t>
       </w:r>
-      <w:bookmarkEnd w:id="128"/>
       <w:bookmarkEnd w:id="129"/>
+      <w:bookmarkEnd w:id="130"/>
     </w:p>
     <w:p>
       <w:pPr>
@@ -46797,9 +46445,8 @@
         <w:spacing w:after="0"/>
         <w:contextualSpacing/>
       </w:pPr>
-      <w:bookmarkStart w:id="130" w:name="_Ref274054315"/>
-      <w:bookmarkStart w:id="131" w:name="_Toc274060245"/>
-      <w:proofErr w:type="gramStart"/>
+      <w:bookmarkStart w:id="131" w:name="_Ref274054315"/>
+      <w:bookmarkStart w:id="132" w:name="_Toc274060245"/>
       <w:r>
         <w:t xml:space="preserve">Table </w:t>
       </w:r>
@@ -46811,15 +46458,11 @@
           <w:t>27</w:t>
         </w:r>
       </w:fldSimple>
-      <w:bookmarkEnd w:id="130"/>
-      <w:r>
-        <w:t>.</w:t>
-      </w:r>
-      <w:proofErr w:type="gramEnd"/>
-      <w:r>
-        <w:t xml:space="preserve"> Requirements traceability for the microcontroller</w:t>
-      </w:r>
       <w:bookmarkEnd w:id="131"/>
+      <w:r>
+        <w:t>. Requirements traceability for the microcontroller</w:t>
+      </w:r>
+      <w:bookmarkEnd w:id="132"/>
     </w:p>
     <w:p>
       <w:pPr>
@@ -46837,8 +46480,8 @@
           <w:szCs w:val="22"/>
         </w:rPr>
       </w:pPr>
-      <w:bookmarkStart w:id="132" w:name="_Toc274055895"/>
-      <w:bookmarkStart w:id="133" w:name="_Toc274056793"/>
+      <w:bookmarkStart w:id="133" w:name="_Toc274055895"/>
+      <w:bookmarkStart w:id="134" w:name="_Toc274056793"/>
       <w:r>
         <w:rPr>
           <w:rFonts w:cs="Times New Roman"/>
@@ -46846,8 +46489,8 @@
         </w:rPr>
         <w:t>Sensors</w:t>
       </w:r>
-      <w:bookmarkEnd w:id="132"/>
       <w:bookmarkEnd w:id="133"/>
+      <w:bookmarkEnd w:id="134"/>
     </w:p>
     <w:p>
       <w:pPr>
@@ -47282,8 +46925,6 @@
                 <w:rFonts w:ascii="Times New Roman" w:hAnsi="Times New Roman" w:cs="Times New Roman"/>
               </w:rPr>
             </w:pPr>
-            <w:bookmarkStart w:id="134" w:name="_GoBack"/>
-            <w:bookmarkEnd w:id="134"/>
           </w:p>
         </w:tc>
       </w:tr>
@@ -47688,7 +47329,6 @@
       </w:pPr>
       <w:bookmarkStart w:id="135" w:name="_Ref274054374"/>
       <w:bookmarkStart w:id="136" w:name="_Toc274060246"/>
-      <w:proofErr w:type="gramStart"/>
       <w:r>
         <w:t xml:space="preserve">Table </w:t>
       </w:r>
@@ -47702,11 +47342,7 @@
       </w:fldSimple>
       <w:bookmarkEnd w:id="135"/>
       <w:r>
-        <w:t>.</w:t>
-      </w:r>
-      <w:proofErr w:type="gramEnd"/>
-      <w:r>
-        <w:t xml:space="preserve"> Requirements traceability for the sensors</w:t>
+        <w:t>. Requirements traceability for the sensors</w:t>
       </w:r>
       <w:bookmarkEnd w:id="136"/>
     </w:p>
@@ -48169,7 +47805,6 @@
       </w:pPr>
       <w:bookmarkStart w:id="139" w:name="_Ref274054412"/>
       <w:bookmarkStart w:id="140" w:name="_Toc274060247"/>
-      <w:proofErr w:type="gramStart"/>
       <w:r>
         <w:t xml:space="preserve">Table </w:t>
       </w:r>
@@ -48183,11 +47818,7 @@
       </w:fldSimple>
       <w:bookmarkEnd w:id="139"/>
       <w:r>
-        <w:t>.</w:t>
-      </w:r>
-      <w:proofErr w:type="gramEnd"/>
-      <w:r>
-        <w:t xml:space="preserve"> Requirements traceability for the motors</w:t>
+        <w:t>. Requirements traceability for the motors</w:t>
       </w:r>
       <w:bookmarkEnd w:id="140"/>
     </w:p>
@@ -48431,21 +48062,7 @@
               <w:rPr>
                 <w:rFonts w:ascii="Times New Roman" w:hAnsi="Times New Roman" w:cs="Times New Roman"/>
               </w:rPr>
-              <w:t xml:space="preserve">The APS shall press the middle button on the Simon </w:t>
-            </w:r>
-            <w:proofErr w:type="spellStart"/>
-            <w:r>
-              <w:rPr>
-                <w:rFonts w:ascii="Times New Roman" w:hAnsi="Times New Roman" w:cs="Times New Roman"/>
-              </w:rPr>
-              <w:t>Carabiner</w:t>
-            </w:r>
-            <w:proofErr w:type="spellEnd"/>
-            <w:r>
-              <w:rPr>
-                <w:rFonts w:ascii="Times New Roman" w:hAnsi="Times New Roman" w:cs="Times New Roman"/>
-              </w:rPr>
-              <w:t xml:space="preserve"> to start playing. </w:t>
+              <w:t xml:space="preserve">The APS shall press the middle button on the Simon Carabiner to start playing. </w:t>
             </w:r>
           </w:p>
         </w:tc>
@@ -48525,21 +48142,7 @@
               <w:rPr>
                 <w:rFonts w:ascii="Times New Roman" w:hAnsi="Times New Roman" w:cs="Times New Roman"/>
               </w:rPr>
-              <w:t xml:space="preserve">The APS shall play with the Simon </w:t>
-            </w:r>
-            <w:proofErr w:type="spellStart"/>
-            <w:r>
-              <w:rPr>
-                <w:rFonts w:ascii="Times New Roman" w:hAnsi="Times New Roman" w:cs="Times New Roman"/>
-              </w:rPr>
-              <w:t>Carabiner</w:t>
-            </w:r>
-            <w:proofErr w:type="spellEnd"/>
-            <w:r>
-              <w:rPr>
-                <w:rFonts w:ascii="Times New Roman" w:hAnsi="Times New Roman" w:cs="Times New Roman"/>
-              </w:rPr>
-              <w:t xml:space="preserve"> for 15 seconds.</w:t>
+              <w:t>The APS shall play with the Simon Carabiner for 15 seconds.</w:t>
             </w:r>
           </w:p>
         </w:tc>
@@ -48847,7 +48450,6 @@
       </w:pPr>
       <w:bookmarkStart w:id="141" w:name="_Ref274054441"/>
       <w:bookmarkStart w:id="142" w:name="_Toc274060248"/>
-      <w:proofErr w:type="gramStart"/>
       <w:r>
         <w:t xml:space="preserve">Table </w:t>
       </w:r>
@@ -48861,11 +48463,7 @@
       </w:fldSimple>
       <w:bookmarkEnd w:id="141"/>
       <w:r>
-        <w:t>.</w:t>
-      </w:r>
-      <w:proofErr w:type="gramEnd"/>
-      <w:r>
-        <w:t xml:space="preserve"> Requirements traceability for the claw</w:t>
+        <w:t>. Requirements traceability for the claw</w:t>
       </w:r>
       <w:bookmarkEnd w:id="142"/>
     </w:p>
@@ -49168,7 +48766,6 @@
       </w:pPr>
       <w:bookmarkStart w:id="145" w:name="_Ref274054469"/>
       <w:bookmarkStart w:id="146" w:name="_Toc274060249"/>
-      <w:proofErr w:type="gramStart"/>
       <w:r>
         <w:t xml:space="preserve">Table </w:t>
       </w:r>
@@ -49182,11 +48779,7 @@
       </w:fldSimple>
       <w:bookmarkEnd w:id="145"/>
       <w:r>
-        <w:t>.</w:t>
-      </w:r>
-      <w:proofErr w:type="gramEnd"/>
-      <w:r>
-        <w:t xml:space="preserve"> Requirements traceability for the frame</w:t>
+        <w:t>. Requirements traceability for the frame</w:t>
       </w:r>
       <w:bookmarkEnd w:id="146"/>
     </w:p>
@@ -49485,7 +49078,6 @@
       </w:pPr>
       <w:bookmarkStart w:id="149" w:name="_Ref274054502"/>
       <w:bookmarkStart w:id="150" w:name="_Toc274060250"/>
-      <w:proofErr w:type="gramStart"/>
       <w:r>
         <w:t xml:space="preserve">Table </w:t>
       </w:r>
@@ -49499,11 +49091,7 @@
       </w:fldSimple>
       <w:bookmarkEnd w:id="149"/>
       <w:r>
-        <w:t>.</w:t>
-      </w:r>
-      <w:proofErr w:type="gramEnd"/>
-      <w:r>
-        <w:t xml:space="preserve"> Requirements traceability for the batteries</w:t>
+        <w:t>. Requirements traceability for the batteries</w:t>
       </w:r>
       <w:bookmarkEnd w:id="150"/>
     </w:p>
@@ -49921,7 +49509,6 @@
       </w:pPr>
       <w:bookmarkStart w:id="156" w:name="_Ref274053386"/>
       <w:bookmarkStart w:id="157" w:name="_Toc274060275"/>
-      <w:proofErr w:type="gramStart"/>
       <w:r>
         <w:t xml:space="preserve">Table </w:t>
       </w:r>
@@ -49938,7 +49525,6 @@
       <w:r>
         <w:t>.</w:t>
       </w:r>
-      <w:proofErr w:type="gramEnd"/>
       <w:r>
         <w:t xml:space="preserve"> Risks and al</w:t>
       </w:r>
@@ -50277,7 +49863,6 @@
       </w:pPr>
       <w:bookmarkStart w:id="161" w:name="_Ref274053395"/>
       <w:bookmarkStart w:id="162" w:name="_Toc274060276"/>
-      <w:proofErr w:type="gramStart"/>
       <w:r>
         <w:t xml:space="preserve">Table </w:t>
       </w:r>
@@ -50294,7 +49879,6 @@
       <w:r>
         <w:t>.</w:t>
       </w:r>
-      <w:proofErr w:type="gramEnd"/>
       <w:r>
         <w:t xml:space="preserve"> Risks and </w:t>
       </w:r>
@@ -50537,6 +50121,12 @@
                 <w:rFonts w:ascii="Times New Roman" w:hAnsi="Times New Roman" w:cs="Times New Roman"/>
               </w:rPr>
             </w:pPr>
+            <w:r>
+              <w:rPr>
+                <w:rFonts w:ascii="Times New Roman" w:hAnsi="Times New Roman" w:cs="Times New Roman"/>
+              </w:rPr>
+              <w:t>Motor burns out</w:t>
+            </w:r>
           </w:p>
         </w:tc>
         <w:tc>
@@ -50659,7 +50249,6 @@
       </w:pPr>
       <w:bookmarkStart w:id="166" w:name="_Ref274053405"/>
       <w:bookmarkStart w:id="167" w:name="_Toc274060277"/>
-      <w:proofErr w:type="gramStart"/>
       <w:r>
         <w:t xml:space="preserve">Table </w:t>
       </w:r>
@@ -50676,7 +50265,6 @@
       <w:r>
         <w:t>.</w:t>
       </w:r>
-      <w:proofErr w:type="gramEnd"/>
       <w:r>
         <w:t xml:space="preserve"> Risks and al</w:t>
       </w:r>
@@ -51062,7 +50650,6 @@
       </w:pPr>
       <w:bookmarkStart w:id="169" w:name="_Ref274053425"/>
       <w:bookmarkStart w:id="170" w:name="_Toc274060278"/>
-      <w:proofErr w:type="gramStart"/>
       <w:r>
         <w:t xml:space="preserve">Table </w:t>
       </w:r>
@@ -51079,7 +50666,6 @@
       <w:r>
         <w:t>.</w:t>
       </w:r>
-      <w:proofErr w:type="gramEnd"/>
       <w:r>
         <w:t xml:space="preserve"> Risks and al</w:t>
       </w:r>
@@ -51941,7 +51527,6 @@
       </w:pPr>
       <w:bookmarkStart w:id="179" w:name="_Ref274053448"/>
       <w:bookmarkStart w:id="180" w:name="_Toc274060280"/>
-      <w:proofErr w:type="gramStart"/>
       <w:r>
         <w:t xml:space="preserve">Table </w:t>
       </w:r>
@@ -51958,7 +51543,6 @@
       <w:r>
         <w:t>.</w:t>
       </w:r>
-      <w:proofErr w:type="gramEnd"/>
       <w:r>
         <w:t xml:space="preserve"> Risks and alleviations associated wit</w:t>
       </w:r>
@@ -52208,6 +51792,12 @@
                 <w:rFonts w:ascii="Times New Roman" w:hAnsi="Times New Roman" w:cs="Times New Roman"/>
               </w:rPr>
             </w:pPr>
+            <w:r>
+              <w:rPr>
+                <w:rFonts w:ascii="Times New Roman" w:hAnsi="Times New Roman" w:cs="Times New Roman"/>
+              </w:rPr>
+              <w:t>Battery unable to hold charge</w:t>
+            </w:r>
           </w:p>
         </w:tc>
         <w:tc>
@@ -52247,6 +51837,81 @@
                 <w:rFonts w:ascii="Times New Roman" w:hAnsi="Times New Roman" w:cs="Times New Roman"/>
               </w:rPr>
             </w:pPr>
+            <w:r>
+              <w:rPr>
+                <w:rFonts w:ascii="Times New Roman" w:hAnsi="Times New Roman" w:cs="Times New Roman"/>
+              </w:rPr>
+              <w:t>Ensure that battery is not damaged</w:t>
+            </w:r>
+          </w:p>
+        </w:tc>
+      </w:tr>
+      <w:tr>
+        <w:trPr>
+          <w:jc w:val="center"/>
+        </w:trPr>
+        <w:tc>
+          <w:tcPr>
+            <w:tcW w:w="2178" w:type="dxa"/>
+          </w:tcPr>
+          <w:p>
+            <w:pPr>
+              <w:contextualSpacing/>
+              <w:rPr>
+                <w:rFonts w:ascii="Times New Roman" w:hAnsi="Times New Roman" w:cs="Times New Roman"/>
+              </w:rPr>
+            </w:pPr>
+            <w:r>
+              <w:rPr>
+                <w:rFonts w:ascii="Times New Roman" w:hAnsi="Times New Roman" w:cs="Times New Roman"/>
+              </w:rPr>
+              <w:t>Battery explodes</w:t>
+            </w:r>
+          </w:p>
+        </w:tc>
+        <w:tc>
+          <w:tcPr>
+            <w:tcW w:w="1710" w:type="dxa"/>
+          </w:tcPr>
+          <w:p>
+            <w:pPr>
+              <w:contextualSpacing/>
+              <w:rPr>
+                <w:rFonts w:ascii="Times New Roman" w:hAnsi="Times New Roman" w:cs="Times New Roman"/>
+              </w:rPr>
+            </w:pPr>
+          </w:p>
+        </w:tc>
+        <w:tc>
+          <w:tcPr>
+            <w:tcW w:w="1620" w:type="dxa"/>
+          </w:tcPr>
+          <w:p>
+            <w:pPr>
+              <w:contextualSpacing/>
+              <w:rPr>
+                <w:rFonts w:ascii="Times New Roman" w:hAnsi="Times New Roman" w:cs="Times New Roman"/>
+              </w:rPr>
+            </w:pPr>
+          </w:p>
+        </w:tc>
+        <w:tc>
+          <w:tcPr>
+            <w:tcW w:w="4068" w:type="dxa"/>
+          </w:tcPr>
+          <w:p>
+            <w:pPr>
+              <w:contextualSpacing/>
+              <w:rPr>
+                <w:rFonts w:ascii="Times New Roman" w:hAnsi="Times New Roman" w:cs="Times New Roman"/>
+              </w:rPr>
+            </w:pPr>
+            <w:r>
+              <w:rPr>
+                <w:rFonts w:ascii="Times New Roman" w:hAnsi="Times New Roman" w:cs="Times New Roman"/>
+              </w:rPr>
+              <w:t>Ensure that battery is not damaged</w:t>
+            </w:r>
           </w:p>
         </w:tc>
       </w:tr>
@@ -52316,7 +51981,6 @@
       </w:pPr>
       <w:bookmarkStart w:id="184" w:name="_Ref274053455"/>
       <w:bookmarkStart w:id="185" w:name="_Toc274060281"/>
-      <w:proofErr w:type="gramStart"/>
       <w:r>
         <w:t xml:space="preserve">Table </w:t>
       </w:r>
@@ -52333,7 +51997,6 @@
       <w:r>
         <w:t>.</w:t>
       </w:r>
-      <w:proofErr w:type="gramEnd"/>
       <w:r>
         <w:t xml:space="preserve"> Risks and a</w:t>
       </w:r>
@@ -53211,7 +52874,6 @@
         </w:rPr>
       </w:pPr>
       <w:bookmarkStart w:id="192" w:name="_Toc274060282"/>
-      <w:proofErr w:type="gramStart"/>
       <w:r>
         <w:t xml:space="preserve">Table </w:t>
       </w:r>
@@ -53224,11 +52886,7 @@
         </w:r>
       </w:fldSimple>
       <w:r>
-        <w:t>.</w:t>
-      </w:r>
-      <w:proofErr w:type="gramEnd"/>
-      <w:r>
-        <w:t xml:space="preserve"> The acronyms and abbreviations used throughout this budget proposal</w:t>
+        <w:t>. The acronyms and abbreviations used throughout this budget proposal</w:t>
       </w:r>
       <w:bookmarkEnd w:id="192"/>
     </w:p>
@@ -53284,19 +52942,11 @@
           <w:rFonts w:ascii="Times New Roman" w:hAnsi="Times New Roman" w:cs="Times New Roman"/>
         </w:rPr>
       </w:pPr>
-      <w:proofErr w:type="spellStart"/>
-      <w:r>
-        <w:rPr>
-          <w:rFonts w:ascii="Times New Roman" w:hAnsi="Times New Roman" w:cs="Times New Roman"/>
-        </w:rPr>
-        <w:t>Arduino</w:t>
-      </w:r>
-      <w:proofErr w:type="spellEnd"/>
-      <w:r>
-        <w:rPr>
-          <w:rFonts w:ascii="Times New Roman" w:hAnsi="Times New Roman" w:cs="Times New Roman"/>
-        </w:rPr>
-        <w:t xml:space="preserve"> Uno</w:t>
+      <w:r>
+        <w:rPr>
+          <w:rFonts w:ascii="Times New Roman" w:hAnsi="Times New Roman" w:cs="Times New Roman"/>
+        </w:rPr>
+        <w:t>Arduino Uno</w:t>
       </w:r>
     </w:p>
     <w:p>
@@ -53307,7 +52957,7 @@
           <w:rFonts w:ascii="Times New Roman" w:hAnsi="Times New Roman" w:cs="Times New Roman"/>
         </w:rPr>
       </w:pPr>
-      <w:hyperlink r:id="rId9" w:history="1">
+      <w:hyperlink r:id="rId8" w:history="1">
         <w:r>
           <w:rPr>
             <w:rStyle w:val="Hyperlink"/>
@@ -53348,7 +52998,7 @@
           <w:rFonts w:ascii="Times New Roman" w:hAnsi="Times New Roman" w:cs="Times New Roman"/>
         </w:rPr>
       </w:pPr>
-      <w:hyperlink r:id="rId10" w:history="1">
+      <w:hyperlink r:id="rId9" w:history="1">
         <w:r>
           <w:rPr>
             <w:rStyle w:val="Hyperlink"/>
@@ -53381,7 +53031,7 @@
           <w:rFonts w:ascii="Times New Roman" w:hAnsi="Times New Roman" w:cs="Times New Roman"/>
         </w:rPr>
       </w:pPr>
-      <w:hyperlink r:id="rId11" w:history="1">
+      <w:hyperlink r:id="rId10" w:history="1">
         <w:r>
           <w:rPr>
             <w:rStyle w:val="Hyperlink"/>
@@ -53403,21 +53053,7 @@
         <w:rPr>
           <w:rFonts w:ascii="Times New Roman" w:hAnsi="Times New Roman" w:cs="Times New Roman"/>
         </w:rPr>
-        <w:t xml:space="preserve">Vex Robotics. </w:t>
-      </w:r>
-      <w:proofErr w:type="gramStart"/>
-      <w:r>
-        <w:rPr>
-          <w:rFonts w:ascii="Times New Roman" w:hAnsi="Times New Roman" w:cs="Times New Roman"/>
-        </w:rPr>
-        <w:t>Mecanum Wheels [Online].</w:t>
-      </w:r>
-      <w:proofErr w:type="gramEnd"/>
-      <w:r>
-        <w:rPr>
-          <w:rFonts w:ascii="Times New Roman" w:hAnsi="Times New Roman" w:cs="Times New Roman"/>
-        </w:rPr>
-        <w:t xml:space="preserve"> Available: http://www.vexrobotics.com/vexpro/wheels-and-hubs/mecanum-wheels.html</w:t>
+        <w:t>Vex Robotics. Mecanum Wheels [Online]. Available: http://www.vexrobotics.com/vexpro/wheels-and-hubs/mecanum-wheels.html</w:t>
       </w:r>
     </w:p>
     <w:p>
@@ -53432,21 +53068,7 @@
         <w:rPr>
           <w:rFonts w:ascii="Times New Roman" w:hAnsi="Times New Roman" w:cs="Times New Roman"/>
         </w:rPr>
-        <w:t xml:space="preserve">Vex Robotics. </w:t>
-      </w:r>
-      <w:proofErr w:type="gramStart"/>
-      <w:r>
-        <w:rPr>
-          <w:rFonts w:ascii="Times New Roman" w:hAnsi="Times New Roman" w:cs="Times New Roman"/>
-        </w:rPr>
-        <w:t>Omni Wheels [Online].</w:t>
-      </w:r>
-      <w:proofErr w:type="gramEnd"/>
-      <w:r>
-        <w:rPr>
-          <w:rFonts w:ascii="Times New Roman" w:hAnsi="Times New Roman" w:cs="Times New Roman"/>
-        </w:rPr>
-        <w:t xml:space="preserve"> Available: http://www.vexrobotics.com/vexpro/wheels-and-hubs/omni-wheels.html</w:t>
+        <w:t>Vex Robotics. Omni Wheels [Online]. Available: http://www.vexrobotics.com/vexpro/wheels-and-hubs/omni-wheels.html</w:t>
       </w:r>
     </w:p>
     <w:p>
@@ -53505,12 +53127,324 @@
         <w:rPr>
           <w:rFonts w:ascii="Times New Roman" w:hAnsi="Times New Roman" w:cs="Times New Roman"/>
         </w:rPr>
-        <w:t xml:space="preserve"> Mecanum Wheels (Set of 4) [Online]. Available: http://www.fingertechrobotics.com/proddetail.php?prod=ft-mecanum-set-v2</w:t>
-      </w:r>
+        <w:t xml:space="preserve"> </w:t>
+      </w:r>
+      <w:proofErr w:type="spellStart"/>
+      <w:r>
+        <w:rPr>
+          <w:rFonts w:ascii="Times New Roman" w:hAnsi="Times New Roman" w:cs="Times New Roman"/>
+        </w:rPr>
+        <w:t>Mecanum</w:t>
+      </w:r>
+      <w:proofErr w:type="spellEnd"/>
+      <w:r>
+        <w:rPr>
+          <w:rFonts w:ascii="Times New Roman" w:hAnsi="Times New Roman" w:cs="Times New Roman"/>
+        </w:rPr>
+        <w:t xml:space="preserve"> Wheels (Set of 4) [Online]. Available: </w:t>
+      </w:r>
+      <w:hyperlink r:id="rId11" w:history="1">
+        <w:r>
+          <w:rPr>
+            <w:rStyle w:val="Hyperlink"/>
+            <w:rFonts w:ascii="Times New Roman" w:hAnsi="Times New Roman" w:cs="Times New Roman"/>
+          </w:rPr>
+          <w:t>http://www.fingertechrobotics.com/proddetail.php?prod=ft-mecanum-set-v2</w:t>
+        </w:r>
+      </w:hyperlink>
+    </w:p>
+    <w:p>
+      <w:pPr>
+        <w:spacing w:after="0" w:line="240" w:lineRule="auto"/>
+        <w:contextualSpacing/>
+        <w:rPr>
+          <w:rFonts w:ascii="Times New Roman" w:hAnsi="Times New Roman" w:cs="Times New Roman"/>
+        </w:rPr>
+      </w:pPr>
+    </w:p>
+    <w:p>
+      <w:pPr>
+        <w:spacing w:after="0"/>
+        <w:rPr>
+          <w:rFonts w:ascii="Times New Roman" w:hAnsi="Times New Roman" w:cs="Times New Roman"/>
+        </w:rPr>
+      </w:pPr>
+      <w:r>
+        <w:rPr>
+          <w:rFonts w:ascii="Times New Roman" w:hAnsi="Times New Roman" w:cs="Times New Roman"/>
+        </w:rPr>
+        <w:t xml:space="preserve">Standard </w:t>
+      </w:r>
+      <w:proofErr w:type="spellStart"/>
+      <w:r>
+        <w:rPr>
+          <w:rFonts w:ascii="Times New Roman" w:hAnsi="Times New Roman" w:cs="Times New Roman"/>
+        </w:rPr>
+        <w:t>Gearmotor</w:t>
+      </w:r>
+      <w:proofErr w:type="spellEnd"/>
+      <w:r>
+        <w:rPr>
+          <w:rFonts w:ascii="Times New Roman" w:hAnsi="Times New Roman" w:cs="Times New Roman"/>
+        </w:rPr>
+        <w:t xml:space="preserve"> -101 RPM (3-12V) Available: </w:t>
+      </w:r>
+      <w:hyperlink r:id="rId12" w:history="1">
+        <w:r>
+          <w:rPr>
+            <w:rStyle w:val="Hyperlink"/>
+            <w:rFonts w:ascii="Times New Roman" w:hAnsi="Times New Roman" w:cs="Times New Roman"/>
+          </w:rPr>
+          <w:t>https://www.sparkfun.com/products/12399</w:t>
+        </w:r>
+      </w:hyperlink>
+    </w:p>
+    <w:p>
+      <w:pPr>
+        <w:spacing w:after="0"/>
+        <w:rPr>
+          <w:rFonts w:ascii="Times New Roman" w:hAnsi="Times New Roman" w:cs="Times New Roman"/>
+        </w:rPr>
+      </w:pPr>
+      <w:r>
+        <w:rPr>
+          <w:rFonts w:ascii="Times New Roman" w:hAnsi="Times New Roman" w:cs="Times New Roman"/>
+        </w:rPr>
+        <w:t xml:space="preserve">Precision </w:t>
+      </w:r>
+      <w:proofErr w:type="spellStart"/>
+      <w:r>
+        <w:rPr>
+          <w:rFonts w:ascii="Times New Roman" w:hAnsi="Times New Roman" w:cs="Times New Roman"/>
+        </w:rPr>
+        <w:t>Gearmotor</w:t>
+      </w:r>
+      <w:proofErr w:type="spellEnd"/>
+      <w:r>
+        <w:rPr>
+          <w:rFonts w:ascii="Times New Roman" w:hAnsi="Times New Roman" w:cs="Times New Roman"/>
+        </w:rPr>
+        <w:t xml:space="preserve"> -90 RPM (6-12V) Available: https://www.sparkfun.com/products/12497</w:t>
+      </w:r>
+    </w:p>
+    <w:p>
+      <w:pPr>
+        <w:spacing w:after="0"/>
+        <w:rPr>
+          <w:rFonts w:ascii="Times New Roman" w:hAnsi="Times New Roman" w:cs="Times New Roman"/>
+        </w:rPr>
+      </w:pPr>
+      <w:r>
+        <w:rPr>
+          <w:rFonts w:ascii="Times New Roman" w:hAnsi="Times New Roman" w:cs="Times New Roman"/>
+        </w:rPr>
+        <w:t xml:space="preserve">154:1 Metal </w:t>
+      </w:r>
+      <w:proofErr w:type="spellStart"/>
+      <w:r>
+        <w:rPr>
+          <w:rFonts w:ascii="Times New Roman" w:hAnsi="Times New Roman" w:cs="Times New Roman"/>
+        </w:rPr>
+        <w:t>Gearmotor</w:t>
+      </w:r>
+      <w:proofErr w:type="spellEnd"/>
+      <w:r>
+        <w:rPr>
+          <w:rFonts w:ascii="Times New Roman" w:hAnsi="Times New Roman" w:cs="Times New Roman"/>
+        </w:rPr>
+        <w:t xml:space="preserve"> 20Dx44Lmm Available: http://www.pololu.com/product/1109</w:t>
+      </w:r>
+    </w:p>
+    <w:p>
+      <w:pPr>
+        <w:spacing w:after="0"/>
+        <w:rPr>
+          <w:rFonts w:ascii="Times New Roman" w:hAnsi="Times New Roman" w:cs="Times New Roman"/>
+        </w:rPr>
+      </w:pPr>
+      <w:r>
+        <w:rPr>
+          <w:rFonts w:ascii="Times New Roman" w:hAnsi="Times New Roman" w:cs="Times New Roman"/>
+        </w:rPr>
+        <w:t xml:space="preserve">100:1 Metal </w:t>
+      </w:r>
+      <w:proofErr w:type="spellStart"/>
+      <w:r>
+        <w:rPr>
+          <w:rFonts w:ascii="Times New Roman" w:hAnsi="Times New Roman" w:cs="Times New Roman"/>
+        </w:rPr>
+        <w:t>Gearmotor</w:t>
+      </w:r>
+      <w:proofErr w:type="spellEnd"/>
+      <w:r>
+        <w:rPr>
+          <w:rFonts w:ascii="Times New Roman" w:hAnsi="Times New Roman" w:cs="Times New Roman"/>
+        </w:rPr>
+        <w:t xml:space="preserve"> 37Dx57L mm Available: http://www.pololu.com/product/1106</w:t>
+      </w:r>
+    </w:p>
+    <w:p>
+      <w:pPr>
+        <w:spacing w:after="0"/>
+        <w:rPr>
+          <w:rFonts w:ascii="Times New Roman" w:hAnsi="Times New Roman" w:cs="Times New Roman"/>
+        </w:rPr>
+      </w:pPr>
+      <w:r>
+        <w:rPr>
+          <w:rFonts w:ascii="Times New Roman" w:hAnsi="Times New Roman" w:cs="Times New Roman"/>
+        </w:rPr>
+        <w:t>Polymer Lithium Ion Battery-2000mAh Available: https://www.sparkfun.com/products/8483</w:t>
+      </w:r>
+    </w:p>
+    <w:p>
+      <w:pPr>
+        <w:spacing w:after="0"/>
+        <w:rPr>
+          <w:rFonts w:ascii="Times New Roman" w:hAnsi="Times New Roman" w:cs="Times New Roman"/>
+        </w:rPr>
+      </w:pPr>
+      <w:r>
+        <w:rPr>
+          <w:rFonts w:ascii="Times New Roman" w:hAnsi="Times New Roman" w:cs="Times New Roman"/>
+        </w:rPr>
+        <w:t>Polymer Lithium Ion Battery-2200mAh 7.4V Available: https://www.sparkfun.com/products/11856</w:t>
+      </w:r>
+    </w:p>
+    <w:p>
+      <w:pPr>
+        <w:spacing w:after="0"/>
+        <w:rPr>
+          <w:rFonts w:ascii="Times New Roman" w:hAnsi="Times New Roman" w:cs="Times New Roman"/>
+        </w:rPr>
+      </w:pPr>
+      <w:proofErr w:type="spellStart"/>
+      <w:r>
+        <w:rPr>
+          <w:rFonts w:ascii="Times New Roman" w:hAnsi="Times New Roman" w:cs="Times New Roman"/>
+        </w:rPr>
+        <w:t>Turnigy</w:t>
+      </w:r>
+      <w:proofErr w:type="spellEnd"/>
+      <w:r>
+        <w:rPr>
+          <w:rFonts w:ascii="Times New Roman" w:hAnsi="Times New Roman" w:cs="Times New Roman"/>
+        </w:rPr>
+        <w:t xml:space="preserve"> 2200mAh 3S 20C </w:t>
+      </w:r>
+      <w:proofErr w:type="spellStart"/>
+      <w:r>
+        <w:rPr>
+          <w:rFonts w:ascii="Times New Roman" w:hAnsi="Times New Roman" w:cs="Times New Roman"/>
+        </w:rPr>
+        <w:t>Lipo</w:t>
+      </w:r>
+      <w:proofErr w:type="spellEnd"/>
+      <w:r>
+        <w:rPr>
+          <w:rFonts w:ascii="Times New Roman" w:hAnsi="Times New Roman" w:cs="Times New Roman"/>
+        </w:rPr>
+        <w:t xml:space="preserve"> Pack Available: http://www.hobbyking.com/hobbyking/store/__8932__Turnigy_2200mAh_3S_20C_Lipo_Pack.html</w:t>
+      </w:r>
+    </w:p>
+    <w:p>
+      <w:pPr>
+        <w:spacing w:after="0"/>
+        <w:rPr>
+          <w:rFonts w:ascii="Times New Roman" w:hAnsi="Times New Roman" w:cs="Times New Roman"/>
+        </w:rPr>
+      </w:pPr>
+      <w:proofErr w:type="spellStart"/>
+      <w:r>
+        <w:rPr>
+          <w:rFonts w:ascii="Times New Roman" w:hAnsi="Times New Roman" w:cs="Times New Roman"/>
+        </w:rPr>
+        <w:t>Turnigy</w:t>
+      </w:r>
+      <w:proofErr w:type="spellEnd"/>
+      <w:r>
+        <w:rPr>
+          <w:rFonts w:ascii="Times New Roman" w:hAnsi="Times New Roman" w:cs="Times New Roman"/>
+        </w:rPr>
+        <w:t xml:space="preserve"> 2200mAh 3S 25C </w:t>
+      </w:r>
+      <w:proofErr w:type="spellStart"/>
+      <w:r>
+        <w:rPr>
+          <w:rFonts w:ascii="Times New Roman" w:hAnsi="Times New Roman" w:cs="Times New Roman"/>
+        </w:rPr>
+        <w:t>Lipo</w:t>
+      </w:r>
+      <w:proofErr w:type="spellEnd"/>
+      <w:r>
+        <w:rPr>
+          <w:rFonts w:ascii="Times New Roman" w:hAnsi="Times New Roman" w:cs="Times New Roman"/>
+        </w:rPr>
+        <w:t xml:space="preserve"> Pack Available: http://www.hobbyking.com/hobbyking/store/__8934__Turnigy_2200mAh_3S_25C_Lipo_Pack.html</w:t>
+      </w:r>
+    </w:p>
+    <w:p>
+      <w:pPr>
+        <w:spacing w:after="0"/>
+        <w:rPr>
+          <w:rFonts w:ascii="Times New Roman" w:hAnsi="Times New Roman" w:cs="Times New Roman"/>
+        </w:rPr>
+      </w:pPr>
+      <w:proofErr w:type="spellStart"/>
+      <w:r>
+        <w:rPr>
+          <w:rFonts w:ascii="Times New Roman" w:hAnsi="Times New Roman" w:cs="Times New Roman"/>
+        </w:rPr>
+        <w:t>Turnigy</w:t>
+      </w:r>
+      <w:proofErr w:type="spellEnd"/>
+      <w:r>
+        <w:rPr>
+          <w:rFonts w:ascii="Times New Roman" w:hAnsi="Times New Roman" w:cs="Times New Roman"/>
+        </w:rPr>
+        <w:t xml:space="preserve"> 2200mAh 3S 30C </w:t>
+      </w:r>
+      <w:proofErr w:type="spellStart"/>
+      <w:r>
+        <w:rPr>
+          <w:rFonts w:ascii="Times New Roman" w:hAnsi="Times New Roman" w:cs="Times New Roman"/>
+        </w:rPr>
+        <w:t>Lipo</w:t>
+      </w:r>
+      <w:proofErr w:type="spellEnd"/>
+      <w:r>
+        <w:rPr>
+          <w:rFonts w:ascii="Times New Roman" w:hAnsi="Times New Roman" w:cs="Times New Roman"/>
+        </w:rPr>
+        <w:t xml:space="preserve"> Pack Available: http://www.hobbyking.com/hobbyking/store/__9394__Turnigy_2200mAh_3S_30C_Lipo_Pack.html</w:t>
+      </w:r>
+    </w:p>
+    <w:p>
+      <w:pPr>
+        <w:spacing w:after="0"/>
+        <w:rPr>
+          <w:rFonts w:ascii="Times New Roman" w:hAnsi="Times New Roman" w:cs="Times New Roman"/>
+        </w:rPr>
+      </w:pPr>
+      <w:r>
+        <w:rPr>
+          <w:rFonts w:ascii="Times New Roman" w:hAnsi="Times New Roman" w:cs="Times New Roman"/>
+        </w:rPr>
+        <w:t>Battery information: http://web.mit.edu/evt/summary_battery_specifications.pdf</w:t>
+      </w:r>
+    </w:p>
+    <w:p>
+      <w:pPr>
+        <w:spacing w:after="0" w:line="240" w:lineRule="auto"/>
+        <w:contextualSpacing/>
+        <w:rPr>
+          <w:rFonts w:ascii="Times New Roman" w:hAnsi="Times New Roman" w:cs="Times New Roman"/>
+        </w:rPr>
+      </w:pPr>
     </w:p>
     <w:sectPr>
-      <w:headerReference w:type="default" r:id="rId12"/>
-      <w:footerReference w:type="default" r:id="rId13"/>
+      <w:headerReference w:type="default" r:id="rId13"/>
+      <w:footerReference w:type="default" r:id="rId14"/>
       <w:pgSz w:w="12240" w:h="15840"/>
       <w:pgMar w:top="1440" w:right="1440" w:bottom="1440" w:left="1440" w:header="720" w:footer="720" w:gutter="0"/>
       <w:cols w:space="720"/>
@@ -53522,7 +53456,7 @@
 </file>
 
 <file path=word/endnotes.xml><?xml version="1.0" encoding="utf-8"?>
-<w:endnotes xmlns:wpc="http://schemas.microsoft.com/office/word/2010/wordprocessingCanvas" xmlns:mo="http://schemas.microsoft.com/office/mac/office/2008/main" xmlns:mc="http://schemas.openxmlformats.org/markup-compatibility/2006" xmlns:mv="urn:schemas-microsoft-com:mac:vml" xmlns:o="urn:schemas-microsoft-com:office:office" xmlns:r="http://schemas.openxmlformats.org/officeDocument/2006/relationships" xmlns:m="http://schemas.openxmlformats.org/officeDocument/2006/math" xmlns:v="urn:schemas-microsoft-com:vml" xmlns:wp14="http://schemas.microsoft.com/office/word/2010/wordprocessingDrawing" xmlns:wp="http://schemas.openxmlformats.org/drawingml/2006/wordprocessingDrawing" xmlns:w10="urn:schemas-microsoft-com:office:word" xmlns:w="http://schemas.openxmlformats.org/wordprocessingml/2006/main" xmlns:w14="http://schemas.microsoft.com/office/word/2010/wordml" xmlns:wpg="http://schemas.microsoft.com/office/word/2010/wordprocessingGroup" xmlns:wpi="http://schemas.microsoft.com/office/word/2010/wordprocessingInk" xmlns:wne="http://schemas.microsoft.com/office/word/2006/wordml" xmlns:wps="http://schemas.microsoft.com/office/word/2010/wordprocessingShape" mc:Ignorable="w14 wp14">
+<w:endnotes xmlns:wpc="http://schemas.microsoft.com/office/word/2010/wordprocessingCanvas" xmlns:mc="http://schemas.openxmlformats.org/markup-compatibility/2006" xmlns:o="urn:schemas-microsoft-com:office:office" xmlns:r="http://schemas.openxmlformats.org/officeDocument/2006/relationships" xmlns:m="http://schemas.openxmlformats.org/officeDocument/2006/math" xmlns:v="urn:schemas-microsoft-com:vml" xmlns:wp14="http://schemas.microsoft.com/office/word/2010/wordprocessingDrawing" xmlns:wp="http://schemas.openxmlformats.org/drawingml/2006/wordprocessingDrawing" xmlns:w10="urn:schemas-microsoft-com:office:word" xmlns:w="http://schemas.openxmlformats.org/wordprocessingml/2006/main" xmlns:w14="http://schemas.microsoft.com/office/word/2010/wordml" xmlns:w15="http://schemas.microsoft.com/office/word/2012/wordml" xmlns:wpg="http://schemas.microsoft.com/office/word/2010/wordprocessingGroup" xmlns:wpi="http://schemas.microsoft.com/office/word/2010/wordprocessingInk" xmlns:wne="http://schemas.microsoft.com/office/word/2006/wordml" xmlns:wps="http://schemas.microsoft.com/office/word/2010/wordprocessingShape" mc:Ignorable="w14 w15 wp14">
   <w:endnote w:type="separator" w:id="-1">
     <w:p>
       <w:pPr>
@@ -53547,7 +53481,7 @@
 </file>
 
 <file path=word/footer1.xml><?xml version="1.0" encoding="utf-8"?>
-<w:ftr xmlns:wpc="http://schemas.microsoft.com/office/word/2010/wordprocessingCanvas" xmlns:mo="http://schemas.microsoft.com/office/mac/office/2008/main" xmlns:mc="http://schemas.openxmlformats.org/markup-compatibility/2006" xmlns:mv="urn:schemas-microsoft-com:mac:vml" xmlns:o="urn:schemas-microsoft-com:office:office" xmlns:r="http://schemas.openxmlformats.org/officeDocument/2006/relationships" xmlns:m="http://schemas.openxmlformats.org/officeDocument/2006/math" xmlns:v="urn:schemas-microsoft-com:vml" xmlns:wp14="http://schemas.microsoft.com/office/word/2010/wordprocessingDrawing" xmlns:wp="http://schemas.openxmlformats.org/drawingml/2006/wordprocessingDrawing" xmlns:w10="urn:schemas-microsoft-com:office:word" xmlns:w="http://schemas.openxmlformats.org/wordprocessingml/2006/main" xmlns:w14="http://schemas.microsoft.com/office/word/2010/wordml" xmlns:wpg="http://schemas.microsoft.com/office/word/2010/wordprocessingGroup" xmlns:wpi="http://schemas.microsoft.com/office/word/2010/wordprocessingInk" xmlns:wne="http://schemas.microsoft.com/office/word/2006/wordml" xmlns:wps="http://schemas.microsoft.com/office/word/2010/wordprocessingShape" mc:Ignorable="w14 wp14">
+<w:ftr xmlns:wpc="http://schemas.microsoft.com/office/word/2010/wordprocessingCanvas" xmlns:mc="http://schemas.openxmlformats.org/markup-compatibility/2006" xmlns:o="urn:schemas-microsoft-com:office:office" xmlns:r="http://schemas.openxmlformats.org/officeDocument/2006/relationships" xmlns:m="http://schemas.openxmlformats.org/officeDocument/2006/math" xmlns:v="urn:schemas-microsoft-com:vml" xmlns:wp14="http://schemas.microsoft.com/office/word/2010/wordprocessingDrawing" xmlns:wp="http://schemas.openxmlformats.org/drawingml/2006/wordprocessingDrawing" xmlns:w10="urn:schemas-microsoft-com:office:word" xmlns:w="http://schemas.openxmlformats.org/wordprocessingml/2006/main" xmlns:w14="http://schemas.microsoft.com/office/word/2010/wordml" xmlns:w15="http://schemas.microsoft.com/office/word/2012/wordml" xmlns:wpg="http://schemas.microsoft.com/office/word/2010/wordprocessingGroup" xmlns:wpi="http://schemas.microsoft.com/office/word/2010/wordprocessingInk" xmlns:wne="http://schemas.microsoft.com/office/word/2006/wordml" xmlns:wps="http://schemas.microsoft.com/office/word/2010/wordprocessingShape" mc:Ignorable="w14 w15 wp14">
   <w:p>
     <w:pPr>
       <w:pStyle w:val="Footer"/>
@@ -53602,7 +53536,7 @@
         <w:rFonts w:ascii="Times New Roman" w:hAnsi="Times New Roman" w:cs="Times New Roman"/>
         <w:noProof/>
       </w:rPr>
-      <w:t>13</w:t>
+      <w:t>23</w:t>
     </w:r>
     <w:r>
       <w:rPr>
@@ -53616,7 +53550,7 @@
 </file>
 
 <file path=word/footnotes.xml><?xml version="1.0" encoding="utf-8"?>
-<w:footnotes xmlns:wpc="http://schemas.microsoft.com/office/word/2010/wordprocessingCanvas" xmlns:mo="http://schemas.microsoft.com/office/mac/office/2008/main" xmlns:mc="http://schemas.openxmlformats.org/markup-compatibility/2006" xmlns:mv="urn:schemas-microsoft-com:mac:vml" xmlns:o="urn:schemas-microsoft-com:office:office" xmlns:r="http://schemas.openxmlformats.org/officeDocument/2006/relationships" xmlns:m="http://schemas.openxmlformats.org/officeDocument/2006/math" xmlns:v="urn:schemas-microsoft-com:vml" xmlns:wp14="http://schemas.microsoft.com/office/word/2010/wordprocessingDrawing" xmlns:wp="http://schemas.openxmlformats.org/drawingml/2006/wordprocessingDrawing" xmlns:w10="urn:schemas-microsoft-com:office:word" xmlns:w="http://schemas.openxmlformats.org/wordprocessingml/2006/main" xmlns:w14="http://schemas.microsoft.com/office/word/2010/wordml" xmlns:wpg="http://schemas.microsoft.com/office/word/2010/wordprocessingGroup" xmlns:wpi="http://schemas.microsoft.com/office/word/2010/wordprocessingInk" xmlns:wne="http://schemas.microsoft.com/office/word/2006/wordml" xmlns:wps="http://schemas.microsoft.com/office/word/2010/wordprocessingShape" mc:Ignorable="w14 wp14">
+<w:footnotes xmlns:wpc="http://schemas.microsoft.com/office/word/2010/wordprocessingCanvas" xmlns:mc="http://schemas.openxmlformats.org/markup-compatibility/2006" xmlns:o="urn:schemas-microsoft-com:office:office" xmlns:r="http://schemas.openxmlformats.org/officeDocument/2006/relationships" xmlns:m="http://schemas.openxmlformats.org/officeDocument/2006/math" xmlns:v="urn:schemas-microsoft-com:vml" xmlns:wp14="http://schemas.microsoft.com/office/word/2010/wordprocessingDrawing" xmlns:wp="http://schemas.openxmlformats.org/drawingml/2006/wordprocessingDrawing" xmlns:w10="urn:schemas-microsoft-com:office:word" xmlns:w="http://schemas.openxmlformats.org/wordprocessingml/2006/main" xmlns:w14="http://schemas.microsoft.com/office/word/2010/wordml" xmlns:w15="http://schemas.microsoft.com/office/word/2012/wordml" xmlns:wpg="http://schemas.microsoft.com/office/word/2010/wordprocessingGroup" xmlns:wpi="http://schemas.microsoft.com/office/word/2010/wordprocessingInk" xmlns:wne="http://schemas.microsoft.com/office/word/2006/wordml" xmlns:wps="http://schemas.microsoft.com/office/word/2010/wordprocessingShape" mc:Ignorable="w14 w15 wp14">
   <w:footnote w:type="separator" w:id="-1">
     <w:p>
       <w:pPr>
@@ -53641,7 +53575,7 @@
 </file>
 
 <file path=word/header1.xml><?xml version="1.0" encoding="utf-8"?>
-<w:hdr xmlns:wpc="http://schemas.microsoft.com/office/word/2010/wordprocessingCanvas" xmlns:mo="http://schemas.microsoft.com/office/mac/office/2008/main" xmlns:mc="http://schemas.openxmlformats.org/markup-compatibility/2006" xmlns:mv="urn:schemas-microsoft-com:mac:vml" xmlns:o="urn:schemas-microsoft-com:office:office" xmlns:r="http://schemas.openxmlformats.org/officeDocument/2006/relationships" xmlns:m="http://schemas.openxmlformats.org/officeDocument/2006/math" xmlns:v="urn:schemas-microsoft-com:vml" xmlns:wp14="http://schemas.microsoft.com/office/word/2010/wordprocessingDrawing" xmlns:wp="http://schemas.openxmlformats.org/drawingml/2006/wordprocessingDrawing" xmlns:w10="urn:schemas-microsoft-com:office:word" xmlns:w="http://schemas.openxmlformats.org/wordprocessingml/2006/main" xmlns:w14="http://schemas.microsoft.com/office/word/2010/wordml" xmlns:wpg="http://schemas.microsoft.com/office/word/2010/wordprocessingGroup" xmlns:wpi="http://schemas.microsoft.com/office/word/2010/wordprocessingInk" xmlns:wne="http://schemas.microsoft.com/office/word/2006/wordml" xmlns:wps="http://schemas.microsoft.com/office/word/2010/wordprocessingShape" mc:Ignorable="w14 wp14">
+<w:hdr xmlns:wpc="http://schemas.microsoft.com/office/word/2010/wordprocessingCanvas" xmlns:mc="http://schemas.openxmlformats.org/markup-compatibility/2006" xmlns:o="urn:schemas-microsoft-com:office:office" xmlns:r="http://schemas.openxmlformats.org/officeDocument/2006/relationships" xmlns:m="http://schemas.openxmlformats.org/officeDocument/2006/math" xmlns:v="urn:schemas-microsoft-com:vml" xmlns:wp14="http://schemas.microsoft.com/office/word/2010/wordprocessingDrawing" xmlns:wp="http://schemas.openxmlformats.org/drawingml/2006/wordprocessingDrawing" xmlns:w10="urn:schemas-microsoft-com:office:word" xmlns:w="http://schemas.openxmlformats.org/wordprocessingml/2006/main" xmlns:w14="http://schemas.microsoft.com/office/word/2010/wordml" xmlns:w15="http://schemas.microsoft.com/office/word/2012/wordml" xmlns:wpg="http://schemas.microsoft.com/office/word/2010/wordprocessingGroup" xmlns:wpi="http://schemas.microsoft.com/office/word/2010/wordprocessingInk" xmlns:wne="http://schemas.microsoft.com/office/word/2006/wordml" xmlns:wps="http://schemas.microsoft.com/office/word/2010/wordprocessingShape" mc:Ignorable="w14 w15 wp14">
   <w:p>
     <w:pPr>
       <w:pStyle w:val="Header"/>
@@ -53678,7 +53612,7 @@
 </file>
 
 <file path=word/numbering.xml><?xml version="1.0" encoding="utf-8"?>
-<w:numbering xmlns:wpc="http://schemas.microsoft.com/office/word/2010/wordprocessingCanvas" xmlns:mo="http://schemas.microsoft.com/office/mac/office/2008/main" xmlns:mc="http://schemas.openxmlformats.org/markup-compatibility/2006" xmlns:mv="urn:schemas-microsoft-com:mac:vml" xmlns:o="urn:schemas-microsoft-com:office:office" xmlns:r="http://schemas.openxmlformats.org/officeDocument/2006/relationships" xmlns:m="http://schemas.openxmlformats.org/officeDocument/2006/math" xmlns:v="urn:schemas-microsoft-com:vml" xmlns:wp14="http://schemas.microsoft.com/office/word/2010/wordprocessingDrawing" xmlns:wp="http://schemas.openxmlformats.org/drawingml/2006/wordprocessingDrawing" xmlns:w10="urn:schemas-microsoft-com:office:word" xmlns:w="http://schemas.openxmlformats.org/wordprocessingml/2006/main" xmlns:w14="http://schemas.microsoft.com/office/word/2010/wordml" xmlns:wpg="http://schemas.microsoft.com/office/word/2010/wordprocessingGroup" xmlns:wpi="http://schemas.microsoft.com/office/word/2010/wordprocessingInk" xmlns:wne="http://schemas.microsoft.com/office/word/2006/wordml" xmlns:wps="http://schemas.microsoft.com/office/word/2010/wordprocessingShape" mc:Ignorable="w14 wp14">
+<w:numbering xmlns:wpc="http://schemas.microsoft.com/office/word/2010/wordprocessingCanvas" xmlns:mc="http://schemas.openxmlformats.org/markup-compatibility/2006" xmlns:o="urn:schemas-microsoft-com:office:office" xmlns:r="http://schemas.openxmlformats.org/officeDocument/2006/relationships" xmlns:m="http://schemas.openxmlformats.org/officeDocument/2006/math" xmlns:v="urn:schemas-microsoft-com:vml" xmlns:wp14="http://schemas.microsoft.com/office/word/2010/wordprocessingDrawing" xmlns:wp="http://schemas.openxmlformats.org/drawingml/2006/wordprocessingDrawing" xmlns:w10="urn:schemas-microsoft-com:office:word" xmlns:w="http://schemas.openxmlformats.org/wordprocessingml/2006/main" xmlns:w14="http://schemas.microsoft.com/office/word/2010/wordml" xmlns:w15="http://schemas.microsoft.com/office/word/2012/wordml" xmlns:wpg="http://schemas.microsoft.com/office/word/2010/wordprocessingGroup" xmlns:wpi="http://schemas.microsoft.com/office/word/2010/wordprocessingInk" xmlns:wne="http://schemas.microsoft.com/office/word/2006/wordml" xmlns:wps="http://schemas.microsoft.com/office/word/2010/wordprocessingShape" mc:Ignorable="w14 w15 wp14">
   <w:abstractNum w:abstractNumId="0">
     <w:nsid w:val="0A3A7C1F"/>
     <w:multiLevelType w:val="multilevel"/>
@@ -55028,7 +54962,7 @@
 </file>
 
 <file path=word/styles.xml><?xml version="1.0" encoding="utf-8"?>
-<w:styles xmlns:mc="http://schemas.openxmlformats.org/markup-compatibility/2006" xmlns:r="http://schemas.openxmlformats.org/officeDocument/2006/relationships" xmlns:w="http://schemas.openxmlformats.org/wordprocessingml/2006/main" xmlns:w14="http://schemas.microsoft.com/office/word/2010/wordml" mc:Ignorable="w14">
+<w:styles xmlns:mc="http://schemas.openxmlformats.org/markup-compatibility/2006" xmlns:r="http://schemas.openxmlformats.org/officeDocument/2006/relationships" xmlns:w="http://schemas.openxmlformats.org/wordprocessingml/2006/main" xmlns:w14="http://schemas.microsoft.com/office/word/2010/wordml" xmlns:w15="http://schemas.microsoft.com/office/word/2012/wordml" mc:Ignorable="w14 w15">
   <w:docDefaults>
     <w:rPrDefault>
       <w:rPr>
@@ -55044,144 +54978,369 @@
       </w:pPr>
     </w:pPrDefault>
   </w:docDefaults>
-  <w:latentStyles w:defLockedState="0" w:defUIPriority="99" w:defSemiHidden="1" w:defUnhideWhenUsed="1" w:defQFormat="0" w:count="276">
-    <w:lsdException w:name="Normal" w:semiHidden="0" w:uiPriority="0" w:unhideWhenUsed="0" w:qFormat="1"/>
-    <w:lsdException w:name="heading 1" w:semiHidden="0" w:uiPriority="9" w:unhideWhenUsed="0" w:qFormat="1"/>
-    <w:lsdException w:name="heading 2" w:uiPriority="9" w:qFormat="1"/>
-    <w:lsdException w:name="heading 3" w:uiPriority="9" w:qFormat="1"/>
-    <w:lsdException w:name="heading 4" w:uiPriority="9" w:qFormat="1"/>
-    <w:lsdException w:name="heading 5" w:uiPriority="9" w:qFormat="1"/>
-    <w:lsdException w:name="heading 6" w:uiPriority="9" w:qFormat="1"/>
-    <w:lsdException w:name="heading 7" w:uiPriority="9" w:qFormat="1"/>
-    <w:lsdException w:name="heading 8" w:uiPriority="9" w:qFormat="1"/>
-    <w:lsdException w:name="heading 9" w:uiPriority="9" w:qFormat="1"/>
-    <w:lsdException w:name="toc 1" w:uiPriority="39"/>
-    <w:lsdException w:name="toc 2" w:uiPriority="39"/>
-    <w:lsdException w:name="toc 3" w:uiPriority="39"/>
-    <w:lsdException w:name="toc 4" w:uiPriority="39"/>
-    <w:lsdException w:name="toc 5" w:uiPriority="39"/>
-    <w:lsdException w:name="toc 6" w:uiPriority="39"/>
-    <w:lsdException w:name="toc 7" w:uiPriority="39"/>
-    <w:lsdException w:name="toc 8" w:uiPriority="39"/>
-    <w:lsdException w:name="toc 9" w:uiPriority="39"/>
-    <w:lsdException w:name="caption" w:uiPriority="35" w:qFormat="1"/>
-    <w:lsdException w:name="Title" w:semiHidden="0" w:uiPriority="10" w:unhideWhenUsed="0" w:qFormat="1"/>
-    <w:lsdException w:name="Default Paragraph Font" w:uiPriority="1"/>
-    <w:lsdException w:name="Subtitle" w:semiHidden="0" w:uiPriority="11" w:unhideWhenUsed="0" w:qFormat="1"/>
-    <w:lsdException w:name="Strong" w:semiHidden="0" w:uiPriority="22" w:unhideWhenUsed="0" w:qFormat="1"/>
-    <w:lsdException w:name="Emphasis" w:semiHidden="0" w:uiPriority="20" w:unhideWhenUsed="0" w:qFormat="1"/>
-    <w:lsdException w:name="Table Grid" w:semiHidden="0" w:uiPriority="39" w:unhideWhenUsed="0"/>
-    <w:lsdException w:name="Placeholder Text" w:unhideWhenUsed="0"/>
-    <w:lsdException w:name="No Spacing" w:semiHidden="0" w:uiPriority="1" w:unhideWhenUsed="0" w:qFormat="1"/>
-    <w:lsdException w:name="Light Shading" w:semiHidden="0" w:uiPriority="60" w:unhideWhenUsed="0"/>
-    <w:lsdException w:name="Light List" w:semiHidden="0" w:uiPriority="61" w:unhideWhenUsed="0"/>
-    <w:lsdException w:name="Light Grid" w:semiHidden="0" w:uiPriority="62" w:unhideWhenUsed="0"/>
-    <w:lsdException w:name="Medium Shading 1" w:semiHidden="0" w:uiPriority="63" w:unhideWhenUsed="0"/>
-    <w:lsdException w:name="Medium Shading 2" w:semiHidden="0" w:uiPriority="64" w:unhideWhenUsed="0"/>
-    <w:lsdException w:name="Medium List 1" w:semiHidden="0" w:uiPriority="65" w:unhideWhenUsed="0"/>
-    <w:lsdException w:name="Medium List 2" w:semiHidden="0" w:uiPriority="66" w:unhideWhenUsed="0"/>
-    <w:lsdException w:name="Medium Grid 1" w:semiHidden="0" w:uiPriority="67" w:unhideWhenUsed="0"/>
-    <w:lsdException w:name="Medium Grid 2" w:semiHidden="0" w:uiPriority="68" w:unhideWhenUsed="0"/>
-    <w:lsdException w:name="Medium Grid 3" w:semiHidden="0" w:uiPriority="69" w:unhideWhenUsed="0"/>
-    <w:lsdException w:name="Dark List" w:semiHidden="0" w:uiPriority="70" w:unhideWhenUsed="0"/>
-    <w:lsdException w:name="Colorful Shading" w:semiHidden="0" w:uiPriority="71" w:unhideWhenUsed="0"/>
-    <w:lsdException w:name="Colorful List" w:semiHidden="0" w:uiPriority="72" w:unhideWhenUsed="0"/>
-    <w:lsdException w:name="Colorful Grid" w:semiHidden="0" w:uiPriority="73" w:unhideWhenUsed="0"/>
-    <w:lsdException w:name="Light Shading Accent 1" w:semiHidden="0" w:uiPriority="60" w:unhideWhenUsed="0"/>
-    <w:lsdException w:name="Light List Accent 1" w:semiHidden="0" w:uiPriority="61" w:unhideWhenUsed="0"/>
-    <w:lsdException w:name="Light Grid Accent 1" w:semiHidden="0" w:uiPriority="62" w:unhideWhenUsed="0"/>
-    <w:lsdException w:name="Medium Shading 1 Accent 1" w:semiHidden="0" w:uiPriority="63" w:unhideWhenUsed="0"/>
-    <w:lsdException w:name="Medium Shading 2 Accent 1" w:semiHidden="0" w:uiPriority="64" w:unhideWhenUsed="0"/>
-    <w:lsdException w:name="Medium List 1 Accent 1" w:semiHidden="0" w:uiPriority="65" w:unhideWhenUsed="0"/>
-    <w:lsdException w:name="Revision" w:unhideWhenUsed="0"/>
-    <w:lsdException w:name="List Paragraph" w:semiHidden="0" w:uiPriority="0" w:unhideWhenUsed="0" w:qFormat="1"/>
-    <w:lsdException w:name="Quote" w:semiHidden="0" w:uiPriority="29" w:unhideWhenUsed="0" w:qFormat="1"/>
-    <w:lsdException w:name="Intense Quote" w:semiHidden="0" w:uiPriority="30" w:unhideWhenUsed="0" w:qFormat="1"/>
-    <w:lsdException w:name="Medium List 2 Accent 1" w:semiHidden="0" w:uiPriority="66" w:unhideWhenUsed="0"/>
-    <w:lsdException w:name="Medium Grid 1 Accent 1" w:semiHidden="0" w:uiPriority="67" w:unhideWhenUsed="0"/>
-    <w:lsdException w:name="Medium Grid 2 Accent 1" w:semiHidden="0" w:uiPriority="68" w:unhideWhenUsed="0"/>
-    <w:lsdException w:name="Medium Grid 3 Accent 1" w:semiHidden="0" w:uiPriority="69" w:unhideWhenUsed="0"/>
-    <w:lsdException w:name="Dark List Accent 1" w:semiHidden="0" w:uiPriority="70" w:unhideWhenUsed="0"/>
-    <w:lsdException w:name="Colorful Shading Accent 1" w:semiHidden="0" w:uiPriority="71" w:unhideWhenUsed="0"/>
-    <w:lsdException w:name="Colorful List Accent 1" w:semiHidden="0" w:uiPriority="72" w:unhideWhenUsed="0"/>
-    <w:lsdException w:name="Colorful Grid Accent 1" w:semiHidden="0" w:uiPriority="73" w:unhideWhenUsed="0"/>
-    <w:lsdException w:name="Light Shading Accent 2" w:semiHidden="0" w:uiPriority="60" w:unhideWhenUsed="0"/>
-    <w:lsdException w:name="Light List Accent 2" w:semiHidden="0" w:uiPriority="61" w:unhideWhenUsed="0"/>
-    <w:lsdException w:name="Light Grid Accent 2" w:semiHidden="0" w:uiPriority="62" w:unhideWhenUsed="0"/>
-    <w:lsdException w:name="Medium Shading 1 Accent 2" w:semiHidden="0" w:uiPriority="63" w:unhideWhenUsed="0"/>
-    <w:lsdException w:name="Medium Shading 2 Accent 2" w:semiHidden="0" w:uiPriority="64" w:unhideWhenUsed="0"/>
-    <w:lsdException w:name="Medium List 1 Accent 2" w:semiHidden="0" w:uiPriority="65" w:unhideWhenUsed="0"/>
-    <w:lsdException w:name="Medium List 2 Accent 2" w:semiHidden="0" w:uiPriority="66" w:unhideWhenUsed="0"/>
-    <w:lsdException w:name="Medium Grid 1 Accent 2" w:semiHidden="0" w:uiPriority="67" w:unhideWhenUsed="0"/>
-    <w:lsdException w:name="Medium Grid 2 Accent 2" w:semiHidden="0" w:uiPriority="68" w:unhideWhenUsed="0"/>
-    <w:lsdException w:name="Medium Grid 3 Accent 2" w:semiHidden="0" w:uiPriority="69" w:unhideWhenUsed="0"/>
-    <w:lsdException w:name="Dark List Accent 2" w:semiHidden="0" w:uiPriority="70" w:unhideWhenUsed="0"/>
-    <w:lsdException w:name="Colorful Shading Accent 2" w:semiHidden="0" w:uiPriority="71" w:unhideWhenUsed="0"/>
-    <w:lsdException w:name="Colorful List Accent 2" w:semiHidden="0" w:uiPriority="72" w:unhideWhenUsed="0"/>
-    <w:lsdException w:name="Colorful Grid Accent 2" w:semiHidden="0" w:uiPriority="73" w:unhideWhenUsed="0"/>
-    <w:lsdException w:name="Light Shading Accent 3" w:semiHidden="0" w:uiPriority="60" w:unhideWhenUsed="0"/>
-    <w:lsdException w:name="Light List Accent 3" w:semiHidden="0" w:uiPriority="61" w:unhideWhenUsed="0"/>
-    <w:lsdException w:name="Light Grid Accent 3" w:semiHidden="0" w:uiPriority="62" w:unhideWhenUsed="0"/>
-    <w:lsdException w:name="Medium Shading 1 Accent 3" w:semiHidden="0" w:uiPriority="63" w:unhideWhenUsed="0"/>
-    <w:lsdException w:name="Medium Shading 2 Accent 3" w:semiHidden="0" w:uiPriority="64" w:unhideWhenUsed="0"/>
-    <w:lsdException w:name="Medium List 1 Accent 3" w:semiHidden="0" w:uiPriority="65" w:unhideWhenUsed="0"/>
-    <w:lsdException w:name="Medium List 2 Accent 3" w:semiHidden="0" w:uiPriority="66" w:unhideWhenUsed="0"/>
-    <w:lsdException w:name="Medium Grid 1 Accent 3" w:semiHidden="0" w:uiPriority="67" w:unhideWhenUsed="0"/>
-    <w:lsdException w:name="Medium Grid 2 Accent 3" w:semiHidden="0" w:uiPriority="68" w:unhideWhenUsed="0"/>
-    <w:lsdException w:name="Medium Grid 3 Accent 3" w:semiHidden="0" w:uiPriority="69" w:unhideWhenUsed="0"/>
-    <w:lsdException w:name="Dark List Accent 3" w:semiHidden="0" w:uiPriority="70" w:unhideWhenUsed="0"/>
-    <w:lsdException w:name="Colorful Shading Accent 3" w:semiHidden="0" w:uiPriority="71" w:unhideWhenUsed="0"/>
-    <w:lsdException w:name="Colorful List Accent 3" w:semiHidden="0" w:uiPriority="72" w:unhideWhenUsed="0"/>
-    <w:lsdException w:name="Colorful Grid Accent 3" w:semiHidden="0" w:uiPriority="73" w:unhideWhenUsed="0"/>
-    <w:lsdException w:name="Light Shading Accent 4" w:semiHidden="0" w:uiPriority="60" w:unhideWhenUsed="0"/>
-    <w:lsdException w:name="Light List Accent 4" w:semiHidden="0" w:uiPriority="61" w:unhideWhenUsed="0"/>
-    <w:lsdException w:name="Light Grid Accent 4" w:semiHidden="0" w:uiPriority="62" w:unhideWhenUsed="0"/>
-    <w:lsdException w:name="Medium Shading 1 Accent 4" w:semiHidden="0" w:uiPriority="63" w:unhideWhenUsed="0"/>
-    <w:lsdException w:name="Medium Shading 2 Accent 4" w:semiHidden="0" w:uiPriority="64" w:unhideWhenUsed="0"/>
-    <w:lsdException w:name="Medium List 1 Accent 4" w:semiHidden="0" w:uiPriority="65" w:unhideWhenUsed="0"/>
-    <w:lsdException w:name="Medium List 2 Accent 4" w:semiHidden="0" w:uiPriority="66" w:unhideWhenUsed="0"/>
-    <w:lsdException w:name="Medium Grid 1 Accent 4" w:semiHidden="0" w:uiPriority="67" w:unhideWhenUsed="0"/>
-    <w:lsdException w:name="Medium Grid 2 Accent 4" w:semiHidden="0" w:uiPriority="68" w:unhideWhenUsed="0"/>
-    <w:lsdException w:name="Medium Grid 3 Accent 4" w:semiHidden="0" w:uiPriority="69" w:unhideWhenUsed="0"/>
-    <w:lsdException w:name="Dark List Accent 4" w:semiHidden="0" w:uiPriority="70" w:unhideWhenUsed="0"/>
-    <w:lsdException w:name="Colorful Shading Accent 4" w:semiHidden="0" w:uiPriority="71" w:unhideWhenUsed="0"/>
-    <w:lsdException w:name="Colorful List Accent 4" w:semiHidden="0" w:uiPriority="72" w:unhideWhenUsed="0"/>
-    <w:lsdException w:name="Colorful Grid Accent 4" w:semiHidden="0" w:uiPriority="73" w:unhideWhenUsed="0"/>
-    <w:lsdException w:name="Light Shading Accent 5" w:semiHidden="0" w:uiPriority="60" w:unhideWhenUsed="0"/>
-    <w:lsdException w:name="Light List Accent 5" w:semiHidden="0" w:uiPriority="61" w:unhideWhenUsed="0"/>
-    <w:lsdException w:name="Light Grid Accent 5" w:semiHidden="0" w:uiPriority="62" w:unhideWhenUsed="0"/>
-    <w:lsdException w:name="Medium Shading 1 Accent 5" w:semiHidden="0" w:uiPriority="63" w:unhideWhenUsed="0"/>
-    <w:lsdException w:name="Medium Shading 2 Accent 5" w:semiHidden="0" w:uiPriority="64" w:unhideWhenUsed="0"/>
-    <w:lsdException w:name="Medium List 1 Accent 5" w:semiHidden="0" w:uiPriority="65" w:unhideWhenUsed="0"/>
-    <w:lsdException w:name="Medium List 2 Accent 5" w:semiHidden="0" w:uiPriority="66" w:unhideWhenUsed="0"/>
-    <w:lsdException w:name="Medium Grid 1 Accent 5" w:semiHidden="0" w:uiPriority="67" w:unhideWhenUsed="0"/>
-    <w:lsdException w:name="Medium Grid 2 Accent 5" w:semiHidden="0" w:uiPriority="68" w:unhideWhenUsed="0"/>
-    <w:lsdException w:name="Medium Grid 3 Accent 5" w:semiHidden="0" w:uiPriority="69" w:unhideWhenUsed="0"/>
-    <w:lsdException w:name="Dark List Accent 5" w:semiHidden="0" w:uiPriority="70" w:unhideWhenUsed="0"/>
-    <w:lsdException w:name="Colorful Shading Accent 5" w:semiHidden="0" w:uiPriority="71" w:unhideWhenUsed="0"/>
-    <w:lsdException w:name="Colorful List Accent 5" w:semiHidden="0" w:uiPriority="72" w:unhideWhenUsed="0"/>
-    <w:lsdException w:name="Colorful Grid Accent 5" w:semiHidden="0" w:uiPriority="73" w:unhideWhenUsed="0"/>
-    <w:lsdException w:name="Light Shading Accent 6" w:semiHidden="0" w:uiPriority="60" w:unhideWhenUsed="0"/>
-    <w:lsdException w:name="Light List Accent 6" w:semiHidden="0" w:uiPriority="61" w:unhideWhenUsed="0"/>
-    <w:lsdException w:name="Light Grid Accent 6" w:semiHidden="0" w:uiPriority="62" w:unhideWhenUsed="0"/>
-    <w:lsdException w:name="Medium Shading 1 Accent 6" w:semiHidden="0" w:uiPriority="63" w:unhideWhenUsed="0"/>
-    <w:lsdException w:name="Medium Shading 2 Accent 6" w:semiHidden="0" w:uiPriority="64" w:unhideWhenUsed="0"/>
-    <w:lsdException w:name="Medium List 1 Accent 6" w:semiHidden="0" w:uiPriority="65" w:unhideWhenUsed="0"/>
-    <w:lsdException w:name="Medium List 2 Accent 6" w:semiHidden="0" w:uiPriority="66" w:unhideWhenUsed="0"/>
-    <w:lsdException w:name="Medium Grid 1 Accent 6" w:semiHidden="0" w:uiPriority="67" w:unhideWhenUsed="0"/>
-    <w:lsdException w:name="Medium Grid 2 Accent 6" w:semiHidden="0" w:uiPriority="68" w:unhideWhenUsed="0"/>
-    <w:lsdException w:name="Medium Grid 3 Accent 6" w:semiHidden="0" w:uiPriority="69" w:unhideWhenUsed="0"/>
-    <w:lsdException w:name="Dark List Accent 6" w:semiHidden="0" w:uiPriority="70" w:unhideWhenUsed="0"/>
-    <w:lsdException w:name="Colorful Shading Accent 6" w:semiHidden="0" w:uiPriority="71" w:unhideWhenUsed="0"/>
-    <w:lsdException w:name="Colorful List Accent 6" w:semiHidden="0" w:uiPriority="72" w:unhideWhenUsed="0"/>
-    <w:lsdException w:name="Colorful Grid Accent 6" w:semiHidden="0" w:uiPriority="73" w:unhideWhenUsed="0"/>
-    <w:lsdException w:name="Subtle Emphasis" w:semiHidden="0" w:uiPriority="19" w:unhideWhenUsed="0" w:qFormat="1"/>
-    <w:lsdException w:name="Intense Emphasis" w:semiHidden="0" w:uiPriority="21" w:unhideWhenUsed="0" w:qFormat="1"/>
-    <w:lsdException w:name="Subtle Reference" w:semiHidden="0" w:uiPriority="31" w:unhideWhenUsed="0" w:qFormat="1"/>
-    <w:lsdException w:name="Intense Reference" w:semiHidden="0" w:uiPriority="32" w:unhideWhenUsed="0" w:qFormat="1"/>
-    <w:lsdException w:name="Book Title" w:semiHidden="0" w:uiPriority="33" w:unhideWhenUsed="0" w:qFormat="1"/>
-    <w:lsdException w:name="Bibliography" w:uiPriority="37"/>
-    <w:lsdException w:name="TOC Heading" w:uiPriority="39" w:qFormat="1"/>
+  <w:latentStyles w:defLockedState="0" w:defUIPriority="99" w:defSemiHidden="0" w:defUnhideWhenUsed="0" w:defQFormat="0" w:count="371">
+    <w:lsdException w:name="Normal" w:uiPriority="0" w:qFormat="1"/>
+    <w:lsdException w:name="heading 1" w:uiPriority="9" w:qFormat="1"/>
+    <w:lsdException w:name="heading 2" w:semiHidden="1" w:uiPriority="9" w:unhideWhenUsed="1" w:qFormat="1"/>
+    <w:lsdException w:name="heading 3" w:semiHidden="1" w:uiPriority="9" w:unhideWhenUsed="1" w:qFormat="1"/>
+    <w:lsdException w:name="heading 4" w:semiHidden="1" w:uiPriority="9" w:unhideWhenUsed="1" w:qFormat="1"/>
+    <w:lsdException w:name="heading 5" w:semiHidden="1" w:uiPriority="9" w:unhideWhenUsed="1" w:qFormat="1"/>
+    <w:lsdException w:name="heading 6" w:semiHidden="1" w:uiPriority="9" w:unhideWhenUsed="1" w:qFormat="1"/>
+    <w:lsdException w:name="heading 7" w:semiHidden="1" w:uiPriority="9" w:unhideWhenUsed="1" w:qFormat="1"/>
+    <w:lsdException w:name="heading 8" w:semiHidden="1" w:uiPriority="9" w:unhideWhenUsed="1" w:qFormat="1"/>
+    <w:lsdException w:name="heading 9" w:semiHidden="1" w:uiPriority="9" w:unhideWhenUsed="1" w:qFormat="1"/>
+    <w:lsdException w:name="index 1" w:semiHidden="1" w:unhideWhenUsed="1"/>
+    <w:lsdException w:name="index 2" w:semiHidden="1" w:unhideWhenUsed="1"/>
+    <w:lsdException w:name="index 3" w:semiHidden="1" w:unhideWhenUsed="1"/>
+    <w:lsdException w:name="index 4" w:semiHidden="1" w:unhideWhenUsed="1"/>
+    <w:lsdException w:name="index 5" w:semiHidden="1" w:unhideWhenUsed="1"/>
+    <w:lsdException w:name="index 6" w:semiHidden="1" w:unhideWhenUsed="1"/>
+    <w:lsdException w:name="index 7" w:semiHidden="1" w:unhideWhenUsed="1"/>
+    <w:lsdException w:name="index 8" w:semiHidden="1" w:unhideWhenUsed="1"/>
+    <w:lsdException w:name="index 9" w:semiHidden="1" w:unhideWhenUsed="1"/>
+    <w:lsdException w:name="toc 1" w:semiHidden="1" w:uiPriority="39" w:unhideWhenUsed="1"/>
+    <w:lsdException w:name="toc 2" w:semiHidden="1" w:uiPriority="39" w:unhideWhenUsed="1"/>
+    <w:lsdException w:name="toc 3" w:semiHidden="1" w:uiPriority="39" w:unhideWhenUsed="1"/>
+    <w:lsdException w:name="toc 4" w:semiHidden="1" w:uiPriority="39" w:unhideWhenUsed="1"/>
+    <w:lsdException w:name="toc 5" w:semiHidden="1" w:uiPriority="39" w:unhideWhenUsed="1"/>
+    <w:lsdException w:name="toc 6" w:semiHidden="1" w:uiPriority="39" w:unhideWhenUsed="1"/>
+    <w:lsdException w:name="toc 7" w:semiHidden="1" w:uiPriority="39" w:unhideWhenUsed="1"/>
+    <w:lsdException w:name="toc 8" w:semiHidden="1" w:uiPriority="39" w:unhideWhenUsed="1"/>
+    <w:lsdException w:name="toc 9" w:semiHidden="1" w:uiPriority="39" w:unhideWhenUsed="1"/>
+    <w:lsdException w:name="Normal Indent" w:semiHidden="1" w:unhideWhenUsed="1"/>
+    <w:lsdException w:name="footnote text" w:semiHidden="1" w:unhideWhenUsed="1"/>
+    <w:lsdException w:name="annotation text" w:semiHidden="1" w:unhideWhenUsed="1"/>
+    <w:lsdException w:name="header" w:semiHidden="1" w:unhideWhenUsed="1"/>
+    <w:lsdException w:name="footer" w:semiHidden="1" w:unhideWhenUsed="1"/>
+    <w:lsdException w:name="index heading" w:semiHidden="1" w:unhideWhenUsed="1"/>
+    <w:lsdException w:name="caption" w:semiHidden="1" w:uiPriority="35" w:unhideWhenUsed="1" w:qFormat="1"/>
+    <w:lsdException w:name="table of figures" w:semiHidden="1" w:unhideWhenUsed="1"/>
+    <w:lsdException w:name="envelope address" w:semiHidden="1" w:unhideWhenUsed="1"/>
+    <w:lsdException w:name="envelope return" w:semiHidden="1" w:unhideWhenUsed="1"/>
+    <w:lsdException w:name="footnote reference" w:semiHidden="1" w:unhideWhenUsed="1"/>
+    <w:lsdException w:name="annotation reference" w:semiHidden="1" w:unhideWhenUsed="1"/>
+    <w:lsdException w:name="line number" w:semiHidden="1" w:unhideWhenUsed="1"/>
+    <w:lsdException w:name="page number" w:semiHidden="1" w:unhideWhenUsed="1"/>
+    <w:lsdException w:name="endnote reference" w:semiHidden="1" w:unhideWhenUsed="1"/>
+    <w:lsdException w:name="endnote text" w:semiHidden="1" w:unhideWhenUsed="1"/>
+    <w:lsdException w:name="table of authorities" w:semiHidden="1" w:unhideWhenUsed="1"/>
+    <w:lsdException w:name="macro" w:semiHidden="1" w:unhideWhenUsed="1"/>
+    <w:lsdException w:name="toa heading" w:semiHidden="1" w:unhideWhenUsed="1"/>
+    <w:lsdException w:name="List" w:semiHidden="1" w:unhideWhenUsed="1"/>
+    <w:lsdException w:name="List Bullet" w:semiHidden="1" w:unhideWhenUsed="1"/>
+    <w:lsdException w:name="List Number" w:semiHidden="1" w:unhideWhenUsed="1"/>
+    <w:lsdException w:name="List 2" w:semiHidden="1" w:unhideWhenUsed="1"/>
+    <w:lsdException w:name="List 3" w:semiHidden="1" w:unhideWhenUsed="1"/>
+    <w:lsdException w:name="List 4" w:semiHidden="1" w:unhideWhenUsed="1"/>
+    <w:lsdException w:name="List 5" w:semiHidden="1" w:unhideWhenUsed="1"/>
+    <w:lsdException w:name="List Bullet 2" w:semiHidden="1" w:unhideWhenUsed="1"/>
+    <w:lsdException w:name="List Bullet 3" w:semiHidden="1" w:unhideWhenUsed="1"/>
+    <w:lsdException w:name="List Bullet 4" w:semiHidden="1" w:unhideWhenUsed="1"/>
+    <w:lsdException w:name="List Bullet 5" w:semiHidden="1" w:unhideWhenUsed="1"/>
+    <w:lsdException w:name="List Number 2" w:semiHidden="1" w:unhideWhenUsed="1"/>
+    <w:lsdException w:name="List Number 3" w:semiHidden="1" w:unhideWhenUsed="1"/>
+    <w:lsdException w:name="List Number 4" w:semiHidden="1" w:unhideWhenUsed="1"/>
+    <w:lsdException w:name="List Number 5" w:semiHidden="1" w:unhideWhenUsed="1"/>
+    <w:lsdException w:name="Title" w:uiPriority="10" w:qFormat="1"/>
+    <w:lsdException w:name="Closing" w:semiHidden="1" w:unhideWhenUsed="1"/>
+    <w:lsdException w:name="Signature" w:semiHidden="1" w:unhideWhenUsed="1"/>
+    <w:lsdException w:name="Default Paragraph Font" w:semiHidden="1" w:uiPriority="1" w:unhideWhenUsed="1"/>
+    <w:lsdException w:name="Body Text" w:semiHidden="1" w:unhideWhenUsed="1"/>
+    <w:lsdException w:name="Body Text Indent" w:semiHidden="1" w:unhideWhenUsed="1"/>
+    <w:lsdException w:name="List Continue" w:semiHidden="1" w:unhideWhenUsed="1"/>
+    <w:lsdException w:name="List Continue 2" w:semiHidden="1" w:unhideWhenUsed="1"/>
+    <w:lsdException w:name="List Continue 3" w:semiHidden="1" w:unhideWhenUsed="1"/>
+    <w:lsdException w:name="List Continue 4" w:semiHidden="1" w:unhideWhenUsed="1"/>
+    <w:lsdException w:name="List Continue 5" w:semiHidden="1" w:unhideWhenUsed="1"/>
+    <w:lsdException w:name="Message Header" w:semiHidden="1" w:unhideWhenUsed="1"/>
+    <w:lsdException w:name="Subtitle" w:uiPriority="11" w:qFormat="1"/>
+    <w:lsdException w:name="Salutation" w:semiHidden="1" w:unhideWhenUsed="1"/>
+    <w:lsdException w:name="Date" w:semiHidden="1" w:unhideWhenUsed="1"/>
+    <w:lsdException w:name="Body Text First Indent" w:semiHidden="1" w:unhideWhenUsed="1"/>
+    <w:lsdException w:name="Body Text First Indent 2" w:semiHidden="1" w:unhideWhenUsed="1"/>
+    <w:lsdException w:name="Note Heading" w:semiHidden="1" w:unhideWhenUsed="1"/>
+    <w:lsdException w:name="Body Text 2" w:semiHidden="1" w:unhideWhenUsed="1"/>
+    <w:lsdException w:name="Body Text 3" w:semiHidden="1" w:unhideWhenUsed="1"/>
+    <w:lsdException w:name="Body Text Indent 2" w:semiHidden="1" w:unhideWhenUsed="1"/>
+    <w:lsdException w:name="Body Text Indent 3" w:semiHidden="1" w:unhideWhenUsed="1"/>
+    <w:lsdException w:name="Block Text" w:semiHidden="1" w:unhideWhenUsed="1"/>
+    <w:lsdException w:name="Hyperlink" w:semiHidden="1" w:unhideWhenUsed="1"/>
+    <w:lsdException w:name="FollowedHyperlink" w:semiHidden="1" w:unhideWhenUsed="1"/>
+    <w:lsdException w:name="Strong" w:uiPriority="22" w:qFormat="1"/>
+    <w:lsdException w:name="Emphasis" w:uiPriority="20" w:qFormat="1"/>
+    <w:lsdException w:name="Document Map" w:semiHidden="1" w:unhideWhenUsed="1"/>
+    <w:lsdException w:name="Plain Text" w:semiHidden="1" w:unhideWhenUsed="1"/>
+    <w:lsdException w:name="E-mail Signature" w:semiHidden="1" w:unhideWhenUsed="1"/>
+    <w:lsdException w:name="HTML Top of Form" w:semiHidden="1" w:unhideWhenUsed="1"/>
+    <w:lsdException w:name="HTML Bottom of Form" w:semiHidden="1" w:unhideWhenUsed="1"/>
+    <w:lsdException w:name="Normal (Web)" w:semiHidden="1" w:unhideWhenUsed="1"/>
+    <w:lsdException w:name="HTML Acronym" w:semiHidden="1" w:unhideWhenUsed="1"/>
+    <w:lsdException w:name="HTML Address" w:semiHidden="1" w:unhideWhenUsed="1"/>
+    <w:lsdException w:name="HTML Cite" w:semiHidden="1" w:unhideWhenUsed="1"/>
+    <w:lsdException w:name="HTML Code" w:semiHidden="1" w:unhideWhenUsed="1"/>
+    <w:lsdException w:name="HTML Definition" w:semiHidden="1" w:unhideWhenUsed="1"/>
+    <w:lsdException w:name="HTML Keyboard" w:semiHidden="1" w:unhideWhenUsed="1"/>
+    <w:lsdException w:name="HTML Preformatted" w:semiHidden="1" w:unhideWhenUsed="1"/>
+    <w:lsdException w:name="HTML Sample" w:semiHidden="1" w:unhideWhenUsed="1"/>
+    <w:lsdException w:name="HTML Typewriter" w:semiHidden="1" w:unhideWhenUsed="1"/>
+    <w:lsdException w:name="HTML Variable" w:semiHidden="1" w:unhideWhenUsed="1"/>
+    <w:lsdException w:name="Normal Table" w:semiHidden="1" w:unhideWhenUsed="1"/>
+    <w:lsdException w:name="annotation subject" w:semiHidden="1" w:unhideWhenUsed="1"/>
+    <w:lsdException w:name="No List" w:semiHidden="1" w:unhideWhenUsed="1"/>
+    <w:lsdException w:name="Outline List 1" w:semiHidden="1" w:unhideWhenUsed="1"/>
+    <w:lsdException w:name="Outline List 2" w:semiHidden="1" w:unhideWhenUsed="1"/>
+    <w:lsdException w:name="Outline List 3" w:semiHidden="1" w:unhideWhenUsed="1"/>
+    <w:lsdException w:name="Table Simple 1" w:semiHidden="1" w:unhideWhenUsed="1"/>
+    <w:lsdException w:name="Table Simple 2" w:semiHidden="1" w:unhideWhenUsed="1"/>
+    <w:lsdException w:name="Table Simple 3" w:semiHidden="1" w:unhideWhenUsed="1"/>
+    <w:lsdException w:name="Table Classic 1" w:semiHidden="1" w:unhideWhenUsed="1"/>
+    <w:lsdException w:name="Table Classic 2" w:semiHidden="1" w:unhideWhenUsed="1"/>
+    <w:lsdException w:name="Table Classic 3" w:semiHidden="1" w:unhideWhenUsed="1"/>
+    <w:lsdException w:name="Table Classic 4" w:semiHidden="1" w:unhideWhenUsed="1"/>
+    <w:lsdException w:name="Table Colorful 1" w:semiHidden="1" w:unhideWhenUsed="1"/>
+    <w:lsdException w:name="Table Colorful 2" w:semiHidden="1" w:unhideWhenUsed="1"/>
+    <w:lsdException w:name="Table Colorful 3" w:semiHidden="1" w:unhideWhenUsed="1"/>
+    <w:lsdException w:name="Table Columns 1" w:semiHidden="1" w:unhideWhenUsed="1"/>
+    <w:lsdException w:name="Table Columns 2" w:semiHidden="1" w:unhideWhenUsed="1"/>
+    <w:lsdException w:name="Table Columns 3" w:semiHidden="1" w:unhideWhenUsed="1"/>
+    <w:lsdException w:name="Table Columns 4" w:semiHidden="1" w:unhideWhenUsed="1"/>
+    <w:lsdException w:name="Table Columns 5" w:semiHidden="1" w:unhideWhenUsed="1"/>
+    <w:lsdException w:name="Table Grid 1" w:semiHidden="1" w:unhideWhenUsed="1"/>
+    <w:lsdException w:name="Table Grid 2" w:semiHidden="1" w:unhideWhenUsed="1"/>
+    <w:lsdException w:name="Table Grid 3" w:semiHidden="1" w:unhideWhenUsed="1"/>
+    <w:lsdException w:name="Table Grid 4" w:semiHidden="1" w:unhideWhenUsed="1"/>
+    <w:lsdException w:name="Table Grid 5" w:semiHidden="1" w:unhideWhenUsed="1"/>
+    <w:lsdException w:name="Table Grid 6" w:semiHidden="1" w:unhideWhenUsed="1"/>
+    <w:lsdException w:name="Table Grid 7" w:semiHidden="1" w:unhideWhenUsed="1"/>
+    <w:lsdException w:name="Table Grid 8" w:semiHidden="1" w:unhideWhenUsed="1"/>
+    <w:lsdException w:name="Table List 1" w:semiHidden="1" w:unhideWhenUsed="1"/>
+    <w:lsdException w:name="Table List 2" w:semiHidden="1" w:unhideWhenUsed="1"/>
+    <w:lsdException w:name="Table List 3" w:semiHidden="1" w:unhideWhenUsed="1"/>
+    <w:lsdException w:name="Table List 4" w:semiHidden="1" w:unhideWhenUsed="1"/>
+    <w:lsdException w:name="Table List 5" w:semiHidden="1" w:unhideWhenUsed="1"/>
+    <w:lsdException w:name="Table List 6" w:semiHidden="1" w:unhideWhenUsed="1"/>
+    <w:lsdException w:name="Table List 7" w:semiHidden="1" w:unhideWhenUsed="1"/>
+    <w:lsdException w:name="Table List 8" w:semiHidden="1" w:unhideWhenUsed="1"/>
+    <w:lsdException w:name="Table 3D effects 1" w:semiHidden="1" w:unhideWhenUsed="1"/>
+    <w:lsdException w:name="Table 3D effects 2" w:semiHidden="1" w:unhideWhenUsed="1"/>
+    <w:lsdException w:name="Table 3D effects 3" w:semiHidden="1" w:unhideWhenUsed="1"/>
+    <w:lsdException w:name="Table Contemporary" w:semiHidden="1" w:unhideWhenUsed="1"/>
+    <w:lsdException w:name="Table Elegant" w:semiHidden="1" w:unhideWhenUsed="1"/>
+    <w:lsdException w:name="Table Professional" w:semiHidden="1" w:unhideWhenUsed="1"/>
+    <w:lsdException w:name="Table Subtle 1" w:semiHidden="1" w:unhideWhenUsed="1"/>
+    <w:lsdException w:name="Table Subtle 2" w:semiHidden="1" w:unhideWhenUsed="1"/>
+    <w:lsdException w:name="Table Web 1" w:semiHidden="1" w:unhideWhenUsed="1"/>
+    <w:lsdException w:name="Table Web 2" w:semiHidden="1" w:unhideWhenUsed="1"/>
+    <w:lsdException w:name="Table Web 3" w:semiHidden="1" w:unhideWhenUsed="1"/>
+    <w:lsdException w:name="Balloon Text" w:semiHidden="1" w:unhideWhenUsed="1"/>
+    <w:lsdException w:name="Table Grid" w:uiPriority="39"/>
+    <w:lsdException w:name="Table Theme" w:semiHidden="1" w:unhideWhenUsed="1"/>
+    <w:lsdException w:name="Placeholder Text" w:semiHidden="1"/>
+    <w:lsdException w:name="No Spacing" w:uiPriority="1" w:qFormat="1"/>
+    <w:lsdException w:name="Light Shading" w:uiPriority="60"/>
+    <w:lsdException w:name="Light List" w:uiPriority="61"/>
+    <w:lsdException w:name="Light Grid" w:uiPriority="62"/>
+    <w:lsdException w:name="Medium Shading 1" w:uiPriority="63"/>
+    <w:lsdException w:name="Medium Shading 2" w:uiPriority="64"/>
+    <w:lsdException w:name="Medium List 1" w:uiPriority="65"/>
+    <w:lsdException w:name="Medium List 2" w:uiPriority="66"/>
+    <w:lsdException w:name="Medium Grid 1" w:uiPriority="67"/>
+    <w:lsdException w:name="Medium Grid 2" w:uiPriority="68"/>
+    <w:lsdException w:name="Medium Grid 3" w:uiPriority="69"/>
+    <w:lsdException w:name="Dark List" w:uiPriority="70"/>
+    <w:lsdException w:name="Colorful Shading" w:uiPriority="71"/>
+    <w:lsdException w:name="Colorful List" w:uiPriority="72"/>
+    <w:lsdException w:name="Colorful Grid" w:uiPriority="73"/>
+    <w:lsdException w:name="Light Shading Accent 1" w:uiPriority="60"/>
+    <w:lsdException w:name="Light List Accent 1" w:uiPriority="61"/>
+    <w:lsdException w:name="Light Grid Accent 1" w:uiPriority="62"/>
+    <w:lsdException w:name="Medium Shading 1 Accent 1" w:uiPriority="63"/>
+    <w:lsdException w:name="Medium Shading 2 Accent 1" w:uiPriority="64"/>
+    <w:lsdException w:name="Medium List 1 Accent 1" w:uiPriority="65"/>
+    <w:lsdException w:name="Revision" w:semiHidden="1"/>
+    <w:lsdException w:name="List Paragraph" w:uiPriority="0" w:qFormat="1"/>
+    <w:lsdException w:name="Quote" w:uiPriority="29" w:qFormat="1"/>
+    <w:lsdException w:name="Intense Quote" w:uiPriority="30" w:qFormat="1"/>
+    <w:lsdException w:name="Medium List 2 Accent 1" w:uiPriority="66"/>
+    <w:lsdException w:name="Medium Grid 1 Accent 1" w:uiPriority="67"/>
+    <w:lsdException w:name="Medium Grid 2 Accent 1" w:uiPriority="68"/>
+    <w:lsdException w:name="Medium Grid 3 Accent 1" w:uiPriority="69"/>
+    <w:lsdException w:name="Dark List Accent 1" w:uiPriority="70"/>
+    <w:lsdException w:name="Colorful Shading Accent 1" w:uiPriority="71"/>
+    <w:lsdException w:name="Colorful List Accent 1" w:uiPriority="72"/>
+    <w:lsdException w:name="Colorful Grid Accent 1" w:uiPriority="73"/>
+    <w:lsdException w:name="Light Shading Accent 2" w:uiPriority="60"/>
+    <w:lsdException w:name="Light List Accent 2" w:uiPriority="61"/>
+    <w:lsdException w:name="Light Grid Accent 2" w:uiPriority="62"/>
+    <w:lsdException w:name="Medium Shading 1 Accent 2" w:uiPriority="63"/>
+    <w:lsdException w:name="Medium Shading 2 Accent 2" w:uiPriority="64"/>
+    <w:lsdException w:name="Medium List 1 Accent 2" w:uiPriority="65"/>
+    <w:lsdException w:name="Medium List 2 Accent 2" w:uiPriority="66"/>
+    <w:lsdException w:name="Medium Grid 1 Accent 2" w:uiPriority="67"/>
+    <w:lsdException w:name="Medium Grid 2 Accent 2" w:uiPriority="68"/>
+    <w:lsdException w:name="Medium Grid 3 Accent 2" w:uiPriority="69"/>
+    <w:lsdException w:name="Dark List Accent 2" w:uiPriority="70"/>
+    <w:lsdException w:name="Colorful Shading Accent 2" w:uiPriority="71"/>
+    <w:lsdException w:name="Colorful List Accent 2" w:uiPriority="72"/>
+    <w:lsdException w:name="Colorful Grid Accent 2" w:uiPriority="73"/>
+    <w:lsdException w:name="Light Shading Accent 3" w:uiPriority="60"/>
+    <w:lsdException w:name="Light List Accent 3" w:uiPriority="61"/>
+    <w:lsdException w:name="Light Grid Accent 3" w:uiPriority="62"/>
+    <w:lsdException w:name="Medium Shading 1 Accent 3" w:uiPriority="63"/>
+    <w:lsdException w:name="Medium Shading 2 Accent 3" w:uiPriority="64"/>
+    <w:lsdException w:name="Medium List 1 Accent 3" w:uiPriority="65"/>
+    <w:lsdException w:name="Medium List 2 Accent 3" w:uiPriority="66"/>
+    <w:lsdException w:name="Medium Grid 1 Accent 3" w:uiPriority="67"/>
+    <w:lsdException w:name="Medium Grid 2 Accent 3" w:uiPriority="68"/>
+    <w:lsdException w:name="Medium Grid 3 Accent 3" w:uiPriority="69"/>
+    <w:lsdException w:name="Dark List Accent 3" w:uiPriority="70"/>
+    <w:lsdException w:name="Colorful Shading Accent 3" w:uiPriority="71"/>
+    <w:lsdException w:name="Colorful List Accent 3" w:uiPriority="72"/>
+    <w:lsdException w:name="Colorful Grid Accent 3" w:uiPriority="73"/>
+    <w:lsdException w:name="Light Shading Accent 4" w:uiPriority="60"/>
+    <w:lsdException w:name="Light List Accent 4" w:uiPriority="61"/>
+    <w:lsdException w:name="Light Grid Accent 4" w:uiPriority="62"/>
+    <w:lsdException w:name="Medium Shading 1 Accent 4" w:uiPriority="63"/>
+    <w:lsdException w:name="Medium Shading 2 Accent 4" w:uiPriority="64"/>
+    <w:lsdException w:name="Medium List 1 Accent 4" w:uiPriority="65"/>
+    <w:lsdException w:name="Medium List 2 Accent 4" w:uiPriority="66"/>
+    <w:lsdException w:name="Medium Grid 1 Accent 4" w:uiPriority="67"/>
+    <w:lsdException w:name="Medium Grid 2 Accent 4" w:uiPriority="68"/>
+    <w:lsdException w:name="Medium Grid 3 Accent 4" w:uiPriority="69"/>
+    <w:lsdException w:name="Dark List Accent 4" w:uiPriority="70"/>
+    <w:lsdException w:name="Colorful Shading Accent 4" w:uiPriority="71"/>
+    <w:lsdException w:name="Colorful List Accent 4" w:uiPriority="72"/>
+    <w:lsdException w:name="Colorful Grid Accent 4" w:uiPriority="73"/>
+    <w:lsdException w:name="Light Shading Accent 5" w:uiPriority="60"/>
+    <w:lsdException w:name="Light List Accent 5" w:uiPriority="61"/>
+    <w:lsdException w:name="Light Grid Accent 5" w:uiPriority="62"/>
+    <w:lsdException w:name="Medium Shading 1 Accent 5" w:uiPriority="63"/>
+    <w:lsdException w:name="Medium Shading 2 Accent 5" w:uiPriority="64"/>
+    <w:lsdException w:name="Medium List 1 Accent 5" w:uiPriority="65"/>
+    <w:lsdException w:name="Medium List 2 Accent 5" w:uiPriority="66"/>
+    <w:lsdException w:name="Medium Grid 1 Accent 5" w:uiPriority="67"/>
+    <w:lsdException w:name="Medium Grid 2 Accent 5" w:uiPriority="68"/>
+    <w:lsdException w:name="Medium Grid 3 Accent 5" w:uiPriority="69"/>
+    <w:lsdException w:name="Dark List Accent 5" w:uiPriority="70"/>
+    <w:lsdException w:name="Colorful Shading Accent 5" w:uiPriority="71"/>
+    <w:lsdException w:name="Colorful List Accent 5" w:uiPriority="72"/>
+    <w:lsdException w:name="Colorful Grid Accent 5" w:uiPriority="73"/>
+    <w:lsdException w:name="Light Shading Accent 6" w:uiPriority="60"/>
+    <w:lsdException w:name="Light List Accent 6" w:uiPriority="61"/>
+    <w:lsdException w:name="Light Grid Accent 6" w:uiPriority="62"/>
+    <w:lsdException w:name="Medium Shading 1 Accent 6" w:uiPriority="63"/>
+    <w:lsdException w:name="Medium Shading 2 Accent 6" w:uiPriority="64"/>
+    <w:lsdException w:name="Medium List 1 Accent 6" w:uiPriority="65"/>
+    <w:lsdException w:name="Medium List 2 Accent 6" w:uiPriority="66"/>
+    <w:lsdException w:name="Medium Grid 1 Accent 6" w:uiPriority="67"/>
+    <w:lsdException w:name="Medium Grid 2 Accent 6" w:uiPriority="68"/>
+    <w:lsdException w:name="Medium Grid 3 Accent 6" w:uiPriority="69"/>
+    <w:lsdException w:name="Dark List Accent 6" w:uiPriority="70"/>
+    <w:lsdException w:name="Colorful Shading Accent 6" w:uiPriority="71"/>
+    <w:lsdException w:name="Colorful List Accent 6" w:uiPriority="72"/>
+    <w:lsdException w:name="Colorful Grid Accent 6" w:uiPriority="73"/>
+    <w:lsdException w:name="Subtle Emphasis" w:uiPriority="19" w:qFormat="1"/>
+    <w:lsdException w:name="Intense Emphasis" w:uiPriority="21" w:qFormat="1"/>
+    <w:lsdException w:name="Subtle Reference" w:uiPriority="31" w:qFormat="1"/>
+    <w:lsdException w:name="Intense Reference" w:uiPriority="32" w:qFormat="1"/>
+    <w:lsdException w:name="Book Title" w:uiPriority="33" w:qFormat="1"/>
+    <w:lsdException w:name="Bibliography" w:semiHidden="1" w:uiPriority="37" w:unhideWhenUsed="1"/>
+    <w:lsdException w:name="TOC Heading" w:semiHidden="1" w:uiPriority="39" w:unhideWhenUsed="1" w:qFormat="1"/>
+    <w:lsdException w:name="Grid Table 4" w:uiPriority="49"/>
+    <w:lsdException w:name="Grid Table 5 Dark" w:uiPriority="50"/>
+    <w:lsdException w:name="Grid Table 6 Colorful" w:uiPriority="51"/>
+    <w:lsdException w:name="Grid Table 7 Colorful" w:uiPriority="52"/>
+    <w:lsdException w:name="Grid Table 1 Light Accent 1" w:uiPriority="46"/>
+    <w:lsdException w:name="Grid Table 2 Accent 1" w:uiPriority="47"/>
+    <w:lsdException w:name="Grid Table 3 Accent 1" w:uiPriority="48"/>
+    <w:lsdException w:name="Grid Table 4 Accent 1" w:uiPriority="49"/>
+    <w:lsdException w:name="Grid Table 5 Dark Accent 1" w:uiPriority="50"/>
+    <w:lsdException w:name="Grid Table 6 Colorful Accent 1" w:uiPriority="51"/>
+    <w:lsdException w:name="Grid Table 7 Colorful Accent 1" w:uiPriority="52"/>
+    <w:lsdException w:name="Grid Table 1 Light Accent 2" w:uiPriority="46"/>
+    <w:lsdException w:name="Grid Table 2 Accent 2" w:uiPriority="47"/>
+    <w:lsdException w:name="Grid Table 3 Accent 2" w:uiPriority="48"/>
+    <w:lsdException w:name="Grid Table 4 Accent 2" w:uiPriority="49"/>
+    <w:lsdException w:name="Grid Table 5 Dark Accent 2" w:uiPriority="50"/>
+    <w:lsdException w:name="Grid Table 6 Colorful Accent 2" w:uiPriority="51"/>
+    <w:lsdException w:name="Grid Table 7 Colorful Accent 2" w:uiPriority="52"/>
+    <w:lsdException w:name="Grid Table 1 Light Accent 3" w:uiPriority="46"/>
+    <w:lsdException w:name="Grid Table 2 Accent 3" w:uiPriority="47"/>
+    <w:lsdException w:name="Grid Table 3 Accent 3" w:uiPriority="48"/>
+    <w:lsdException w:name="Grid Table 4 Accent 3" w:uiPriority="49"/>
+    <w:lsdException w:name="Grid Table 5 Dark Accent 3" w:uiPriority="50"/>
+    <w:lsdException w:name="Grid Table 6 Colorful Accent 3" w:uiPriority="51"/>
+    <w:lsdException w:name="Grid Table 7 Colorful Accent 3" w:uiPriority="52"/>
+    <w:lsdException w:name="Grid Table 1 Light Accent 4" w:uiPriority="46"/>
+    <w:lsdException w:name="Grid Table 2 Accent 4" w:uiPriority="47"/>
+    <w:lsdException w:name="Grid Table 3 Accent 4" w:uiPriority="48"/>
+    <w:lsdException w:name="Grid Table 4 Accent 4" w:uiPriority="49"/>
+    <w:lsdException w:name="Grid Table 5 Dark Accent 4" w:uiPriority="50"/>
+    <w:lsdException w:name="Grid Table 6 Colorful Accent 4" w:uiPriority="51"/>
+    <w:lsdException w:name="Grid Table 7 Colorful Accent 4" w:uiPriority="52"/>
+    <w:lsdException w:name="Grid Table 1 Light Accent 5" w:uiPriority="46"/>
+    <w:lsdException w:name="Grid Table 2 Accent 5" w:uiPriority="47"/>
+    <w:lsdException w:name="Grid Table 3 Accent 5" w:uiPriority="48"/>
+    <w:lsdException w:name="Grid Table 4 Accent 5" w:uiPriority="49"/>
+    <w:lsdException w:name="Grid Table 5 Dark Accent 5" w:uiPriority="50"/>
+    <w:lsdException w:name="Grid Table 6 Colorful Accent 5" w:uiPriority="51"/>
+    <w:lsdException w:name="Grid Table 7 Colorful Accent 5" w:uiPriority="52"/>
+    <w:lsdException w:name="Grid Table 1 Light Accent 6" w:uiPriority="46"/>
+    <w:lsdException w:name="Grid Table 2 Accent 6" w:uiPriority="47"/>
+    <w:lsdException w:name="Grid Table 3 Accent 6" w:uiPriority="48"/>
+    <w:lsdException w:name="Grid Table 4 Accent 6" w:uiPriority="49"/>
+    <w:lsdException w:name="Grid Table 5 Dark Accent 6" w:uiPriority="50"/>
+    <w:lsdException w:name="Grid Table 6 Colorful Accent 6" w:uiPriority="51"/>
+    <w:lsdException w:name="Grid Table 7 Colorful Accent 6" w:uiPriority="52"/>
+    <w:lsdException w:name="List Table 1 Light" w:uiPriority="46"/>
+    <w:lsdException w:name="List Table 2" w:uiPriority="47"/>
+    <w:lsdException w:name="List Table 3" w:uiPriority="48"/>
+    <w:lsdException w:name="List Table 4" w:uiPriority="49"/>
+    <w:lsdException w:name="List Table 5 Dark" w:uiPriority="50"/>
+    <w:lsdException w:name="List Table 6 Colorful" w:uiPriority="51"/>
+    <w:lsdException w:name="List Table 7 Colorful" w:uiPriority="52"/>
+    <w:lsdException w:name="List Table 1 Light Accent 1" w:uiPriority="46"/>
+    <w:lsdException w:name="List Table 2 Accent 1" w:uiPriority="47"/>
+    <w:lsdException w:name="List Table 3 Accent 1" w:uiPriority="48"/>
+    <w:lsdException w:name="List Table 4 Accent 1" w:uiPriority="49"/>
+    <w:lsdException w:name="List Table 5 Dark Accent 1" w:uiPriority="50"/>
+    <w:lsdException w:name="List Table 6 Colorful Accent 1" w:uiPriority="51"/>
+    <w:lsdException w:name="List Table 7 Colorful Accent 1" w:uiPriority="52"/>
+    <w:lsdException w:name="List Table 1 Light Accent 2" w:uiPriority="46"/>
+    <w:lsdException w:name="List Table 2 Accent 2" w:uiPriority="47"/>
+    <w:lsdException w:name="List Table 3 Accent 2" w:uiPriority="48"/>
+    <w:lsdException w:name="List Table 4 Accent 2" w:uiPriority="49"/>
+    <w:lsdException w:name="List Table 5 Dark Accent 2" w:uiPriority="50"/>
+    <w:lsdException w:name="List Table 6 Colorful Accent 2" w:uiPriority="51"/>
+    <w:lsdException w:name="List Table 7 Colorful Accent 2" w:uiPriority="52"/>
+    <w:lsdException w:name="List Table 1 Light Accent 3" w:uiPriority="46"/>
+    <w:lsdException w:name="List Table 2 Accent 3" w:uiPriority="47"/>
+    <w:lsdException w:name="List Table 3 Accent 3" w:uiPriority="48"/>
+    <w:lsdException w:name="List Table 4 Accent 3" w:uiPriority="49"/>
+    <w:lsdException w:name="List Table 5 Dark Accent 3" w:uiPriority="50"/>
+    <w:lsdException w:name="List Table 6 Colorful Accent 3" w:uiPriority="51"/>
+    <w:lsdException w:name="List Table 7 Colorful Accent 3" w:uiPriority="52"/>
+    <w:lsdException w:name="List Table 1 Light Accent 4" w:uiPriority="46"/>
+    <w:lsdException w:name="List Table 2 Accent 4" w:uiPriority="47"/>
+    <w:lsdException w:name="List Table 3 Accent 4" w:uiPriority="48"/>
+    <w:lsdException w:name="List Table 4 Accent 4" w:uiPriority="49"/>
+    <w:lsdException w:name="List Table 5 Dark Accent 4" w:uiPriority="50"/>
+    <w:lsdException w:name="List Table 6 Colorful Accent 4" w:uiPriority="51"/>
+    <w:lsdException w:name="List Table 7 Colorful Accent 4" w:uiPriority="52"/>
+    <w:lsdException w:name="List Table 1 Light Accent 5" w:uiPriority="46"/>
+    <w:lsdException w:name="List Table 2 Accent 5" w:uiPriority="47"/>
+    <w:lsdException w:name="List Table 3 Accent 5" w:uiPriority="48"/>
+    <w:lsdException w:name="List Table 4 Accent 5" w:uiPriority="49"/>
+    <w:lsdException w:name="List Table 5 Dark Accent 5" w:uiPriority="50"/>
+    <w:lsdException w:name="List Table 6 Colorful Accent 5" w:uiPriority="51"/>
+    <w:lsdException w:name="List Table 7 Colorful Accent 5" w:uiPriority="52"/>
+    <w:lsdException w:name="List Table 1 Light Accent 6" w:uiPriority="46"/>
+    <w:lsdException w:name="List Table 2 Accent 6" w:uiPriority="47"/>
+    <w:lsdException w:name="List Table 3 Accent 6" w:uiPriority="48"/>
+    <w:lsdException w:name="List Table 4 Accent 6" w:uiPriority="49"/>
+    <w:lsdException w:name="List Table 5 Dark Accent 6" w:uiPriority="50"/>
+    <w:lsdException w:name="List Table 6 Colorful Accent 6" w:uiPriority="51"/>
+    <w:lsdException w:name="List Table 7 Colorful Accent 6" w:uiPriority="52"/>
   </w:latentStyles>
   <w:style w:type="paragraph" w:default="1" w:styleId="Normal">
     <w:name w:val="Normal"/>
@@ -55455,7 +55614,6 @@
       <w:spacing w:after="0" w:line="240" w:lineRule="auto"/>
     </w:pPr>
     <w:tblPr>
-      <w:tblInd w:w="0" w:type="dxa"/>
       <w:tblBorders>
         <w:top w:val="single" w:sz="4" w:space="0" w:color="auto"/>
         <w:left w:val="single" w:sz="4" w:space="0" w:color="auto"/>
@@ -55464,904 +55622,6 @@
         <w:insideH w:val="single" w:sz="4" w:space="0" w:color="auto"/>
         <w:insideV w:val="single" w:sz="4" w:space="0" w:color="auto"/>
       </w:tblBorders>
-      <w:tblCellMar>
-        <w:top w:w="0" w:type="dxa"/>
-        <w:left w:w="108" w:type="dxa"/>
-        <w:bottom w:w="0" w:type="dxa"/>
-        <w:right w:w="108" w:type="dxa"/>
-      </w:tblCellMar>
-    </w:tblPr>
-  </w:style>
-  <w:style w:type="character" w:customStyle="1" w:styleId="Heading1Char">
-    <w:name w:val="Heading 1 Char"/>
-    <w:basedOn w:val="DefaultParagraphFont"/>
-    <w:link w:val="Heading1"/>
-    <w:uiPriority w:val="9"/>
-    <w:rsid w:val="00600C19"/>
-    <w:rPr>
-      <w:rFonts w:ascii="Times New Roman" w:eastAsiaTheme="majorEastAsia" w:hAnsi="Times New Roman" w:cstheme="majorBidi"/>
-      <w:b/>
-      <w:szCs w:val="32"/>
-    </w:rPr>
-  </w:style>
-  <w:style w:type="paragraph" w:styleId="TOCHeading">
-    <w:name w:val="TOC Heading"/>
-    <w:basedOn w:val="Heading1"/>
-    <w:next w:val="Normal"/>
-    <w:uiPriority w:val="39"/>
-    <w:unhideWhenUsed/>
-    <w:qFormat/>
-    <w:rsid w:val="00C40F3B"/>
-    <w:pPr>
-      <w:outlineLvl w:val="9"/>
-    </w:pPr>
-  </w:style>
-  <w:style w:type="paragraph" w:styleId="TOC1">
-    <w:name w:val="toc 1"/>
-    <w:basedOn w:val="Normal"/>
-    <w:next w:val="Normal"/>
-    <w:autoRedefine/>
-    <w:uiPriority w:val="39"/>
-    <w:unhideWhenUsed/>
-    <w:rsid w:val="00C40F3B"/>
-    <w:pPr>
-      <w:spacing w:before="120" w:after="0"/>
-    </w:pPr>
-    <w:rPr>
-      <w:b/>
-      <w:sz w:val="24"/>
-      <w:szCs w:val="24"/>
-    </w:rPr>
-  </w:style>
-  <w:style w:type="character" w:styleId="Hyperlink">
-    <w:name w:val="Hyperlink"/>
-    <w:basedOn w:val="DefaultParagraphFont"/>
-    <w:uiPriority w:val="99"/>
-    <w:unhideWhenUsed/>
-    <w:rsid w:val="00C40F3B"/>
-    <w:rPr>
-      <w:color w:val="0563C1" w:themeColor="hyperlink"/>
-      <w:u w:val="single"/>
-    </w:rPr>
-  </w:style>
-  <w:style w:type="paragraph" w:styleId="ListParagraph">
-    <w:name w:val="List Paragraph"/>
-    <w:basedOn w:val="Normal"/>
-    <w:qFormat/>
-    <w:rsid w:val="00C40F3B"/>
-    <w:pPr>
-      <w:ind w:left="720"/>
-      <w:contextualSpacing/>
-    </w:pPr>
-  </w:style>
-  <w:style w:type="character" w:customStyle="1" w:styleId="Heading2Char">
-    <w:name w:val="Heading 2 Char"/>
-    <w:basedOn w:val="DefaultParagraphFont"/>
-    <w:link w:val="Heading2"/>
-    <w:uiPriority w:val="9"/>
-    <w:rsid w:val="00600C19"/>
-    <w:rPr>
-      <w:rFonts w:ascii="Times New Roman" w:eastAsiaTheme="majorEastAsia" w:hAnsi="Times New Roman" w:cstheme="majorBidi"/>
-      <w:b/>
-      <w:szCs w:val="26"/>
-    </w:rPr>
-  </w:style>
-  <w:style w:type="character" w:customStyle="1" w:styleId="Heading3Char">
-    <w:name w:val="Heading 3 Char"/>
-    <w:basedOn w:val="DefaultParagraphFont"/>
-    <w:link w:val="Heading3"/>
-    <w:uiPriority w:val="9"/>
-    <w:rsid w:val="00600C19"/>
-    <w:rPr>
-      <w:rFonts w:ascii="Times New Roman" w:eastAsiaTheme="majorEastAsia" w:hAnsi="Times New Roman" w:cstheme="majorBidi"/>
-      <w:b/>
-      <w:szCs w:val="24"/>
-    </w:rPr>
-  </w:style>
-  <w:style w:type="character" w:customStyle="1" w:styleId="Heading4Char">
-    <w:name w:val="Heading 4 Char"/>
-    <w:basedOn w:val="DefaultParagraphFont"/>
-    <w:link w:val="Heading4"/>
-    <w:uiPriority w:val="9"/>
-    <w:rsid w:val="00600C19"/>
-    <w:rPr>
-      <w:rFonts w:asciiTheme="majorHAnsi" w:eastAsiaTheme="majorEastAsia" w:hAnsiTheme="majorHAnsi" w:cstheme="majorBidi"/>
-      <w:i/>
-      <w:iCs/>
-      <w:color w:val="2E74B5" w:themeColor="accent1" w:themeShade="BF"/>
-    </w:rPr>
-  </w:style>
-  <w:style w:type="character" w:customStyle="1" w:styleId="Heading5Char">
-    <w:name w:val="Heading 5 Char"/>
-    <w:basedOn w:val="DefaultParagraphFont"/>
-    <w:link w:val="Heading5"/>
-    <w:uiPriority w:val="9"/>
-    <w:semiHidden/>
-    <w:rsid w:val="00600C19"/>
-    <w:rPr>
-      <w:rFonts w:asciiTheme="majorHAnsi" w:eastAsiaTheme="majorEastAsia" w:hAnsiTheme="majorHAnsi" w:cstheme="majorBidi"/>
-      <w:color w:val="2E74B5" w:themeColor="accent1" w:themeShade="BF"/>
-    </w:rPr>
-  </w:style>
-  <w:style w:type="character" w:customStyle="1" w:styleId="Heading6Char">
-    <w:name w:val="Heading 6 Char"/>
-    <w:basedOn w:val="DefaultParagraphFont"/>
-    <w:link w:val="Heading6"/>
-    <w:uiPriority w:val="9"/>
-    <w:semiHidden/>
-    <w:rsid w:val="00600C19"/>
-    <w:rPr>
-      <w:rFonts w:asciiTheme="majorHAnsi" w:eastAsiaTheme="majorEastAsia" w:hAnsiTheme="majorHAnsi" w:cstheme="majorBidi"/>
-      <w:color w:val="1F4D78" w:themeColor="accent1" w:themeShade="7F"/>
-    </w:rPr>
-  </w:style>
-  <w:style w:type="character" w:customStyle="1" w:styleId="Heading7Char">
-    <w:name w:val="Heading 7 Char"/>
-    <w:basedOn w:val="DefaultParagraphFont"/>
-    <w:link w:val="Heading7"/>
-    <w:uiPriority w:val="9"/>
-    <w:semiHidden/>
-    <w:rsid w:val="00600C19"/>
-    <w:rPr>
-      <w:rFonts w:asciiTheme="majorHAnsi" w:eastAsiaTheme="majorEastAsia" w:hAnsiTheme="majorHAnsi" w:cstheme="majorBidi"/>
-      <w:i/>
-      <w:iCs/>
-      <w:color w:val="1F4D78" w:themeColor="accent1" w:themeShade="7F"/>
-    </w:rPr>
-  </w:style>
-  <w:style w:type="character" w:customStyle="1" w:styleId="Heading8Char">
-    <w:name w:val="Heading 8 Char"/>
-    <w:basedOn w:val="DefaultParagraphFont"/>
-    <w:link w:val="Heading8"/>
-    <w:uiPriority w:val="9"/>
-    <w:semiHidden/>
-    <w:rsid w:val="00600C19"/>
-    <w:rPr>
-      <w:rFonts w:asciiTheme="majorHAnsi" w:eastAsiaTheme="majorEastAsia" w:hAnsiTheme="majorHAnsi" w:cstheme="majorBidi"/>
-      <w:color w:val="272727" w:themeColor="text1" w:themeTint="D8"/>
-      <w:sz w:val="21"/>
-      <w:szCs w:val="21"/>
-    </w:rPr>
-  </w:style>
-  <w:style w:type="character" w:customStyle="1" w:styleId="Heading9Char">
-    <w:name w:val="Heading 9 Char"/>
-    <w:basedOn w:val="DefaultParagraphFont"/>
-    <w:link w:val="Heading9"/>
-    <w:uiPriority w:val="9"/>
-    <w:semiHidden/>
-    <w:rsid w:val="00600C19"/>
-    <w:rPr>
-      <w:rFonts w:asciiTheme="majorHAnsi" w:eastAsiaTheme="majorEastAsia" w:hAnsiTheme="majorHAnsi" w:cstheme="majorBidi"/>
-      <w:i/>
-      <w:iCs/>
-      <w:color w:val="272727" w:themeColor="text1" w:themeTint="D8"/>
-      <w:sz w:val="21"/>
-      <w:szCs w:val="21"/>
-    </w:rPr>
-  </w:style>
-  <w:style w:type="paragraph" w:styleId="TOC2">
-    <w:name w:val="toc 2"/>
-    <w:basedOn w:val="Normal"/>
-    <w:next w:val="Normal"/>
-    <w:autoRedefine/>
-    <w:uiPriority w:val="39"/>
-    <w:unhideWhenUsed/>
-    <w:rsid w:val="00C40F3B"/>
-    <w:pPr>
-      <w:spacing w:after="0"/>
-      <w:ind w:left="220"/>
-    </w:pPr>
-    <w:rPr>
-      <w:b/>
-    </w:rPr>
-  </w:style>
-  <w:style w:type="paragraph" w:styleId="Header">
-    <w:name w:val="header"/>
-    <w:basedOn w:val="Normal"/>
-    <w:link w:val="HeaderChar"/>
-    <w:uiPriority w:val="99"/>
-    <w:unhideWhenUsed/>
-    <w:rsid w:val="00D6723A"/>
-    <w:pPr>
-      <w:tabs>
-        <w:tab w:val="center" w:pos="4680"/>
-        <w:tab w:val="right" w:pos="9360"/>
-      </w:tabs>
-      <w:spacing w:after="0" w:line="240" w:lineRule="auto"/>
-    </w:pPr>
-  </w:style>
-  <w:style w:type="character" w:customStyle="1" w:styleId="HeaderChar">
-    <w:name w:val="Header Char"/>
-    <w:basedOn w:val="DefaultParagraphFont"/>
-    <w:link w:val="Header"/>
-    <w:uiPriority w:val="99"/>
-    <w:rsid w:val="00D6723A"/>
-  </w:style>
-  <w:style w:type="paragraph" w:styleId="Footer">
-    <w:name w:val="footer"/>
-    <w:basedOn w:val="Normal"/>
-    <w:link w:val="FooterChar"/>
-    <w:uiPriority w:val="99"/>
-    <w:unhideWhenUsed/>
-    <w:rsid w:val="00D6723A"/>
-    <w:pPr>
-      <w:tabs>
-        <w:tab w:val="center" w:pos="4680"/>
-        <w:tab w:val="right" w:pos="9360"/>
-      </w:tabs>
-      <w:spacing w:after="0" w:line="240" w:lineRule="auto"/>
-    </w:pPr>
-  </w:style>
-  <w:style w:type="character" w:customStyle="1" w:styleId="FooterChar">
-    <w:name w:val="Footer Char"/>
-    <w:basedOn w:val="DefaultParagraphFont"/>
-    <w:link w:val="Footer"/>
-    <w:uiPriority w:val="99"/>
-    <w:rsid w:val="00D6723A"/>
-  </w:style>
-  <w:style w:type="paragraph" w:styleId="TOC3">
-    <w:name w:val="toc 3"/>
-    <w:basedOn w:val="Normal"/>
-    <w:next w:val="Normal"/>
-    <w:autoRedefine/>
-    <w:uiPriority w:val="39"/>
-    <w:unhideWhenUsed/>
-    <w:rsid w:val="00AE5AAF"/>
-    <w:pPr>
-      <w:spacing w:after="0"/>
-      <w:ind w:left="440"/>
-    </w:pPr>
-  </w:style>
-  <w:style w:type="paragraph" w:styleId="BalloonText">
-    <w:name w:val="Balloon Text"/>
-    <w:basedOn w:val="Normal"/>
-    <w:link w:val="BalloonTextChar"/>
-    <w:uiPriority w:val="99"/>
-    <w:semiHidden/>
-    <w:unhideWhenUsed/>
-    <w:rsid w:val="0069119B"/>
-    <w:pPr>
-      <w:spacing w:after="0" w:line="240" w:lineRule="auto"/>
-    </w:pPr>
-    <w:rPr>
-      <w:rFonts w:ascii="Lucida Grande" w:hAnsi="Lucida Grande" w:cs="Lucida Grande"/>
-      <w:sz w:val="18"/>
-      <w:szCs w:val="18"/>
-    </w:rPr>
-  </w:style>
-  <w:style w:type="character" w:customStyle="1" w:styleId="BalloonTextChar">
-    <w:name w:val="Balloon Text Char"/>
-    <w:basedOn w:val="DefaultParagraphFont"/>
-    <w:link w:val="BalloonText"/>
-    <w:uiPriority w:val="99"/>
-    <w:semiHidden/>
-    <w:rsid w:val="0069119B"/>
-    <w:rPr>
-      <w:rFonts w:ascii="Lucida Grande" w:hAnsi="Lucida Grande" w:cs="Lucida Grande"/>
-      <w:sz w:val="18"/>
-      <w:szCs w:val="18"/>
-    </w:rPr>
-  </w:style>
-  <w:style w:type="paragraph" w:styleId="TOC4">
-    <w:name w:val="toc 4"/>
-    <w:basedOn w:val="Normal"/>
-    <w:next w:val="Normal"/>
-    <w:autoRedefine/>
-    <w:uiPriority w:val="39"/>
-    <w:unhideWhenUsed/>
-    <w:rsid w:val="0069119B"/>
-    <w:pPr>
-      <w:spacing w:after="0"/>
-      <w:ind w:left="660"/>
-    </w:pPr>
-    <w:rPr>
-      <w:sz w:val="20"/>
-      <w:szCs w:val="20"/>
-    </w:rPr>
-  </w:style>
-  <w:style w:type="paragraph" w:styleId="TOC5">
-    <w:name w:val="toc 5"/>
-    <w:basedOn w:val="Normal"/>
-    <w:next w:val="Normal"/>
-    <w:autoRedefine/>
-    <w:uiPriority w:val="39"/>
-    <w:unhideWhenUsed/>
-    <w:rsid w:val="0069119B"/>
-    <w:pPr>
-      <w:spacing w:after="0"/>
-      <w:ind w:left="880"/>
-    </w:pPr>
-    <w:rPr>
-      <w:sz w:val="20"/>
-      <w:szCs w:val="20"/>
-    </w:rPr>
-  </w:style>
-  <w:style w:type="paragraph" w:styleId="TOC6">
-    <w:name w:val="toc 6"/>
-    <w:basedOn w:val="Normal"/>
-    <w:next w:val="Normal"/>
-    <w:autoRedefine/>
-    <w:uiPriority w:val="39"/>
-    <w:unhideWhenUsed/>
-    <w:rsid w:val="0069119B"/>
-    <w:pPr>
-      <w:spacing w:after="0"/>
-      <w:ind w:left="1100"/>
-    </w:pPr>
-    <w:rPr>
-      <w:sz w:val="20"/>
-      <w:szCs w:val="20"/>
-    </w:rPr>
-  </w:style>
-  <w:style w:type="paragraph" w:styleId="TOC7">
-    <w:name w:val="toc 7"/>
-    <w:basedOn w:val="Normal"/>
-    <w:next w:val="Normal"/>
-    <w:autoRedefine/>
-    <w:uiPriority w:val="39"/>
-    <w:unhideWhenUsed/>
-    <w:rsid w:val="0069119B"/>
-    <w:pPr>
-      <w:spacing w:after="0"/>
-      <w:ind w:left="1320"/>
-    </w:pPr>
-    <w:rPr>
-      <w:sz w:val="20"/>
-      <w:szCs w:val="20"/>
-    </w:rPr>
-  </w:style>
-  <w:style w:type="paragraph" w:styleId="TOC8">
-    <w:name w:val="toc 8"/>
-    <w:basedOn w:val="Normal"/>
-    <w:next w:val="Normal"/>
-    <w:autoRedefine/>
-    <w:uiPriority w:val="39"/>
-    <w:unhideWhenUsed/>
-    <w:rsid w:val="0069119B"/>
-    <w:pPr>
-      <w:spacing w:after="0"/>
-      <w:ind w:left="1540"/>
-    </w:pPr>
-    <w:rPr>
-      <w:sz w:val="20"/>
-      <w:szCs w:val="20"/>
-    </w:rPr>
-  </w:style>
-  <w:style w:type="paragraph" w:styleId="TOC9">
-    <w:name w:val="toc 9"/>
-    <w:basedOn w:val="Normal"/>
-    <w:next w:val="Normal"/>
-    <w:autoRedefine/>
-    <w:uiPriority w:val="39"/>
-    <w:unhideWhenUsed/>
-    <w:rsid w:val="0069119B"/>
-    <w:pPr>
-      <w:spacing w:after="0"/>
-      <w:ind w:left="1760"/>
-    </w:pPr>
-    <w:rPr>
-      <w:sz w:val="20"/>
-      <w:szCs w:val="20"/>
-    </w:rPr>
-  </w:style>
-  <w:style w:type="character" w:styleId="PlaceholderText">
-    <w:name w:val="Placeholder Text"/>
-    <w:basedOn w:val="DefaultParagraphFont"/>
-    <w:uiPriority w:val="99"/>
-    <w:semiHidden/>
-    <w:rsid w:val="00266153"/>
-    <w:rPr>
-      <w:color w:val="808080"/>
-    </w:rPr>
-  </w:style>
-  <w:style w:type="paragraph" w:styleId="Caption">
-    <w:name w:val="caption"/>
-    <w:basedOn w:val="Normal"/>
-    <w:next w:val="Normal"/>
-    <w:uiPriority w:val="35"/>
-    <w:unhideWhenUsed/>
-    <w:qFormat/>
-    <w:rsid w:val="00FF6FC5"/>
-    <w:pPr>
-      <w:keepNext/>
-      <w:spacing w:after="200" w:line="240" w:lineRule="auto"/>
-      <w:jc w:val="center"/>
-    </w:pPr>
-    <w:rPr>
-      <w:rFonts w:ascii="Arial" w:hAnsi="Arial" w:cs="Times New Roman"/>
-      <w:bCs/>
-      <w:i/>
-      <w:sz w:val="18"/>
-      <w:szCs w:val="18"/>
-    </w:rPr>
-  </w:style>
-  <w:style w:type="paragraph" w:styleId="DocumentMap">
-    <w:name w:val="Document Map"/>
-    <w:basedOn w:val="Normal"/>
-    <w:link w:val="DocumentMapChar"/>
-    <w:uiPriority w:val="99"/>
-    <w:semiHidden/>
-    <w:unhideWhenUsed/>
-    <w:rsid w:val="00E06569"/>
-    <w:pPr>
-      <w:spacing w:after="0" w:line="240" w:lineRule="auto"/>
-    </w:pPr>
-    <w:rPr>
-      <w:rFonts w:ascii="Lucida Grande" w:hAnsi="Lucida Grande" w:cs="Lucida Grande"/>
-      <w:sz w:val="24"/>
-      <w:szCs w:val="24"/>
-    </w:rPr>
-  </w:style>
-  <w:style w:type="character" w:customStyle="1" w:styleId="DocumentMapChar">
-    <w:name w:val="Document Map Char"/>
-    <w:basedOn w:val="DefaultParagraphFont"/>
-    <w:link w:val="DocumentMap"/>
-    <w:uiPriority w:val="99"/>
-    <w:semiHidden/>
-    <w:rsid w:val="00E06569"/>
-    <w:rPr>
-      <w:rFonts w:ascii="Lucida Grande" w:hAnsi="Lucida Grande" w:cs="Lucida Grande"/>
-      <w:sz w:val="24"/>
-      <w:szCs w:val="24"/>
-    </w:rPr>
-  </w:style>
-  <w:style w:type="paragraph" w:styleId="TableofFigures">
-    <w:name w:val="table of figures"/>
-    <w:basedOn w:val="Normal"/>
-    <w:next w:val="Normal"/>
-    <w:uiPriority w:val="99"/>
-    <w:unhideWhenUsed/>
-    <w:rsid w:val="00600C19"/>
-    <w:pPr>
-      <w:ind w:left="440" w:hanging="440"/>
-    </w:pPr>
-  </w:style>
-</w:styles>
-</file>
-
-<file path=word/stylesWithEffects.xml><?xml version="1.0" encoding="utf-8"?>
-<w:styles xmlns:wpc="http://schemas.microsoft.com/office/word/2010/wordprocessingCanvas" xmlns:mo="http://schemas.microsoft.com/office/mac/office/2008/main" xmlns:mc="http://schemas.openxmlformats.org/markup-compatibility/2006" xmlns:mv="urn:schemas-microsoft-com:mac:vml" xmlns:o="urn:schemas-microsoft-com:office:office" xmlns:r="http://schemas.openxmlformats.org/officeDocument/2006/relationships" xmlns:m="http://schemas.openxmlformats.org/officeDocument/2006/math" xmlns:v="urn:schemas-microsoft-com:vml" xmlns:wp14="http://schemas.microsoft.com/office/word/2010/wordprocessingDrawing" xmlns:wp="http://schemas.openxmlformats.org/drawingml/2006/wordprocessingDrawing" xmlns:w10="urn:schemas-microsoft-com:office:word" xmlns:w="http://schemas.openxmlformats.org/wordprocessingml/2006/main" xmlns:w14="http://schemas.microsoft.com/office/word/2010/wordml" xmlns:wpg="http://schemas.microsoft.com/office/word/2010/wordprocessingGroup" xmlns:wpi="http://schemas.microsoft.com/office/word/2010/wordprocessingInk" xmlns:wne="http://schemas.microsoft.com/office/word/2006/wordml" xmlns:wps="http://schemas.microsoft.com/office/word/2010/wordprocessingShape" mc:Ignorable="w14 wp14">
-  <w:docDefaults>
-    <w:rPrDefault>
-      <w:rPr>
-        <w:rFonts w:asciiTheme="minorHAnsi" w:eastAsiaTheme="minorHAnsi" w:hAnsiTheme="minorHAnsi" w:cstheme="minorBidi"/>
-        <w:sz w:val="22"/>
-        <w:szCs w:val="22"/>
-        <w:lang w:val="en-US" w:eastAsia="en-US" w:bidi="ar-SA"/>
-      </w:rPr>
-    </w:rPrDefault>
-    <w:pPrDefault>
-      <w:pPr>
-        <w:spacing w:after="160" w:line="259" w:lineRule="auto"/>
-      </w:pPr>
-    </w:pPrDefault>
-  </w:docDefaults>
-  <w:latentStyles w:defLockedState="0" w:defUIPriority="99" w:defSemiHidden="1" w:defUnhideWhenUsed="1" w:defQFormat="0" w:count="276">
-    <w:lsdException w:name="Normal" w:semiHidden="0" w:uiPriority="0" w:unhideWhenUsed="0" w:qFormat="1"/>
-    <w:lsdException w:name="heading 1" w:semiHidden="0" w:uiPriority="9" w:unhideWhenUsed="0" w:qFormat="1"/>
-    <w:lsdException w:name="heading 2" w:uiPriority="9" w:qFormat="1"/>
-    <w:lsdException w:name="heading 3" w:uiPriority="9" w:qFormat="1"/>
-    <w:lsdException w:name="heading 4" w:uiPriority="9" w:qFormat="1"/>
-    <w:lsdException w:name="heading 5" w:uiPriority="9" w:qFormat="1"/>
-    <w:lsdException w:name="heading 6" w:uiPriority="9" w:qFormat="1"/>
-    <w:lsdException w:name="heading 7" w:uiPriority="9" w:qFormat="1"/>
-    <w:lsdException w:name="heading 8" w:uiPriority="9" w:qFormat="1"/>
-    <w:lsdException w:name="heading 9" w:uiPriority="9" w:qFormat="1"/>
-    <w:lsdException w:name="toc 1" w:uiPriority="39"/>
-    <w:lsdException w:name="toc 2" w:uiPriority="39"/>
-    <w:lsdException w:name="toc 3" w:uiPriority="39"/>
-    <w:lsdException w:name="toc 4" w:uiPriority="39"/>
-    <w:lsdException w:name="toc 5" w:uiPriority="39"/>
-    <w:lsdException w:name="toc 6" w:uiPriority="39"/>
-    <w:lsdException w:name="toc 7" w:uiPriority="39"/>
-    <w:lsdException w:name="toc 8" w:uiPriority="39"/>
-    <w:lsdException w:name="toc 9" w:uiPriority="39"/>
-    <w:lsdException w:name="caption" w:uiPriority="35" w:qFormat="1"/>
-    <w:lsdException w:name="Title" w:semiHidden="0" w:uiPriority="10" w:unhideWhenUsed="0" w:qFormat="1"/>
-    <w:lsdException w:name="Default Paragraph Font" w:uiPriority="1"/>
-    <w:lsdException w:name="Subtitle" w:semiHidden="0" w:uiPriority="11" w:unhideWhenUsed="0" w:qFormat="1"/>
-    <w:lsdException w:name="Strong" w:semiHidden="0" w:uiPriority="22" w:unhideWhenUsed="0" w:qFormat="1"/>
-    <w:lsdException w:name="Emphasis" w:semiHidden="0" w:uiPriority="20" w:unhideWhenUsed="0" w:qFormat="1"/>
-    <w:lsdException w:name="Table Grid" w:semiHidden="0" w:uiPriority="39" w:unhideWhenUsed="0"/>
-    <w:lsdException w:name="Placeholder Text" w:unhideWhenUsed="0"/>
-    <w:lsdException w:name="No Spacing" w:semiHidden="0" w:uiPriority="1" w:unhideWhenUsed="0" w:qFormat="1"/>
-    <w:lsdException w:name="Light Shading" w:semiHidden="0" w:uiPriority="60" w:unhideWhenUsed="0"/>
-    <w:lsdException w:name="Light List" w:semiHidden="0" w:uiPriority="61" w:unhideWhenUsed="0"/>
-    <w:lsdException w:name="Light Grid" w:semiHidden="0" w:uiPriority="62" w:unhideWhenUsed="0"/>
-    <w:lsdException w:name="Medium Shading 1" w:semiHidden="0" w:uiPriority="63" w:unhideWhenUsed="0"/>
-    <w:lsdException w:name="Medium Shading 2" w:semiHidden="0" w:uiPriority="64" w:unhideWhenUsed="0"/>
-    <w:lsdException w:name="Medium List 1" w:semiHidden="0" w:uiPriority="65" w:unhideWhenUsed="0"/>
-    <w:lsdException w:name="Medium List 2" w:semiHidden="0" w:uiPriority="66" w:unhideWhenUsed="0"/>
-    <w:lsdException w:name="Medium Grid 1" w:semiHidden="0" w:uiPriority="67" w:unhideWhenUsed="0"/>
-    <w:lsdException w:name="Medium Grid 2" w:semiHidden="0" w:uiPriority="68" w:unhideWhenUsed="0"/>
-    <w:lsdException w:name="Medium Grid 3" w:semiHidden="0" w:uiPriority="69" w:unhideWhenUsed="0"/>
-    <w:lsdException w:name="Dark List" w:semiHidden="0" w:uiPriority="70" w:unhideWhenUsed="0"/>
-    <w:lsdException w:name="Colorful Shading" w:semiHidden="0" w:uiPriority="71" w:unhideWhenUsed="0"/>
-    <w:lsdException w:name="Colorful List" w:semiHidden="0" w:uiPriority="72" w:unhideWhenUsed="0"/>
-    <w:lsdException w:name="Colorful Grid" w:semiHidden="0" w:uiPriority="73" w:unhideWhenUsed="0"/>
-    <w:lsdException w:name="Light Shading Accent 1" w:semiHidden="0" w:uiPriority="60" w:unhideWhenUsed="0"/>
-    <w:lsdException w:name="Light List Accent 1" w:semiHidden="0" w:uiPriority="61" w:unhideWhenUsed="0"/>
-    <w:lsdException w:name="Light Grid Accent 1" w:semiHidden="0" w:uiPriority="62" w:unhideWhenUsed="0"/>
-    <w:lsdException w:name="Medium Shading 1 Accent 1" w:semiHidden="0" w:uiPriority="63" w:unhideWhenUsed="0"/>
-    <w:lsdException w:name="Medium Shading 2 Accent 1" w:semiHidden="0" w:uiPriority="64" w:unhideWhenUsed="0"/>
-    <w:lsdException w:name="Medium List 1 Accent 1" w:semiHidden="0" w:uiPriority="65" w:unhideWhenUsed="0"/>
-    <w:lsdException w:name="Revision" w:unhideWhenUsed="0"/>
-    <w:lsdException w:name="List Paragraph" w:semiHidden="0" w:uiPriority="0" w:unhideWhenUsed="0" w:qFormat="1"/>
-    <w:lsdException w:name="Quote" w:semiHidden="0" w:uiPriority="29" w:unhideWhenUsed="0" w:qFormat="1"/>
-    <w:lsdException w:name="Intense Quote" w:semiHidden="0" w:uiPriority="30" w:unhideWhenUsed="0" w:qFormat="1"/>
-    <w:lsdException w:name="Medium List 2 Accent 1" w:semiHidden="0" w:uiPriority="66" w:unhideWhenUsed="0"/>
-    <w:lsdException w:name="Medium Grid 1 Accent 1" w:semiHidden="0" w:uiPriority="67" w:unhideWhenUsed="0"/>
-    <w:lsdException w:name="Medium Grid 2 Accent 1" w:semiHidden="0" w:uiPriority="68" w:unhideWhenUsed="0"/>
-    <w:lsdException w:name="Medium Grid 3 Accent 1" w:semiHidden="0" w:uiPriority="69" w:unhideWhenUsed="0"/>
-    <w:lsdException w:name="Dark List Accent 1" w:semiHidden="0" w:uiPriority="70" w:unhideWhenUsed="0"/>
-    <w:lsdException w:name="Colorful Shading Accent 1" w:semiHidden="0" w:uiPriority="71" w:unhideWhenUsed="0"/>
-    <w:lsdException w:name="Colorful List Accent 1" w:semiHidden="0" w:uiPriority="72" w:unhideWhenUsed="0"/>
-    <w:lsdException w:name="Colorful Grid Accent 1" w:semiHidden="0" w:uiPriority="73" w:unhideWhenUsed="0"/>
-    <w:lsdException w:name="Light Shading Accent 2" w:semiHidden="0" w:uiPriority="60" w:unhideWhenUsed="0"/>
-    <w:lsdException w:name="Light List Accent 2" w:semiHidden="0" w:uiPriority="61" w:unhideWhenUsed="0"/>
-    <w:lsdException w:name="Light Grid Accent 2" w:semiHidden="0" w:uiPriority="62" w:unhideWhenUsed="0"/>
-    <w:lsdException w:name="Medium Shading 1 Accent 2" w:semiHidden="0" w:uiPriority="63" w:unhideWhenUsed="0"/>
-    <w:lsdException w:name="Medium Shading 2 Accent 2" w:semiHidden="0" w:uiPriority="64" w:unhideWhenUsed="0"/>
-    <w:lsdException w:name="Medium List 1 Accent 2" w:semiHidden="0" w:uiPriority="65" w:unhideWhenUsed="0"/>
-    <w:lsdException w:name="Medium List 2 Accent 2" w:semiHidden="0" w:uiPriority="66" w:unhideWhenUsed="0"/>
-    <w:lsdException w:name="Medium Grid 1 Accent 2" w:semiHidden="0" w:uiPriority="67" w:unhideWhenUsed="0"/>
-    <w:lsdException w:name="Medium Grid 2 Accent 2" w:semiHidden="0" w:uiPriority="68" w:unhideWhenUsed="0"/>
-    <w:lsdException w:name="Medium Grid 3 Accent 2" w:semiHidden="0" w:uiPriority="69" w:unhideWhenUsed="0"/>
-    <w:lsdException w:name="Dark List Accent 2" w:semiHidden="0" w:uiPriority="70" w:unhideWhenUsed="0"/>
-    <w:lsdException w:name="Colorful Shading Accent 2" w:semiHidden="0" w:uiPriority="71" w:unhideWhenUsed="0"/>
-    <w:lsdException w:name="Colorful List Accent 2" w:semiHidden="0" w:uiPriority="72" w:unhideWhenUsed="0"/>
-    <w:lsdException w:name="Colorful Grid Accent 2" w:semiHidden="0" w:uiPriority="73" w:unhideWhenUsed="0"/>
-    <w:lsdException w:name="Light Shading Accent 3" w:semiHidden="0" w:uiPriority="60" w:unhideWhenUsed="0"/>
-    <w:lsdException w:name="Light List Accent 3" w:semiHidden="0" w:uiPriority="61" w:unhideWhenUsed="0"/>
-    <w:lsdException w:name="Light Grid Accent 3" w:semiHidden="0" w:uiPriority="62" w:unhideWhenUsed="0"/>
-    <w:lsdException w:name="Medium Shading 1 Accent 3" w:semiHidden="0" w:uiPriority="63" w:unhideWhenUsed="0"/>
-    <w:lsdException w:name="Medium Shading 2 Accent 3" w:semiHidden="0" w:uiPriority="64" w:unhideWhenUsed="0"/>
-    <w:lsdException w:name="Medium List 1 Accent 3" w:semiHidden="0" w:uiPriority="65" w:unhideWhenUsed="0"/>
-    <w:lsdException w:name="Medium List 2 Accent 3" w:semiHidden="0" w:uiPriority="66" w:unhideWhenUsed="0"/>
-    <w:lsdException w:name="Medium Grid 1 Accent 3" w:semiHidden="0" w:uiPriority="67" w:unhideWhenUsed="0"/>
-    <w:lsdException w:name="Medium Grid 2 Accent 3" w:semiHidden="0" w:uiPriority="68" w:unhideWhenUsed="0"/>
-    <w:lsdException w:name="Medium Grid 3 Accent 3" w:semiHidden="0" w:uiPriority="69" w:unhideWhenUsed="0"/>
-    <w:lsdException w:name="Dark List Accent 3" w:semiHidden="0" w:uiPriority="70" w:unhideWhenUsed="0"/>
-    <w:lsdException w:name="Colorful Shading Accent 3" w:semiHidden="0" w:uiPriority="71" w:unhideWhenUsed="0"/>
-    <w:lsdException w:name="Colorful List Accent 3" w:semiHidden="0" w:uiPriority="72" w:unhideWhenUsed="0"/>
-    <w:lsdException w:name="Colorful Grid Accent 3" w:semiHidden="0" w:uiPriority="73" w:unhideWhenUsed="0"/>
-    <w:lsdException w:name="Light Shading Accent 4" w:semiHidden="0" w:uiPriority="60" w:unhideWhenUsed="0"/>
-    <w:lsdException w:name="Light List Accent 4" w:semiHidden="0" w:uiPriority="61" w:unhideWhenUsed="0"/>
-    <w:lsdException w:name="Light Grid Accent 4" w:semiHidden="0" w:uiPriority="62" w:unhideWhenUsed="0"/>
-    <w:lsdException w:name="Medium Shading 1 Accent 4" w:semiHidden="0" w:uiPriority="63" w:unhideWhenUsed="0"/>
-    <w:lsdException w:name="Medium Shading 2 Accent 4" w:semiHidden="0" w:uiPriority="64" w:unhideWhenUsed="0"/>
-    <w:lsdException w:name="Medium List 1 Accent 4" w:semiHidden="0" w:uiPriority="65" w:unhideWhenUsed="0"/>
-    <w:lsdException w:name="Medium List 2 Accent 4" w:semiHidden="0" w:uiPriority="66" w:unhideWhenUsed="0"/>
-    <w:lsdException w:name="Medium Grid 1 Accent 4" w:semiHidden="0" w:uiPriority="67" w:unhideWhenUsed="0"/>
-    <w:lsdException w:name="Medium Grid 2 Accent 4" w:semiHidden="0" w:uiPriority="68" w:unhideWhenUsed="0"/>
-    <w:lsdException w:name="Medium Grid 3 Accent 4" w:semiHidden="0" w:uiPriority="69" w:unhideWhenUsed="0"/>
-    <w:lsdException w:name="Dark List Accent 4" w:semiHidden="0" w:uiPriority="70" w:unhideWhenUsed="0"/>
-    <w:lsdException w:name="Colorful Shading Accent 4" w:semiHidden="0" w:uiPriority="71" w:unhideWhenUsed="0"/>
-    <w:lsdException w:name="Colorful List Accent 4" w:semiHidden="0" w:uiPriority="72" w:unhideWhenUsed="0"/>
-    <w:lsdException w:name="Colorful Grid Accent 4" w:semiHidden="0" w:uiPriority="73" w:unhideWhenUsed="0"/>
-    <w:lsdException w:name="Light Shading Accent 5" w:semiHidden="0" w:uiPriority="60" w:unhideWhenUsed="0"/>
-    <w:lsdException w:name="Light List Accent 5" w:semiHidden="0" w:uiPriority="61" w:unhideWhenUsed="0"/>
-    <w:lsdException w:name="Light Grid Accent 5" w:semiHidden="0" w:uiPriority="62" w:unhideWhenUsed="0"/>
-    <w:lsdException w:name="Medium Shading 1 Accent 5" w:semiHidden="0" w:uiPriority="63" w:unhideWhenUsed="0"/>
-    <w:lsdException w:name="Medium Shading 2 Accent 5" w:semiHidden="0" w:uiPriority="64" w:unhideWhenUsed="0"/>
-    <w:lsdException w:name="Medium List 1 Accent 5" w:semiHidden="0" w:uiPriority="65" w:unhideWhenUsed="0"/>
-    <w:lsdException w:name="Medium List 2 Accent 5" w:semiHidden="0" w:uiPriority="66" w:unhideWhenUsed="0"/>
-    <w:lsdException w:name="Medium Grid 1 Accent 5" w:semiHidden="0" w:uiPriority="67" w:unhideWhenUsed="0"/>
-    <w:lsdException w:name="Medium Grid 2 Accent 5" w:semiHidden="0" w:uiPriority="68" w:unhideWhenUsed="0"/>
-    <w:lsdException w:name="Medium Grid 3 Accent 5" w:semiHidden="0" w:uiPriority="69" w:unhideWhenUsed="0"/>
-    <w:lsdException w:name="Dark List Accent 5" w:semiHidden="0" w:uiPriority="70" w:unhideWhenUsed="0"/>
-    <w:lsdException w:name="Colorful Shading Accent 5" w:semiHidden="0" w:uiPriority="71" w:unhideWhenUsed="0"/>
-    <w:lsdException w:name="Colorful List Accent 5" w:semiHidden="0" w:uiPriority="72" w:unhideWhenUsed="0"/>
-    <w:lsdException w:name="Colorful Grid Accent 5" w:semiHidden="0" w:uiPriority="73" w:unhideWhenUsed="0"/>
-    <w:lsdException w:name="Light Shading Accent 6" w:semiHidden="0" w:uiPriority="60" w:unhideWhenUsed="0"/>
-    <w:lsdException w:name="Light List Accent 6" w:semiHidden="0" w:uiPriority="61" w:unhideWhenUsed="0"/>
-    <w:lsdException w:name="Light Grid Accent 6" w:semiHidden="0" w:uiPriority="62" w:unhideWhenUsed="0"/>
-    <w:lsdException w:name="Medium Shading 1 Accent 6" w:semiHidden="0" w:uiPriority="63" w:unhideWhenUsed="0"/>
-    <w:lsdException w:name="Medium Shading 2 Accent 6" w:semiHidden="0" w:uiPriority="64" w:unhideWhenUsed="0"/>
-    <w:lsdException w:name="Medium List 1 Accent 6" w:semiHidden="0" w:uiPriority="65" w:unhideWhenUsed="0"/>
-    <w:lsdException w:name="Medium List 2 Accent 6" w:semiHidden="0" w:uiPriority="66" w:unhideWhenUsed="0"/>
-    <w:lsdException w:name="Medium Grid 1 Accent 6" w:semiHidden="0" w:uiPriority="67" w:unhideWhenUsed="0"/>
-    <w:lsdException w:name="Medium Grid 2 Accent 6" w:semiHidden="0" w:uiPriority="68" w:unhideWhenUsed="0"/>
-    <w:lsdException w:name="Medium Grid 3 Accent 6" w:semiHidden="0" w:uiPriority="69" w:unhideWhenUsed="0"/>
-    <w:lsdException w:name="Dark List Accent 6" w:semiHidden="0" w:uiPriority="70" w:unhideWhenUsed="0"/>
-    <w:lsdException w:name="Colorful Shading Accent 6" w:semiHidden="0" w:uiPriority="71" w:unhideWhenUsed="0"/>
-    <w:lsdException w:name="Colorful List Accent 6" w:semiHidden="0" w:uiPriority="72" w:unhideWhenUsed="0"/>
-    <w:lsdException w:name="Colorful Grid Accent 6" w:semiHidden="0" w:uiPriority="73" w:unhideWhenUsed="0"/>
-    <w:lsdException w:name="Subtle Emphasis" w:semiHidden="0" w:uiPriority="19" w:unhideWhenUsed="0" w:qFormat="1"/>
-    <w:lsdException w:name="Intense Emphasis" w:semiHidden="0" w:uiPriority="21" w:unhideWhenUsed="0" w:qFormat="1"/>
-    <w:lsdException w:name="Subtle Reference" w:semiHidden="0" w:uiPriority="31" w:unhideWhenUsed="0" w:qFormat="1"/>
-    <w:lsdException w:name="Intense Reference" w:semiHidden="0" w:uiPriority="32" w:unhideWhenUsed="0" w:qFormat="1"/>
-    <w:lsdException w:name="Book Title" w:semiHidden="0" w:uiPriority="33" w:unhideWhenUsed="0" w:qFormat="1"/>
-    <w:lsdException w:name="Bibliography" w:uiPriority="37"/>
-    <w:lsdException w:name="TOC Heading" w:uiPriority="39" w:qFormat="1"/>
-  </w:latentStyles>
-  <w:style w:type="paragraph" w:default="1" w:styleId="Normal">
-    <w:name w:val="Normal"/>
-    <w:qFormat/>
-  </w:style>
-  <w:style w:type="paragraph" w:styleId="Heading1">
-    <w:name w:val="heading 1"/>
-    <w:basedOn w:val="Normal"/>
-    <w:next w:val="Normal"/>
-    <w:link w:val="Heading1Char"/>
-    <w:uiPriority w:val="9"/>
-    <w:qFormat/>
-    <w:rsid w:val="00600C19"/>
-    <w:pPr>
-      <w:keepNext/>
-      <w:keepLines/>
-      <w:numPr>
-        <w:numId w:val="11"/>
-      </w:numPr>
-      <w:spacing w:before="240" w:after="0"/>
-      <w:outlineLvl w:val="0"/>
-    </w:pPr>
-    <w:rPr>
-      <w:rFonts w:ascii="Times New Roman" w:eastAsiaTheme="majorEastAsia" w:hAnsi="Times New Roman" w:cstheme="majorBidi"/>
-      <w:b/>
-      <w:szCs w:val="32"/>
-    </w:rPr>
-  </w:style>
-  <w:style w:type="paragraph" w:styleId="Heading2">
-    <w:name w:val="heading 2"/>
-    <w:basedOn w:val="Normal"/>
-    <w:next w:val="Normal"/>
-    <w:link w:val="Heading2Char"/>
-    <w:uiPriority w:val="9"/>
-    <w:unhideWhenUsed/>
-    <w:qFormat/>
-    <w:rsid w:val="00600C19"/>
-    <w:pPr>
-      <w:keepNext/>
-      <w:keepLines/>
-      <w:numPr>
-        <w:ilvl w:val="1"/>
-        <w:numId w:val="11"/>
-      </w:numPr>
-      <w:spacing w:before="40" w:after="0"/>
-      <w:outlineLvl w:val="1"/>
-    </w:pPr>
-    <w:rPr>
-      <w:rFonts w:ascii="Times New Roman" w:eastAsiaTheme="majorEastAsia" w:hAnsi="Times New Roman" w:cstheme="majorBidi"/>
-      <w:b/>
-      <w:szCs w:val="26"/>
-    </w:rPr>
-  </w:style>
-  <w:style w:type="paragraph" w:styleId="Heading3">
-    <w:name w:val="heading 3"/>
-    <w:basedOn w:val="Normal"/>
-    <w:next w:val="Normal"/>
-    <w:link w:val="Heading3Char"/>
-    <w:uiPriority w:val="9"/>
-    <w:unhideWhenUsed/>
-    <w:qFormat/>
-    <w:rsid w:val="00600C19"/>
-    <w:pPr>
-      <w:keepNext/>
-      <w:keepLines/>
-      <w:numPr>
-        <w:ilvl w:val="2"/>
-        <w:numId w:val="11"/>
-      </w:numPr>
-      <w:spacing w:before="40" w:after="0"/>
-      <w:outlineLvl w:val="2"/>
-    </w:pPr>
-    <w:rPr>
-      <w:rFonts w:ascii="Times New Roman" w:eastAsiaTheme="majorEastAsia" w:hAnsi="Times New Roman" w:cstheme="majorBidi"/>
-      <w:b/>
-      <w:szCs w:val="24"/>
-    </w:rPr>
-  </w:style>
-  <w:style w:type="paragraph" w:styleId="Heading4">
-    <w:name w:val="heading 4"/>
-    <w:basedOn w:val="Normal"/>
-    <w:next w:val="Normal"/>
-    <w:link w:val="Heading4Char"/>
-    <w:uiPriority w:val="9"/>
-    <w:unhideWhenUsed/>
-    <w:qFormat/>
-    <w:rsid w:val="00600C19"/>
-    <w:pPr>
-      <w:keepNext/>
-      <w:keepLines/>
-      <w:numPr>
-        <w:ilvl w:val="3"/>
-        <w:numId w:val="11"/>
-      </w:numPr>
-      <w:spacing w:before="40" w:after="0"/>
-      <w:outlineLvl w:val="3"/>
-    </w:pPr>
-    <w:rPr>
-      <w:rFonts w:asciiTheme="majorHAnsi" w:eastAsiaTheme="majorEastAsia" w:hAnsiTheme="majorHAnsi" w:cstheme="majorBidi"/>
-      <w:i/>
-      <w:iCs/>
-      <w:color w:val="2E74B5" w:themeColor="accent1" w:themeShade="BF"/>
-    </w:rPr>
-  </w:style>
-  <w:style w:type="paragraph" w:styleId="Heading5">
-    <w:name w:val="heading 5"/>
-    <w:basedOn w:val="Normal"/>
-    <w:next w:val="Normal"/>
-    <w:link w:val="Heading5Char"/>
-    <w:uiPriority w:val="9"/>
-    <w:semiHidden/>
-    <w:unhideWhenUsed/>
-    <w:qFormat/>
-    <w:rsid w:val="00600C19"/>
-    <w:pPr>
-      <w:keepNext/>
-      <w:keepLines/>
-      <w:numPr>
-        <w:ilvl w:val="4"/>
-        <w:numId w:val="11"/>
-      </w:numPr>
-      <w:spacing w:before="40" w:after="0"/>
-      <w:outlineLvl w:val="4"/>
-    </w:pPr>
-    <w:rPr>
-      <w:rFonts w:asciiTheme="majorHAnsi" w:eastAsiaTheme="majorEastAsia" w:hAnsiTheme="majorHAnsi" w:cstheme="majorBidi"/>
-      <w:color w:val="2E74B5" w:themeColor="accent1" w:themeShade="BF"/>
-    </w:rPr>
-  </w:style>
-  <w:style w:type="paragraph" w:styleId="Heading6">
-    <w:name w:val="heading 6"/>
-    <w:basedOn w:val="Normal"/>
-    <w:next w:val="Normal"/>
-    <w:link w:val="Heading6Char"/>
-    <w:uiPriority w:val="9"/>
-    <w:semiHidden/>
-    <w:unhideWhenUsed/>
-    <w:qFormat/>
-    <w:rsid w:val="00600C19"/>
-    <w:pPr>
-      <w:keepNext/>
-      <w:keepLines/>
-      <w:numPr>
-        <w:ilvl w:val="5"/>
-        <w:numId w:val="11"/>
-      </w:numPr>
-      <w:spacing w:before="40" w:after="0"/>
-      <w:outlineLvl w:val="5"/>
-    </w:pPr>
-    <w:rPr>
-      <w:rFonts w:asciiTheme="majorHAnsi" w:eastAsiaTheme="majorEastAsia" w:hAnsiTheme="majorHAnsi" w:cstheme="majorBidi"/>
-      <w:color w:val="1F4D78" w:themeColor="accent1" w:themeShade="7F"/>
-    </w:rPr>
-  </w:style>
-  <w:style w:type="paragraph" w:styleId="Heading7">
-    <w:name w:val="heading 7"/>
-    <w:basedOn w:val="Normal"/>
-    <w:next w:val="Normal"/>
-    <w:link w:val="Heading7Char"/>
-    <w:uiPriority w:val="9"/>
-    <w:semiHidden/>
-    <w:unhideWhenUsed/>
-    <w:qFormat/>
-    <w:rsid w:val="00600C19"/>
-    <w:pPr>
-      <w:keepNext/>
-      <w:keepLines/>
-      <w:numPr>
-        <w:ilvl w:val="6"/>
-        <w:numId w:val="11"/>
-      </w:numPr>
-      <w:spacing w:before="40" w:after="0"/>
-      <w:outlineLvl w:val="6"/>
-    </w:pPr>
-    <w:rPr>
-      <w:rFonts w:asciiTheme="majorHAnsi" w:eastAsiaTheme="majorEastAsia" w:hAnsiTheme="majorHAnsi" w:cstheme="majorBidi"/>
-      <w:i/>
-      <w:iCs/>
-      <w:color w:val="1F4D78" w:themeColor="accent1" w:themeShade="7F"/>
-    </w:rPr>
-  </w:style>
-  <w:style w:type="paragraph" w:styleId="Heading8">
-    <w:name w:val="heading 8"/>
-    <w:basedOn w:val="Normal"/>
-    <w:next w:val="Normal"/>
-    <w:link w:val="Heading8Char"/>
-    <w:uiPriority w:val="9"/>
-    <w:semiHidden/>
-    <w:unhideWhenUsed/>
-    <w:qFormat/>
-    <w:rsid w:val="00600C19"/>
-    <w:pPr>
-      <w:keepNext/>
-      <w:keepLines/>
-      <w:numPr>
-        <w:ilvl w:val="7"/>
-        <w:numId w:val="11"/>
-      </w:numPr>
-      <w:spacing w:before="40" w:after="0"/>
-      <w:outlineLvl w:val="7"/>
-    </w:pPr>
-    <w:rPr>
-      <w:rFonts w:asciiTheme="majorHAnsi" w:eastAsiaTheme="majorEastAsia" w:hAnsiTheme="majorHAnsi" w:cstheme="majorBidi"/>
-      <w:color w:val="272727" w:themeColor="text1" w:themeTint="D8"/>
-      <w:sz w:val="21"/>
-      <w:szCs w:val="21"/>
-    </w:rPr>
-  </w:style>
-  <w:style w:type="paragraph" w:styleId="Heading9">
-    <w:name w:val="heading 9"/>
-    <w:basedOn w:val="Normal"/>
-    <w:next w:val="Normal"/>
-    <w:link w:val="Heading9Char"/>
-    <w:uiPriority w:val="9"/>
-    <w:semiHidden/>
-    <w:unhideWhenUsed/>
-    <w:qFormat/>
-    <w:rsid w:val="00600C19"/>
-    <w:pPr>
-      <w:keepNext/>
-      <w:keepLines/>
-      <w:numPr>
-        <w:ilvl w:val="8"/>
-        <w:numId w:val="11"/>
-      </w:numPr>
-      <w:spacing w:before="40" w:after="0"/>
-      <w:outlineLvl w:val="8"/>
-    </w:pPr>
-    <w:rPr>
-      <w:rFonts w:asciiTheme="majorHAnsi" w:eastAsiaTheme="majorEastAsia" w:hAnsiTheme="majorHAnsi" w:cstheme="majorBidi"/>
-      <w:i/>
-      <w:iCs/>
-      <w:color w:val="272727" w:themeColor="text1" w:themeTint="D8"/>
-      <w:sz w:val="21"/>
-      <w:szCs w:val="21"/>
-    </w:rPr>
-  </w:style>
-  <w:style w:type="character" w:default="1" w:styleId="DefaultParagraphFont">
-    <w:name w:val="Default Paragraph Font"/>
-    <w:uiPriority w:val="1"/>
-    <w:semiHidden/>
-    <w:unhideWhenUsed/>
-  </w:style>
-  <w:style w:type="table" w:default="1" w:styleId="TableNormal">
-    <w:name w:val="Normal Table"/>
-    <w:uiPriority w:val="99"/>
-    <w:semiHidden/>
-    <w:unhideWhenUsed/>
-    <w:tblPr>
-      <w:tblInd w:w="0" w:type="dxa"/>
-      <w:tblCellMar>
-        <w:top w:w="0" w:type="dxa"/>
-        <w:left w:w="108" w:type="dxa"/>
-        <w:bottom w:w="0" w:type="dxa"/>
-        <w:right w:w="108" w:type="dxa"/>
-      </w:tblCellMar>
-    </w:tblPr>
-  </w:style>
-  <w:style w:type="numbering" w:default="1" w:styleId="NoList">
-    <w:name w:val="No List"/>
-    <w:uiPriority w:val="99"/>
-    <w:semiHidden/>
-    <w:unhideWhenUsed/>
-  </w:style>
-  <w:style w:type="table" w:styleId="TableGrid">
-    <w:name w:val="Table Grid"/>
-    <w:basedOn w:val="TableNormal"/>
-    <w:uiPriority w:val="39"/>
-    <w:rsid w:val="00DB4F5D"/>
-    <w:pPr>
-      <w:spacing w:after="0" w:line="240" w:lineRule="auto"/>
-    </w:pPr>
-    <w:tblPr>
-      <w:tblInd w:w="0" w:type="dxa"/>
-      <w:tblBorders>
-        <w:top w:val="single" w:sz="4" w:space="0" w:color="auto"/>
-        <w:left w:val="single" w:sz="4" w:space="0" w:color="auto"/>
-        <w:bottom w:val="single" w:sz="4" w:space="0" w:color="auto"/>
-        <w:right w:val="single" w:sz="4" w:space="0" w:color="auto"/>
-        <w:insideH w:val="single" w:sz="4" w:space="0" w:color="auto"/>
-        <w:insideV w:val="single" w:sz="4" w:space="0" w:color="auto"/>
-      </w:tblBorders>
-      <w:tblCellMar>
-        <w:top w:w="0" w:type="dxa"/>
-        <w:left w:w="108" w:type="dxa"/>
-        <w:bottom w:w="0" w:type="dxa"/>
-        <w:right w:w="108" w:type="dxa"/>
-      </w:tblCellMar>
     </w:tblPr>
   </w:style>
   <w:style w:type="character" w:customStyle="1" w:styleId="Heading1Char">
@@ -57066,7 +56326,7 @@
   <a:extraClrSchemeLst/>
   <a:extLst>
     <a:ext uri="{05A4C25C-085E-4340-85A3-A5531E510DB2}">
-      <thm15:themeFamily xmlns:thm15="http://schemas.microsoft.com/office/thememl/2012/main" xmlns="" name="Office Theme" id="{62F939B6-93AF-4DB8-9C6B-D6C7DFDC589F}" vid="{4A3C46E8-61CC-4603-A589-7422A47A8E4A}"/>
+      <thm15:themeFamily xmlns:thm15="http://schemas.microsoft.com/office/thememl/2012/main" name="Office Theme" id="{62F939B6-93AF-4DB8-9C6B-D6C7DFDC589F}" vid="{4A3C46E8-61CC-4603-A589-7422A47A8E4A}"/>
     </a:ext>
   </a:extLst>
 </a:theme>
@@ -57077,7 +56337,7 @@
 </file>
 
 <file path=customXml/itemProps1.xml><?xml version="1.0" encoding="utf-8"?>
-<ds:datastoreItem xmlns:ds="http://schemas.openxmlformats.org/officeDocument/2006/customXml" ds:itemID="{5426D901-4D03-7A4D-B0A8-6F6F5180A4F4}">
+<ds:datastoreItem xmlns:ds="http://schemas.openxmlformats.org/officeDocument/2006/customXml" ds:itemID="{8E166A26-0676-4D3E-A69D-C660C251F4EC}">
   <ds:schemaRefs>
     <ds:schemaRef ds:uri="http://schemas.openxmlformats.org/officeDocument/2006/bibliography"/>
   </ds:schemaRefs>

</xml_diff>